<commit_message>
updated plots to catch typo, fixed metafor dependency, updated manuscript and preprint with plots
</commit_message>
<xml_diff>
--- a/manuscript/preprint/Hussey & Drake - 2020 - The Implicit Relational Assessment Procedure demonstrates poor internal consistency and test-retest reliability- A meta-analysis.docx
+++ b/manuscript/preprint/Hussey & Drake - 2020 - The Implicit Relational Assessment Procedure demonstrates poor internal consistency and test-retest reliability- A meta-analysis.docx
@@ -347,15 +347,7 @@
         <w:fldChar w:fldCharType="separate"/>
       </w:r>
       <w:r>
-        <w:t>(</w:t>
-      </w:r>
-      <w:proofErr w:type="spellStart"/>
-      <w:r>
-        <w:t>Devezer</w:t>
-      </w:r>
-      <w:proofErr w:type="spellEnd"/>
-      <w:r>
-        <w:t xml:space="preserve"> et al., 2020; Hussey &amp; Hughes, 2020)</w:t>
+        <w:t>(Devezer et al., 2020; Hussey &amp; Hughes, 2020)</w:t>
       </w:r>
       <w:r>
         <w:fldChar w:fldCharType="end"/>
@@ -1008,7 +1000,7 @@
     </w:p>
     <w:p>
       <w:pPr>
-        <w:pStyle w:val="Heading1"/>
+        <w:pStyle w:val="Heading2"/>
       </w:pPr>
       <w:r>
         <w:t>Measures</w:t>
@@ -1304,7 +1296,13 @@
         <w:fldChar w:fldCharType="end"/>
       </w:r>
       <w:r>
-        <w:t xml:space="preserve">. Interclass Correlation Coefficients were calculated using the psych package </w:t>
+        <w:t>. Int</w:t>
+      </w:r>
+      <w:r>
+        <w:t>ra</w:t>
+      </w:r>
+      <w:r>
+        <w:t xml:space="preserve">class Correlation Coefficients were calculated using the psych package </w:t>
       </w:r>
       <w:r>
         <w:fldChar w:fldCharType="begin"/>
@@ -2204,10 +2202,10 @@
           <w:noProof/>
         </w:rPr>
         <w:drawing>
-          <wp:inline distT="0" distB="0" distL="0" distR="0" wp14:anchorId="4694E4DD" wp14:editId="591CC4C8">
-            <wp:extent cx="2733870" cy="2733870"/>
+          <wp:inline distT="0" distB="0" distL="0" distR="0" wp14:anchorId="6523BF48" wp14:editId="3926D9A9">
+            <wp:extent cx="2755900" cy="2755900"/>
             <wp:effectExtent l="0" t="0" r="0" b="0"/>
-            <wp:docPr id="8" name="Picture 8"/>
+            <wp:docPr id="1" name="Picture 1"/>
             <wp:cNvGraphicFramePr>
               <a:graphicFrameLocks xmlns:a="http://schemas.openxmlformats.org/drawingml/2006/main" noChangeAspect="1"/>
             </wp:cNvGraphicFramePr>
@@ -2215,11 +2213,17 @@
               <a:graphicData uri="http://schemas.openxmlformats.org/drawingml/2006/picture">
                 <pic:pic xmlns:pic="http://schemas.openxmlformats.org/drawingml/2006/picture">
                   <pic:nvPicPr>
-                    <pic:cNvPr id="8" name="gosh_plot_internalconsistency.pdf"/>
+                    <pic:cNvPr id="1" name="Picture 1"/>
                     <pic:cNvPicPr/>
                   </pic:nvPicPr>
                   <pic:blipFill>
-                    <a:blip r:embed="rId12"/>
+                    <a:blip r:embed="rId12">
+                      <a:extLst>
+                        <a:ext uri="{28A0092B-C50C-407E-A947-70E740481C1C}">
+                          <a14:useLocalDpi xmlns:a14="http://schemas.microsoft.com/office/drawing/2010/main" val="0"/>
+                        </a:ext>
+                      </a:extLst>
+                    </a:blip>
                     <a:stretch>
                       <a:fillRect/>
                     </a:stretch>
@@ -2227,7 +2231,7 @@
                   <pic:spPr>
                     <a:xfrm>
                       <a:off x="0" y="0"/>
-                      <a:ext cx="2738211" cy="2738211"/>
+                      <a:ext cx="2755900" cy="2755900"/>
                     </a:xfrm>
                     <a:prstGeom prst="rect">
                       <a:avLst/>
@@ -2287,7 +2291,13 @@
         <w:fldChar w:fldCharType="end"/>
       </w:r>
       <w:r>
-        <w:t xml:space="preserve"> argues that test-retest reliability is better captured by the calculation of metrics of ‘Absolute Agreement’ (i.e., Interclass Correlation Coefficients) than simple correlations between timepoints, on the basis that correlations capture preservation of rank but not absolute changes in scores. </w:t>
+        <w:t xml:space="preserve"> argues that test-retest reliability is better captured by the calculation of metrics of ‘Absolute Agreement’ (i.e., Int</w:t>
+      </w:r>
+      <w:r>
+        <w:t>ra</w:t>
+      </w:r>
+      <w:r>
+        <w:t xml:space="preserve">class Correlation Coefficients) than simple correlations between timepoints, on the basis that correlations capture preservation of rank but not absolute changes in scores. </w:t>
       </w:r>
       <w:r>
         <w:t xml:space="preserve">Meta-analyses of both Pearson’s </w:t>
@@ -2464,7 +2474,8 @@
     </w:p>
     <w:p>
       <w:pPr>
-        <w:ind w:firstLine="720"/>
+        <w:ind w:firstLine="0"/>
+        <w:jc w:val="center"/>
       </w:pPr>
       <w:r>
         <w:rPr>
@@ -2472,10 +2483,10 @@
         </w:rPr>
         <w:lastRenderedPageBreak/>
         <w:drawing>
-          <wp:inline distT="0" distB="0" distL="0" distR="0" wp14:anchorId="3FB605F9" wp14:editId="450FE8B7">
-            <wp:extent cx="4821929" cy="5382705"/>
+          <wp:inline distT="0" distB="0" distL="0" distR="0" wp14:anchorId="770DACD5" wp14:editId="3B19818D">
+            <wp:extent cx="4771364" cy="5417244"/>
             <wp:effectExtent l="0" t="0" r="0" b="0"/>
-            <wp:docPr id="10" name="Picture 10"/>
+            <wp:docPr id="4" name="Picture 4"/>
             <wp:cNvGraphicFramePr>
               <a:graphicFrameLocks xmlns:a="http://schemas.openxmlformats.org/drawingml/2006/main" noChangeAspect="1"/>
             </wp:cNvGraphicFramePr>
@@ -2483,11 +2494,17 @@
               <a:graphicData uri="http://schemas.openxmlformats.org/drawingml/2006/picture">
                 <pic:pic xmlns:pic="http://schemas.openxmlformats.org/drawingml/2006/picture">
                   <pic:nvPicPr>
-                    <pic:cNvPr id="10" name="forest_plot_ic_sensitivity.pdf"/>
+                    <pic:cNvPr id="4" name="Picture 4"/>
                     <pic:cNvPicPr/>
                   </pic:nvPicPr>
                   <pic:blipFill>
-                    <a:blip r:embed="rId13"/>
+                    <a:blip r:embed="rId13">
+                      <a:extLst>
+                        <a:ext uri="{28A0092B-C50C-407E-A947-70E740481C1C}">
+                          <a14:useLocalDpi xmlns:a14="http://schemas.microsoft.com/office/drawing/2010/main" val="0"/>
+                        </a:ext>
+                      </a:extLst>
+                    </a:blip>
                     <a:stretch>
                       <a:fillRect/>
                     </a:stretch>
@@ -2495,7 +2512,7 @@
                   <pic:spPr>
                     <a:xfrm>
                       <a:off x="0" y="0"/>
-                      <a:ext cx="4832872" cy="5394921"/>
+                      <a:ext cx="4790420" cy="5438880"/>
                     </a:xfrm>
                     <a:prstGeom prst="rect">
                       <a:avLst/>
@@ -2510,17 +2527,18 @@
     </w:p>
     <w:p>
       <w:pPr>
-        <w:ind w:firstLine="720"/>
+        <w:ind w:firstLine="0"/>
+        <w:jc w:val="center"/>
       </w:pPr>
       <w:r>
         <w:rPr>
           <w:noProof/>
         </w:rPr>
         <w:drawing>
-          <wp:inline distT="0" distB="0" distL="0" distR="0" wp14:anchorId="6AA25F60" wp14:editId="5A0C8309">
-            <wp:extent cx="4821555" cy="2042479"/>
+          <wp:inline distT="0" distB="0" distL="0" distR="0" wp14:anchorId="704C0EB0" wp14:editId="1AFFF685">
+            <wp:extent cx="4724651" cy="2099903"/>
             <wp:effectExtent l="0" t="0" r="0" b="0"/>
-            <wp:docPr id="2" name="Picture 2"/>
+            <wp:docPr id="5" name="Picture 5"/>
             <wp:cNvGraphicFramePr>
               <a:graphicFrameLocks xmlns:a="http://schemas.openxmlformats.org/drawingml/2006/main" noChangeAspect="1"/>
             </wp:cNvGraphicFramePr>
@@ -2528,7 +2546,7 @@
               <a:graphicData uri="http://schemas.openxmlformats.org/drawingml/2006/picture">
                 <pic:pic xmlns:pic="http://schemas.openxmlformats.org/drawingml/2006/picture">
                   <pic:nvPicPr>
-                    <pic:cNvPr id="2" name="Picture 2"/>
+                    <pic:cNvPr id="5" name="Picture 5"/>
                     <pic:cNvPicPr/>
                   </pic:nvPicPr>
                   <pic:blipFill>
@@ -2546,7 +2564,7 @@
                   <pic:spPr>
                     <a:xfrm>
                       <a:off x="0" y="0"/>
-                      <a:ext cx="4866190" cy="2061387"/>
+                      <a:ext cx="4776326" cy="2122870"/>
                     </a:xfrm>
                     <a:prstGeom prst="rect">
                       <a:avLst/>
@@ -2642,10 +2660,7 @@
         <w:t xml:space="preserve">also </w:t>
       </w:r>
       <w:r>
-        <w:t xml:space="preserve">suggested that test-retest reliability was very poor, </w:t>
-      </w:r>
-      <w:r>
-        <w:t>ICC</w:t>
+        <w:t>suggested that test-retest reliability was very poor, ICC</w:t>
       </w:r>
       <w:r>
         <w:t>(2,1)</w:t>
@@ -2780,12 +2795,15 @@
         <w:t xml:space="preserve">. </w:t>
       </w:r>
       <w:r>
-        <w:t xml:space="preserve">Test-retest was near zero for half of the IRAPs (i.e., gender, body image, race, and Lincoln-Hitler). </w:t>
-      </w:r>
-    </w:p>
-    <w:p>
+        <w:t xml:space="preserve">Test-retest was near zero for half </w:t>
+      </w:r>
       <w:r>
         <w:lastRenderedPageBreak/>
+        <w:t xml:space="preserve">of the IRAPs (i.e., gender, body image, race, and Lincoln-Hitler). </w:t>
+      </w:r>
+    </w:p>
+    <w:p>
+      <w:r>
         <w:t>A GOSH plot revealed no evidence of multimodality and therefore no evidence of outliers (see Figure 3). As such, this heterogeneity may be attributable to other unmodeled factors, such as the domain, follow-up period, features of the stimulus set or task parameters, or others. Results can be found in Figure 2 (lower panel).</w:t>
       </w:r>
       <w:r>
@@ -2856,10 +2874,10 @@
           <w:noProof/>
         </w:rPr>
         <w:drawing>
-          <wp:inline distT="0" distB="0" distL="0" distR="0" wp14:anchorId="2986D1CD" wp14:editId="342B683C">
-            <wp:extent cx="2743757" cy="2743757"/>
+          <wp:inline distT="0" distB="0" distL="0" distR="0" wp14:anchorId="45DF2EF3" wp14:editId="105D0E94">
+            <wp:extent cx="2755900" cy="2755900"/>
             <wp:effectExtent l="0" t="0" r="0" b="0"/>
-            <wp:docPr id="9" name="Picture 9"/>
+            <wp:docPr id="6" name="Picture 6"/>
             <wp:cNvGraphicFramePr>
               <a:graphicFrameLocks xmlns:a="http://schemas.openxmlformats.org/drawingml/2006/main" noChangeAspect="1"/>
             </wp:cNvGraphicFramePr>
@@ -2867,11 +2885,17 @@
               <a:graphicData uri="http://schemas.openxmlformats.org/drawingml/2006/picture">
                 <pic:pic xmlns:pic="http://schemas.openxmlformats.org/drawingml/2006/picture">
                   <pic:nvPicPr>
-                    <pic:cNvPr id="9" name="gosh_plot_testretestreliability.pdf"/>
+                    <pic:cNvPr id="6" name="Picture 6"/>
                     <pic:cNvPicPr/>
                   </pic:nvPicPr>
                   <pic:blipFill>
-                    <a:blip r:embed="rId15"/>
+                    <a:blip r:embed="rId15">
+                      <a:extLst>
+                        <a:ext uri="{28A0092B-C50C-407E-A947-70E740481C1C}">
+                          <a14:useLocalDpi xmlns:a14="http://schemas.microsoft.com/office/drawing/2010/main" val="0"/>
+                        </a:ext>
+                      </a:extLst>
+                    </a:blip>
                     <a:stretch>
                       <a:fillRect/>
                     </a:stretch>
@@ -2879,7 +2903,7 @@
                   <pic:spPr>
                     <a:xfrm>
                       <a:off x="0" y="0"/>
-                      <a:ext cx="2766745" cy="2766745"/>
+                      <a:ext cx="2755900" cy="2755900"/>
                     </a:xfrm>
                     <a:prstGeom prst="rect">
                       <a:avLst/>
@@ -3023,15 +3047,7 @@
         </m:sSub>
       </m:oMath>
       <w:r>
-        <w:t>) and also the reliability of bo</w:t>
-      </w:r>
-      <w:proofErr w:type="spellStart"/>
-      <w:r>
-        <w:t>th</w:t>
-      </w:r>
-      <w:proofErr w:type="spellEnd"/>
-      <w:r>
-        <w:t xml:space="preserve"> measures (i.e. their self-correlation </w:t>
+        <w:t xml:space="preserve">) and also the reliability of both measures (i.e. their self-correlation </w:t>
       </w:r>
       <m:oMath>
         <m:sSub>
@@ -3258,16 +3274,16 @@
         <w:fldChar w:fldCharType="separate"/>
       </w:r>
       <w:r>
-        <w:t>(Nicholson &amp; Barnes-Holmes, 2012)</w:t>
+        <w:t xml:space="preserve">(Nicholson </w:t>
+      </w:r>
+      <w:r>
+        <w:t>&amp; Barnes-Holmes, 2012)</w:t>
       </w:r>
       <w:r>
         <w:fldChar w:fldCharType="end"/>
       </w:r>
       <w:r>
-        <w:t xml:space="preserve">. If we put aside the reliability of the external variable (e.g., imagine it is perfect with </w:t>
-      </w:r>
-      <w:r>
-        <w:t xml:space="preserve">a reliability of 1.0), we can use our meta-analyzed estimates of the IRAP’s reliability to estimate the maximum correlations that could be observed between the two. No one form of reliability fully captures a measure </w:t>
+        <w:t xml:space="preserve">. If we put aside the reliability of the external variable (e.g., imagine it is perfect with a reliability of 1.0), we can use our meta-analyzed estimates of the IRAP’s reliability to estimate the maximum correlations that could be observed between the two. No one form of reliability fully captures a measure </w:t>
       </w:r>
       <w:r>
         <w:t xml:space="preserve">of </w:t>
@@ -3684,7 +3700,11 @@
         <w:t>), in order to increase internal consistency to ICC = .70, the task would need to contain 9.3</w:t>
       </w:r>
       <w:r>
-        <w:t xml:space="preserve"> times the number of trials it currently does. In order to put these in context, the IRAP currently takes around 10 to 15 minutes to complete. These increases would therefore result in a t</w:t>
+        <w:t xml:space="preserve"> times the number of trials it currently does. In order to put these in context, the IRAP currently takes around 10 to 15 minutes to complete. These </w:t>
+      </w:r>
+      <w:r>
+        <w:lastRenderedPageBreak/>
+        <w:t>increases would therefore result in a t</w:t>
       </w:r>
       <w:r>
         <w:t xml:space="preserve">ask that would take between </w:t>
@@ -3702,11 +3722,7 @@
         <w:t xml:space="preserve"> </w:t>
       </w:r>
       <w:r>
-        <w:t xml:space="preserve">complete, </w:t>
-      </w:r>
-      <w:r>
-        <w:lastRenderedPageBreak/>
-        <w:t xml:space="preserve">depending on the type and level of reliability desired. While technically possible, this may either put an unreasonable burden on participants or lower the tasks utility relative to information that could be collected via alternative methodologies. </w:t>
+        <w:t xml:space="preserve">complete, depending on the type and level of reliability desired. While technically possible, this may either put an unreasonable burden on participants or lower the tasks utility relative to information that could be collected via alternative methodologies. </w:t>
       </w:r>
       <w:r>
         <w:t>It therefore seemed useful to explore alternative ways to improve reliability.</w:t>
@@ -3938,10 +3954,10 @@
         <w:t>.</w:t>
       </w:r>
       <w:r>
-        <w:t xml:space="preserve"> These blocks have in the past often been referred to as being assumed to be ‘consistent’ versus ‘inconsistent’ with participants’ learning histories. Although this terminology is common, we have avoided it in this article until now on the basis that we feel that it can confuse aspects of the procedure and results (i.e., consistency with learning history should be derived from the results rather than assumed). As such, it is important to note that the ‘consistent’ block order is an imposition of the researcher’s expectations rather than a conclusion based on the data. Nonetheless, this variable is commonly recorded and reported in articles, and it may be the case that internal consistency results differ based on block order. The data used for the </w:t>
-      </w:r>
-      <w:r>
-        <w:t xml:space="preserve">internal consistency sensitivity meta-analysis was therefore split into two groups: participants who received the consistent-first vs. the inconsistent first block order. </w:t>
+        <w:t xml:space="preserve"> These blocks have in the past often been referred to as being assumed to be ‘consistent’ versus ‘inconsistent’ with participants’ learning histories. Although this terminology is common, we have avoided it in this article until now on the basis that we feel that it can confuse aspects of the procedure and results (i.e., consistency with learning history should be derived from the results rather than assumed). As such, it is important to note that the ‘consistent’ block order is an imposition of the researcher’s expectations rather than a conclusion based on the data. Nonetheless, this variable is commonly recorded and reported in articles, </w:t>
+      </w:r>
+      <w:r>
+        <w:t xml:space="preserve">and it may be the case that internal consistency results differ based on block order. The data used for the internal consistency sensitivity meta-analysis was therefore split into two groups: participants who received the consistent-first vs. the inconsistent first block order. </w:t>
       </w:r>
       <w:r>
         <w:t xml:space="preserve">Permuted internal consistency estimates were again calculated, and then compared in a multilevel moderator meta-analysis, with IRAP type as random intercept and block order as moderator. Only IRAPs which contained both block type orders between participants were considered. </w:t>
@@ -4139,6 +4155,7 @@
         </w:rPr>
       </w:pPr>
       <w:r>
+        <w:lastRenderedPageBreak/>
         <w:t>Our estimate of internal consistency (α = .5</w:t>
       </w:r>
       <w:r>
@@ -4160,7 +4177,6 @@
         <w:t xml:space="preserve">reported in </w:t>
       </w:r>
       <w:r>
-        <w:lastRenderedPageBreak/>
         <w:t xml:space="preserve">both </w:t>
       </w:r>
       <w:r>
@@ -4457,10 +4473,10 @@
         <w:t xml:space="preserve"> </w:t>
       </w:r>
       <w:r>
-        <w:t xml:space="preserve">Lessons could be learned from existing literature using similar tasks. For example, some versions of the Brief IAT have discarded data from the first few trials in each block as they tend to be slower and noisier than </w:t>
-      </w:r>
-      <w:r>
-        <w:t xml:space="preserve">subsequent trials </w:t>
+        <w:t xml:space="preserve">Lessons could be learned from existing literature using similar tasks. For example, some versions of the Brief </w:t>
+      </w:r>
+      <w:r>
+        <w:t xml:space="preserve">IAT have discarded data from the first few trials in each block as they tend to be slower and noisier than subsequent trials </w:t>
       </w:r>
       <w:r>
         <w:fldChar w:fldCharType="begin"/>
@@ -4742,7 +4758,15 @@
           <w:rFonts w:cs="CMU Serif Roman"/>
           <w:lang w:val="en-GB"/>
         </w:rPr>
-        <w:t xml:space="preserve">Barnes-Holmes, D., Barnes-Holmes, Y., Stewart, I., &amp; Boles, S. (2010). A sketch of the Implicit Relational Assessment Procedure (IRAP) and the Relational Elaboration and Coherence (REC) model. </w:t>
+        <w:t xml:space="preserve">Barnes-Holmes, D., Barnes-Holmes, Y., Stewart, I., &amp; Boles, S. (2010). A sketch of the Implicit Relational Assessment Procedure (IRAP) and the </w:t>
+      </w:r>
+      <w:r>
+        <w:rPr>
+          <w:rFonts w:cs="CMU Serif Roman"/>
+          <w:lang w:val="en-GB"/>
+        </w:rPr>
+        <w:lastRenderedPageBreak/>
+        <w:t xml:space="preserve">Relational Elaboration and Coherence (REC) model. </w:t>
       </w:r>
       <w:r>
         <w:rPr>
@@ -4790,7 +4814,6 @@
           <w:rFonts w:cs="CMU Serif Roman"/>
           <w:lang w:val="en-GB"/>
         </w:rPr>
-        <w:lastRenderedPageBreak/>
         <w:t xml:space="preserve">De Schryver, M., Hussey, I., De Neve, J., Cartwright, A., &amp; Barnes-Holmes, D. (2018). The PIIRAP: An alternative scoring algorithm for the IRAP using a probabilistic semiparametric effect size measure. </w:t>
       </w:r>
       <w:r>
@@ -4834,21 +4857,12 @@
           <w:lang w:val="en-GB"/>
         </w:rPr>
       </w:pPr>
-      <w:proofErr w:type="spellStart"/>
-      <w:r>
-        <w:rPr>
-          <w:rFonts w:cs="CMU Serif Roman"/>
-          <w:lang w:val="en-GB"/>
-        </w:rPr>
-        <w:t>Devezer</w:t>
-      </w:r>
-      <w:proofErr w:type="spellEnd"/>
-      <w:r>
-        <w:rPr>
-          <w:rFonts w:cs="CMU Serif Roman"/>
-          <w:lang w:val="en-GB"/>
-        </w:rPr>
-        <w:t xml:space="preserve">, B., Navarro, D. J., Vandekerckhove, J., &amp; Buzbas, E. O. (2020). The case for formal methodology in scientific reform. </w:t>
+      <w:r>
+        <w:rPr>
+          <w:rFonts w:cs="CMU Serif Roman"/>
+          <w:lang w:val="en-GB"/>
+        </w:rPr>
+        <w:t xml:space="preserve">Devezer, B., Navarro, D. J., Vandekerckhove, J., &amp; Buzbas, E. O. (2020). The case for formal methodology in scientific reform. </w:t>
       </w:r>
       <w:r>
         <w:rPr>
@@ -4882,7 +4896,6 @@
         </w:rPr>
         <w:t xml:space="preserve">Drake, C. E., Kramer, S., Sain, T., Swiatek, R., Kohn, K., &amp; Murphy, M. (2015). Exploring the reliability and convergent validity of implicit racial evaluations. </w:t>
       </w:r>
-      <w:proofErr w:type="spellStart"/>
       <w:r>
         <w:rPr>
           <w:rFonts w:cs="CMU Serif Roman"/>
@@ -4890,17 +4903,7 @@
           <w:iCs/>
           <w:lang w:val="en-GB"/>
         </w:rPr>
-        <w:t>Behavior</w:t>
-      </w:r>
-      <w:proofErr w:type="spellEnd"/>
-      <w:r>
-        <w:rPr>
-          <w:rFonts w:cs="CMU Serif Roman"/>
-          <w:i/>
-          <w:iCs/>
-          <w:lang w:val="en-GB"/>
-        </w:rPr>
-        <w:t xml:space="preserve"> and Social Issues</w:t>
+        <w:t>Behavior and Social Issues</w:t>
       </w:r>
       <w:r>
         <w:rPr>
@@ -4939,23 +4942,7 @@
           <w:rFonts w:cs="CMU Serif Roman"/>
           <w:lang w:val="en-GB"/>
         </w:rPr>
-        <w:t xml:space="preserve">Drake, C. E., </w:t>
-      </w:r>
-      <w:proofErr w:type="spellStart"/>
-      <w:r>
-        <w:rPr>
-          <w:rFonts w:cs="CMU Serif Roman"/>
-          <w:lang w:val="en-GB"/>
-        </w:rPr>
-        <w:t>Primeaux</w:t>
-      </w:r>
-      <w:proofErr w:type="spellEnd"/>
-      <w:r>
-        <w:rPr>
-          <w:rFonts w:cs="CMU Serif Roman"/>
-          <w:lang w:val="en-GB"/>
-        </w:rPr>
-        <w:t xml:space="preserve">, S., &amp; Thomas, J. (2018). Comparing Implicit Gender Stereotypes Between Women and Men with the Implicit Relational Assessment Procedure. </w:t>
+        <w:t xml:space="preserve">Drake, C. E., Primeaux, S., &amp; Thomas, J. (2018). Comparing Implicit Gender Stereotypes Between Women and Men with the Implicit Relational Assessment Procedure. </w:t>
       </w:r>
       <w:r>
         <w:rPr>
@@ -5092,27 +5079,7 @@
           <w:iCs/>
           <w:lang w:val="en-GB"/>
         </w:rPr>
-        <w:t xml:space="preserve">Measurement </w:t>
-      </w:r>
-      <w:proofErr w:type="spellStart"/>
-      <w:r>
-        <w:rPr>
-          <w:rFonts w:cs="CMU Serif Roman"/>
-          <w:i/>
-          <w:iCs/>
-          <w:lang w:val="en-GB"/>
-        </w:rPr>
-        <w:t>Schmeasurement</w:t>
-      </w:r>
-      <w:proofErr w:type="spellEnd"/>
-      <w:r>
-        <w:rPr>
-          <w:rFonts w:cs="CMU Serif Roman"/>
-          <w:i/>
-          <w:iCs/>
-          <w:lang w:val="en-GB"/>
-        </w:rPr>
-        <w:t>: Questionable Measurement Practices and How to Avoid Them</w:t>
+        <w:t>Measurement Schmeasurement: Questionable Measurement Practices and How to Avoid Them</w:t>
       </w:r>
       <w:r>
         <w:rPr>
@@ -5311,7 +5278,14 @@
           <w:rFonts w:cs="CMU Serif Roman"/>
           <w:lang w:val="en-GB"/>
         </w:rPr>
-        <w:t>(1), 419–445. https://doi.org/10.1146/annurev-psych-010419-050837</w:t>
+        <w:t xml:space="preserve">(1), </w:t>
+      </w:r>
+      <w:r>
+        <w:rPr>
+          <w:rFonts w:cs="CMU Serif Roman"/>
+          <w:lang w:val="en-GB"/>
+        </w:rPr>
+        <w:t>419–445. https://doi.org/10.1146/annurev-psych-010419-050837</w:t>
       </w:r>
     </w:p>
     <w:p>
@@ -5640,27 +5614,7 @@
           <w:iCs/>
           <w:lang w:val="en-GB"/>
         </w:rPr>
-        <w:t xml:space="preserve">Journal of </w:t>
-      </w:r>
-      <w:proofErr w:type="spellStart"/>
-      <w:r>
-        <w:rPr>
-          <w:rFonts w:cs="CMU Serif Roman"/>
-          <w:i/>
-          <w:iCs/>
-          <w:lang w:val="en-GB"/>
-        </w:rPr>
-        <w:t>Behavior</w:t>
-      </w:r>
-      <w:proofErr w:type="spellEnd"/>
-      <w:r>
-        <w:rPr>
-          <w:rFonts w:cs="CMU Serif Roman"/>
-          <w:i/>
-          <w:iCs/>
-          <w:lang w:val="en-GB"/>
-        </w:rPr>
-        <w:t xml:space="preserve"> Therapy and Experimental Psychiatry</w:t>
+        <w:t>Journal of Behavior Therapy and Experimental Psychiatry</w:t>
       </w:r>
       <w:r>
         <w:rPr>
@@ -5731,6 +5685,7 @@
           <w:rFonts w:cs="CMU Serif Roman"/>
           <w:lang w:val="en-GB"/>
         </w:rPr>
+        <w:lastRenderedPageBreak/>
         <w:t xml:space="preserve">Nosek, B. A., Hawkins, C. B., &amp; Frazier, R. S. (2011). Implicit social cognition: From measures to mechanisms. </w:t>
       </w:r>
       <w:r>
@@ -5763,15 +5718,7 @@
           <w:rFonts w:cs="CMU Serif Roman"/>
           <w:lang w:val="en-GB"/>
         </w:rPr>
-        <w:t xml:space="preserve">(4), </w:t>
-      </w:r>
-      <w:r>
-        <w:rPr>
-          <w:rFonts w:cs="CMU Serif Roman"/>
-          <w:lang w:val="en-GB"/>
-        </w:rPr>
-        <w:lastRenderedPageBreak/>
-        <w:t>152–159. https://doi.org/10.1016/j.tics.2011.01.005</w:t>
+        <w:t>(4), 152–159. https://doi.org/10.1016/j.tics.2011.01.005</w:t>
       </w:r>
     </w:p>
     <w:p>
@@ -5819,39 +5766,7 @@
           <w:rFonts w:cs="CMU Serif Roman"/>
           <w:lang w:val="en-GB"/>
         </w:rPr>
-        <w:t xml:space="preserve">Olkin, I., </w:t>
-      </w:r>
-      <w:proofErr w:type="spellStart"/>
-      <w:r>
-        <w:rPr>
-          <w:rFonts w:cs="CMU Serif Roman"/>
-          <w:lang w:val="en-GB"/>
-        </w:rPr>
-        <w:t>Dahabreh</w:t>
-      </w:r>
-      <w:proofErr w:type="spellEnd"/>
-      <w:r>
-        <w:rPr>
-          <w:rFonts w:cs="CMU Serif Roman"/>
-          <w:lang w:val="en-GB"/>
-        </w:rPr>
-        <w:t xml:space="preserve">, I. J., &amp; </w:t>
-      </w:r>
-      <w:proofErr w:type="spellStart"/>
-      <w:r>
-        <w:rPr>
-          <w:rFonts w:cs="CMU Serif Roman"/>
-          <w:lang w:val="en-GB"/>
-        </w:rPr>
-        <w:t>Trikalinos</w:t>
-      </w:r>
-      <w:proofErr w:type="spellEnd"/>
-      <w:r>
-        <w:rPr>
-          <w:rFonts w:cs="CMU Serif Roman"/>
-          <w:lang w:val="en-GB"/>
-        </w:rPr>
-        <w:t xml:space="preserve">, T. A. (2012). GOSH - a graphical display of study heterogeneity. </w:t>
+        <w:t xml:space="preserve">Olkin, I., Dahabreh, I. J., &amp; Trikalinos, T. A. (2012). GOSH - a graphical display of study heterogeneity. </w:t>
       </w:r>
       <w:r>
         <w:rPr>
@@ -5931,23 +5846,7 @@
           <w:rFonts w:cs="CMU Serif Roman"/>
           <w:lang w:val="en-GB"/>
         </w:rPr>
-        <w:t xml:space="preserve">Parsons, S., </w:t>
-      </w:r>
-      <w:proofErr w:type="spellStart"/>
-      <w:r>
-        <w:rPr>
-          <w:rFonts w:cs="CMU Serif Roman"/>
-          <w:lang w:val="en-GB"/>
-        </w:rPr>
-        <w:t>Kruijt</w:t>
-      </w:r>
-      <w:proofErr w:type="spellEnd"/>
-      <w:r>
-        <w:rPr>
-          <w:rFonts w:cs="CMU Serif Roman"/>
-          <w:lang w:val="en-GB"/>
-        </w:rPr>
-        <w:t xml:space="preserve">, A.-W., &amp; Fox, E. (2019). Psychological Science Needs a Standard Practice of Reporting the Reliability of Cognitive-Behavioral Measurements. </w:t>
+        <w:t xml:space="preserve">Parsons, S., Kruijt, A.-W., &amp; Fox, E. (2019). Psychological Science Needs a Standard Practice of Reporting the Reliability of Cognitive-Behavioral Measurements. </w:t>
       </w:r>
       <w:r>
         <w:rPr>
@@ -6059,7 +5958,14 @@
           <w:rFonts w:cs="CMU Serif Roman"/>
           <w:lang w:val="en-GB"/>
         </w:rPr>
-        <w:t>(8), 1441–1449. https://doi.org/10.1080/02699931.2013.786681</w:t>
+        <w:t>(8), 1441–</w:t>
+      </w:r>
+      <w:r>
+        <w:rPr>
+          <w:rFonts w:cs="CMU Serif Roman"/>
+          <w:lang w:val="en-GB"/>
+        </w:rPr>
+        <w:t>1449. https://doi.org/10.1080/02699931.2013.786681</w:t>
       </w:r>
     </w:p>
     <w:p>
@@ -6139,23 +6045,7 @@
           <w:rFonts w:cs="CMU Serif Roman"/>
           <w:lang w:val="en-GB"/>
         </w:rPr>
-        <w:t xml:space="preserve">. </w:t>
-      </w:r>
-      <w:proofErr w:type="spellStart"/>
-      <w:r>
-        <w:rPr>
-          <w:rFonts w:cs="CMU Serif Roman"/>
-          <w:lang w:val="en-GB"/>
-        </w:rPr>
-        <w:t>Northwestern</w:t>
-      </w:r>
-      <w:proofErr w:type="spellEnd"/>
-      <w:r>
-        <w:rPr>
-          <w:rFonts w:cs="CMU Serif Roman"/>
-          <w:lang w:val="en-GB"/>
-        </w:rPr>
-        <w:t xml:space="preserve"> University. http://CRAN.R-project.org/package=psych</w:t>
+        <w:t>. Northwestern University. http://CRAN.R-project.org/package=psych</w:t>
       </w:r>
     </w:p>
     <w:p>
@@ -6221,7 +6111,6 @@
         </w:rPr>
         <w:t xml:space="preserve">Ruscio, J. (2019). </w:t>
       </w:r>
-      <w:proofErr w:type="spellStart"/>
       <w:r>
         <w:rPr>
           <w:rFonts w:cs="CMU Serif Roman"/>
@@ -6229,17 +6118,7 @@
           <w:iCs/>
           <w:lang w:val="en-GB"/>
         </w:rPr>
-        <w:t>RProbSup</w:t>
-      </w:r>
-      <w:proofErr w:type="spellEnd"/>
-      <w:r>
-        <w:rPr>
-          <w:rFonts w:cs="CMU Serif Roman"/>
-          <w:i/>
-          <w:iCs/>
-          <w:lang w:val="en-GB"/>
-        </w:rPr>
-        <w:t>: Calculates Probability of Superiority</w:t>
+        <w:t>RProbSup: Calculates Probability of Superiority</w:t>
       </w:r>
       <w:r>
         <w:rPr>
@@ -6257,37 +6136,12 @@
           <w:lang w:val="en-GB"/>
         </w:rPr>
       </w:pPr>
-      <w:proofErr w:type="spellStart"/>
-      <w:r>
-        <w:rPr>
-          <w:rFonts w:cs="CMU Serif Roman"/>
-          <w:lang w:val="en-GB"/>
-        </w:rPr>
-        <w:t>Shrout</w:t>
-      </w:r>
-      <w:proofErr w:type="spellEnd"/>
-      <w:r>
-        <w:rPr>
-          <w:rFonts w:cs="CMU Serif Roman"/>
-          <w:lang w:val="en-GB"/>
-        </w:rPr>
-        <w:t xml:space="preserve">, P. E., &amp; Fleiss, J. L. (1979). Intraclass correlations: Uses in assessing </w:t>
-      </w:r>
-      <w:proofErr w:type="spellStart"/>
-      <w:r>
-        <w:rPr>
-          <w:rFonts w:cs="CMU Serif Roman"/>
-          <w:lang w:val="en-GB"/>
-        </w:rPr>
-        <w:t>rater</w:t>
-      </w:r>
-      <w:proofErr w:type="spellEnd"/>
-      <w:r>
-        <w:rPr>
-          <w:rFonts w:cs="CMU Serif Roman"/>
-          <w:lang w:val="en-GB"/>
-        </w:rPr>
-        <w:t xml:space="preserve"> reliability. </w:t>
+      <w:r>
+        <w:rPr>
+          <w:rFonts w:cs="CMU Serif Roman"/>
+          <w:lang w:val="en-GB"/>
+        </w:rPr>
+        <w:t xml:space="preserve">Shrout, P. E., &amp; Fleiss, J. L. (1979). Intraclass correlations: Uses in assessing rater reliability. </w:t>
       </w:r>
       <w:r>
         <w:rPr>
@@ -6344,27 +6198,7 @@
           <w:iCs/>
           <w:lang w:val="en-GB"/>
         </w:rPr>
-        <w:t xml:space="preserve">Journal of </w:t>
-      </w:r>
-      <w:proofErr w:type="spellStart"/>
-      <w:r>
-        <w:rPr>
-          <w:rFonts w:cs="CMU Serif Roman"/>
-          <w:i/>
-          <w:iCs/>
-          <w:lang w:val="en-GB"/>
-        </w:rPr>
-        <w:t>Behavior</w:t>
-      </w:r>
-      <w:proofErr w:type="spellEnd"/>
-      <w:r>
-        <w:rPr>
-          <w:rFonts w:cs="CMU Serif Roman"/>
-          <w:i/>
-          <w:iCs/>
-          <w:lang w:val="en-GB"/>
-        </w:rPr>
-        <w:t xml:space="preserve"> Therapy and Experimental Psychiatry</w:t>
+        <w:t>Journal of Behavior Therapy and Experimental Psychiatry</w:t>
       </w:r>
       <w:r>
         <w:rPr>
@@ -6503,11 +6337,6 @@
         <w:docPartUnique/>
       </w:docPartObj>
     </w:sdtPr>
-    <w:sdtEndPr>
-      <w:rPr>
-        <w:rStyle w:val="PageNumber"/>
-      </w:rPr>
-    </w:sdtEndPr>
     <w:sdtContent>
       <w:p>
         <w:pPr>
@@ -6559,11 +6388,6 @@
         <w:docPartUnique/>
       </w:docPartObj>
     </w:sdtPr>
-    <w:sdtEndPr>
-      <w:rPr>
-        <w:rStyle w:val="PageNumber"/>
-      </w:rPr>
-    </w:sdtEndPr>
     <w:sdtContent>
       <w:p>
         <w:pPr>
@@ -6992,6 +6816,7 @@
     <w:lsdException w:name="HTML Sample" w:semiHidden="1" w:unhideWhenUsed="1"/>
     <w:lsdException w:name="HTML Typewriter" w:semiHidden="1" w:unhideWhenUsed="1"/>
     <w:lsdException w:name="HTML Variable" w:semiHidden="1" w:unhideWhenUsed="1"/>
+    <w:lsdException w:name="Normal Table" w:semiHidden="1" w:unhideWhenUsed="1"/>
     <w:lsdException w:name="annotation subject" w:semiHidden="1" w:unhideWhenUsed="1"/>
     <w:lsdException w:name="No List" w:semiHidden="1" w:unhideWhenUsed="1"/>
     <w:lsdException w:name="Outline List 1" w:semiHidden="1" w:unhideWhenUsed="1"/>
@@ -7038,8 +6863,10 @@
     <w:lsdException w:name="Table Subtle 2" w:semiHidden="1" w:unhideWhenUsed="1"/>
     <w:lsdException w:name="Table Web 1" w:semiHidden="1" w:unhideWhenUsed="1"/>
     <w:lsdException w:name="Table Web 2" w:semiHidden="1" w:unhideWhenUsed="1"/>
+    <w:lsdException w:name="Table Web 3" w:semiHidden="1" w:unhideWhenUsed="1"/>
     <w:lsdException w:name="Balloon Text" w:semiHidden="1" w:unhideWhenUsed="1"/>
     <w:lsdException w:name="Table Grid" w:uiPriority="39"/>
+    <w:lsdException w:name="Table Theme" w:semiHidden="1" w:unhideWhenUsed="1"/>
     <w:lsdException w:name="Placeholder Text" w:semiHidden="1"/>
     <w:lsdException w:name="No Spacing" w:uiPriority="1" w:qFormat="1"/>
     <w:lsdException w:name="Light Shading" w:uiPriority="60"/>
@@ -9443,6 +9270,20 @@
     <w:semiHidden/>
     <w:unhideWhenUsed/>
     <w:rsid w:val="003158CF"/>
+  </w:style>
+  <w:style w:type="paragraph" w:styleId="Revision">
+    <w:name w:val="Revision"/>
+    <w:hidden/>
+    <w:uiPriority w:val="99"/>
+    <w:semiHidden/>
+    <w:rsid w:val="003D5FD0"/>
+    <w:rPr>
+      <w:rFonts w:ascii="CMU Serif Roman" w:eastAsiaTheme="minorEastAsia" w:hAnsi="CMU Serif Roman"/>
+      <w:kern w:val="24"/>
+      <w:sz w:val="18"/>
+      <w:szCs w:val="18"/>
+      <w:lang w:val="en-US" w:eastAsia="ja-JP"/>
+    </w:rPr>
   </w:style>
 </w:styles>
 </file>

</xml_diff>

<commit_message>
analyses and plots: corrected round() to janitor::round_half_up()
</commit_message>
<xml_diff>
--- a/manuscript/preprint/Hussey & Drake - 2020 - The Implicit Relational Assessment Procedure demonstrates poor internal consistency and test-retest reliability- A meta-analysis.docx
+++ b/manuscript/preprint/Hussey & Drake - 2020 - The Implicit Relational Assessment Procedure demonstrates poor internal consistency and test-retest reliability- A meta-analysis.docx
@@ -75,13 +75,58 @@
         <w:t>N</w:t>
       </w:r>
       <w:r>
-        <w:t xml:space="preserve"> = 1576). Results suggest that internal consistency is poor (α = .51, 95% CI [.46, .56]) and test-retest reliability is very poor (ICC</w:t>
+        <w:t xml:space="preserve"> = </w:t>
+      </w:r>
+      <w:r>
+        <w:t>1576</w:t>
+      </w:r>
+      <w:r>
+        <w:t>). Results suggest that internal consistency is poor (α = .51, 95% CI [.46, .56]) and test-retest reliability is very poor (ICC</w:t>
       </w:r>
       <w:r>
         <w:t>[2,1]</w:t>
       </w:r>
       <w:r>
-        <w:t xml:space="preserve"> = .20, 95% CI [.05, .34]). We conclude that researchers should be very cautious about choosing to employ the IRAP or when interpreting its results.</w:t>
+        <w:t xml:space="preserve"> = .2</w:t>
+      </w:r>
+      <w:ins w:id="1" w:author="Ian Hussey" w:date="2022-07-28T15:36:00Z">
+        <w:r>
+          <w:t>1</w:t>
+        </w:r>
+      </w:ins>
+      <w:del w:id="2" w:author="Ian Hussey" w:date="2022-07-28T15:36:00Z">
+        <w:r>
+          <w:delText>0</w:delText>
+        </w:r>
+      </w:del>
+      <w:r>
+        <w:t>, 95% CI [.0</w:t>
+      </w:r>
+      <w:ins w:id="3" w:author="Ian Hussey" w:date="2022-07-28T15:36:00Z">
+        <w:r>
+          <w:t>6</w:t>
+        </w:r>
+      </w:ins>
+      <w:del w:id="4" w:author="Ian Hussey" w:date="2022-07-28T15:36:00Z">
+        <w:r>
+          <w:delText>5</w:delText>
+        </w:r>
+      </w:del>
+      <w:r>
+        <w:t>, .3</w:t>
+      </w:r>
+      <w:ins w:id="5" w:author="Ian Hussey" w:date="2022-07-28T15:36:00Z">
+        <w:r>
+          <w:t>6</w:t>
+        </w:r>
+      </w:ins>
+      <w:del w:id="6" w:author="Ian Hussey" w:date="2022-07-28T15:36:00Z">
+        <w:r>
+          <w:delText>4</w:delText>
+        </w:r>
+      </w:del>
+      <w:r>
+        <w:t>]). We conclude that researchers should be very cautious about choosing to employ the IRAP or when interpreting its results.</w:t>
       </w:r>
     </w:p>
     <w:p/>
@@ -1281,22 +1326,61 @@
         <w:t xml:space="preserve">All data processing and analyses were done in R </w:t>
       </w:r>
       <w:r>
+        <w:rPr>
+          <w:highlight w:val="yellow"/>
+          <w:rPrChange w:id="7" w:author="Ian Hussey" w:date="2022-07-28T15:41:00Z">
+            <w:rPr/>
+          </w:rPrChange>
+        </w:rPr>
         <w:fldChar w:fldCharType="begin"/>
       </w:r>
       <w:r>
-        <w:instrText xml:space="preserve"> ADDIN ZOTERO_ITEM CSL_CITATION {"citationID":"crLAXs3C","properties":{"formattedCitation":"(R Core Team, 2020)","plainCitation":"(R Core Team, 2020)","noteIndex":0},"citationItems":[{"id":3887,"uris":["http://zotero.org/users/1687755/items/SWUWMIPE"],"itemData":{"id":3887,"type":"book","event-place":"Vienna, Austria","publisher":"R Foundation for Statistical Computing","publisher-place":"Vienna, Austria","title":"R: A language and environment for statistical computing","URL":"https://www.R-project.org/","version":"4.0","author":[{"literal":"R Core Team"}],"issued":{"date-parts":[["2020"]]}}}],"schema":"https://github.com/citation-style-language/schema/raw/master/csl-citation.json"} </w:instrText>
-      </w:r>
-      <w:r>
+        <w:rPr>
+          <w:highlight w:val="yellow"/>
+          <w:rPrChange w:id="8" w:author="Ian Hussey" w:date="2022-07-28T15:41:00Z">
+            <w:rPr/>
+          </w:rPrChange>
+        </w:rPr>
+        <w:instrText xml:space="preserve"> ADDIN ZOTERO_ITEM CSL_CITATION {"citationID":"crLAXs3C","properties":{"formattedCitation":"(R Core Team, 2022)","plainCitation":"(R Core Team, 2022)","noteIndex":0},"citationItems":[{"id":3887,"uris":["http://zotero.org/users/1687755/items/SWUWMIPE"],"itemData":{"id":3887,"type":"software","event-place":"Vienna, Austria","publisher":"R Foundation for Statistical Computing","publisher-place":"Vienna, Austria","title":"R: A language and environment for statistical computing","URL":"https://www.R-project.org/","version":"4.2","author":[{"literal":"R Core Team"}],"issued":{"date-parts":[["2022"]]}}}],"schema":"https://github.com/citation-style-language/schema/raw/master/csl-citation.json"} </w:instrText>
+      </w:r>
+      <w:r>
+        <w:rPr>
+          <w:highlight w:val="yellow"/>
+          <w:rPrChange w:id="9" w:author="Ian Hussey" w:date="2022-07-28T15:41:00Z">
+            <w:rPr/>
+          </w:rPrChange>
+        </w:rPr>
         <w:fldChar w:fldCharType="separate"/>
       </w:r>
       <w:r>
-        <w:t>(R Core Team, 2020)</w:t>
-      </w:r>
-      <w:r>
+        <w:rPr>
+          <w:highlight w:val="yellow"/>
+          <w:rPrChange w:id="10" w:author="Ian Hussey" w:date="2022-07-28T15:41:00Z">
+            <w:rPr/>
+          </w:rPrChange>
+        </w:rPr>
+        <w:t>(R Core Team, 2022)</w:t>
+      </w:r>
+      <w:r>
+        <w:rPr>
+          <w:highlight w:val="yellow"/>
+          <w:rPrChange w:id="11" w:author="Ian Hussey" w:date="2022-07-28T15:41:00Z">
+            <w:rPr/>
+          </w:rPrChange>
+        </w:rPr>
         <w:fldChar w:fldCharType="end"/>
       </w:r>
       <w:r>
-        <w:t>. Int</w:t>
+        <w:rPr>
+          <w:highlight w:val="yellow"/>
+          <w:rPrChange w:id="12" w:author="Ian Hussey" w:date="2022-07-28T15:41:00Z">
+            <w:rPr/>
+          </w:rPrChange>
+        </w:rPr>
+        <w:t>.</w:t>
+      </w:r>
+      <w:r>
+        <w:t xml:space="preserve"> Int</w:t>
       </w:r>
       <w:r>
         <w:t>ra</w:t>
@@ -1308,7 +1392,7 @@
         <w:fldChar w:fldCharType="begin"/>
       </w:r>
       <w:r>
-        <w:instrText xml:space="preserve"> ADDIN ZOTERO_ITEM CSL_CITATION {"citationID":"HeNbZYei","properties":{"formattedCitation":"(Revelle, 2016)","plainCitation":"(Revelle, 2016)","noteIndex":0},"citationItems":[{"id":3877,"uris":["http://zotero.org/users/1687755/items/HIHAMBGT"],"itemData":{"id":3877,"type":"book","event-place":"Evanston, Illinois","note":"R package version 1.6.6","publisher":"Northwestern University","publisher-place":"Evanston, Illinois","title":"psych: Procedures for Psychological, Psychometric, and Personality Research","URL":"http://CRAN.R-project.org/package=psych","author":[{"family":"Revelle","given":"William"}],"issued":{"date-parts":[["2016"]]}}}],"schema":"https://github.com/citation-style-language/schema/raw/master/csl-citation.json"} </w:instrText>
+        <w:instrText xml:space="preserve"> ADDIN ZOTERO_ITEM CSL_CITATION {"citationID":"HeNbZYei","properties":{"formattedCitation":"(Revelle, 2016)","plainCitation":"(Revelle, 2016)","noteIndex":0},"citationItems":[{"id":3877,"uris":["http://zotero.org/users/1687755/items/HIHAMBGT"],"itemData":{"id":3877,"type":"software","event-place":"Evanston, Illinois","note":"R package version 1.6.6","publisher":"Northwestern University","publisher-place":"Evanston, Illinois","title":"psych: Procedures for Psychological, Psychometric, and Personality Research","URL":"http://CRAN.R-project.org/package=psych","author":[{"family":"Revelle","given":"William"}],"issued":{"date-parts":[["2016"]]}}}],"schema":"https://github.com/citation-style-language/schema/raw/master/csl-citation.json"} </w:instrText>
       </w:r>
       <w:r>
         <w:fldChar w:fldCharType="separate"/>
@@ -1320,21 +1404,60 @@
         <w:fldChar w:fldCharType="end"/>
       </w:r>
       <w:r>
-        <w:t xml:space="preserve">. Meta-analyses were conducted using the metafor package </w:t>
-      </w:r>
-      <w:r>
+        <w:t xml:space="preserve">. Meta-analyses were conducted using the metafor </w:t>
+      </w:r>
+      <w:r>
+        <w:rPr>
+          <w:highlight w:val="yellow"/>
+          <w:rPrChange w:id="13" w:author="Ian Hussey" w:date="2022-07-28T15:41:00Z">
+            <w:rPr/>
+          </w:rPrChange>
+        </w:rPr>
+        <w:t xml:space="preserve">package </w:t>
+      </w:r>
+      <w:r>
+        <w:rPr>
+          <w:highlight w:val="yellow"/>
+          <w:rPrChange w:id="14" w:author="Ian Hussey" w:date="2022-07-28T15:41:00Z">
+            <w:rPr/>
+          </w:rPrChange>
+        </w:rPr>
         <w:fldChar w:fldCharType="begin"/>
       </w:r>
       <w:r>
-        <w:instrText xml:space="preserve"> ADDIN ZOTERO_ITEM CSL_CITATION {"citationID":"JBQUYBIA","properties":{"formattedCitation":"(Viechtbauer, 2010, version 2.4-0)","plainCitation":"(Viechtbauer, 2010, version 2.4-0)","noteIndex":0},"citationItems":[{"id":8150,"uris":["http://zotero.org/users/1687755/items/H4RMVYAU"],"itemData":{"id":8150,"type":"article-journal","abstract":"The metafor package provides functions for conducting meta-analyses in R. The package includes functions for ﬁtting the meta-analytic ﬁxed- and random-eﬀects models and allows for the inclusion of moderators variables (study-level covariates) in these models. Meta-regression analyses with continuous and categorical moderators can be conducted in this way. Functions for the Mantel-Haenszel and Peto’s one-step method for metaanalyses of 2 × 2 table data are also available. Finally, the package provides various plot functions (for example, for forest, funnel, and radial plots) and functions for assessing the model ﬁt, for obtaining case diagnostics, and for tests of publication bias.","container-title":"Journal of Statistical Software","DOI":"10.18637/jss.v036.i03","ISSN":"1548-7660","issue":"3","language":"en","source":"Crossref","title":"Conducting Meta-Analyses in R with the metafor Package","URL":"http://www.jstatsoft.org/v36/i03/","volume":"36","author":[{"family":"Viechtbauer","given":"Wolfgang"}],"accessed":{"date-parts":[["2018",7,17]]},"issued":{"date-parts":[["2010"]]}},"suffix":", version 2.4-0"}],"schema":"https://github.com/citation-style-language/schema/raw/master/csl-citation.json"} </w:instrText>
-      </w:r>
-      <w:r>
+        <w:rPr>
+          <w:highlight w:val="yellow"/>
+          <w:rPrChange w:id="15" w:author="Ian Hussey" w:date="2022-07-28T15:41:00Z">
+            <w:rPr/>
+          </w:rPrChange>
+        </w:rPr>
+        <w:instrText xml:space="preserve"> ADDIN ZOTERO_ITEM CSL_CITATION {"citationID":"K8bSyKex","properties":{"formattedCitation":"(Viechtbauer, 2010, version 3.4-0)","plainCitation":"(Viechtbauer, 2010, version 3.4-0)","noteIndex":0},"citationItems":[{"id":8150,"uris":["http://zotero.org/users/1687755/items/H4RMVYAU"],"itemData":{"id":8150,"type":"article-journal","abstract":"The metafor package provides functions for conducting meta-analyses in R. The package includes functions for ﬁtting the meta-analytic ﬁxed- and random-eﬀects models and allows for the inclusion of moderators variables (study-level covariates) in these models. Meta-regression analyses with continuous and categorical moderators can be conducted in this way. Functions for the Mantel-Haenszel and Peto’s one-step method for metaanalyses of 2 × 2 table data are also available. Finally, the package provides various plot functions (for example, for forest, funnel, and radial plots) and functions for assessing the model ﬁt, for obtaining case diagnostics, and for tests of publication bias.","container-title":"Journal of Statistical Software","DOI":"10.18637/jss.v036.i03","ISSN":"1548-7660","issue":"3","language":"en","source":"Crossref","title":"Conducting Meta-Analyses in R with the metafor Package","URL":"http://www.jstatsoft.org/v36/i03/","volume":"36","author":[{"family":"Viechtbauer","given":"Wolfgang"}],"accessed":{"date-parts":[["2018",7,17]]},"issued":{"date-parts":[["2010"]]}},"label":"page","suffix":", version 3.4-0"}],"schema":"https://github.com/citation-style-language/schema/raw/master/csl-citation.json"} </w:instrText>
+      </w:r>
+      <w:r>
+        <w:rPr>
+          <w:highlight w:val="yellow"/>
+          <w:rPrChange w:id="16" w:author="Ian Hussey" w:date="2022-07-28T15:41:00Z">
+            <w:rPr/>
+          </w:rPrChange>
+        </w:rPr>
         <w:fldChar w:fldCharType="separate"/>
       </w:r>
       <w:r>
-        <w:t>(Viechtbauer, 2010, version 2.4-0)</w:t>
-      </w:r>
-      <w:r>
+        <w:rPr>
+          <w:highlight w:val="yellow"/>
+          <w:rPrChange w:id="17" w:author="Ian Hussey" w:date="2022-07-28T15:41:00Z">
+            <w:rPr/>
+          </w:rPrChange>
+        </w:rPr>
+        <w:t>(Viechtbauer, 2010, version 3.4-0)</w:t>
+      </w:r>
+      <w:r>
+        <w:rPr>
+          <w:highlight w:val="yellow"/>
+          <w:rPrChange w:id="18" w:author="Ian Hussey" w:date="2022-07-28T15:41:00Z">
+            <w:rPr/>
+          </w:rPrChange>
+        </w:rPr>
         <w:fldChar w:fldCharType="end"/>
       </w:r>
       <w:r>
@@ -1586,11 +1709,94 @@
         <w:t xml:space="preserve"> = </w:t>
       </w:r>
       <w:r>
-        <w:t>.54, 95% CI [.49, .59], 95% CR [.49, .59]</w:t>
-      </w:r>
-      <w:r>
-        <w:t xml:space="preserve">, </w:t>
-      </w:r>
+        <w:t>.54, 95% CI [.49, .</w:t>
+      </w:r>
+      <w:ins w:id="19" w:author="Ian Hussey" w:date="2022-07-28T15:41:00Z">
+        <w:r>
+          <w:t>60</w:t>
+        </w:r>
+      </w:ins>
+      <w:del w:id="20" w:author="Ian Hussey" w:date="2022-07-28T15:41:00Z">
+        <w:r>
+          <w:delText>59</w:delText>
+        </w:r>
+      </w:del>
+      <w:r>
+        <w:t xml:space="preserve">], 95% </w:t>
+      </w:r>
+      <w:ins w:id="21" w:author="Ian Hussey" w:date="2022-07-28T15:42:00Z">
+        <w:r>
+          <w:t>PI</w:t>
+        </w:r>
+      </w:ins>
+      <w:del w:id="22" w:author="Ian Hussey" w:date="2022-07-28T15:42:00Z">
+        <w:r>
+          <w:delText>CR</w:delText>
+        </w:r>
+      </w:del>
+      <w:r>
+        <w:t xml:space="preserve"> [.</w:t>
+      </w:r>
+      <w:ins w:id="23" w:author="Ian Hussey" w:date="2022-07-28T15:42:00Z">
+        <w:r>
+          <w:t>38</w:t>
+        </w:r>
+      </w:ins>
+      <w:del w:id="24" w:author="Ian Hussey" w:date="2022-07-28T15:42:00Z">
+        <w:r>
+          <w:delText>49</w:delText>
+        </w:r>
+      </w:del>
+      <w:r>
+        <w:t>, .</w:t>
+      </w:r>
+      <w:ins w:id="25" w:author="Ian Hussey" w:date="2022-07-28T15:42:00Z">
+        <w:r>
+          <w:t>66</w:t>
+        </w:r>
+      </w:ins>
+      <w:del w:id="26" w:author="Ian Hussey" w:date="2022-07-28T15:42:00Z">
+        <w:r>
+          <w:delText>59</w:delText>
+        </w:r>
+      </w:del>
+      <w:r>
+        <w:t>]</w:t>
+      </w:r>
+      <w:r>
+        <w:t>,</w:t>
+      </w:r>
+      <w:ins w:id="27" w:author="Ian Hussey" w:date="2022-07-28T15:43:00Z">
+        <w:r>
+          <w:t xml:space="preserve"> </w:t>
+        </w:r>
+        <w:r>
+          <w:rPr>
+            <w:rFonts w:ascii="Cambria Math" w:hAnsi="Cambria Math" w:cs="Cambria Math"/>
+          </w:rPr>
+          <w:t>𝜏</w:t>
+        </w:r>
+        <w:r>
+          <w:rPr>
+            <w:rFonts w:ascii="Cambria Math" w:hAnsi="Cambria Math" w:cs="Cambria Math"/>
+            <w:vertAlign w:val="superscript"/>
+            <w:rPrChange w:id="28" w:author="Ian Hussey" w:date="2022-07-28T15:43:00Z">
+              <w:rPr>
+                <w:rFonts w:ascii="Cambria Math" w:hAnsi="Cambria Math" w:cs="Cambria Math"/>
+              </w:rPr>
+            </w:rPrChange>
+          </w:rPr>
+          <w:t>2</w:t>
+        </w:r>
+      </w:ins>
+      <w:r>
+        <w:t xml:space="preserve"> </w:t>
+      </w:r>
+      <w:ins w:id="29" w:author="Ian Hussey" w:date="2022-07-28T15:43:00Z">
+        <w:r>
+          <w:t xml:space="preserve">= 0.02, </w:t>
+        </w:r>
+      </w:ins>
       <w:r>
         <w:rPr>
           <w:i/>
@@ -1605,7 +1811,20 @@
         <w:t>2</w:t>
       </w:r>
       <w:r>
-        <w:t xml:space="preserve"> = 0.1%, </w:t>
+        <w:t xml:space="preserve"> =</w:t>
+      </w:r>
+      <w:ins w:id="30" w:author="Ian Hussey" w:date="2022-07-28T15:42:00Z">
+        <w:r>
+          <w:t xml:space="preserve"> 16.8</w:t>
+        </w:r>
+      </w:ins>
+      <w:del w:id="31" w:author="Ian Hussey" w:date="2022-07-28T15:42:00Z">
+        <w:r>
+          <w:delText xml:space="preserve"> 0.1</w:delText>
+        </w:r>
+      </w:del>
+      <w:r>
+        <w:t xml:space="preserve">%, </w:t>
       </w:r>
       <w:r>
         <w:rPr>
@@ -1624,8 +1843,18 @@
         <w:t xml:space="preserve"> = 1</w:t>
       </w:r>
       <w:r>
-        <w:t>.0</w:t>
-      </w:r>
+        <w:t>.</w:t>
+      </w:r>
+      <w:ins w:id="32" w:author="Ian Hussey" w:date="2022-07-28T15:43:00Z">
+        <w:r>
+          <w:t>2</w:t>
+        </w:r>
+      </w:ins>
+      <w:del w:id="33" w:author="Ian Hussey" w:date="2022-07-28T15:43:00Z">
+        <w:r>
+          <w:delText>0</w:delText>
+        </w:r>
+      </w:del>
       <w:r>
         <w:t>.</w:t>
       </w:r>
@@ -2018,10 +2247,10 @@
         <w:t>10</w:t>
       </w:r>
       <w:r>
-        <w:t xml:space="preserve">000) of possible combinations of the effect sizes. As illustrated in Figure </w:t>
-      </w:r>
-      <w:r>
-        <w:t xml:space="preserve">1, results indicated bimodality in both estimates of effect size and heterogeneity that was driven by data from a single </w:t>
+        <w:t xml:space="preserve">000) of possible </w:t>
+      </w:r>
+      <w:r>
+        <w:t xml:space="preserve">combinations of the effect sizes. As illustrated in Figure 1, results indicated bimodality in both estimates of effect size and heterogeneity that was driven by data from a single </w:t>
       </w:r>
       <w:r>
         <w:t xml:space="preserve">domain: </w:t>
@@ -2455,7 +2684,11 @@
         <w:t>.</w:t>
       </w:r>
       <w:r>
-        <w:t xml:space="preserve"> Test-retest correlations were negative for three IRAPs (i.e., gender, body image, and race). </w:t>
+        <w:t xml:space="preserve"> Test-retest </w:t>
+      </w:r>
+      <w:r>
+        <w:lastRenderedPageBreak/>
+        <w:t xml:space="preserve">correlations were negative for three IRAPs (i.e., gender, body image, and race). </w:t>
       </w:r>
       <w:r>
         <w:t xml:space="preserve">This result may be most useful </w:t>
@@ -2481,7 +2714,6 @@
         <w:rPr>
           <w:noProof/>
         </w:rPr>
-        <w:lastRenderedPageBreak/>
         <w:drawing>
           <wp:inline distT="0" distB="0" distL="0" distR="0" wp14:anchorId="770DACD5" wp14:editId="3B19818D">
             <wp:extent cx="4771364" cy="5417244"/>
@@ -2628,7 +2860,10 @@
         <w:t xml:space="preserve"> correlations</w:t>
       </w:r>
       <w:r>
-        <w:t>, although it does not necessarily represent the best estimate of the IRAP’s true internal consistency.</w:t>
+        <w:t xml:space="preserve">, although it does not necessarily represent </w:t>
+      </w:r>
+      <w:r>
+        <w:t>the best estimate of the IRAP’s true internal consistency.</w:t>
       </w:r>
     </w:p>
     <w:p>
@@ -2660,7 +2895,11 @@
         <w:t xml:space="preserve">also </w:t>
       </w:r>
       <w:r>
-        <w:t>suggested that test-retest reliability was very poor, ICC</w:t>
+        <w:t xml:space="preserve">suggested that test-retest reliability was very poor, </w:t>
+      </w:r>
+      <w:r>
+        <w:lastRenderedPageBreak/>
+        <w:t>ICC</w:t>
       </w:r>
       <w:r>
         <w:t>(2,1)</w:t>
@@ -2795,11 +3034,7 @@
         <w:t xml:space="preserve">. </w:t>
       </w:r>
       <w:r>
-        <w:t xml:space="preserve">Test-retest was near zero for half </w:t>
-      </w:r>
-      <w:r>
-        <w:lastRenderedPageBreak/>
-        <w:t xml:space="preserve">of the IRAPs (i.e., gender, body image, race, and Lincoln-Hitler). </w:t>
+        <w:t xml:space="preserve">Test-retest was near zero for half of the IRAPs (i.e., gender, body image, race, and Lincoln-Hitler). </w:t>
       </w:r>
     </w:p>
     <w:p>
@@ -3274,10 +3509,7 @@
         <w:fldChar w:fldCharType="separate"/>
       </w:r>
       <w:r>
-        <w:t xml:space="preserve">(Nicholson </w:t>
-      </w:r>
-      <w:r>
-        <w:t>&amp; Barnes-Holmes, 2012)</w:t>
+        <w:t>(Nicholson &amp; Barnes-Holmes, 2012)</w:t>
       </w:r>
       <w:r>
         <w:fldChar w:fldCharType="end"/>
@@ -3697,14 +3929,14 @@
         <w:t>.20</w:t>
       </w:r>
       <w:r>
-        <w:t>), in order to increase internal consistency to ICC = .70, the task would need to contain 9.3</w:t>
-      </w:r>
-      <w:r>
-        <w:t xml:space="preserve"> times the number of trials it currently does. In order to put these in context, the IRAP currently takes around 10 to 15 minutes to complete. These </w:t>
+        <w:t xml:space="preserve">), in order to increase internal </w:t>
       </w:r>
       <w:r>
         <w:lastRenderedPageBreak/>
-        <w:t>increases would therefore result in a t</w:t>
+        <w:t>consistency to ICC = .70, the task would need to contain 9.3</w:t>
+      </w:r>
+      <w:r>
+        <w:t xml:space="preserve"> times the number of trials it currently does. In order to put these in context, the IRAP currently takes around 10 to 15 minutes to complete. These increases would therefore result in a t</w:t>
       </w:r>
       <w:r>
         <w:t xml:space="preserve">ask that would take between </w:t>
@@ -3834,7 +4066,7 @@
         <w:fldChar w:fldCharType="begin"/>
       </w:r>
       <w:r>
-        <w:instrText xml:space="preserve"> ADDIN ZOTERO_ITEM CSL_CITATION {"citationID":"gq06FLaZ","properties":{"formattedCitation":"(Ruscio, 2019)","plainCitation":"(Ruscio, 2019)","noteIndex":0},"citationItems":[{"id":12681,"uris":["http://zotero.org/users/1687755/items/Q865H47C"],"itemData":{"id":12681,"type":"book","abstract":"The A() function calculates the A statistic, a nonparametric measure of effect size for two independent groups that’s also known as the probability of superiority (Ruscio, 2008), along with its standard error and a confidence interval constructed using bootstrap methods (Ruscio &amp; Mullen, 2012). Optional arguments can be specified to calculate variants of the A statistic developed for other research designs (e.g., related samples, more than two independent groups or related samples; Ruscio &amp; Gera, 2013). &lt;doi:10.1037/1082-989X.13.1.19&gt;. &lt;doi:10.1080/00273171.2012.658329&gt;. &lt;doi:10.1080/00273171.2012.738184&gt;.","source":"R-Packages","title":"RProbSup: Calculates Probability of Superiority","title-short":"RProbSup","URL":"https://CRAN.R-project.org/package=RProbSup","version":"2.1","author":[{"family":"Ruscio","given":"John"}],"accessed":{"date-parts":[["2020",6,29]]},"issued":{"date-parts":[["2019",9,7]]}}}],"schema":"https://github.com/citation-style-language/schema/raw/master/csl-citation.json"} </w:instrText>
+        <w:instrText xml:space="preserve"> ADDIN ZOTERO_ITEM CSL_CITATION {"citationID":"gq06FLaZ","properties":{"formattedCitation":"(Ruscio, 2019)","plainCitation":"(Ruscio, 2019)","noteIndex":0},"citationItems":[{"id":12681,"uris":["http://zotero.org/users/1687755/items/Q865H47C"],"itemData":{"id":12681,"type":"software","abstract":"The A() function calculates the A statistic, a nonparametric measure of effect size for two independent groups that’s also known as the probability of superiority (Ruscio, 2008), along with its standard error and a confidence interval constructed using bootstrap methods (Ruscio &amp; Mullen, 2012). Optional arguments can be specified to calculate variants of the A statistic developed for other research designs (e.g., related samples, more than two independent groups or related samples; Ruscio &amp; Gera, 2013). &lt;doi:10.1037/1082-989X.13.1.19&gt;. &lt;doi:10.1080/00273171.2012.658329&gt;. &lt;doi:10.1080/00273171.2012.738184&gt;.","license":"MIT + file LICENSE","source":"R-Packages","title":"RProbSup: Calculates Probability of Superiority","title-short":"RProbSup","URL":"https://CRAN.R-project.org/package=RProbSup","version":"2.1","author":[{"family":"Ruscio","given":"John"}],"accessed":{"date-parts":[["2020",6,29]]},"issued":{"date-parts":[["2019",9,7]]}}}],"schema":"https://github.com/citation-style-language/schema/raw/master/csl-citation.json"} </w:instrText>
       </w:r>
       <w:r>
         <w:fldChar w:fldCharType="separate"/>
@@ -3954,10 +4186,10 @@
         <w:t>.</w:t>
       </w:r>
       <w:r>
-        <w:t xml:space="preserve"> These blocks have in the past often been referred to as being assumed to be ‘consistent’ versus ‘inconsistent’ with participants’ learning histories. Although this terminology is common, we have avoided it in this article until now on the basis that we feel that it can confuse aspects of the procedure and results (i.e., consistency with learning history should be derived from the results rather than assumed). As such, it is important to note that the ‘consistent’ block order is an imposition of the researcher’s expectations rather than a conclusion based on the data. Nonetheless, this variable is commonly recorded and reported in articles, </w:t>
-      </w:r>
-      <w:r>
-        <w:t xml:space="preserve">and it may be the case that internal consistency results differ based on block order. The data used for the internal consistency sensitivity meta-analysis was therefore split into two groups: participants who received the consistent-first vs. the inconsistent first block order. </w:t>
+        <w:t xml:space="preserve"> These blocks have in the past often been referred to as being assumed to be ‘consistent’ versus ‘inconsistent’ with participants’ learning histories. Although this terminology is common, we have avoided it in this article until now on the basis that we feel that it can confuse aspects of the procedure and results (i.e., consistency with learning history should be derived from the results rather than assumed). As such, it is </w:t>
+      </w:r>
+      <w:r>
+        <w:t xml:space="preserve">important to note that the ‘consistent’ block order is an imposition of the researcher’s expectations rather than a conclusion based on the data. Nonetheless, this variable is commonly recorded and reported in articles, and it may be the case that internal consistency results differ based on block order. The data used for the internal consistency sensitivity meta-analysis was therefore split into two groups: participants who received the consistent-first vs. the inconsistent first block order. </w:t>
       </w:r>
       <w:r>
         <w:t xml:space="preserve">Permuted internal consistency estimates were again calculated, and then compared in a multilevel moderator meta-analysis, with IRAP type as random intercept and block order as moderator. Only IRAPs which contained both block type orders between participants were considered. </w:t>
@@ -4127,7 +4359,11 @@
         <w:t xml:space="preserve">it is the largest analysis to date, (b) it is </w:t>
       </w:r>
       <w:r>
-        <w:t xml:space="preserve">resistant to publication bias, as it is based on our complete file drawer data, (c) </w:t>
+        <w:t xml:space="preserve">resistant to </w:t>
+      </w:r>
+      <w:r>
+        <w:lastRenderedPageBreak/>
+        <w:t xml:space="preserve">publication bias, as it is based on our complete file drawer data, (c) </w:t>
       </w:r>
       <w:r>
         <w:t xml:space="preserve">it used </w:t>
@@ -4155,7 +4391,6 @@
         </w:rPr>
       </w:pPr>
       <w:r>
-        <w:lastRenderedPageBreak/>
         <w:t>Our estimate of internal consistency (α = .5</w:t>
       </w:r>
       <w:r>
@@ -4473,10 +4708,7 @@
         <w:t xml:space="preserve"> </w:t>
       </w:r>
       <w:r>
-        <w:t xml:space="preserve">Lessons could be learned from existing literature using similar tasks. For example, some versions of the Brief </w:t>
-      </w:r>
-      <w:r>
-        <w:t xml:space="preserve">IAT have discarded data from the first few trials in each block as they tend to be slower and noisier than subsequent trials </w:t>
+        <w:t xml:space="preserve">Lessons could be learned from existing literature using similar tasks. For example, some versions of the Brief IAT have discarded data from the first few trials in each block as they tend to be slower and noisier than subsequent trials </w:t>
       </w:r>
       <w:r>
         <w:fldChar w:fldCharType="begin"/>
@@ -4725,7 +4957,11 @@
         <w:t>very</w:t>
       </w:r>
       <w:r>
-        <w:t xml:space="preserve"> cautious when choosing to use the IRAP in their research or when interpreting the results of IRAP studies.</w:t>
+        <w:t xml:space="preserve"> cautious when choosing to use the IRAP in their </w:t>
+      </w:r>
+      <w:r>
+        <w:lastRenderedPageBreak/>
+        <w:t>research or when interpreting the results of IRAP studies.</w:t>
       </w:r>
     </w:p>
     <w:p>
@@ -4758,15 +4994,7 @@
           <w:rFonts w:cs="CMU Serif Roman"/>
           <w:lang w:val="en-GB"/>
         </w:rPr>
-        <w:t xml:space="preserve">Barnes-Holmes, D., Barnes-Holmes, Y., Stewart, I., &amp; Boles, S. (2010). A sketch of the Implicit Relational Assessment Procedure (IRAP) and the </w:t>
-      </w:r>
-      <w:r>
-        <w:rPr>
-          <w:rFonts w:cs="CMU Serif Roman"/>
-          <w:lang w:val="en-GB"/>
-        </w:rPr>
-        <w:lastRenderedPageBreak/>
-        <w:t xml:space="preserve">Relational Elaboration and Coherence (REC) model. </w:t>
+        <w:t xml:space="preserve">Barnes-Holmes, D., Barnes-Holmes, Y., Stewart, I., &amp; Boles, S. (2010). A sketch of the Implicit Relational Assessment Procedure (IRAP) and the Relational Elaboration and Coherence (REC) model. </w:t>
       </w:r>
       <w:r>
         <w:rPr>
@@ -4857,12 +5085,21 @@
           <w:lang w:val="en-GB"/>
         </w:rPr>
       </w:pPr>
-      <w:r>
-        <w:rPr>
-          <w:rFonts w:cs="CMU Serif Roman"/>
-          <w:lang w:val="en-GB"/>
-        </w:rPr>
-        <w:t xml:space="preserve">Devezer, B., Navarro, D. J., Vandekerckhove, J., &amp; Buzbas, E. O. (2020). The case for formal methodology in scientific reform. </w:t>
+      <w:proofErr w:type="spellStart"/>
+      <w:r>
+        <w:rPr>
+          <w:rFonts w:cs="CMU Serif Roman"/>
+          <w:lang w:val="en-GB"/>
+        </w:rPr>
+        <w:t>Devezer</w:t>
+      </w:r>
+      <w:proofErr w:type="spellEnd"/>
+      <w:r>
+        <w:rPr>
+          <w:rFonts w:cs="CMU Serif Roman"/>
+          <w:lang w:val="en-GB"/>
+        </w:rPr>
+        <w:t xml:space="preserve">, B., Navarro, D. J., Vandekerckhove, J., &amp; Buzbas, E. O. (2020). The case for formal methodology in scientific reform. </w:t>
       </w:r>
       <w:r>
         <w:rPr>
@@ -4896,6 +5133,7 @@
         </w:rPr>
         <w:t xml:space="preserve">Drake, C. E., Kramer, S., Sain, T., Swiatek, R., Kohn, K., &amp; Murphy, M. (2015). Exploring the reliability and convergent validity of implicit racial evaluations. </w:t>
       </w:r>
+      <w:proofErr w:type="spellStart"/>
       <w:r>
         <w:rPr>
           <w:rFonts w:cs="CMU Serif Roman"/>
@@ -4903,7 +5141,17 @@
           <w:iCs/>
           <w:lang w:val="en-GB"/>
         </w:rPr>
-        <w:t>Behavior and Social Issues</w:t>
+        <w:t>Behavior</w:t>
+      </w:r>
+      <w:proofErr w:type="spellEnd"/>
+      <w:r>
+        <w:rPr>
+          <w:rFonts w:cs="CMU Serif Roman"/>
+          <w:i/>
+          <w:iCs/>
+          <w:lang w:val="en-GB"/>
+        </w:rPr>
+        <w:t xml:space="preserve"> and Social Issues</w:t>
       </w:r>
       <w:r>
         <w:rPr>
@@ -4942,7 +5190,23 @@
           <w:rFonts w:cs="CMU Serif Roman"/>
           <w:lang w:val="en-GB"/>
         </w:rPr>
-        <w:t xml:space="preserve">Drake, C. E., Primeaux, S., &amp; Thomas, J. (2018). Comparing Implicit Gender Stereotypes Between Women and Men with the Implicit Relational Assessment Procedure. </w:t>
+        <w:t xml:space="preserve">Drake, C. E., </w:t>
+      </w:r>
+      <w:proofErr w:type="spellStart"/>
+      <w:r>
+        <w:rPr>
+          <w:rFonts w:cs="CMU Serif Roman"/>
+          <w:lang w:val="en-GB"/>
+        </w:rPr>
+        <w:t>Primeaux</w:t>
+      </w:r>
+      <w:proofErr w:type="spellEnd"/>
+      <w:r>
+        <w:rPr>
+          <w:rFonts w:cs="CMU Serif Roman"/>
+          <w:lang w:val="en-GB"/>
+        </w:rPr>
+        <w:t xml:space="preserve">, S., &amp; Thomas, J. (2018). Comparing Implicit Gender Stereotypes Between Women and Men with the Implicit Relational Assessment Procedure. </w:t>
       </w:r>
       <w:r>
         <w:rPr>
@@ -5079,7 +5343,27 @@
           <w:iCs/>
           <w:lang w:val="en-GB"/>
         </w:rPr>
-        <w:t>Measurement Schmeasurement: Questionable Measurement Practices and How to Avoid Them</w:t>
+        <w:t xml:space="preserve">Measurement </w:t>
+      </w:r>
+      <w:proofErr w:type="spellStart"/>
+      <w:r>
+        <w:rPr>
+          <w:rFonts w:cs="CMU Serif Roman"/>
+          <w:i/>
+          <w:iCs/>
+          <w:lang w:val="en-GB"/>
+        </w:rPr>
+        <w:t>Schmeasurement</w:t>
+      </w:r>
+      <w:proofErr w:type="spellEnd"/>
+      <w:r>
+        <w:rPr>
+          <w:rFonts w:cs="CMU Serif Roman"/>
+          <w:i/>
+          <w:iCs/>
+          <w:lang w:val="en-GB"/>
+        </w:rPr>
+        <w:t>: Questionable Measurement Practices and How to Avoid Them</w:t>
       </w:r>
       <w:r>
         <w:rPr>
@@ -5278,14 +5562,7 @@
           <w:rFonts w:cs="CMU Serif Roman"/>
           <w:lang w:val="en-GB"/>
         </w:rPr>
-        <w:t xml:space="preserve">(1), </w:t>
-      </w:r>
-      <w:r>
-        <w:rPr>
-          <w:rFonts w:cs="CMU Serif Roman"/>
-          <w:lang w:val="en-GB"/>
-        </w:rPr>
-        <w:t>419–445. https://doi.org/10.1146/annurev-psych-010419-050837</w:t>
+        <w:t>(1), 419–445. https://doi.org/10.1146/annurev-psych-010419-050837</w:t>
       </w:r>
     </w:p>
     <w:p>
@@ -5614,7 +5891,27 @@
           <w:iCs/>
           <w:lang w:val="en-GB"/>
         </w:rPr>
-        <w:t>Journal of Behavior Therapy and Experimental Psychiatry</w:t>
+        <w:t xml:space="preserve">Journal of </w:t>
+      </w:r>
+      <w:proofErr w:type="spellStart"/>
+      <w:r>
+        <w:rPr>
+          <w:rFonts w:cs="CMU Serif Roman"/>
+          <w:i/>
+          <w:iCs/>
+          <w:lang w:val="en-GB"/>
+        </w:rPr>
+        <w:t>Behavior</w:t>
+      </w:r>
+      <w:proofErr w:type="spellEnd"/>
+      <w:r>
+        <w:rPr>
+          <w:rFonts w:cs="CMU Serif Roman"/>
+          <w:i/>
+          <w:iCs/>
+          <w:lang w:val="en-GB"/>
+        </w:rPr>
+        <w:t xml:space="preserve"> Therapy and Experimental Psychiatry</w:t>
       </w:r>
       <w:r>
         <w:rPr>
@@ -5653,6 +5950,7 @@
           <w:rFonts w:cs="CMU Serif Roman"/>
           <w:lang w:val="en-GB"/>
         </w:rPr>
+        <w:lastRenderedPageBreak/>
         <w:t xml:space="preserve">Nosek, B. A., Bar-Anan, Y., Sriram, N., &amp; Greenwald, A. G. (2013). Understanding and using the Brief Implicit Association Test: Recommended scoring procedures. </w:t>
       </w:r>
       <w:r>
@@ -5685,7 +5983,6 @@
           <w:rFonts w:cs="CMU Serif Roman"/>
           <w:lang w:val="en-GB"/>
         </w:rPr>
-        <w:lastRenderedPageBreak/>
         <w:t xml:space="preserve">Nosek, B. A., Hawkins, C. B., &amp; Frazier, R. S. (2011). Implicit social cognition: From measures to mechanisms. </w:t>
       </w:r>
       <w:r>
@@ -5766,7 +6063,39 @@
           <w:rFonts w:cs="CMU Serif Roman"/>
           <w:lang w:val="en-GB"/>
         </w:rPr>
-        <w:t xml:space="preserve">Olkin, I., Dahabreh, I. J., &amp; Trikalinos, T. A. (2012). GOSH - a graphical display of study heterogeneity. </w:t>
+        <w:t xml:space="preserve">Olkin, I., </w:t>
+      </w:r>
+      <w:proofErr w:type="spellStart"/>
+      <w:r>
+        <w:rPr>
+          <w:rFonts w:cs="CMU Serif Roman"/>
+          <w:lang w:val="en-GB"/>
+        </w:rPr>
+        <w:t>Dahabreh</w:t>
+      </w:r>
+      <w:proofErr w:type="spellEnd"/>
+      <w:r>
+        <w:rPr>
+          <w:rFonts w:cs="CMU Serif Roman"/>
+          <w:lang w:val="en-GB"/>
+        </w:rPr>
+        <w:t xml:space="preserve">, I. J., &amp; </w:t>
+      </w:r>
+      <w:proofErr w:type="spellStart"/>
+      <w:r>
+        <w:rPr>
+          <w:rFonts w:cs="CMU Serif Roman"/>
+          <w:lang w:val="en-GB"/>
+        </w:rPr>
+        <w:t>Trikalinos</w:t>
+      </w:r>
+      <w:proofErr w:type="spellEnd"/>
+      <w:r>
+        <w:rPr>
+          <w:rFonts w:cs="CMU Serif Roman"/>
+          <w:lang w:val="en-GB"/>
+        </w:rPr>
+        <w:t xml:space="preserve">, T. A. (2012). GOSH - a graphical display of study heterogeneity. </w:t>
       </w:r>
       <w:r>
         <w:rPr>
@@ -5846,7 +6175,23 @@
           <w:rFonts w:cs="CMU Serif Roman"/>
           <w:lang w:val="en-GB"/>
         </w:rPr>
-        <w:t xml:space="preserve">Parsons, S., Kruijt, A.-W., &amp; Fox, E. (2019). Psychological Science Needs a Standard Practice of Reporting the Reliability of Cognitive-Behavioral Measurements. </w:t>
+        <w:t xml:space="preserve">Parsons, S., </w:t>
+      </w:r>
+      <w:proofErr w:type="spellStart"/>
+      <w:r>
+        <w:rPr>
+          <w:rFonts w:cs="CMU Serif Roman"/>
+          <w:lang w:val="en-GB"/>
+        </w:rPr>
+        <w:t>Kruijt</w:t>
+      </w:r>
+      <w:proofErr w:type="spellEnd"/>
+      <w:r>
+        <w:rPr>
+          <w:rFonts w:cs="CMU Serif Roman"/>
+          <w:lang w:val="en-GB"/>
+        </w:rPr>
+        <w:t xml:space="preserve">, A.-W., &amp; Fox, E. (2019). Psychological Science Needs a Standard Practice of Reporting the Reliability of Cognitive-Behavioral Measurements. </w:t>
       </w:r>
       <w:r>
         <w:rPr>
@@ -5894,7 +6239,7 @@
           <w:rFonts w:cs="CMU Serif Roman"/>
           <w:lang w:val="en-GB"/>
         </w:rPr>
-        <w:t xml:space="preserve">R Core Team. (2020). </w:t>
+        <w:t xml:space="preserve">R Core Team. (2022). </w:t>
       </w:r>
       <w:r>
         <w:rPr>
@@ -5910,7 +6255,7 @@
           <w:rFonts w:cs="CMU Serif Roman"/>
           <w:lang w:val="en-GB"/>
         </w:rPr>
-        <w:t xml:space="preserve"> (4.0) [Computer software]. R Foundation for Statistical Computing. https://www.R-project.org/</w:t>
+        <w:t xml:space="preserve"> (4.2). R Foundation for Statistical Computing. https://www.R-project.org/</w:t>
       </w:r>
     </w:p>
     <w:p>
@@ -5926,7 +6271,14 @@
           <w:rFonts w:cs="CMU Serif Roman"/>
           <w:lang w:val="en-GB"/>
         </w:rPr>
-        <w:t xml:space="preserve">Remue, J., De Houwer, J., Barnes-Holmes, D., Vanderhasselt, M. A., &amp; De Raedt, R. (2013). Self-esteem revisited: Performance on the implicit relational assessment procedure as a measure of self-versus ideal self-related cognitions in dysphoria. </w:t>
+        <w:t xml:space="preserve">Remue, J., De Houwer, J., Barnes-Holmes, D., Vanderhasselt, M. A., &amp; De Raedt, R. (2013). Self-esteem revisited: Performance on the implicit relational assessment procedure as a measure of </w:t>
+      </w:r>
+      <w:r>
+        <w:rPr>
+          <w:rFonts w:cs="CMU Serif Roman"/>
+          <w:lang w:val="en-GB"/>
+        </w:rPr>
+        <w:t xml:space="preserve">self-versus ideal self-related cognitions in dysphoria. </w:t>
       </w:r>
       <w:r>
         <w:rPr>
@@ -5958,14 +6310,7 @@
           <w:rFonts w:cs="CMU Serif Roman"/>
           <w:lang w:val="en-GB"/>
         </w:rPr>
-        <w:t>(8), 1441–</w:t>
-      </w:r>
-      <w:r>
-        <w:rPr>
-          <w:rFonts w:cs="CMU Serif Roman"/>
-          <w:lang w:val="en-GB"/>
-        </w:rPr>
-        <w:t>1449. https://doi.org/10.1080/02699931.2013.786681</w:t>
+        <w:t>(8), 1441–1449. https://doi.org/10.1080/02699931.2013.786681</w:t>
       </w:r>
     </w:p>
     <w:p>
@@ -6045,7 +6390,23 @@
           <w:rFonts w:cs="CMU Serif Roman"/>
           <w:lang w:val="en-GB"/>
         </w:rPr>
-        <w:t>. Northwestern University. http://CRAN.R-project.org/package=psych</w:t>
+        <w:t xml:space="preserve">. </w:t>
+      </w:r>
+      <w:proofErr w:type="spellStart"/>
+      <w:r>
+        <w:rPr>
+          <w:rFonts w:cs="CMU Serif Roman"/>
+          <w:lang w:val="en-GB"/>
+        </w:rPr>
+        <w:t>Northwestern</w:t>
+      </w:r>
+      <w:proofErr w:type="spellEnd"/>
+      <w:r>
+        <w:rPr>
+          <w:rFonts w:cs="CMU Serif Roman"/>
+          <w:lang w:val="en-GB"/>
+        </w:rPr>
+        <w:t xml:space="preserve"> University. http://CRAN.R-project.org/package=psych</w:t>
       </w:r>
     </w:p>
     <w:p>
@@ -6111,6 +6472,7 @@
         </w:rPr>
         <w:t xml:space="preserve">Ruscio, J. (2019). </w:t>
       </w:r>
+      <w:proofErr w:type="spellStart"/>
       <w:r>
         <w:rPr>
           <w:rFonts w:cs="CMU Serif Roman"/>
@@ -6118,14 +6480,24 @@
           <w:iCs/>
           <w:lang w:val="en-GB"/>
         </w:rPr>
-        <w:t>RProbSup: Calculates Probability of Superiority</w:t>
-      </w:r>
-      <w:r>
-        <w:rPr>
-          <w:rFonts w:cs="CMU Serif Roman"/>
-          <w:lang w:val="en-GB"/>
-        </w:rPr>
-        <w:t xml:space="preserve"> (2.1) [Computer software]. https://CRAN.R-project.org/package=RProbSup</w:t>
+        <w:t>RProbSup</w:t>
+      </w:r>
+      <w:proofErr w:type="spellEnd"/>
+      <w:r>
+        <w:rPr>
+          <w:rFonts w:cs="CMU Serif Roman"/>
+          <w:i/>
+          <w:iCs/>
+          <w:lang w:val="en-GB"/>
+        </w:rPr>
+        <w:t>: Calculates Probability of Superiority</w:t>
+      </w:r>
+      <w:r>
+        <w:rPr>
+          <w:rFonts w:cs="CMU Serif Roman"/>
+          <w:lang w:val="en-GB"/>
+        </w:rPr>
+        <w:t xml:space="preserve"> (2.1). https://CRAN.R-project.org/package=RProbSup</w:t>
       </w:r>
     </w:p>
     <w:p>
@@ -6136,12 +6508,37 @@
           <w:lang w:val="en-GB"/>
         </w:rPr>
       </w:pPr>
-      <w:r>
-        <w:rPr>
-          <w:rFonts w:cs="CMU Serif Roman"/>
-          <w:lang w:val="en-GB"/>
-        </w:rPr>
-        <w:t xml:space="preserve">Shrout, P. E., &amp; Fleiss, J. L. (1979). Intraclass correlations: Uses in assessing rater reliability. </w:t>
+      <w:proofErr w:type="spellStart"/>
+      <w:r>
+        <w:rPr>
+          <w:rFonts w:cs="CMU Serif Roman"/>
+          <w:lang w:val="en-GB"/>
+        </w:rPr>
+        <w:t>Shrout</w:t>
+      </w:r>
+      <w:proofErr w:type="spellEnd"/>
+      <w:r>
+        <w:rPr>
+          <w:rFonts w:cs="CMU Serif Roman"/>
+          <w:lang w:val="en-GB"/>
+        </w:rPr>
+        <w:t xml:space="preserve">, P. E., &amp; Fleiss, J. L. (1979). Intraclass correlations: Uses in assessing </w:t>
+      </w:r>
+      <w:proofErr w:type="spellStart"/>
+      <w:r>
+        <w:rPr>
+          <w:rFonts w:cs="CMU Serif Roman"/>
+          <w:lang w:val="en-GB"/>
+        </w:rPr>
+        <w:t>rater</w:t>
+      </w:r>
+      <w:proofErr w:type="spellEnd"/>
+      <w:r>
+        <w:rPr>
+          <w:rFonts w:cs="CMU Serif Roman"/>
+          <w:lang w:val="en-GB"/>
+        </w:rPr>
+        <w:t xml:space="preserve"> reliability. </w:t>
       </w:r>
       <w:r>
         <w:rPr>
@@ -6198,7 +6595,27 @@
           <w:iCs/>
           <w:lang w:val="en-GB"/>
         </w:rPr>
-        <w:t>Journal of Behavior Therapy and Experimental Psychiatry</w:t>
+        <w:t xml:space="preserve">Journal of </w:t>
+      </w:r>
+      <w:proofErr w:type="spellStart"/>
+      <w:r>
+        <w:rPr>
+          <w:rFonts w:cs="CMU Serif Roman"/>
+          <w:i/>
+          <w:iCs/>
+          <w:lang w:val="en-GB"/>
+        </w:rPr>
+        <w:t>Behavior</w:t>
+      </w:r>
+      <w:proofErr w:type="spellEnd"/>
+      <w:r>
+        <w:rPr>
+          <w:rFonts w:cs="CMU Serif Roman"/>
+          <w:i/>
+          <w:iCs/>
+          <w:lang w:val="en-GB"/>
+        </w:rPr>
+        <w:t xml:space="preserve"> Therapy and Experimental Psychiatry</w:t>
       </w:r>
       <w:r>
         <w:rPr>
@@ -6695,6 +7112,14 @@
     </w:lvlOverride>
   </w:num>
 </w:numbering>
+</file>
+
+<file path=word/people.xml><?xml version="1.0" encoding="utf-8"?>
+<w15:people xmlns:wpc="http://schemas.microsoft.com/office/word/2010/wordprocessingCanvas" xmlns:cx="http://schemas.microsoft.com/office/drawing/2014/chartex" xmlns:cx1="http://schemas.microsoft.com/office/drawing/2015/9/8/chartex" xmlns:cx2="http://schemas.microsoft.com/office/drawing/2015/10/21/chartex" xmlns:cx3="http://schemas.microsoft.com/office/drawing/2016/5/9/chartex" xmlns:cx4="http://schemas.microsoft.com/office/drawing/2016/5/10/chartex" xmlns:cx5="http://schemas.microsoft.com/office/drawing/2016/5/11/chartex" xmlns:cx6="http://schemas.microsoft.com/office/drawing/2016/5/12/chartex" xmlns:cx7="http://schemas.microsoft.com/office/drawing/2016/5/13/chartex" xmlns:cx8="http://schemas.microsoft.com/office/drawing/2016/5/14/chartex" xmlns:mc="http://schemas.openxmlformats.org/markup-compatibility/2006" xmlns:aink="http://schemas.microsoft.com/office/drawing/2016/ink" xmlns:am3d="http://schemas.microsoft.com/office/drawing/2017/model3d" xmlns:o="urn:schemas-microsoft-com:office:office" xmlns:oel="http://schemas.microsoft.com/office/2019/extlst" xmlns:r="http://schemas.openxmlformats.org/officeDocument/2006/relationships" xmlns:m="http://schemas.openxmlformats.org/officeDocument/2006/math" xmlns:v="urn:schemas-microsoft-com:vml" xmlns:wp14="http://schemas.microsoft.com/office/word/2010/wordprocessingDrawing" xmlns:wp="http://schemas.openxmlformats.org/drawingml/2006/wordprocessingDrawing" xmlns:w10="urn:schemas-microsoft-com:office:word" xmlns:w="http://schemas.openxmlformats.org/wordprocessingml/2006/main" xmlns:w14="http://schemas.microsoft.com/office/word/2010/wordml" xmlns:w15="http://schemas.microsoft.com/office/word/2012/wordml" xmlns:w16cex="http://schemas.microsoft.com/office/word/2018/wordml/cex" xmlns:w16cid="http://schemas.microsoft.com/office/word/2016/wordml/cid" xmlns:w16="http://schemas.microsoft.com/office/word/2018/wordml" xmlns:w16sdtdh="http://schemas.microsoft.com/office/word/2020/wordml/sdtdatahash" xmlns:w16se="http://schemas.microsoft.com/office/word/2015/wordml/symex" xmlns:wpg="http://schemas.microsoft.com/office/word/2010/wordprocessingGroup" xmlns:wpi="http://schemas.microsoft.com/office/word/2010/wordprocessingInk" xmlns:wne="http://schemas.microsoft.com/office/word/2006/wordml" xmlns:wps="http://schemas.microsoft.com/office/word/2010/wordprocessingShape" mc:Ignorable="w14 w15 w16se w16cid w16 w16cex w16sdtdh wp14">
+  <w15:person w15:author="Ian Hussey">
+    <w15:presenceInfo w15:providerId="None" w15:userId="Ian Hussey"/>
+  </w15:person>
+</w15:people>
 </file>
 
 <file path=word/styles.xml><?xml version="1.0" encoding="utf-8"?>

</xml_diff>

<commit_message>
preprint updated with newest analysis results
</commit_message>
<xml_diff>
--- a/manuscript/preprint/Hussey & Drake - 2020 - The Implicit Relational Assessment Procedure demonstrates poor internal consistency and test-retest reliability- A meta-analysis.docx
+++ b/manuscript/preprint/Hussey & Drake - 2020 - The Implicit Relational Assessment Procedure demonstrates poor internal consistency and test-retest reliability- A meta-analysis.docx
@@ -581,25 +581,20 @@
         <w:t xml:space="preserve"> internal consistency </w:t>
       </w:r>
       <w:r>
-        <w:t>(</w:t>
-      </w:r>
-      <w:r>
-        <w:t>Cronbach’s α = .56, 95% CI [.46, .65], 95% CR [.03, .85]</w:t>
-      </w:r>
-      <w:r>
-        <w:t>)</w:t>
-      </w:r>
-      <w:r>
-        <w:t xml:space="preserve"> and </w:t>
-      </w:r>
-      <w:r>
-        <w:t xml:space="preserve">for </w:t>
-      </w:r>
-      <w:r>
-        <w:t xml:space="preserve">test-retest reliability </w:t>
-      </w:r>
-      <w:r>
-        <w:t>(</w:t>
+        <w:t xml:space="preserve">(Cronbach’s α = .56, 95% CI [.46, .65], 95% </w:t>
+      </w:r>
+      <w:ins w:id="7" w:author="Ian Hussey" w:date="2022-07-28T16:34:00Z">
+        <w:r>
+          <w:t>PI</w:t>
+        </w:r>
+      </w:ins>
+      <w:del w:id="8" w:author="Ian Hussey" w:date="2022-07-28T16:34:00Z">
+        <w:r>
+          <w:delText>CR</w:delText>
+        </w:r>
+      </w:del>
+      <w:r>
+        <w:t xml:space="preserve"> [.03, .85]) and for test-retest reliability (</w:t>
       </w:r>
       <w:r>
         <w:rPr>
@@ -608,13 +603,93 @@
         <w:t>r</w:t>
       </w:r>
       <w:r>
-        <w:t xml:space="preserve"> = .45, 95% CI [.33, .55]</w:t>
-      </w:r>
-      <w:r>
-        <w:t>)</w:t>
-      </w:r>
-      <w:r>
-        <w:t>.</w:t>
+        <w:t xml:space="preserve"> = .45, 95% </w:t>
+      </w:r>
+      <w:ins w:id="9" w:author="Ian Hussey" w:date="2022-07-28T17:19:00Z">
+        <w:r>
+          <w:t>C</w:t>
+        </w:r>
+      </w:ins>
+      <w:del w:id="10" w:author="Ian Hussey" w:date="2022-07-28T16:39:00Z">
+        <w:r>
+          <w:delText>C</w:delText>
+        </w:r>
+      </w:del>
+      <w:r>
+        <w:t>I [.33, .55]</w:t>
+      </w:r>
+      <w:ins w:id="11" w:author="Ian Hussey" w:date="2022-07-28T16:39:00Z">
+        <w:r>
+          <w:rPr>
+            <w:rPrChange w:id="12" w:author="Ian Hussey" w:date="2022-07-28T16:43:00Z">
+              <w:rPr>
+                <w:highlight w:val="yellow"/>
+              </w:rPr>
+            </w:rPrChange>
+          </w:rPr>
+          <w:t xml:space="preserve">, </w:t>
+        </w:r>
+        <w:r>
+          <w:rPr>
+            <w:rPrChange w:id="13" w:author="Ian Hussey" w:date="2022-07-28T16:43:00Z">
+              <w:rPr>
+                <w:highlight w:val="yellow"/>
+              </w:rPr>
+            </w:rPrChange>
+          </w:rPr>
+          <w:t>95% PI [.</w:t>
+        </w:r>
+      </w:ins>
+      <w:ins w:id="14" w:author="Ian Hussey" w:date="2022-07-28T16:42:00Z">
+        <w:r>
+          <w:rPr>
+            <w:rPrChange w:id="15" w:author="Ian Hussey" w:date="2022-07-28T16:43:00Z">
+              <w:rPr>
+                <w:highlight w:val="yellow"/>
+              </w:rPr>
+            </w:rPrChange>
+          </w:rPr>
+          <w:t>15</w:t>
+        </w:r>
+      </w:ins>
+      <w:ins w:id="16" w:author="Ian Hussey" w:date="2022-07-28T16:39:00Z">
+        <w:r>
+          <w:rPr>
+            <w:rPrChange w:id="17" w:author="Ian Hussey" w:date="2022-07-28T16:43:00Z">
+              <w:rPr>
+                <w:highlight w:val="yellow"/>
+              </w:rPr>
+            </w:rPrChange>
+          </w:rPr>
+          <w:t>, .</w:t>
+        </w:r>
+      </w:ins>
+      <w:ins w:id="18" w:author="Ian Hussey" w:date="2022-07-28T16:42:00Z">
+        <w:r>
+          <w:rPr>
+            <w:rPrChange w:id="19" w:author="Ian Hussey" w:date="2022-07-28T16:43:00Z">
+              <w:rPr>
+                <w:highlight w:val="yellow"/>
+              </w:rPr>
+            </w:rPrChange>
+          </w:rPr>
+          <w:t>67</w:t>
+        </w:r>
+      </w:ins>
+      <w:ins w:id="20" w:author="Ian Hussey" w:date="2022-07-28T16:39:00Z">
+        <w:r>
+          <w:rPr>
+            <w:rPrChange w:id="21" w:author="Ian Hussey" w:date="2022-07-28T16:43:00Z">
+              <w:rPr>
+                <w:highlight w:val="yellow"/>
+              </w:rPr>
+            </w:rPrChange>
+          </w:rPr>
+          <w:t>]</w:t>
+        </w:r>
+      </w:ins>
+      <w:r>
+        <w:t>).</w:t>
       </w:r>
     </w:p>
     <w:p>
@@ -655,7 +730,23 @@
         <w:t xml:space="preserve"> are</w:t>
       </w:r>
       <w:r>
-        <w:t xml:space="preserve"> below typically accepted cut-offs for assessment measures in psychology </w:t>
+        <w:t xml:space="preserve"> below </w:t>
+      </w:r>
+      <w:ins w:id="22" w:author="Ian Hussey" w:date="2022-07-28T16:43:00Z">
+        <w:r>
+          <w:t xml:space="preserve">that </w:t>
+        </w:r>
+      </w:ins>
+      <w:r>
+        <w:t xml:space="preserve">typically accepted </w:t>
+      </w:r>
+      <w:del w:id="23" w:author="Ian Hussey" w:date="2022-07-28T16:43:00Z">
+        <w:r>
+          <w:delText xml:space="preserve">cut-offs </w:delText>
+        </w:r>
+      </w:del>
+      <w:r>
+        <w:t xml:space="preserve">for assessment measures in psychology </w:t>
       </w:r>
       <w:r>
         <w:fldChar w:fldCharType="begin"/>
@@ -1326,61 +1417,22 @@
         <w:t xml:space="preserve">All data processing and analyses were done in R </w:t>
       </w:r>
       <w:r>
-        <w:rPr>
-          <w:highlight w:val="yellow"/>
-          <w:rPrChange w:id="7" w:author="Ian Hussey" w:date="2022-07-28T15:41:00Z">
-            <w:rPr/>
-          </w:rPrChange>
-        </w:rPr>
         <w:fldChar w:fldCharType="begin"/>
       </w:r>
       <w:r>
-        <w:rPr>
-          <w:highlight w:val="yellow"/>
-          <w:rPrChange w:id="8" w:author="Ian Hussey" w:date="2022-07-28T15:41:00Z">
-            <w:rPr/>
-          </w:rPrChange>
-        </w:rPr>
         <w:instrText xml:space="preserve"> ADDIN ZOTERO_ITEM CSL_CITATION {"citationID":"crLAXs3C","properties":{"formattedCitation":"(R Core Team, 2022)","plainCitation":"(R Core Team, 2022)","noteIndex":0},"citationItems":[{"id":3887,"uris":["http://zotero.org/users/1687755/items/SWUWMIPE"],"itemData":{"id":3887,"type":"software","event-place":"Vienna, Austria","publisher":"R Foundation for Statistical Computing","publisher-place":"Vienna, Austria","title":"R: A language and environment for statistical computing","URL":"https://www.R-project.org/","version":"4.2","author":[{"literal":"R Core Team"}],"issued":{"date-parts":[["2022"]]}}}],"schema":"https://github.com/citation-style-language/schema/raw/master/csl-citation.json"} </w:instrText>
       </w:r>
       <w:r>
-        <w:rPr>
-          <w:highlight w:val="yellow"/>
-          <w:rPrChange w:id="9" w:author="Ian Hussey" w:date="2022-07-28T15:41:00Z">
-            <w:rPr/>
-          </w:rPrChange>
-        </w:rPr>
         <w:fldChar w:fldCharType="separate"/>
       </w:r>
       <w:r>
-        <w:rPr>
-          <w:highlight w:val="yellow"/>
-          <w:rPrChange w:id="10" w:author="Ian Hussey" w:date="2022-07-28T15:41:00Z">
-            <w:rPr/>
-          </w:rPrChange>
-        </w:rPr>
         <w:t>(R Core Team, 2022)</w:t>
       </w:r>
       <w:r>
-        <w:rPr>
-          <w:highlight w:val="yellow"/>
-          <w:rPrChange w:id="11" w:author="Ian Hussey" w:date="2022-07-28T15:41:00Z">
-            <w:rPr/>
-          </w:rPrChange>
-        </w:rPr>
         <w:fldChar w:fldCharType="end"/>
       </w:r>
       <w:r>
-        <w:rPr>
-          <w:highlight w:val="yellow"/>
-          <w:rPrChange w:id="12" w:author="Ian Hussey" w:date="2022-07-28T15:41:00Z">
-            <w:rPr/>
-          </w:rPrChange>
-        </w:rPr>
-        <w:t>.</w:t>
-      </w:r>
-      <w:r>
-        <w:t xml:space="preserve"> Int</w:t>
+        <w:t>. Int</w:t>
       </w:r>
       <w:r>
         <w:t>ra</w:t>
@@ -1404,60 +1456,21 @@
         <w:fldChar w:fldCharType="end"/>
       </w:r>
       <w:r>
-        <w:t xml:space="preserve">. Meta-analyses were conducted using the metafor </w:t>
-      </w:r>
-      <w:r>
-        <w:rPr>
-          <w:highlight w:val="yellow"/>
-          <w:rPrChange w:id="13" w:author="Ian Hussey" w:date="2022-07-28T15:41:00Z">
-            <w:rPr/>
-          </w:rPrChange>
-        </w:rPr>
-        <w:t xml:space="preserve">package </w:t>
-      </w:r>
-      <w:r>
-        <w:rPr>
-          <w:highlight w:val="yellow"/>
-          <w:rPrChange w:id="14" w:author="Ian Hussey" w:date="2022-07-28T15:41:00Z">
-            <w:rPr/>
-          </w:rPrChange>
-        </w:rPr>
+        <w:t xml:space="preserve">. Meta-analyses were conducted using the metafor package </w:t>
+      </w:r>
+      <w:r>
         <w:fldChar w:fldCharType="begin"/>
       </w:r>
       <w:r>
-        <w:rPr>
-          <w:highlight w:val="yellow"/>
-          <w:rPrChange w:id="15" w:author="Ian Hussey" w:date="2022-07-28T15:41:00Z">
-            <w:rPr/>
-          </w:rPrChange>
-        </w:rPr>
         <w:instrText xml:space="preserve"> ADDIN ZOTERO_ITEM CSL_CITATION {"citationID":"K8bSyKex","properties":{"formattedCitation":"(Viechtbauer, 2010, version 3.4-0)","plainCitation":"(Viechtbauer, 2010, version 3.4-0)","noteIndex":0},"citationItems":[{"id":8150,"uris":["http://zotero.org/users/1687755/items/H4RMVYAU"],"itemData":{"id":8150,"type":"article-journal","abstract":"The metafor package provides functions for conducting meta-analyses in R. The package includes functions for ﬁtting the meta-analytic ﬁxed- and random-eﬀects models and allows for the inclusion of moderators variables (study-level covariates) in these models. Meta-regression analyses with continuous and categorical moderators can be conducted in this way. Functions for the Mantel-Haenszel and Peto’s one-step method for metaanalyses of 2 × 2 table data are also available. Finally, the package provides various plot functions (for example, for forest, funnel, and radial plots) and functions for assessing the model ﬁt, for obtaining case diagnostics, and for tests of publication bias.","container-title":"Journal of Statistical Software","DOI":"10.18637/jss.v036.i03","ISSN":"1548-7660","issue":"3","language":"en","source":"Crossref","title":"Conducting Meta-Analyses in R with the metafor Package","URL":"http://www.jstatsoft.org/v36/i03/","volume":"36","author":[{"family":"Viechtbauer","given":"Wolfgang"}],"accessed":{"date-parts":[["2018",7,17]]},"issued":{"date-parts":[["2010"]]}},"label":"page","suffix":", version 3.4-0"}],"schema":"https://github.com/citation-style-language/schema/raw/master/csl-citation.json"} </w:instrText>
       </w:r>
       <w:r>
-        <w:rPr>
-          <w:highlight w:val="yellow"/>
-          <w:rPrChange w:id="16" w:author="Ian Hussey" w:date="2022-07-28T15:41:00Z">
-            <w:rPr/>
-          </w:rPrChange>
-        </w:rPr>
         <w:fldChar w:fldCharType="separate"/>
       </w:r>
       <w:r>
-        <w:rPr>
-          <w:highlight w:val="yellow"/>
-          <w:rPrChange w:id="17" w:author="Ian Hussey" w:date="2022-07-28T15:41:00Z">
-            <w:rPr/>
-          </w:rPrChange>
-        </w:rPr>
         <w:t>(Viechtbauer, 2010, version 3.4-0)</w:t>
       </w:r>
       <w:r>
-        <w:rPr>
-          <w:highlight w:val="yellow"/>
-          <w:rPrChange w:id="18" w:author="Ian Hussey" w:date="2022-07-28T15:41:00Z">
-            <w:rPr/>
-          </w:rPrChange>
-        </w:rPr>
         <w:fldChar w:fldCharType="end"/>
       </w:r>
       <w:r>
@@ -1711,12 +1724,12 @@
       <w:r>
         <w:t>.54, 95% CI [.49, .</w:t>
       </w:r>
-      <w:ins w:id="19" w:author="Ian Hussey" w:date="2022-07-28T15:41:00Z">
+      <w:ins w:id="24" w:author="Ian Hussey" w:date="2022-07-28T15:41:00Z">
         <w:r>
           <w:t>60</w:t>
         </w:r>
       </w:ins>
-      <w:del w:id="20" w:author="Ian Hussey" w:date="2022-07-28T15:41:00Z">
+      <w:del w:id="25" w:author="Ian Hussey" w:date="2022-07-28T15:41:00Z">
         <w:r>
           <w:delText>59</w:delText>
         </w:r>
@@ -1724,12 +1737,12 @@
       <w:r>
         <w:t xml:space="preserve">], 95% </w:t>
       </w:r>
-      <w:ins w:id="21" w:author="Ian Hussey" w:date="2022-07-28T15:42:00Z">
+      <w:ins w:id="26" w:author="Ian Hussey" w:date="2022-07-28T15:42:00Z">
         <w:r>
           <w:t>PI</w:t>
         </w:r>
       </w:ins>
-      <w:del w:id="22" w:author="Ian Hussey" w:date="2022-07-28T15:42:00Z">
+      <w:del w:id="27" w:author="Ian Hussey" w:date="2022-07-28T15:42:00Z">
         <w:r>
           <w:delText>CR</w:delText>
         </w:r>
@@ -1737,12 +1750,12 @@
       <w:r>
         <w:t xml:space="preserve"> [.</w:t>
       </w:r>
-      <w:ins w:id="23" w:author="Ian Hussey" w:date="2022-07-28T15:42:00Z">
+      <w:ins w:id="28" w:author="Ian Hussey" w:date="2022-07-28T15:42:00Z">
         <w:r>
           <w:t>38</w:t>
         </w:r>
       </w:ins>
-      <w:del w:id="24" w:author="Ian Hussey" w:date="2022-07-28T15:42:00Z">
+      <w:del w:id="29" w:author="Ian Hussey" w:date="2022-07-28T15:42:00Z">
         <w:r>
           <w:delText>49</w:delText>
         </w:r>
@@ -1750,12 +1763,12 @@
       <w:r>
         <w:t>, .</w:t>
       </w:r>
-      <w:ins w:id="25" w:author="Ian Hussey" w:date="2022-07-28T15:42:00Z">
+      <w:ins w:id="30" w:author="Ian Hussey" w:date="2022-07-28T15:42:00Z">
         <w:r>
           <w:t>66</w:t>
         </w:r>
       </w:ins>
-      <w:del w:id="26" w:author="Ian Hussey" w:date="2022-07-28T15:42:00Z">
+      <w:del w:id="31" w:author="Ian Hussey" w:date="2022-07-28T15:42:00Z">
         <w:r>
           <w:delText>59</w:delText>
         </w:r>
@@ -1766,7 +1779,7 @@
       <w:r>
         <w:t>,</w:t>
       </w:r>
-      <w:ins w:id="27" w:author="Ian Hussey" w:date="2022-07-28T15:43:00Z">
+      <w:ins w:id="32" w:author="Ian Hussey" w:date="2022-07-28T15:43:00Z">
         <w:r>
           <w:t xml:space="preserve"> </w:t>
         </w:r>
@@ -1780,7 +1793,7 @@
           <w:rPr>
             <w:rFonts w:ascii="Cambria Math" w:hAnsi="Cambria Math" w:cs="Cambria Math"/>
             <w:vertAlign w:val="superscript"/>
-            <w:rPrChange w:id="28" w:author="Ian Hussey" w:date="2022-07-28T15:43:00Z">
+            <w:rPrChange w:id="33" w:author="Ian Hussey" w:date="2022-07-28T15:43:00Z">
               <w:rPr>
                 <w:rFonts w:ascii="Cambria Math" w:hAnsi="Cambria Math" w:cs="Cambria Math"/>
               </w:rPr>
@@ -1792,7 +1805,7 @@
       <w:r>
         <w:t xml:space="preserve"> </w:t>
       </w:r>
-      <w:ins w:id="29" w:author="Ian Hussey" w:date="2022-07-28T15:43:00Z">
+      <w:ins w:id="34" w:author="Ian Hussey" w:date="2022-07-28T15:43:00Z">
         <w:r>
           <w:t xml:space="preserve">= 0.02, </w:t>
         </w:r>
@@ -1813,12 +1826,12 @@
       <w:r>
         <w:t xml:space="preserve"> =</w:t>
       </w:r>
-      <w:ins w:id="30" w:author="Ian Hussey" w:date="2022-07-28T15:42:00Z">
+      <w:ins w:id="35" w:author="Ian Hussey" w:date="2022-07-28T15:42:00Z">
         <w:r>
           <w:t xml:space="preserve"> 16.8</w:t>
         </w:r>
       </w:ins>
-      <w:del w:id="31" w:author="Ian Hussey" w:date="2022-07-28T15:42:00Z">
+      <w:del w:id="36" w:author="Ian Hussey" w:date="2022-07-28T15:42:00Z">
         <w:r>
           <w:delText xml:space="preserve"> 0.1</w:delText>
         </w:r>
@@ -1845,12 +1858,12 @@
       <w:r>
         <w:t>.</w:t>
       </w:r>
-      <w:ins w:id="32" w:author="Ian Hussey" w:date="2022-07-28T15:43:00Z">
+      <w:ins w:id="37" w:author="Ian Hussey" w:date="2022-07-28T15:43:00Z">
         <w:r>
           <w:t>2</w:t>
         </w:r>
       </w:ins>
-      <w:del w:id="33" w:author="Ian Hussey" w:date="2022-07-28T15:43:00Z">
+      <w:del w:id="38" w:author="Ian Hussey" w:date="2022-07-28T15:43:00Z">
         <w:r>
           <w:delText>0</w:delText>
         </w:r>
@@ -1931,11 +1944,109 @@
         <w:t xml:space="preserve"> </w:t>
       </w:r>
       <w:r>
-        <w:t>.52, 95% CI [.47, .57], 95% CR [.47, .57]</w:t>
+        <w:t>.52, 95% CI [.4</w:t>
+      </w:r>
+      <w:ins w:id="39" w:author="Ian Hussey" w:date="2022-07-28T15:52:00Z">
+        <w:r>
+          <w:t>6</w:t>
+        </w:r>
+      </w:ins>
+      <w:del w:id="40" w:author="Ian Hussey" w:date="2022-07-28T15:52:00Z">
+        <w:r>
+          <w:delText>7</w:delText>
+        </w:r>
+      </w:del>
+      <w:r>
+        <w:t>, .5</w:t>
+      </w:r>
+      <w:ins w:id="41" w:author="Ian Hussey" w:date="2022-07-28T15:52:00Z">
+        <w:r>
+          <w:t>6</w:t>
+        </w:r>
+      </w:ins>
+      <w:del w:id="42" w:author="Ian Hussey" w:date="2022-07-28T15:52:00Z">
+        <w:r>
+          <w:delText>7</w:delText>
+        </w:r>
+      </w:del>
+      <w:r>
+        <w:t xml:space="preserve">], 95% </w:t>
+      </w:r>
+      <w:del w:id="43" w:author="Ian Hussey" w:date="2022-07-28T15:52:00Z">
+        <w:r>
+          <w:delText>C</w:delText>
+        </w:r>
+      </w:del>
+      <w:ins w:id="44" w:author="Ian Hussey" w:date="2022-07-28T15:52:00Z">
+        <w:r>
+          <w:t>PI</w:t>
+        </w:r>
+      </w:ins>
+      <w:del w:id="45" w:author="Ian Hussey" w:date="2022-07-28T15:52:00Z">
+        <w:r>
+          <w:delText>R</w:delText>
+        </w:r>
+      </w:del>
+      <w:r>
+        <w:t xml:space="preserve"> [.4</w:t>
+      </w:r>
+      <w:ins w:id="46" w:author="Ian Hussey" w:date="2022-07-28T15:52:00Z">
+        <w:r>
+          <w:t>6</w:t>
+        </w:r>
+      </w:ins>
+      <w:del w:id="47" w:author="Ian Hussey" w:date="2022-07-28T15:52:00Z">
+        <w:r>
+          <w:delText>7</w:delText>
+        </w:r>
+      </w:del>
+      <w:r>
+        <w:t>, .5</w:t>
+      </w:r>
+      <w:ins w:id="48" w:author="Ian Hussey" w:date="2022-07-28T15:52:00Z">
+        <w:r>
+          <w:t>6</w:t>
+        </w:r>
+      </w:ins>
+      <w:del w:id="49" w:author="Ian Hussey" w:date="2022-07-28T15:52:00Z">
+        <w:r>
+          <w:delText>7</w:delText>
+        </w:r>
+      </w:del>
+      <w:r>
+        <w:t>]</w:t>
       </w:r>
       <w:r>
         <w:t xml:space="preserve">, </w:t>
       </w:r>
+      <w:ins w:id="50" w:author="Ian Hussey" w:date="2022-07-28T15:44:00Z">
+        <w:r>
+          <w:rPr>
+            <w:rFonts w:ascii="Cambria Math" w:hAnsi="Cambria Math" w:cs="Cambria Math"/>
+          </w:rPr>
+          <w:t>𝜏</w:t>
+        </w:r>
+        <w:r>
+          <w:rPr>
+            <w:rFonts w:ascii="Cambria Math" w:hAnsi="Cambria Math" w:cs="Cambria Math"/>
+            <w:vertAlign w:val="superscript"/>
+          </w:rPr>
+          <w:t>2</w:t>
+        </w:r>
+        <w:r>
+          <w:t xml:space="preserve"> = 0.0</w:t>
+        </w:r>
+      </w:ins>
+      <w:ins w:id="51" w:author="Ian Hussey" w:date="2022-07-28T15:52:00Z">
+        <w:r>
+          <w:t>0</w:t>
+        </w:r>
+      </w:ins>
+      <w:ins w:id="52" w:author="Ian Hussey" w:date="2022-07-28T15:44:00Z">
+        <w:r>
+          <w:t xml:space="preserve">, </w:t>
+        </w:r>
+      </w:ins>
       <w:r>
         <w:rPr>
           <w:i/>
@@ -2087,7 +2198,59 @@
         <w:t xml:space="preserve">Using the permutation method, the meta-analytic estimate of internal consistency was found to be poor, α = </w:t>
       </w:r>
       <w:r>
-        <w:t>.54, 95% CI [.48, .59], 95% CR [.42, .62]</w:t>
+        <w:t>.54, 95% CI [.48, .5</w:t>
+      </w:r>
+      <w:ins w:id="53" w:author="Ian Hussey" w:date="2022-07-28T15:53:00Z">
+        <w:r>
+          <w:t>8</w:t>
+        </w:r>
+      </w:ins>
+      <w:del w:id="54" w:author="Ian Hussey" w:date="2022-07-28T15:53:00Z">
+        <w:r>
+          <w:delText>9</w:delText>
+        </w:r>
+      </w:del>
+      <w:r>
+        <w:t xml:space="preserve">], 95% </w:t>
+      </w:r>
+      <w:ins w:id="55" w:author="Ian Hussey" w:date="2022-07-28T15:53:00Z">
+        <w:r>
+          <w:t>PI</w:t>
+        </w:r>
+      </w:ins>
+      <w:del w:id="56" w:author="Ian Hussey" w:date="2022-07-28T15:53:00Z">
+        <w:r>
+          <w:delText>CR</w:delText>
+        </w:r>
+      </w:del>
+      <w:r>
+        <w:t xml:space="preserve"> [.4</w:t>
+      </w:r>
+      <w:ins w:id="57" w:author="Ian Hussey" w:date="2022-07-28T15:53:00Z">
+        <w:r>
+          <w:t>6</w:t>
+        </w:r>
+      </w:ins>
+      <w:del w:id="58" w:author="Ian Hussey" w:date="2022-07-28T15:53:00Z">
+        <w:r>
+          <w:delText>2</w:delText>
+        </w:r>
+      </w:del>
+      <w:r>
+        <w:t>, .6</w:t>
+      </w:r>
+      <w:ins w:id="59" w:author="Ian Hussey" w:date="2022-07-28T15:53:00Z">
+        <w:r>
+          <w:t>0</w:t>
+        </w:r>
+      </w:ins>
+      <w:del w:id="60" w:author="Ian Hussey" w:date="2022-07-28T15:53:00Z">
+        <w:r>
+          <w:delText>2</w:delText>
+        </w:r>
+      </w:del>
+      <w:r>
+        <w:t>]</w:t>
       </w:r>
       <w:r>
         <w:t xml:space="preserve">. A small degree of heterogeneity was found between estimates, </w:t>
@@ -2117,8 +2280,18 @@
         <w:t xml:space="preserve">) = </w:t>
       </w:r>
       <w:r>
-        <w:t>44.82</w:t>
-      </w:r>
+        <w:t>44.</w:t>
+      </w:r>
+      <w:ins w:id="61" w:author="Ian Hussey" w:date="2022-07-28T15:54:00Z">
+        <w:r>
+          <w:t>29</w:t>
+        </w:r>
+      </w:ins>
+      <w:del w:id="62" w:author="Ian Hussey" w:date="2022-07-28T15:54:00Z">
+        <w:r>
+          <w:delText>82</w:delText>
+        </w:r>
+      </w:del>
       <w:r>
         <w:t xml:space="preserve">, </w:t>
       </w:r>
@@ -2132,7 +2305,20 @@
         <w:t xml:space="preserve"> = .</w:t>
       </w:r>
       <w:r>
-        <w:t>101</w:t>
+        <w:t>1</w:t>
+      </w:r>
+      <w:ins w:id="63" w:author="Ian Hussey" w:date="2022-07-28T15:54:00Z">
+        <w:r>
+          <w:t>1</w:t>
+        </w:r>
+      </w:ins>
+      <w:del w:id="64" w:author="Ian Hussey" w:date="2022-07-28T15:54:00Z">
+        <w:r>
+          <w:delText>0</w:delText>
+        </w:r>
+      </w:del>
+      <w:r>
+        <w:t>1</w:t>
       </w:r>
       <w:r>
         <w:t xml:space="preserve">, </w:t>
@@ -2153,9 +2339,16 @@
       <w:r>
         <w:t xml:space="preserve"> = 0.0</w:t>
       </w:r>
-      <w:r>
-        <w:t>1</w:t>
-      </w:r>
+      <w:ins w:id="65" w:author="Ian Hussey" w:date="2022-07-28T15:59:00Z">
+        <w:r>
+          <w:t>03</w:t>
+        </w:r>
+      </w:ins>
+      <w:del w:id="66" w:author="Ian Hussey" w:date="2022-07-28T15:59:00Z">
+        <w:r>
+          <w:delText>1</w:delText>
+        </w:r>
+      </w:del>
       <w:r>
         <w:t xml:space="preserve">, </w:t>
       </w:r>
@@ -2175,9 +2368,16 @@
       <w:r>
         <w:t xml:space="preserve"> = </w:t>
       </w:r>
-      <w:r>
-        <w:t>7.9</w:t>
-      </w:r>
+      <w:ins w:id="67" w:author="Ian Hussey" w:date="2022-07-28T15:59:00Z">
+        <w:r>
+          <w:t>2.6</w:t>
+        </w:r>
+      </w:ins>
+      <w:del w:id="68" w:author="Ian Hussey" w:date="2022-07-28T15:59:00Z">
+        <w:r>
+          <w:delText>7.9</w:delText>
+        </w:r>
+      </w:del>
       <w:r>
         <w:t xml:space="preserve">%, </w:t>
       </w:r>
@@ -2197,9 +2397,16 @@
       <w:r>
         <w:t xml:space="preserve"> = 1.</w:t>
       </w:r>
-      <w:r>
-        <w:t>1</w:t>
-      </w:r>
+      <w:ins w:id="69" w:author="Ian Hussey" w:date="2022-07-28T15:59:00Z">
+        <w:r>
+          <w:t>03</w:t>
+        </w:r>
+      </w:ins>
+      <w:del w:id="70" w:author="Ian Hussey" w:date="2022-07-28T15:59:00Z">
+        <w:r>
+          <w:delText>1</w:delText>
+        </w:r>
+      </w:del>
       <w:r>
         <w:t>. A G</w:t>
       </w:r>
@@ -2286,7 +2493,46 @@
         <w:t xml:space="preserve">, Sexuality IRAP 2: </w:t>
       </w:r>
       <w:r>
-        <w:t>α = .93, 95% CI [.82, .97]), suggesting that it represented an outlier that biased the results. When this effect size was excluded</w:t>
+        <w:t>α = .9</w:t>
+      </w:r>
+      <w:ins w:id="71" w:author="Ian Hussey" w:date="2022-07-28T16:01:00Z">
+        <w:r>
+          <w:t>4</w:t>
+        </w:r>
+      </w:ins>
+      <w:del w:id="72" w:author="Ian Hussey" w:date="2022-07-28T16:01:00Z">
+        <w:r>
+          <w:delText>3</w:delText>
+        </w:r>
+      </w:del>
+      <w:r>
+        <w:t>, 95% CI [.8</w:t>
+      </w:r>
+      <w:ins w:id="73" w:author="Ian Hussey" w:date="2022-07-28T16:01:00Z">
+        <w:r>
+          <w:t>4</w:t>
+        </w:r>
+      </w:ins>
+      <w:del w:id="74" w:author="Ian Hussey" w:date="2022-07-28T16:01:00Z">
+        <w:r>
+          <w:delText>2</w:delText>
+        </w:r>
+      </w:del>
+      <w:r>
+        <w:t>, .9</w:t>
+      </w:r>
+      <w:ins w:id="75" w:author="Ian Hussey" w:date="2022-07-28T16:01:00Z">
+        <w:r>
+          <w:t>8</w:t>
+        </w:r>
+      </w:ins>
+      <w:del w:id="76" w:author="Ian Hussey" w:date="2022-07-28T16:01:00Z">
+        <w:r>
+          <w:delText>7</w:delText>
+        </w:r>
+      </w:del>
+      <w:r>
+        <w:t>]), suggesting that it represented an outlier that biased the results. When this effect size was excluded</w:t>
       </w:r>
       <w:r>
         <w:t xml:space="preserve"> as an outlier</w:t>
@@ -2295,7 +2541,20 @@
         <w:t xml:space="preserve">, the meta-analytic estimate of internal consistency was found to be poor, α = </w:t>
       </w:r>
       <w:r>
-        <w:t>.51, 95% CI [.46, .56], 95% CR [.46, .56]</w:t>
+        <w:t xml:space="preserve">.51, 95% CI [.46, .56], 95% </w:t>
+      </w:r>
+      <w:ins w:id="77" w:author="Ian Hussey" w:date="2022-07-28T16:02:00Z">
+        <w:r>
+          <w:t>PI</w:t>
+        </w:r>
+      </w:ins>
+      <w:del w:id="78" w:author="Ian Hussey" w:date="2022-07-28T16:02:00Z">
+        <w:r>
+          <w:delText>CR</w:delText>
+        </w:r>
+      </w:del>
+      <w:r>
+        <w:t xml:space="preserve"> [.46, .56]</w:t>
       </w:r>
       <w:r>
         <w:t xml:space="preserve">, with no heterogeneity, </w:t>
@@ -2324,9 +2583,16 @@
       <w:r>
         <w:t xml:space="preserve">) = </w:t>
       </w:r>
-      <w:r>
-        <w:t>21.59</w:t>
-      </w:r>
+      <w:ins w:id="79" w:author="Ian Hussey" w:date="2022-07-28T16:02:00Z">
+        <w:r>
+          <w:t>19.02</w:t>
+        </w:r>
+      </w:ins>
+      <w:del w:id="80" w:author="Ian Hussey" w:date="2022-07-28T16:02:00Z">
+        <w:r>
+          <w:delText>21.59</w:delText>
+        </w:r>
+      </w:del>
       <w:r>
         <w:t xml:space="preserve">, </w:t>
       </w:r>
@@ -2340,8 +2606,18 @@
         <w:t xml:space="preserve"> = .</w:t>
       </w:r>
       <w:r>
-        <w:t>918</w:t>
-      </w:r>
+        <w:t>9</w:t>
+      </w:r>
+      <w:ins w:id="81" w:author="Ian Hussey" w:date="2022-07-28T16:02:00Z">
+        <w:r>
+          <w:t>66</w:t>
+        </w:r>
+      </w:ins>
+      <w:del w:id="82" w:author="Ian Hussey" w:date="2022-07-28T16:02:00Z">
+        <w:r>
+          <w:delText>18</w:delText>
+        </w:r>
+      </w:del>
       <w:r>
         <w:t xml:space="preserve">, </w:t>
       </w:r>
@@ -2426,52 +2702,102 @@
       <w:pPr>
         <w:ind w:firstLine="0"/>
       </w:pPr>
-      <w:r>
-        <w:rPr>
-          <w:noProof/>
-        </w:rPr>
-        <w:drawing>
-          <wp:inline distT="0" distB="0" distL="0" distR="0" wp14:anchorId="6523BF48" wp14:editId="3926D9A9">
-            <wp:extent cx="2755900" cy="2755900"/>
-            <wp:effectExtent l="0" t="0" r="0" b="0"/>
-            <wp:docPr id="1" name="Picture 1"/>
-            <wp:cNvGraphicFramePr>
-              <a:graphicFrameLocks xmlns:a="http://schemas.openxmlformats.org/drawingml/2006/main" noChangeAspect="1"/>
-            </wp:cNvGraphicFramePr>
-            <a:graphic xmlns:a="http://schemas.openxmlformats.org/drawingml/2006/main">
-              <a:graphicData uri="http://schemas.openxmlformats.org/drawingml/2006/picture">
-                <pic:pic xmlns:pic="http://schemas.openxmlformats.org/drawingml/2006/picture">
-                  <pic:nvPicPr>
-                    <pic:cNvPr id="1" name="Picture 1"/>
-                    <pic:cNvPicPr/>
-                  </pic:nvPicPr>
-                  <pic:blipFill>
-                    <a:blip r:embed="rId12">
-                      <a:extLst>
-                        <a:ext uri="{28A0092B-C50C-407E-A947-70E740481C1C}">
-                          <a14:useLocalDpi xmlns:a14="http://schemas.microsoft.com/office/drawing/2010/main" val="0"/>
-                        </a:ext>
-                      </a:extLst>
-                    </a:blip>
-                    <a:stretch>
-                      <a:fillRect/>
-                    </a:stretch>
-                  </pic:blipFill>
-                  <pic:spPr>
-                    <a:xfrm>
-                      <a:off x="0" y="0"/>
-                      <a:ext cx="2755900" cy="2755900"/>
-                    </a:xfrm>
-                    <a:prstGeom prst="rect">
-                      <a:avLst/>
-                    </a:prstGeom>
-                  </pic:spPr>
-                </pic:pic>
-              </a:graphicData>
-            </a:graphic>
-          </wp:inline>
-        </w:drawing>
-      </w:r>
+      <w:ins w:id="83" w:author="Ian Hussey" w:date="2022-07-28T17:22:00Z">
+        <w:r>
+          <w:rPr>
+            <w:noProof/>
+          </w:rPr>
+          <w:drawing>
+            <wp:inline distT="0" distB="0" distL="0" distR="0" wp14:anchorId="63095D46" wp14:editId="0B0B4E3F">
+              <wp:extent cx="2755900" cy="2755900"/>
+              <wp:effectExtent l="0" t="0" r="0" b="0"/>
+              <wp:docPr id="8" name="Picture 8"/>
+              <wp:cNvGraphicFramePr>
+                <a:graphicFrameLocks xmlns:a="http://schemas.openxmlformats.org/drawingml/2006/main" noChangeAspect="1"/>
+              </wp:cNvGraphicFramePr>
+              <a:graphic xmlns:a="http://schemas.openxmlformats.org/drawingml/2006/main">
+                <a:graphicData uri="http://schemas.openxmlformats.org/drawingml/2006/picture">
+                  <pic:pic xmlns:pic="http://schemas.openxmlformats.org/drawingml/2006/picture">
+                    <pic:nvPicPr>
+                      <pic:cNvPr id="8" name="Picture 8"/>
+                      <pic:cNvPicPr/>
+                    </pic:nvPicPr>
+                    <pic:blipFill>
+                      <a:blip r:embed="rId12">
+                        <a:extLst>
+                          <a:ext uri="{28A0092B-C50C-407E-A947-70E740481C1C}">
+                            <a14:useLocalDpi xmlns:a14="http://schemas.microsoft.com/office/drawing/2010/main" val="0"/>
+                          </a:ext>
+                        </a:extLst>
+                      </a:blip>
+                      <a:stretch>
+                        <a:fillRect/>
+                      </a:stretch>
+                    </pic:blipFill>
+                    <pic:spPr>
+                      <a:xfrm>
+                        <a:off x="0" y="0"/>
+                        <a:ext cx="2755900" cy="2755900"/>
+                      </a:xfrm>
+                      <a:prstGeom prst="rect">
+                        <a:avLst/>
+                      </a:prstGeom>
+                    </pic:spPr>
+                  </pic:pic>
+                </a:graphicData>
+              </a:graphic>
+            </wp:inline>
+          </w:drawing>
+        </w:r>
+      </w:ins>
+      <w:del w:id="84" w:author="Ian Hussey" w:date="2022-07-28T17:22:00Z">
+        <w:r>
+          <w:rPr>
+            <w:noProof/>
+          </w:rPr>
+          <w:drawing>
+            <wp:inline distT="0" distB="0" distL="0" distR="0" wp14:anchorId="6523BF48" wp14:editId="367B799F">
+              <wp:extent cx="2755900" cy="2755900"/>
+              <wp:effectExtent l="0" t="0" r="0" b="0"/>
+              <wp:docPr id="1" name="Picture 1"/>
+              <wp:cNvGraphicFramePr>
+                <a:graphicFrameLocks xmlns:a="http://schemas.openxmlformats.org/drawingml/2006/main" noChangeAspect="1"/>
+              </wp:cNvGraphicFramePr>
+              <a:graphic xmlns:a="http://schemas.openxmlformats.org/drawingml/2006/main">
+                <a:graphicData uri="http://schemas.openxmlformats.org/drawingml/2006/picture">
+                  <pic:pic xmlns:pic="http://schemas.openxmlformats.org/drawingml/2006/picture">
+                    <pic:nvPicPr>
+                      <pic:cNvPr id="1" name="Picture 1"/>
+                      <pic:cNvPicPr/>
+                    </pic:nvPicPr>
+                    <pic:blipFill>
+                      <a:blip r:embed="rId13">
+                        <a:extLst>
+                          <a:ext uri="{28A0092B-C50C-407E-A947-70E740481C1C}">
+                            <a14:useLocalDpi xmlns:a14="http://schemas.microsoft.com/office/drawing/2010/main" val="0"/>
+                          </a:ext>
+                        </a:extLst>
+                      </a:blip>
+                      <a:stretch>
+                        <a:fillRect/>
+                      </a:stretch>
+                    </pic:blipFill>
+                    <pic:spPr>
+                      <a:xfrm>
+                        <a:off x="0" y="0"/>
+                        <a:ext cx="2755900" cy="2755900"/>
+                      </a:xfrm>
+                      <a:prstGeom prst="rect">
+                        <a:avLst/>
+                      </a:prstGeom>
+                    </pic:spPr>
+                  </pic:pic>
+                </a:graphicData>
+              </a:graphic>
+            </wp:inline>
+          </w:drawing>
+        </w:r>
+      </w:del>
     </w:p>
     <w:p>
       <w:pPr>
@@ -2628,17 +2954,90 @@
         <w:t xml:space="preserve"> </w:t>
       </w:r>
       <w:r>
-        <w:t>.14, 95% CI [-.07, .35], 95% CR [-.39, .6</w:t>
-      </w:r>
-      <w:r>
-        <w:t>0</w:t>
-      </w:r>
+        <w:t>.14, 95% CI [-.0</w:t>
+      </w:r>
+      <w:ins w:id="85" w:author="Ian Hussey" w:date="2022-07-28T16:03:00Z">
+        <w:r>
+          <w:t>8</w:t>
+        </w:r>
+      </w:ins>
+      <w:del w:id="86" w:author="Ian Hussey" w:date="2022-07-28T16:03:00Z">
+        <w:r>
+          <w:delText>7</w:delText>
+        </w:r>
+      </w:del>
+      <w:r>
+        <w:t xml:space="preserve">, .35], 95% </w:t>
+      </w:r>
+      <w:ins w:id="87" w:author="Ian Hussey" w:date="2022-07-28T16:03:00Z">
+        <w:r>
+          <w:t>PI</w:t>
+        </w:r>
+      </w:ins>
+      <w:del w:id="88" w:author="Ian Hussey" w:date="2022-07-28T16:03:00Z">
+        <w:r>
+          <w:delText>CR</w:delText>
+        </w:r>
+      </w:del>
+      <w:r>
+        <w:t xml:space="preserve"> [-.</w:t>
+      </w:r>
+      <w:ins w:id="89" w:author="Ian Hussey" w:date="2022-07-28T16:03:00Z">
+        <w:r>
+          <w:t>41</w:t>
+        </w:r>
+      </w:ins>
+      <w:del w:id="90" w:author="Ian Hussey" w:date="2022-07-28T16:03:00Z">
+        <w:r>
+          <w:delText>39</w:delText>
+        </w:r>
+      </w:del>
+      <w:r>
+        <w:t>, .</w:t>
+      </w:r>
+      <w:ins w:id="91" w:author="Ian Hussey" w:date="2022-07-28T16:03:00Z">
+        <w:r>
+          <w:t>35</w:t>
+        </w:r>
+      </w:ins>
+      <w:del w:id="92" w:author="Ian Hussey" w:date="2022-07-28T16:03:00Z">
+        <w:r>
+          <w:delText>6</w:delText>
+        </w:r>
+        <w:r>
+          <w:delText>0</w:delText>
+        </w:r>
+      </w:del>
       <w:r>
         <w:t>]</w:t>
       </w:r>
       <w:r>
         <w:t xml:space="preserve">, </w:t>
       </w:r>
+      <w:ins w:id="93" w:author="Ian Hussey" w:date="2022-07-28T16:03:00Z">
+        <w:r>
+          <w:rPr>
+            <w:rFonts w:ascii="Cambria Math" w:hAnsi="Cambria Math" w:cs="Cambria Math"/>
+          </w:rPr>
+          <w:t>𝜏</w:t>
+        </w:r>
+        <w:r>
+          <w:rPr>
+            <w:rFonts w:cs="Times New Roman (Body CS)"/>
+            <w:vertAlign w:val="superscript"/>
+          </w:rPr>
+          <w:t>2</w:t>
+        </w:r>
+        <w:r>
+          <w:t xml:space="preserve"> = 0.0</w:t>
+        </w:r>
+        <w:r>
+          <w:t>8</w:t>
+        </w:r>
+        <w:r>
+          <w:t xml:space="preserve">, </w:t>
+        </w:r>
+      </w:ins>
       <w:r>
         <w:rPr>
           <w:i/>
@@ -2656,8 +3055,18 @@
         <w:t xml:space="preserve"> = </w:t>
       </w:r>
       <w:r>
-        <w:t>72.8</w:t>
-      </w:r>
+        <w:t>7</w:t>
+      </w:r>
+      <w:ins w:id="94" w:author="Ian Hussey" w:date="2022-07-28T16:03:00Z">
+        <w:r>
+          <w:t>5.1</w:t>
+        </w:r>
+      </w:ins>
+      <w:del w:id="95" w:author="Ian Hussey" w:date="2022-07-28T16:03:00Z">
+        <w:r>
+          <w:delText>2.8</w:delText>
+        </w:r>
+      </w:del>
       <w:r>
         <w:t xml:space="preserve">%, </w:t>
       </w:r>
@@ -2677,18 +3086,25 @@
       <w:r>
         <w:t xml:space="preserve"> = </w:t>
       </w:r>
-      <w:r>
-        <w:t>3.7</w:t>
-      </w:r>
+      <w:ins w:id="96" w:author="Ian Hussey" w:date="2022-07-28T16:03:00Z">
+        <w:r>
+          <w:t>4.01</w:t>
+        </w:r>
+      </w:ins>
+      <w:del w:id="97" w:author="Ian Hussey" w:date="2022-07-28T16:03:00Z">
+        <w:r>
+          <w:delText>3.7</w:delText>
+        </w:r>
+      </w:del>
       <w:r>
         <w:t>.</w:t>
       </w:r>
       <w:r>
-        <w:t xml:space="preserve"> Test-retest </w:t>
+        <w:t xml:space="preserve"> Test-retest correlations were negative for three IRAPs </w:t>
       </w:r>
       <w:r>
         <w:lastRenderedPageBreak/>
-        <w:t xml:space="preserve">correlations were negative for three IRAPs (i.e., gender, body image, and race). </w:t>
+        <w:t xml:space="preserve">(i.e., gender, body image, and race). </w:t>
       </w:r>
       <w:r>
         <w:t xml:space="preserve">This result may be most useful </w:t>
@@ -2710,104 +3126,204 @@
         <w:ind w:firstLine="0"/>
         <w:jc w:val="center"/>
       </w:pPr>
-      <w:r>
-        <w:rPr>
-          <w:noProof/>
-        </w:rPr>
-        <w:drawing>
-          <wp:inline distT="0" distB="0" distL="0" distR="0" wp14:anchorId="770DACD5" wp14:editId="3B19818D">
-            <wp:extent cx="4771364" cy="5417244"/>
-            <wp:effectExtent l="0" t="0" r="0" b="0"/>
-            <wp:docPr id="4" name="Picture 4"/>
-            <wp:cNvGraphicFramePr>
-              <a:graphicFrameLocks xmlns:a="http://schemas.openxmlformats.org/drawingml/2006/main" noChangeAspect="1"/>
-            </wp:cNvGraphicFramePr>
-            <a:graphic xmlns:a="http://schemas.openxmlformats.org/drawingml/2006/main">
-              <a:graphicData uri="http://schemas.openxmlformats.org/drawingml/2006/picture">
-                <pic:pic xmlns:pic="http://schemas.openxmlformats.org/drawingml/2006/picture">
-                  <pic:nvPicPr>
-                    <pic:cNvPr id="4" name="Picture 4"/>
-                    <pic:cNvPicPr/>
-                  </pic:nvPicPr>
-                  <pic:blipFill>
-                    <a:blip r:embed="rId13">
-                      <a:extLst>
-                        <a:ext uri="{28A0092B-C50C-407E-A947-70E740481C1C}">
-                          <a14:useLocalDpi xmlns:a14="http://schemas.microsoft.com/office/drawing/2010/main" val="0"/>
-                        </a:ext>
-                      </a:extLst>
-                    </a:blip>
-                    <a:stretch>
-                      <a:fillRect/>
-                    </a:stretch>
-                  </pic:blipFill>
-                  <pic:spPr>
-                    <a:xfrm>
-                      <a:off x="0" y="0"/>
-                      <a:ext cx="4790420" cy="5438880"/>
-                    </a:xfrm>
-                    <a:prstGeom prst="rect">
-                      <a:avLst/>
-                    </a:prstGeom>
-                  </pic:spPr>
-                </pic:pic>
-              </a:graphicData>
-            </a:graphic>
-          </wp:inline>
-        </w:drawing>
-      </w:r>
+      <w:del w:id="98" w:author="Ian Hussey" w:date="2022-07-28T17:19:00Z">
+        <w:r>
+          <w:rPr>
+            <w:noProof/>
+          </w:rPr>
+          <w:drawing>
+            <wp:inline distT="0" distB="0" distL="0" distR="0" wp14:anchorId="770DACD5" wp14:editId="44FEE3A0">
+              <wp:extent cx="4771364" cy="5417244"/>
+              <wp:effectExtent l="0" t="0" r="0" b="0"/>
+              <wp:docPr id="4" name="Picture 4"/>
+              <wp:cNvGraphicFramePr>
+                <a:graphicFrameLocks xmlns:a="http://schemas.openxmlformats.org/drawingml/2006/main" noChangeAspect="1"/>
+              </wp:cNvGraphicFramePr>
+              <a:graphic xmlns:a="http://schemas.openxmlformats.org/drawingml/2006/main">
+                <a:graphicData uri="http://schemas.openxmlformats.org/drawingml/2006/picture">
+                  <pic:pic xmlns:pic="http://schemas.openxmlformats.org/drawingml/2006/picture">
+                    <pic:nvPicPr>
+                      <pic:cNvPr id="4" name="Picture 4"/>
+                      <pic:cNvPicPr/>
+                    </pic:nvPicPr>
+                    <pic:blipFill>
+                      <a:blip r:embed="rId14">
+                        <a:extLst>
+                          <a:ext uri="{28A0092B-C50C-407E-A947-70E740481C1C}">
+                            <a14:useLocalDpi xmlns:a14="http://schemas.microsoft.com/office/drawing/2010/main" val="0"/>
+                          </a:ext>
+                        </a:extLst>
+                      </a:blip>
+                      <a:stretch>
+                        <a:fillRect/>
+                      </a:stretch>
+                    </pic:blipFill>
+                    <pic:spPr>
+                      <a:xfrm>
+                        <a:off x="0" y="0"/>
+                        <a:ext cx="4790420" cy="5438880"/>
+                      </a:xfrm>
+                      <a:prstGeom prst="rect">
+                        <a:avLst/>
+                      </a:prstGeom>
+                    </pic:spPr>
+                  </pic:pic>
+                </a:graphicData>
+              </a:graphic>
+            </wp:inline>
+          </w:drawing>
+        </w:r>
+      </w:del>
+      <w:ins w:id="99" w:author="Ian Hussey" w:date="2022-07-28T17:20:00Z">
+        <w:r>
+          <w:rPr>
+            <w:noProof/>
+          </w:rPr>
+          <w:drawing>
+            <wp:inline distT="0" distB="0" distL="0" distR="0" wp14:anchorId="409149F7" wp14:editId="451D5446">
+              <wp:extent cx="4713546" cy="5335398"/>
+              <wp:effectExtent l="0" t="0" r="0" b="0"/>
+              <wp:docPr id="3" name="Picture 3"/>
+              <wp:cNvGraphicFramePr>
+                <a:graphicFrameLocks xmlns:a="http://schemas.openxmlformats.org/drawingml/2006/main" noChangeAspect="1"/>
+              </wp:cNvGraphicFramePr>
+              <a:graphic xmlns:a="http://schemas.openxmlformats.org/drawingml/2006/main">
+                <a:graphicData uri="http://schemas.openxmlformats.org/drawingml/2006/picture">
+                  <pic:pic xmlns:pic="http://schemas.openxmlformats.org/drawingml/2006/picture">
+                    <pic:nvPicPr>
+                      <pic:cNvPr id="3" name="Picture 3"/>
+                      <pic:cNvPicPr/>
+                    </pic:nvPicPr>
+                    <pic:blipFill>
+                      <a:blip r:embed="rId15">
+                        <a:extLst>
+                          <a:ext uri="{28A0092B-C50C-407E-A947-70E740481C1C}">
+                            <a14:useLocalDpi xmlns:a14="http://schemas.microsoft.com/office/drawing/2010/main" val="0"/>
+                          </a:ext>
+                        </a:extLst>
+                      </a:blip>
+                      <a:stretch>
+                        <a:fillRect/>
+                      </a:stretch>
+                    </pic:blipFill>
+                    <pic:spPr>
+                      <a:xfrm>
+                        <a:off x="0" y="0"/>
+                        <a:ext cx="4733528" cy="5358017"/>
+                      </a:xfrm>
+                      <a:prstGeom prst="rect">
+                        <a:avLst/>
+                      </a:prstGeom>
+                    </pic:spPr>
+                  </pic:pic>
+                </a:graphicData>
+              </a:graphic>
+            </wp:inline>
+          </w:drawing>
+        </w:r>
+      </w:ins>
     </w:p>
     <w:p>
       <w:pPr>
         <w:ind w:firstLine="0"/>
         <w:jc w:val="center"/>
       </w:pPr>
-      <w:r>
-        <w:rPr>
-          <w:noProof/>
-        </w:rPr>
-        <w:drawing>
-          <wp:inline distT="0" distB="0" distL="0" distR="0" wp14:anchorId="704C0EB0" wp14:editId="1AFFF685">
-            <wp:extent cx="4724651" cy="2099903"/>
-            <wp:effectExtent l="0" t="0" r="0" b="0"/>
-            <wp:docPr id="5" name="Picture 5"/>
-            <wp:cNvGraphicFramePr>
-              <a:graphicFrameLocks xmlns:a="http://schemas.openxmlformats.org/drawingml/2006/main" noChangeAspect="1"/>
-            </wp:cNvGraphicFramePr>
-            <a:graphic xmlns:a="http://schemas.openxmlformats.org/drawingml/2006/main">
-              <a:graphicData uri="http://schemas.openxmlformats.org/drawingml/2006/picture">
-                <pic:pic xmlns:pic="http://schemas.openxmlformats.org/drawingml/2006/picture">
-                  <pic:nvPicPr>
-                    <pic:cNvPr id="5" name="Picture 5"/>
-                    <pic:cNvPicPr/>
-                  </pic:nvPicPr>
-                  <pic:blipFill>
-                    <a:blip r:embed="rId14">
-                      <a:extLst>
-                        <a:ext uri="{28A0092B-C50C-407E-A947-70E740481C1C}">
-                          <a14:useLocalDpi xmlns:a14="http://schemas.microsoft.com/office/drawing/2010/main" val="0"/>
-                        </a:ext>
-                      </a:extLst>
-                    </a:blip>
-                    <a:stretch>
-                      <a:fillRect/>
-                    </a:stretch>
-                  </pic:blipFill>
-                  <pic:spPr>
-                    <a:xfrm>
-                      <a:off x="0" y="0"/>
-                      <a:ext cx="4776326" cy="2122870"/>
-                    </a:xfrm>
-                    <a:prstGeom prst="rect">
-                      <a:avLst/>
-                    </a:prstGeom>
-                  </pic:spPr>
-                </pic:pic>
-              </a:graphicData>
-            </a:graphic>
-          </wp:inline>
-        </w:drawing>
-      </w:r>
+      <w:ins w:id="100" w:author="Ian Hussey" w:date="2022-07-28T17:21:00Z">
+        <w:r>
+          <w:rPr>
+            <w:noProof/>
+          </w:rPr>
+          <w:drawing>
+            <wp:inline distT="0" distB="0" distL="0" distR="0" wp14:anchorId="6C391540" wp14:editId="689D1E0D">
+              <wp:extent cx="4681057" cy="2031745"/>
+              <wp:effectExtent l="0" t="0" r="0" b="0"/>
+              <wp:docPr id="7" name="Picture 7"/>
+              <wp:cNvGraphicFramePr>
+                <a:graphicFrameLocks xmlns:a="http://schemas.openxmlformats.org/drawingml/2006/main" noChangeAspect="1"/>
+              </wp:cNvGraphicFramePr>
+              <a:graphic xmlns:a="http://schemas.openxmlformats.org/drawingml/2006/main">
+                <a:graphicData uri="http://schemas.openxmlformats.org/drawingml/2006/picture">
+                  <pic:pic xmlns:pic="http://schemas.openxmlformats.org/drawingml/2006/picture">
+                    <pic:nvPicPr>
+                      <pic:cNvPr id="7" name="Picture 7"/>
+                      <pic:cNvPicPr/>
+                    </pic:nvPicPr>
+                    <pic:blipFill>
+                      <a:blip r:embed="rId16">
+                        <a:extLst>
+                          <a:ext uri="{28A0092B-C50C-407E-A947-70E740481C1C}">
+                            <a14:useLocalDpi xmlns:a14="http://schemas.microsoft.com/office/drawing/2010/main" val="0"/>
+                          </a:ext>
+                        </a:extLst>
+                      </a:blip>
+                      <a:stretch>
+                        <a:fillRect/>
+                      </a:stretch>
+                    </pic:blipFill>
+                    <pic:spPr>
+                      <a:xfrm>
+                        <a:off x="0" y="0"/>
+                        <a:ext cx="4721600" cy="2049342"/>
+                      </a:xfrm>
+                      <a:prstGeom prst="rect">
+                        <a:avLst/>
+                      </a:prstGeom>
+                    </pic:spPr>
+                  </pic:pic>
+                </a:graphicData>
+              </a:graphic>
+            </wp:inline>
+          </w:drawing>
+        </w:r>
+      </w:ins>
+      <w:del w:id="101" w:author="Ian Hussey" w:date="2022-07-28T17:21:00Z">
+        <w:r>
+          <w:rPr>
+            <w:noProof/>
+          </w:rPr>
+          <w:drawing>
+            <wp:inline distT="0" distB="0" distL="0" distR="0" wp14:anchorId="704C0EB0" wp14:editId="4BB5F97B">
+              <wp:extent cx="4724651" cy="2099903"/>
+              <wp:effectExtent l="0" t="0" r="0" b="0"/>
+              <wp:docPr id="5" name="Picture 5"/>
+              <wp:cNvGraphicFramePr>
+                <a:graphicFrameLocks xmlns:a="http://schemas.openxmlformats.org/drawingml/2006/main" noChangeAspect="1"/>
+              </wp:cNvGraphicFramePr>
+              <a:graphic xmlns:a="http://schemas.openxmlformats.org/drawingml/2006/main">
+                <a:graphicData uri="http://schemas.openxmlformats.org/drawingml/2006/picture">
+                  <pic:pic xmlns:pic="http://schemas.openxmlformats.org/drawingml/2006/picture">
+                    <pic:nvPicPr>
+                      <pic:cNvPr id="5" name="Picture 5"/>
+                      <pic:cNvPicPr/>
+                    </pic:nvPicPr>
+                    <pic:blipFill>
+                      <a:blip r:embed="rId17">
+                        <a:extLst>
+                          <a:ext uri="{28A0092B-C50C-407E-A947-70E740481C1C}">
+                            <a14:useLocalDpi xmlns:a14="http://schemas.microsoft.com/office/drawing/2010/main" val="0"/>
+                          </a:ext>
+                        </a:extLst>
+                      </a:blip>
+                      <a:stretch>
+                        <a:fillRect/>
+                      </a:stretch>
+                    </pic:blipFill>
+                    <pic:spPr>
+                      <a:xfrm>
+                        <a:off x="0" y="0"/>
+                        <a:ext cx="4776326" cy="2122870"/>
+                      </a:xfrm>
+                      <a:prstGeom prst="rect">
+                        <a:avLst/>
+                      </a:prstGeom>
+                    </pic:spPr>
+                  </pic:pic>
+                </a:graphicData>
+              </a:graphic>
+            </wp:inline>
+          </w:drawing>
+        </w:r>
+      </w:del>
     </w:p>
     <w:p>
       <w:pPr>
@@ -2860,10 +3376,7 @@
         <w:t xml:space="preserve"> correlations</w:t>
       </w:r>
       <w:r>
-        <w:t xml:space="preserve">, although it does not necessarily represent </w:t>
-      </w:r>
-      <w:r>
-        <w:t>the best estimate of the IRAP’s true internal consistency.</w:t>
+        <w:t>, although it does not necessarily represent the best estimate of the IRAP’s true internal consistency.</w:t>
       </w:r>
     </w:p>
     <w:p>
@@ -2895,11 +3408,7 @@
         <w:t xml:space="preserve">also </w:t>
       </w:r>
       <w:r>
-        <w:t xml:space="preserve">suggested that test-retest reliability was very poor, </w:t>
-      </w:r>
-      <w:r>
-        <w:lastRenderedPageBreak/>
-        <w:t>ICC</w:t>
+        <w:t>suggested that test-retest reliability was very poor, ICC</w:t>
       </w:r>
       <w:r>
         <w:t>(2,1)</w:t>
@@ -2910,17 +3419,70 @@
       <w:r>
         <w:t>.2</w:t>
       </w:r>
-      <w:r>
-        <w:t>0</w:t>
-      </w:r>
-      <w:r>
-        <w:t>, 95% CI [.05, .3</w:t>
-      </w:r>
-      <w:r>
-        <w:t>4</w:t>
-      </w:r>
-      <w:r>
-        <w:t>], 95% CR [-.15, .49].</w:t>
+      <w:ins w:id="102" w:author="Ian Hussey" w:date="2022-07-28T16:04:00Z">
+        <w:r>
+          <w:t>1</w:t>
+        </w:r>
+      </w:ins>
+      <w:del w:id="103" w:author="Ian Hussey" w:date="2022-07-28T16:04:00Z">
+        <w:r>
+          <w:delText>0</w:delText>
+        </w:r>
+      </w:del>
+      <w:r>
+        <w:t>, 95% CI [.0</w:t>
+      </w:r>
+      <w:ins w:id="104" w:author="Ian Hussey" w:date="2022-07-28T16:04:00Z">
+        <w:r>
+          <w:t>6</w:t>
+        </w:r>
+      </w:ins>
+      <w:del w:id="105" w:author="Ian Hussey" w:date="2022-07-28T16:04:00Z">
+        <w:r>
+          <w:delText>5</w:delText>
+        </w:r>
+      </w:del>
+      <w:r>
+        <w:t>, .3</w:t>
+      </w:r>
+      <w:ins w:id="106" w:author="Ian Hussey" w:date="2022-07-28T16:04:00Z">
+        <w:r>
+          <w:t>6</w:t>
+        </w:r>
+      </w:ins>
+      <w:del w:id="107" w:author="Ian Hussey" w:date="2022-07-28T16:04:00Z">
+        <w:r>
+          <w:delText>4</w:delText>
+        </w:r>
+      </w:del>
+      <w:r>
+        <w:t xml:space="preserve">], 95% </w:t>
+      </w:r>
+      <w:ins w:id="108" w:author="Ian Hussey" w:date="2022-07-28T16:04:00Z">
+        <w:r>
+          <w:t>PI</w:t>
+        </w:r>
+      </w:ins>
+      <w:del w:id="109" w:author="Ian Hussey" w:date="2022-07-28T16:04:00Z">
+        <w:r>
+          <w:delText>CR</w:delText>
+        </w:r>
+      </w:del>
+      <w:r>
+        <w:t xml:space="preserve"> [-.15, .</w:t>
+      </w:r>
+      <w:ins w:id="110" w:author="Ian Hussey" w:date="2022-07-28T16:04:00Z">
+        <w:r>
+          <w:t>57</w:t>
+        </w:r>
+      </w:ins>
+      <w:del w:id="111" w:author="Ian Hussey" w:date="2022-07-28T16:04:00Z">
+        <w:r>
+          <w:delText>49</w:delText>
+        </w:r>
+      </w:del>
+      <w:r>
+        <w:t>].</w:t>
       </w:r>
       <w:r>
         <w:t xml:space="preserve"> </w:t>
@@ -2946,9 +3508,16 @@
       <w:r>
         <w:t xml:space="preserve"> = 7) = </w:t>
       </w:r>
-      <w:r>
-        <w:t>21.4</w:t>
-      </w:r>
+      <w:ins w:id="112" w:author="Ian Hussey" w:date="2022-07-28T16:04:00Z">
+        <w:r>
+          <w:t>18.23</w:t>
+        </w:r>
+      </w:ins>
+      <w:del w:id="113" w:author="Ian Hussey" w:date="2022-07-28T16:04:00Z">
+        <w:r>
+          <w:delText>21.4</w:delText>
+        </w:r>
+      </w:del>
       <w:r>
         <w:t xml:space="preserve">, </w:t>
       </w:r>
@@ -2961,9 +3530,16 @@
       <w:r>
         <w:t xml:space="preserve"> = .0</w:t>
       </w:r>
-      <w:r>
-        <w:t>03</w:t>
-      </w:r>
+      <w:ins w:id="114" w:author="Ian Hussey" w:date="2022-07-28T16:04:00Z">
+        <w:r>
+          <w:t>11</w:t>
+        </w:r>
+      </w:ins>
+      <w:del w:id="115" w:author="Ian Hussey" w:date="2022-07-28T16:04:00Z">
+        <w:r>
+          <w:delText>03</w:delText>
+        </w:r>
+      </w:del>
       <w:r>
         <w:t xml:space="preserve">, </w:t>
       </w:r>
@@ -2993,6 +3569,7 @@
         <w:rPr>
           <w:i/>
         </w:rPr>
+        <w:lastRenderedPageBreak/>
         <w:t>I</w:t>
       </w:r>
       <w:r>
@@ -3005,9 +3582,21 @@
       <w:r>
         <w:t xml:space="preserve"> =</w:t>
       </w:r>
-      <w:r>
-        <w:t xml:space="preserve"> 64.8</w:t>
-      </w:r>
+      <w:ins w:id="116" w:author="Ian Hussey" w:date="2022-07-28T16:04:00Z">
+        <w:r>
+          <w:t xml:space="preserve"> 59.</w:t>
+        </w:r>
+      </w:ins>
+      <w:ins w:id="117" w:author="Ian Hussey" w:date="2022-07-28T16:05:00Z">
+        <w:r>
+          <w:t>48</w:t>
+        </w:r>
+      </w:ins>
+      <w:del w:id="118" w:author="Ian Hussey" w:date="2022-07-28T16:04:00Z">
+        <w:r>
+          <w:delText xml:space="preserve"> 64.8</w:delText>
+        </w:r>
+      </w:del>
       <w:r>
         <w:t xml:space="preserve">%, </w:t>
       </w:r>
@@ -3027,9 +3616,16 @@
       <w:r>
         <w:t xml:space="preserve"> = 2.</w:t>
       </w:r>
-      <w:r>
-        <w:t>8</w:t>
-      </w:r>
+      <w:ins w:id="119" w:author="Ian Hussey" w:date="2022-07-28T16:05:00Z">
+        <w:r>
+          <w:t>47</w:t>
+        </w:r>
+      </w:ins>
+      <w:del w:id="120" w:author="Ian Hussey" w:date="2022-07-28T16:05:00Z">
+        <w:r>
+          <w:delText>8</w:delText>
+        </w:r>
+      </w:del>
       <w:r>
         <w:t xml:space="preserve">. </w:t>
       </w:r>
@@ -3104,52 +3700,102 @@
       <w:pPr>
         <w:ind w:firstLine="0"/>
       </w:pPr>
-      <w:r>
-        <w:rPr>
-          <w:noProof/>
-        </w:rPr>
-        <w:drawing>
-          <wp:inline distT="0" distB="0" distL="0" distR="0" wp14:anchorId="45DF2EF3" wp14:editId="105D0E94">
-            <wp:extent cx="2755900" cy="2755900"/>
-            <wp:effectExtent l="0" t="0" r="0" b="0"/>
-            <wp:docPr id="6" name="Picture 6"/>
-            <wp:cNvGraphicFramePr>
-              <a:graphicFrameLocks xmlns:a="http://schemas.openxmlformats.org/drawingml/2006/main" noChangeAspect="1"/>
-            </wp:cNvGraphicFramePr>
-            <a:graphic xmlns:a="http://schemas.openxmlformats.org/drawingml/2006/main">
-              <a:graphicData uri="http://schemas.openxmlformats.org/drawingml/2006/picture">
-                <pic:pic xmlns:pic="http://schemas.openxmlformats.org/drawingml/2006/picture">
-                  <pic:nvPicPr>
-                    <pic:cNvPr id="6" name="Picture 6"/>
-                    <pic:cNvPicPr/>
-                  </pic:nvPicPr>
-                  <pic:blipFill>
-                    <a:blip r:embed="rId15">
-                      <a:extLst>
-                        <a:ext uri="{28A0092B-C50C-407E-A947-70E740481C1C}">
-                          <a14:useLocalDpi xmlns:a14="http://schemas.microsoft.com/office/drawing/2010/main" val="0"/>
-                        </a:ext>
-                      </a:extLst>
-                    </a:blip>
-                    <a:stretch>
-                      <a:fillRect/>
-                    </a:stretch>
-                  </pic:blipFill>
-                  <pic:spPr>
-                    <a:xfrm>
-                      <a:off x="0" y="0"/>
-                      <a:ext cx="2755900" cy="2755900"/>
-                    </a:xfrm>
-                    <a:prstGeom prst="rect">
-                      <a:avLst/>
-                    </a:prstGeom>
-                  </pic:spPr>
-                </pic:pic>
-              </a:graphicData>
-            </a:graphic>
-          </wp:inline>
-        </w:drawing>
-      </w:r>
+      <w:ins w:id="121" w:author="Ian Hussey" w:date="2022-07-28T17:22:00Z">
+        <w:r>
+          <w:rPr>
+            <w:noProof/>
+          </w:rPr>
+          <w:drawing>
+            <wp:inline distT="0" distB="0" distL="0" distR="0" wp14:anchorId="60D2309D" wp14:editId="51A4ECE6">
+              <wp:extent cx="2755900" cy="2755900"/>
+              <wp:effectExtent l="0" t="0" r="0" b="0"/>
+              <wp:docPr id="9" name="Picture 9"/>
+              <wp:cNvGraphicFramePr>
+                <a:graphicFrameLocks xmlns:a="http://schemas.openxmlformats.org/drawingml/2006/main" noChangeAspect="1"/>
+              </wp:cNvGraphicFramePr>
+              <a:graphic xmlns:a="http://schemas.openxmlformats.org/drawingml/2006/main">
+                <a:graphicData uri="http://schemas.openxmlformats.org/drawingml/2006/picture">
+                  <pic:pic xmlns:pic="http://schemas.openxmlformats.org/drawingml/2006/picture">
+                    <pic:nvPicPr>
+                      <pic:cNvPr id="9" name="Picture 9"/>
+                      <pic:cNvPicPr/>
+                    </pic:nvPicPr>
+                    <pic:blipFill>
+                      <a:blip r:embed="rId18">
+                        <a:extLst>
+                          <a:ext uri="{28A0092B-C50C-407E-A947-70E740481C1C}">
+                            <a14:useLocalDpi xmlns:a14="http://schemas.microsoft.com/office/drawing/2010/main" val="0"/>
+                          </a:ext>
+                        </a:extLst>
+                      </a:blip>
+                      <a:stretch>
+                        <a:fillRect/>
+                      </a:stretch>
+                    </pic:blipFill>
+                    <pic:spPr>
+                      <a:xfrm>
+                        <a:off x="0" y="0"/>
+                        <a:ext cx="2755900" cy="2755900"/>
+                      </a:xfrm>
+                      <a:prstGeom prst="rect">
+                        <a:avLst/>
+                      </a:prstGeom>
+                    </pic:spPr>
+                  </pic:pic>
+                </a:graphicData>
+              </a:graphic>
+            </wp:inline>
+          </w:drawing>
+        </w:r>
+      </w:ins>
+      <w:del w:id="122" w:author="Ian Hussey" w:date="2022-07-28T17:22:00Z">
+        <w:r>
+          <w:rPr>
+            <w:noProof/>
+          </w:rPr>
+          <w:drawing>
+            <wp:inline distT="0" distB="0" distL="0" distR="0" wp14:anchorId="45DF2EF3" wp14:editId="11CDBEEA">
+              <wp:extent cx="2755900" cy="2755900"/>
+              <wp:effectExtent l="0" t="0" r="0" b="0"/>
+              <wp:docPr id="6" name="Picture 6"/>
+              <wp:cNvGraphicFramePr>
+                <a:graphicFrameLocks xmlns:a="http://schemas.openxmlformats.org/drawingml/2006/main" noChangeAspect="1"/>
+              </wp:cNvGraphicFramePr>
+              <a:graphic xmlns:a="http://schemas.openxmlformats.org/drawingml/2006/main">
+                <a:graphicData uri="http://schemas.openxmlformats.org/drawingml/2006/picture">
+                  <pic:pic xmlns:pic="http://schemas.openxmlformats.org/drawingml/2006/picture">
+                    <pic:nvPicPr>
+                      <pic:cNvPr id="6" name="Picture 6"/>
+                      <pic:cNvPicPr/>
+                    </pic:nvPicPr>
+                    <pic:blipFill>
+                      <a:blip r:embed="rId19">
+                        <a:extLst>
+                          <a:ext uri="{28A0092B-C50C-407E-A947-70E740481C1C}">
+                            <a14:useLocalDpi xmlns:a14="http://schemas.microsoft.com/office/drawing/2010/main" val="0"/>
+                          </a:ext>
+                        </a:extLst>
+                      </a:blip>
+                      <a:stretch>
+                        <a:fillRect/>
+                      </a:stretch>
+                    </pic:blipFill>
+                    <pic:spPr>
+                      <a:xfrm>
+                        <a:off x="0" y="0"/>
+                        <a:ext cx="2755900" cy="2755900"/>
+                      </a:xfrm>
+                      <a:prstGeom prst="rect">
+                        <a:avLst/>
+                      </a:prstGeom>
+                    </pic:spPr>
+                  </pic:pic>
+                </a:graphicData>
+              </a:graphic>
+            </wp:inline>
+          </w:drawing>
+        </w:r>
+      </w:del>
     </w:p>
     <w:p>
       <w:pPr>
@@ -3497,7 +4143,10 @@
         </w:rPr>
       </w:pPr>
       <w:r>
-        <w:t xml:space="preserve">We can imagine that one measure is the IRAP and the other is some external variable of interest, such as a disgust-related behavioral approach task </w:t>
+        <w:t xml:space="preserve">We can imagine that one measure is the IRAP and the other is some external variable of interest, such as </w:t>
+      </w:r>
+      <w:r>
+        <w:t xml:space="preserve">a disgust-related behavioral approach task </w:t>
       </w:r>
       <w:r>
         <w:fldChar w:fldCharType="begin"/>
@@ -3524,8 +4173,18 @@
         <w:t xml:space="preserve">global reliability, so it is useful to calculate estimates using estimates for both test-retest reliability (ICC = </w:t>
       </w:r>
       <w:r>
-        <w:t>.20</w:t>
-      </w:r>
+        <w:t>.2</w:t>
+      </w:r>
+      <w:ins w:id="123" w:author="Ian Hussey" w:date="2022-07-28T16:05:00Z">
+        <w:r>
+          <w:t>1</w:t>
+        </w:r>
+      </w:ins>
+      <w:del w:id="124" w:author="Ian Hussey" w:date="2022-07-28T16:05:00Z">
+        <w:r>
+          <w:delText>0</w:delText>
+        </w:r>
+      </w:del>
       <w:r>
         <w:t>)</w:t>
       </w:r>
@@ -3539,7 +4198,20 @@
         <w:t>consistency</w:t>
       </w:r>
       <w:r>
-        <w:t xml:space="preserve"> (α = .51). Maximum correlations with the IRAP (i.e., where true correlation </w:t>
+        <w:t xml:space="preserve"> (α = .5</w:t>
+      </w:r>
+      <w:ins w:id="125" w:author="Ian Hussey" w:date="2022-07-28T16:05:00Z">
+        <w:r>
+          <w:t>4</w:t>
+        </w:r>
+      </w:ins>
+      <w:del w:id="126" w:author="Ian Hussey" w:date="2022-07-28T16:05:00Z">
+        <w:r>
+          <w:delText>1</w:delText>
+        </w:r>
+      </w:del>
+      <w:r>
+        <w:t xml:space="preserve">). Maximum correlations with the IRAP (i.e., where true correlation </w:t>
       </w:r>
       <m:oMath>
         <m:sSub>
@@ -3585,7 +4257,20 @@
         <w:t xml:space="preserve"> = </w:t>
       </w:r>
       <w:r>
-        <w:t>.45 and .72</w:t>
+        <w:t>.4</w:t>
+      </w:r>
+      <w:ins w:id="127" w:author="Ian Hussey" w:date="2022-07-28T16:06:00Z">
+        <w:r>
+          <w:t>6</w:t>
+        </w:r>
+      </w:ins>
+      <w:del w:id="128" w:author="Ian Hussey" w:date="2022-07-28T16:06:00Z">
+        <w:r>
+          <w:delText>5</w:delText>
+        </w:r>
+      </w:del>
+      <w:r>
+        <w:t xml:space="preserve"> and .72</w:t>
       </w:r>
       <w:r>
         <w:t xml:space="preserve">, respectively. </w:t>
@@ -3637,7 +4322,20 @@
         <w:t xml:space="preserve"> = </w:t>
       </w:r>
       <w:r>
-        <w:t>.22 and .36</w:t>
+        <w:t>.2</w:t>
+      </w:r>
+      <w:ins w:id="129" w:author="Ian Hussey" w:date="2022-07-28T16:07:00Z">
+        <w:r>
+          <w:t>3</w:t>
+        </w:r>
+      </w:ins>
+      <w:del w:id="130" w:author="Ian Hussey" w:date="2022-07-28T16:07:00Z">
+        <w:r>
+          <w:delText>2</w:delText>
+        </w:r>
+      </w:del>
+      <w:r>
+        <w:t xml:space="preserve"> and .36</w:t>
       </w:r>
       <w:r>
         <w:t>, respectively</w:t>
@@ -3917,7 +4615,13 @@
         <w:t>the meta-analytic estimate of the IRAP’s interna</w:t>
       </w:r>
       <w:r>
-        <w:t xml:space="preserve">l consistency (α = .51), in order to increase internal consistency to α = .70, the task would need to contain </w:t>
+        <w:t xml:space="preserve">l consistency </w:t>
+      </w:r>
+      <w:r>
+        <w:t>(α = .51),</w:t>
+      </w:r>
+      <w:r>
+        <w:t xml:space="preserve"> in order to increase internal consistency to α = .70, the task would need to contain </w:t>
       </w:r>
       <w:r>
         <w:t>2.2</w:t>
@@ -3926,17 +4630,37 @@
         <w:t xml:space="preserve"> times the number of trials it currently does. Using the meta-analytic estimate of test-retest reliability (ICC = </w:t>
       </w:r>
       <w:r>
-        <w:t>.20</w:t>
-      </w:r>
-      <w:r>
-        <w:t xml:space="preserve">), in order to increase internal </w:t>
+        <w:t>.2</w:t>
+      </w:r>
+      <w:ins w:id="131" w:author="Ian Hussey" w:date="2022-07-28T16:08:00Z">
+        <w:r>
+          <w:t>1</w:t>
+        </w:r>
+      </w:ins>
+      <w:del w:id="132" w:author="Ian Hussey" w:date="2022-07-28T16:08:00Z">
+        <w:r>
+          <w:delText>0</w:delText>
+        </w:r>
+      </w:del>
+      <w:r>
+        <w:t xml:space="preserve">), in order to increase internal consistency to ICC = .70, the task would need to contain </w:t>
+      </w:r>
+      <w:ins w:id="133" w:author="Ian Hussey" w:date="2022-07-28T16:08:00Z">
+        <w:r>
+          <w:t>8.8</w:t>
+        </w:r>
+      </w:ins>
+      <w:del w:id="134" w:author="Ian Hussey" w:date="2022-07-28T16:08:00Z">
+        <w:r>
+          <w:delText>9.3</w:delText>
+        </w:r>
+      </w:del>
+      <w:r>
+        <w:t xml:space="preserve"> times the number of trials it currently does. In order to put these in context, the IRAP currently </w:t>
       </w:r>
       <w:r>
         <w:lastRenderedPageBreak/>
-        <w:t>consistency to ICC = .70, the task would need to contain 9.3</w:t>
-      </w:r>
-      <w:r>
-        <w:t xml:space="preserve"> times the number of trials it currently does. In order to put these in context, the IRAP currently takes around 10 to 15 minutes to complete. These increases would therefore result in a t</w:t>
+        <w:t>takes around 10 to 15 minutes to complete. These increases would therefore result in a t</w:t>
       </w:r>
       <w:r>
         <w:t xml:space="preserve">ask that would take between </w:t>
@@ -3954,7 +4678,15 @@
         <w:t xml:space="preserve"> </w:t>
       </w:r>
       <w:r>
-        <w:t xml:space="preserve">complete, depending on the type and level of reliability desired. While technically possible, this may either put an unreasonable burden on participants or lower the tasks utility relative to information that could be collected via alternative methodologies. </w:t>
+        <w:t xml:space="preserve">complete, depending on the type </w:t>
+      </w:r>
+      <w:del w:id="135" w:author="Ian Hussey" w:date="2022-07-28T17:18:00Z">
+        <w:r>
+          <w:delText xml:space="preserve">and level </w:delText>
+        </w:r>
+      </w:del>
+      <w:r>
+        <w:t xml:space="preserve">of reliability desired. While technically possible, this may either put an unreasonable burden on participants or lower the tasks utility relative to information that could be collected via alternative methodologies. </w:t>
       </w:r>
       <w:r>
         <w:t>It therefore seemed useful to explore alternative ways to improve reliability.</w:t>
@@ -4111,13 +4843,52 @@
         <w:t>α</w:t>
       </w:r>
       <w:r>
-        <w:t xml:space="preserve"> = .53, 95% CI [.46, .58], A scores: </w:t>
+        <w:t xml:space="preserve"> = .5</w:t>
+      </w:r>
+      <w:ins w:id="136" w:author="Ian Hussey" w:date="2022-07-28T16:24:00Z">
+        <w:r>
+          <w:t>2</w:t>
+        </w:r>
+      </w:ins>
+      <w:del w:id="137" w:author="Ian Hussey" w:date="2022-07-28T16:24:00Z">
+        <w:r>
+          <w:delText>3</w:delText>
+        </w:r>
+      </w:del>
+      <w:r>
+        <w:t xml:space="preserve">, 95% CI [.46, .58], A scores: </w:t>
       </w:r>
       <w:r>
         <w:t>α</w:t>
       </w:r>
       <w:r>
-        <w:t xml:space="preserve"> = .55, 95% CI [.48, .61], </w:t>
+        <w:t xml:space="preserve"> = .5</w:t>
+      </w:r>
+      <w:ins w:id="138" w:author="Ian Hussey" w:date="2022-07-28T16:24:00Z">
+        <w:r>
+          <w:t>4</w:t>
+        </w:r>
+      </w:ins>
+      <w:del w:id="139" w:author="Ian Hussey" w:date="2022-07-28T16:24:00Z">
+        <w:r>
+          <w:delText>5</w:delText>
+        </w:r>
+      </w:del>
+      <w:r>
+        <w:t>, 95% CI [.4</w:t>
+      </w:r>
+      <w:ins w:id="140" w:author="Ian Hussey" w:date="2022-07-28T16:24:00Z">
+        <w:r>
+          <w:t>7</w:t>
+        </w:r>
+      </w:ins>
+      <w:del w:id="141" w:author="Ian Hussey" w:date="2022-07-28T16:24:00Z">
+        <w:r>
+          <w:delText>8</w:delText>
+        </w:r>
+      </w:del>
+      <w:r>
+        <w:t xml:space="preserve">, .61], </w:t>
       </w:r>
       <w:r>
         <w:rPr>
@@ -4142,7 +4913,20 @@
         <w:t>df</w:t>
       </w:r>
       <w:r>
-        <w:t xml:space="preserve"> = 1) = 0.50, </w:t>
+        <w:t xml:space="preserve"> = 1) = 0.</w:t>
+      </w:r>
+      <w:ins w:id="142" w:author="Ian Hussey" w:date="2022-07-28T16:10:00Z">
+        <w:r>
+          <w:t>3577</w:t>
+        </w:r>
+      </w:ins>
+      <w:del w:id="143" w:author="Ian Hussey" w:date="2022-07-28T16:10:00Z">
+        <w:r>
+          <w:delText>50</w:delText>
+        </w:r>
+      </w:del>
+      <w:r>
+        <w:t xml:space="preserve">, </w:t>
       </w:r>
       <w:r>
         <w:rPr>
@@ -4151,8 +4935,23 @@
         <w:t>p</w:t>
       </w:r>
       <w:r>
-        <w:t xml:space="preserve"> = .478</w:t>
-      </w:r>
+        <w:t xml:space="preserve"> = .</w:t>
+      </w:r>
+      <w:ins w:id="144" w:author="Ian Hussey" w:date="2022-07-28T16:25:00Z">
+        <w:r>
+          <w:t>5</w:t>
+        </w:r>
+      </w:ins>
+      <w:ins w:id="145" w:author="Ian Hussey" w:date="2022-07-28T16:26:00Z">
+        <w:r>
+          <w:t>49</w:t>
+        </w:r>
+      </w:ins>
+      <w:del w:id="146" w:author="Ian Hussey" w:date="2022-07-28T16:10:00Z">
+        <w:r>
+          <w:delText>478</w:delText>
+        </w:r>
+      </w:del>
       <w:r>
         <w:t xml:space="preserve">. </w:t>
       </w:r>
@@ -4186,16 +4985,32 @@
         <w:t>.</w:t>
       </w:r>
       <w:r>
-        <w:t xml:space="preserve"> These blocks have in the past often been referred to as being assumed to be ‘consistent’ versus ‘inconsistent’ with participants’ learning histories. Although this terminology is common, we have avoided it in this article until now on the basis that we feel that it can confuse aspects of the procedure and results (i.e., consistency with learning history should be derived from the results rather than assumed). As such, it is </w:t>
-      </w:r>
-      <w:r>
-        <w:t xml:space="preserve">important to note that the ‘consistent’ block order is an imposition of the researcher’s expectations rather than a conclusion based on the data. Nonetheless, this variable is commonly recorded and reported in articles, and it may be the case that internal consistency results differ based on block order. The data used for the internal consistency sensitivity meta-analysis was therefore split into two groups: participants who received the consistent-first vs. the inconsistent first block order. </w:t>
+        <w:t xml:space="preserve"> These blocks have in the past often been referred to as being assumed to be ‘consistent’ versus ‘inconsistent’ with participants’ learning histories. Although this terminology is common, we have avoided it in this article until now on the basis that we feel that it can confuse aspects of the procedure and results (i.e., consistency with learning history should be derived from the results rather than assumed). As such, it is important to note that the ‘consistent’ block order is an imposition of the researcher’s expectations rather than a conclusion based on the data. Nonetheless, this </w:t>
+      </w:r>
+      <w:r>
+        <w:t xml:space="preserve">variable is commonly recorded and reported in articles, and it may be the case that internal consistency results differ based on block order. The data used for the internal consistency sensitivity meta-analysis was therefore split into two groups: participants who received the consistent-first vs. the inconsistent first block order. </w:t>
       </w:r>
       <w:r>
         <w:t xml:space="preserve">Permuted internal consistency estimates were again calculated, and then compared in a multilevel moderator meta-analysis, with IRAP type as random intercept and block order as moderator. Only IRAPs which contained both block type orders between participants were considered. </w:t>
       </w:r>
       <w:r>
-        <w:t xml:space="preserve">No differences were observed in internal consistency between the block orders; consistent block first: </w:t>
+        <w:t xml:space="preserve">No differences </w:t>
+      </w:r>
+      <w:del w:id="147" w:author="Ian Hussey" w:date="2022-07-28T16:49:00Z">
+        <w:r>
+          <w:delText xml:space="preserve">were observed </w:delText>
+        </w:r>
+      </w:del>
+      <w:r>
+        <w:t xml:space="preserve">in internal consistency </w:t>
+      </w:r>
+      <w:ins w:id="148" w:author="Ian Hussey" w:date="2022-07-28T16:49:00Z">
+        <w:r>
+          <w:t xml:space="preserve">were observed </w:t>
+        </w:r>
+      </w:ins>
+      <w:r>
+        <w:t xml:space="preserve">between the block orders; consistent block first: </w:t>
       </w:r>
       <w:r>
         <w:t>α</w:t>
@@ -4207,7 +5022,46 @@
         <w:t>α</w:t>
       </w:r>
       <w:r>
-        <w:t xml:space="preserve"> = .48, 95% CI [.29, .62], </w:t>
+        <w:t xml:space="preserve"> = .4</w:t>
+      </w:r>
+      <w:ins w:id="149" w:author="Ian Hussey" w:date="2022-07-28T16:26:00Z">
+        <w:r>
+          <w:t>9</w:t>
+        </w:r>
+      </w:ins>
+      <w:del w:id="150" w:author="Ian Hussey" w:date="2022-07-28T16:26:00Z">
+        <w:r>
+          <w:delText>8</w:delText>
+        </w:r>
+      </w:del>
+      <w:r>
+        <w:t>, 95% CI [.</w:t>
+      </w:r>
+      <w:ins w:id="151" w:author="Ian Hussey" w:date="2022-07-28T16:27:00Z">
+        <w:r>
+          <w:t>30</w:t>
+        </w:r>
+      </w:ins>
+      <w:del w:id="152" w:author="Ian Hussey" w:date="2022-07-28T16:27:00Z">
+        <w:r>
+          <w:delText>29</w:delText>
+        </w:r>
+      </w:del>
+      <w:r>
+        <w:t>, .6</w:t>
+      </w:r>
+      <w:ins w:id="153" w:author="Ian Hussey" w:date="2022-07-28T16:27:00Z">
+        <w:r>
+          <w:t>3</w:t>
+        </w:r>
+      </w:ins>
+      <w:del w:id="154" w:author="Ian Hussey" w:date="2022-07-28T16:27:00Z">
+        <w:r>
+          <w:delText>2</w:delText>
+        </w:r>
+      </w:del>
+      <w:r>
+        <w:t xml:space="preserve">], </w:t>
       </w:r>
       <w:r>
         <w:rPr>
@@ -4232,11 +5086,21 @@
         <w:t>df</w:t>
       </w:r>
       <w:r>
-        <w:t xml:space="preserve"> = 1) = 0.0</w:t>
-      </w:r>
-      <w:r>
-        <w:t>6</w:t>
-      </w:r>
+        <w:t xml:space="preserve"> = 1) = 0.</w:t>
+      </w:r>
+      <w:ins w:id="155" w:author="Ian Hussey" w:date="2022-07-28T16:11:00Z">
+        <w:r>
+          <w:t>1593</w:t>
+        </w:r>
+      </w:ins>
+      <w:del w:id="156" w:author="Ian Hussey" w:date="2022-07-28T16:11:00Z">
+        <w:r>
+          <w:delText>0</w:delText>
+        </w:r>
+        <w:r>
+          <w:delText>6</w:delText>
+        </w:r>
+      </w:del>
       <w:r>
         <w:t xml:space="preserve">, </w:t>
       </w:r>
@@ -4247,13 +5111,33 @@
         <w:t>p</w:t>
       </w:r>
       <w:r>
-        <w:t xml:space="preserve"> = .810</w:t>
-      </w:r>
+        <w:t xml:space="preserve"> = .</w:t>
+      </w:r>
+      <w:ins w:id="157" w:author="Ian Hussey" w:date="2022-07-28T16:11:00Z">
+        <w:r>
+          <w:t>6</w:t>
+        </w:r>
+      </w:ins>
+      <w:ins w:id="158" w:author="Ian Hussey" w:date="2022-07-28T16:27:00Z">
+        <w:r>
+          <w:t>89</w:t>
+        </w:r>
+      </w:ins>
+      <w:del w:id="159" w:author="Ian Hussey" w:date="2022-07-28T16:11:00Z">
+        <w:r>
+          <w:delText>810</w:delText>
+        </w:r>
+      </w:del>
       <w:r>
         <w:t xml:space="preserve">. </w:t>
       </w:r>
     </w:p>
     <w:p>
+      <w:pPr>
+        <w:rPr>
+          <w:ins w:id="160" w:author="Ian Hussey" w:date="2022-07-28T16:54:00Z"/>
+        </w:rPr>
+      </w:pPr>
       <w:r>
         <w:rPr>
           <w:b/>
@@ -4261,19 +5145,162 @@
         <w:t>Fix the location of the response options.</w:t>
       </w:r>
       <w:r>
-        <w:t xml:space="preserve"> Finally, another commonly reported variation in the IRAP’s procedural features is whether the response options (e.g., True and False) were either static (e.g., True always on the left, False on the right) or whether they swapped sides pseudorandomly between trials. Roughly one third of the studies in our dataset used static response options, and two thirds used moving. Although it is not often discussed within published articles, informal discussion among IRAP researchers around the decision to use static or moving response options has often been that, on the one hand, static response options appear to make the task easier to complete and perhaps therefore reduces noise in reaction times. But, on the other hand, static response options may allow participants to privately recode the response options in order to make the task easier for themselves (e.g., treating the ‘True’ response as if it is labelled ‘False’ to make responding in the history-inconsistent blocks easier). This provided a testable hypothesis, that internal consistency would be higher when response options were static. The permutated estimates from the internal consistency meta-analysis were used in a moderator meta-analysis that added response option location as a moderator. Results demonstrated that internal consistency was found to be higher when response option locations were static, static: </w:t>
-      </w:r>
-      <w:r>
-        <w:t>α</w:t>
-      </w:r>
-      <w:r>
-        <w:t xml:space="preserve"> = .61, 95% [.52, .69], moving: </w:t>
-      </w:r>
-      <w:r>
-        <w:t>α</w:t>
-      </w:r>
-      <w:r>
-        <w:t xml:space="preserve"> = .48, 95% CI [.33, .60], </w:t>
+        <w:t xml:space="preserve"> Finally, another commonly reported variation in the IRAP’s procedural features is whether the response options (e.g., True and False) were either static (e.g., True always on the left, False on the right) or whether they swapped sides pseudorandomly between trials. Roughly one third of the studies in our dataset used static response options, and two thirds used moving. Although it is not often discussed within published articles, informal discussion among IRAP researchers around the decision to use static or moving response options has often been that, on the one hand, static response options appear to make the task easier to complete and perhaps therefore reduces noise in reaction times. But, on the other hand, static response options may allow participants to privately recode the response options in order to make the task easier for themselves (e.g., treating the ‘True’ response as if it is labelled ‘False’ to make responding in the history-inconsistent blocks easier). This provided a testable hypothesis, that internal consistency would be higher when response options were static. The permutated estimates from the internal consistency meta-analysis were used in a moderator meta-analysis that added response option location as a moderator. </w:t>
+      </w:r>
+      <w:del w:id="161" w:author="Ian Hussey" w:date="2022-07-28T16:48:00Z">
+        <w:r>
+          <w:delText xml:space="preserve">Results demonstrated that </w:delText>
+        </w:r>
+      </w:del>
+      <w:ins w:id="162" w:author="Ian Hussey" w:date="2022-07-28T16:48:00Z">
+        <w:r>
+          <w:t xml:space="preserve">No </w:t>
+        </w:r>
+      </w:ins>
+      <w:ins w:id="163" w:author="Ian Hussey" w:date="2022-07-28T16:51:00Z">
+        <w:r>
+          <w:t>evidence of</w:t>
+        </w:r>
+      </w:ins>
+      <w:ins w:id="164" w:author="Ian Hussey" w:date="2022-07-28T16:49:00Z">
+        <w:r>
+          <w:t xml:space="preserve"> </w:t>
+        </w:r>
+      </w:ins>
+      <w:ins w:id="165" w:author="Ian Hussey" w:date="2022-07-28T16:48:00Z">
+        <w:r>
+          <w:t xml:space="preserve">differences </w:t>
+        </w:r>
+      </w:ins>
+      <w:ins w:id="166" w:author="Ian Hussey" w:date="2022-07-28T16:49:00Z">
+        <w:r>
+          <w:t xml:space="preserve">in </w:t>
+        </w:r>
+      </w:ins>
+      <w:r>
+        <w:t xml:space="preserve">internal consistency </w:t>
+      </w:r>
+      <w:del w:id="167" w:author="Ian Hussey" w:date="2022-07-28T16:49:00Z">
+        <w:r>
+          <w:delText xml:space="preserve">was </w:delText>
+        </w:r>
+      </w:del>
+      <w:ins w:id="168" w:author="Ian Hussey" w:date="2022-07-28T16:51:00Z">
+        <w:r>
+          <w:t xml:space="preserve">was </w:t>
+        </w:r>
+      </w:ins>
+      <w:ins w:id="169" w:author="Ian Hussey" w:date="2022-07-28T16:49:00Z">
+        <w:r>
+          <w:t xml:space="preserve">observed </w:t>
+        </w:r>
+      </w:ins>
+      <w:del w:id="170" w:author="Ian Hussey" w:date="2022-07-28T16:49:00Z">
+        <w:r>
+          <w:delText xml:space="preserve">found </w:delText>
+        </w:r>
+      </w:del>
+      <w:ins w:id="171" w:author="Ian Hussey" w:date="2022-07-28T16:49:00Z">
+        <w:r>
+          <w:t xml:space="preserve">between </w:t>
+        </w:r>
+      </w:ins>
+      <w:ins w:id="172" w:author="Ian Hussey" w:date="2022-07-28T16:54:00Z">
+        <w:r>
+          <w:t>static (</w:t>
+        </w:r>
+        <w:r>
+          <w:t>α</w:t>
+        </w:r>
+        <w:r>
+          <w:t xml:space="preserve"> = .59, 95% [.49, .67]) versus moving response options (</w:t>
+        </w:r>
+        <w:r>
+          <w:t>α</w:t>
+        </w:r>
+        <w:r>
+          <w:t xml:space="preserve"> = .49, 95% CI [.34, .60])</w:t>
+        </w:r>
+      </w:ins>
+      <w:del w:id="173" w:author="Ian Hussey" w:date="2022-07-28T16:49:00Z">
+        <w:r>
+          <w:delText xml:space="preserve">to be higher when </w:delText>
+        </w:r>
+      </w:del>
+      <w:del w:id="174" w:author="Ian Hussey" w:date="2022-07-28T16:54:00Z">
+        <w:r>
+          <w:delText>response option locations</w:delText>
+        </w:r>
+      </w:del>
+      <w:del w:id="175" w:author="Ian Hussey" w:date="2022-07-28T16:49:00Z">
+        <w:r>
+          <w:delText xml:space="preserve"> were static, static: </w:delText>
+        </w:r>
+        <w:r>
+          <w:delText>α</w:delText>
+        </w:r>
+        <w:r>
+          <w:delText xml:space="preserve"> = .</w:delText>
+        </w:r>
+      </w:del>
+      <w:del w:id="176" w:author="Ian Hussey" w:date="2022-07-28T16:28:00Z">
+        <w:r>
+          <w:delText>61</w:delText>
+        </w:r>
+      </w:del>
+      <w:del w:id="177" w:author="Ian Hussey" w:date="2022-07-28T16:49:00Z">
+        <w:r>
+          <w:delText>, 95% [.</w:delText>
+        </w:r>
+      </w:del>
+      <w:del w:id="178" w:author="Ian Hussey" w:date="2022-07-28T16:28:00Z">
+        <w:r>
+          <w:delText>52</w:delText>
+        </w:r>
+      </w:del>
+      <w:del w:id="179" w:author="Ian Hussey" w:date="2022-07-28T16:49:00Z">
+        <w:r>
+          <w:delText>, .6</w:delText>
+        </w:r>
+      </w:del>
+      <w:del w:id="180" w:author="Ian Hussey" w:date="2022-07-28T16:28:00Z">
+        <w:r>
+          <w:delText>9</w:delText>
+        </w:r>
+      </w:del>
+      <w:del w:id="181" w:author="Ian Hussey" w:date="2022-07-28T16:49:00Z">
+        <w:r>
+          <w:delText xml:space="preserve">], moving: </w:delText>
+        </w:r>
+        <w:r>
+          <w:delText>α</w:delText>
+        </w:r>
+        <w:r>
+          <w:delText xml:space="preserve"> = .4</w:delText>
+        </w:r>
+      </w:del>
+      <w:del w:id="182" w:author="Ian Hussey" w:date="2022-07-28T16:29:00Z">
+        <w:r>
+          <w:delText>8</w:delText>
+        </w:r>
+      </w:del>
+      <w:del w:id="183" w:author="Ian Hussey" w:date="2022-07-28T16:49:00Z">
+        <w:r>
+          <w:delText>, 95% CI [.3</w:delText>
+        </w:r>
+      </w:del>
+      <w:del w:id="184" w:author="Ian Hussey" w:date="2022-07-28T16:29:00Z">
+        <w:r>
+          <w:delText>3</w:delText>
+        </w:r>
+      </w:del>
+      <w:del w:id="185" w:author="Ian Hussey" w:date="2022-07-28T16:49:00Z">
+        <w:r>
+          <w:delText>, .60]</w:delText>
+        </w:r>
+      </w:del>
+      <w:r>
+        <w:t xml:space="preserve">, </w:t>
       </w:r>
       <w:r>
         <w:rPr>
@@ -4298,11 +5325,31 @@
         <w:t>df</w:t>
       </w:r>
       <w:r>
-        <w:t xml:space="preserve"> = 1) = </w:t>
-      </w:r>
-      <w:r>
-        <w:t>5.37</w:t>
-      </w:r>
+        <w:t xml:space="preserve"> = 1) =</w:t>
+      </w:r>
+      <w:ins w:id="186" w:author="Ian Hussey" w:date="2022-07-28T16:11:00Z">
+        <w:r>
+          <w:t xml:space="preserve"> 3.</w:t>
+        </w:r>
+      </w:ins>
+      <w:ins w:id="187" w:author="Ian Hussey" w:date="2022-07-28T16:12:00Z">
+        <w:r>
+          <w:t>00</w:t>
+        </w:r>
+      </w:ins>
+      <w:ins w:id="188" w:author="Ian Hussey" w:date="2022-07-28T16:28:00Z">
+        <w:r>
+          <w:t>6</w:t>
+        </w:r>
+      </w:ins>
+      <w:del w:id="189" w:author="Ian Hussey" w:date="2022-07-28T16:11:00Z">
+        <w:r>
+          <w:delText xml:space="preserve"> </w:delText>
+        </w:r>
+        <w:r>
+          <w:delText>5.37</w:delText>
+        </w:r>
+      </w:del>
       <w:r>
         <w:t xml:space="preserve">, </w:t>
       </w:r>
@@ -4316,8 +5363,28 @@
         <w:t xml:space="preserve"> = .</w:t>
       </w:r>
       <w:r>
-        <w:t xml:space="preserve">021. </w:t>
-      </w:r>
+        <w:t>0</w:t>
+      </w:r>
+      <w:ins w:id="190" w:author="Ian Hussey" w:date="2022-07-28T16:12:00Z">
+        <w:r>
+          <w:t>83</w:t>
+        </w:r>
+      </w:ins>
+      <w:del w:id="191" w:author="Ian Hussey" w:date="2022-07-28T16:12:00Z">
+        <w:r>
+          <w:delText>21</w:delText>
+        </w:r>
+      </w:del>
+      <w:r>
+        <w:t xml:space="preserve">. </w:t>
+      </w:r>
+    </w:p>
+    <w:p>
+      <w:pPr>
+        <w:rPr>
+          <w:del w:id="192" w:author="Ian Hussey" w:date="2022-07-28T16:54:00Z"/>
+        </w:rPr>
+      </w:pPr>
     </w:p>
     <w:p>
       <w:pPr>
@@ -4359,17 +5426,17 @@
         <w:t xml:space="preserve">it is the largest analysis to date, (b) it is </w:t>
       </w:r>
       <w:r>
-        <w:t xml:space="preserve">resistant to </w:t>
+        <w:t xml:space="preserve">resistant to publication bias, as it is based on our complete file drawer data, (c) </w:t>
+      </w:r>
+      <w:r>
+        <w:t xml:space="preserve">it used </w:t>
+      </w:r>
+      <w:r>
+        <w:t xml:space="preserve">more optimal analytic methods, </w:t>
       </w:r>
       <w:r>
         <w:lastRenderedPageBreak/>
-        <w:t xml:space="preserve">publication bias, as it is based on our complete file drawer data, (c) </w:t>
-      </w:r>
-      <w:r>
-        <w:t xml:space="preserve">it used </w:t>
-      </w:r>
-      <w:r>
-        <w:t>more optimal analytic methods, and (</w:t>
+        <w:t>and (</w:t>
       </w:r>
       <w:r>
         <w:t>d</w:t>
@@ -4387,7 +5454,7 @@
     <w:p>
       <w:pPr>
         <w:rPr>
-          <w:color w:val="000000" w:themeColor="text1"/>
+          <w:ins w:id="193" w:author="Ian Hussey" w:date="2022-07-28T17:15:00Z"/>
         </w:rPr>
       </w:pPr>
       <w:r>
@@ -4423,8 +5490,18 @@
       <w:r>
         <w:t>s</w:t>
       </w:r>
-      <w:r>
-        <w:t xml:space="preserve"> (</w:t>
+      <w:ins w:id="194" w:author="Ian Hussey" w:date="2022-07-28T16:33:00Z">
+        <w:r>
+          <w:t xml:space="preserve"> </w:t>
+        </w:r>
+      </w:ins>
+      <w:del w:id="195" w:author="Ian Hussey" w:date="2022-07-28T16:33:00Z">
+        <w:r>
+          <w:delText xml:space="preserve"> </w:delText>
+        </w:r>
+      </w:del>
+      <w:r>
+        <w:t>(</w:t>
       </w:r>
       <m:oMath>
         <m:sSub>
@@ -4503,17 +5580,60 @@
         <w:fldChar w:fldCharType="end"/>
       </w:r>
       <w:r>
-        <w:t>. Our estimate of test-retest reliability (ICC = .</w:t>
-      </w:r>
-      <w:r>
-        <w:t>20</w:t>
-      </w:r>
+        <w:t xml:space="preserve">. </w:t>
+      </w:r>
+    </w:p>
+    <w:p>
+      <w:pPr>
+        <w:rPr>
+          <w:ins w:id="196" w:author="Ian Hussey" w:date="2022-07-28T17:16:00Z"/>
+        </w:rPr>
+      </w:pPr>
+      <w:r>
+        <w:t>Our estimate of test-retest reliability (ICC = .</w:t>
+      </w:r>
+      <w:r>
+        <w:t>2</w:t>
+      </w:r>
+      <w:ins w:id="197" w:author="Ian Hussey" w:date="2022-07-28T16:33:00Z">
+        <w:r>
+          <w:t>1</w:t>
+        </w:r>
+      </w:ins>
+      <w:del w:id="198" w:author="Ian Hussey" w:date="2022-07-28T16:33:00Z">
+        <w:r>
+          <w:delText>0</w:delText>
+        </w:r>
+      </w:del>
       <w:r>
         <w:t>, 95% CI [</w:t>
       </w:r>
       <w:r>
-        <w:t>.05, .34</w:t>
-      </w:r>
+        <w:t>.0</w:t>
+      </w:r>
+      <w:ins w:id="199" w:author="Ian Hussey" w:date="2022-07-28T16:33:00Z">
+        <w:r>
+          <w:t>6</w:t>
+        </w:r>
+      </w:ins>
+      <w:del w:id="200" w:author="Ian Hussey" w:date="2022-07-28T16:33:00Z">
+        <w:r>
+          <w:delText>5</w:delText>
+        </w:r>
+      </w:del>
+      <w:r>
+        <w:t>, .3</w:t>
+      </w:r>
+      <w:ins w:id="201" w:author="Ian Hussey" w:date="2022-07-28T16:33:00Z">
+        <w:r>
+          <w:t>6</w:t>
+        </w:r>
+      </w:ins>
+      <w:del w:id="202" w:author="Ian Hussey" w:date="2022-07-28T16:33:00Z">
+        <w:r>
+          <w:delText>4</w:delText>
+        </w:r>
+      </w:del>
       <w:r>
         <w:t xml:space="preserve">]) was </w:t>
       </w:r>
@@ -4557,7 +5677,17 @@
         <w:fldChar w:fldCharType="end"/>
       </w:r>
       <w:r>
-        <w:t xml:space="preserve">. Differences in results may be due </w:t>
+        <w:t xml:space="preserve">. </w:t>
+      </w:r>
+    </w:p>
+    <w:p>
+      <w:pPr>
+        <w:rPr>
+          <w:color w:val="000000" w:themeColor="text1"/>
+        </w:rPr>
+      </w:pPr>
+      <w:r>
+        <w:t xml:space="preserve">Differences in results may be due </w:t>
       </w:r>
       <w:r>
         <w:t xml:space="preserve">to </w:t>
@@ -4616,19 +5746,153 @@
         <w:t>D</w:t>
       </w:r>
       <w:r>
-        <w:t xml:space="preserve"> score. However, no significant improvement in internal consistency was found. We also assessed whether two commonly manipulated procedural parameters might increase internal consistency: the order in which participants completed the blocks, and whether response option mappings were static or moving. No differences were found between block orders, but improvements were found between moving (</w:t>
-      </w:r>
-      <w:r>
-        <w:t>α</w:t>
-      </w:r>
-      <w:r>
-        <w:t xml:space="preserve"> = .48) and static (</w:t>
-      </w:r>
-      <w:r>
-        <w:t>α</w:t>
-      </w:r>
-      <w:r>
-        <w:t xml:space="preserve"> = .61) response option locations. However, even when response option locations were static, internal consistency remained to be lower than the most popular implicit measure, the IAT </w:t>
+        <w:t xml:space="preserve"> score. However, no significant improvement in internal consistency was found. We also assessed whether two commonly manipulated procedural parameters might increase internal consistency: the order in which participants completed the blocks, and whether response option mappings were static or moving. No </w:t>
+      </w:r>
+      <w:ins w:id="203" w:author="Ian Hussey" w:date="2022-07-28T16:46:00Z">
+        <w:r>
+          <w:t xml:space="preserve">evidence of a </w:t>
+        </w:r>
+      </w:ins>
+      <w:ins w:id="204" w:author="Ian Hussey" w:date="2022-07-28T16:53:00Z">
+        <w:r>
+          <w:t xml:space="preserve">statistically significant </w:t>
+        </w:r>
+      </w:ins>
+      <w:r>
+        <w:t>difference</w:t>
+      </w:r>
+      <w:del w:id="205" w:author="Ian Hussey" w:date="2022-07-28T16:46:00Z">
+        <w:r>
+          <w:delText>s</w:delText>
+        </w:r>
+      </w:del>
+      <w:r>
+        <w:t xml:space="preserve"> </w:t>
+      </w:r>
+      <w:ins w:id="206" w:author="Ian Hussey" w:date="2022-07-28T16:53:00Z">
+        <w:r>
+          <w:t xml:space="preserve">was found between either </w:t>
+        </w:r>
+      </w:ins>
+      <w:ins w:id="207" w:author="Ian Hussey" w:date="2022-07-28T16:46:00Z">
+        <w:r>
+          <w:t>block orders</w:t>
+        </w:r>
+      </w:ins>
+      <w:ins w:id="208" w:author="Ian Hussey" w:date="2022-07-28T16:55:00Z">
+        <w:r>
+          <w:t xml:space="preserve">. </w:t>
+        </w:r>
+      </w:ins>
+      <w:del w:id="209" w:author="Ian Hussey" w:date="2022-07-28T16:46:00Z">
+        <w:r>
+          <w:delText xml:space="preserve">were </w:delText>
+        </w:r>
+      </w:del>
+      <w:ins w:id="210" w:author="Ian Hussey" w:date="2022-07-28T16:55:00Z">
+        <w:r>
+          <w:t>While th</w:t>
+        </w:r>
+        <w:r>
+          <w:t>e</w:t>
+        </w:r>
+        <w:r>
+          <w:t xml:space="preserve"> difference </w:t>
+        </w:r>
+        <w:r>
+          <w:t xml:space="preserve">between them </w:t>
+        </w:r>
+        <w:r>
+          <w:t>was not statistically significant, the numerical differences between static (</w:t>
+        </w:r>
+        <w:r>
+          <w:t>α</w:t>
+        </w:r>
+        <w:r>
+          <w:t xml:space="preserve"> = .59, 95% [.49, .67]) versus moving response options (</w:t>
+        </w:r>
+        <w:r>
+          <w:t>α</w:t>
+        </w:r>
+        <w:r>
+          <w:t xml:space="preserve"> = .49, 95% CI [.34, .60]) may suggest that fixing the location of the response options may be worthwhile.</w:t>
+        </w:r>
+      </w:ins>
+      <w:ins w:id="211" w:author="Ian Hussey" w:date="2022-07-28T16:56:00Z">
+        <w:r>
+          <w:t xml:space="preserve"> Nonetheless</w:t>
+        </w:r>
+      </w:ins>
+      <w:del w:id="212" w:author="Ian Hussey" w:date="2022-07-28T16:53:00Z">
+        <w:r>
+          <w:delText>found</w:delText>
+        </w:r>
+      </w:del>
+      <w:del w:id="213" w:author="Ian Hussey" w:date="2022-07-28T16:46:00Z">
+        <w:r>
+          <w:delText xml:space="preserve"> between block orders</w:delText>
+        </w:r>
+      </w:del>
+      <w:del w:id="214" w:author="Ian Hussey" w:date="2022-07-28T16:53:00Z">
+        <w:r>
+          <w:delText xml:space="preserve">, but improvements were found between </w:delText>
+        </w:r>
+      </w:del>
+      <w:del w:id="215" w:author="Ian Hussey" w:date="2022-07-28T16:56:00Z">
+        <w:r>
+          <w:delText>moving (</w:delText>
+        </w:r>
+        <w:r>
+          <w:delText>α</w:delText>
+        </w:r>
+        <w:r>
+          <w:delText xml:space="preserve"> = .4</w:delText>
+        </w:r>
+      </w:del>
+      <w:del w:id="216" w:author="Ian Hussey" w:date="2022-07-28T16:46:00Z">
+        <w:r>
+          <w:delText>8</w:delText>
+        </w:r>
+      </w:del>
+      <w:del w:id="217" w:author="Ian Hussey" w:date="2022-07-28T16:56:00Z">
+        <w:r>
+          <w:delText>) and static (</w:delText>
+        </w:r>
+        <w:r>
+          <w:delText>α</w:delText>
+        </w:r>
+        <w:r>
+          <w:delText xml:space="preserve"> = .</w:delText>
+        </w:r>
+      </w:del>
+      <w:del w:id="218" w:author="Ian Hussey" w:date="2022-07-28T16:46:00Z">
+        <w:r>
+          <w:delText>61</w:delText>
+        </w:r>
+      </w:del>
+      <w:del w:id="219" w:author="Ian Hussey" w:date="2022-07-28T16:56:00Z">
+        <w:r>
+          <w:delText>) response option locations. However, even when response option locations were static</w:delText>
+        </w:r>
+      </w:del>
+      <w:r>
+        <w:t>,</w:t>
+      </w:r>
+      <w:ins w:id="220" w:author="Ian Hussey" w:date="2022-07-28T16:56:00Z">
+        <w:r>
+          <w:t xml:space="preserve"> in both cases</w:t>
+        </w:r>
+      </w:ins>
+      <w:r>
+        <w:t xml:space="preserve"> internal consistency remained to be </w:t>
+      </w:r>
+      <w:ins w:id="221" w:author="Ian Hussey" w:date="2022-07-28T16:56:00Z">
+        <w:r>
+          <w:t xml:space="preserve">much </w:t>
+        </w:r>
+      </w:ins>
+      <w:r>
+        <w:t xml:space="preserve">lower than the most popular implicit measure, the IAT </w:t>
       </w:r>
       <w:r>
         <w:fldChar w:fldCharType="begin"/>
@@ -4648,8 +5912,16 @@
       <w:r>
         <w:fldChar w:fldCharType="end"/>
       </w:r>
-      <w:r>
-        <w:t xml:space="preserve">, as well as being lower than the typically recommended minimum cut-off values for psychological measures </w:t>
+      <w:del w:id="222" w:author="Ian Hussey" w:date="2022-07-28T16:56:00Z">
+        <w:r>
+          <w:delText>,</w:delText>
+        </w:r>
+      </w:del>
+      <w:r>
+        <w:t xml:space="preserve"> as well as being lower than the typically recommended minimum cut-off </w:t>
+      </w:r>
+      <w:r>
+        <w:t xml:space="preserve">values for psychological measures </w:t>
       </w:r>
       <w:r>
         <w:fldChar w:fldCharType="begin"/>
@@ -4847,7 +6119,38 @@
         <w:t>s</w:t>
       </w:r>
       <w:r>
-        <w:t xml:space="preserve"> well as a measure of the animal’s </w:t>
+        <w:t xml:space="preserve"> well </w:t>
+      </w:r>
+      <w:del w:id="223" w:author="Ian Hussey" w:date="2022-07-28T17:24:00Z">
+        <w:r>
+          <w:delText xml:space="preserve">as a </w:delText>
+        </w:r>
+      </w:del>
+      <w:ins w:id="224" w:author="Ian Hussey" w:date="2022-07-28T17:24:00Z">
+        <w:r>
+          <w:t xml:space="preserve">to capture </w:t>
+        </w:r>
+      </w:ins>
+      <w:del w:id="225" w:author="Ian Hussey" w:date="2022-07-28T17:24:00Z">
+        <w:r>
+          <w:delText xml:space="preserve">measure of </w:delText>
+        </w:r>
+      </w:del>
+      <w:r>
+        <w:t>the animal</w:t>
+      </w:r>
+      <w:ins w:id="226" w:author="Ian Hussey" w:date="2022-07-28T17:24:00Z">
+        <w:r>
+          <w:t>’</w:t>
+        </w:r>
+      </w:ins>
+      <w:del w:id="227" w:author="Ian Hussey" w:date="2022-07-28T17:24:00Z">
+        <w:r>
+          <w:delText>’</w:delText>
+        </w:r>
+      </w:del>
+      <w:r>
+        <w:t xml:space="preserve">s </w:t>
       </w:r>
       <w:r>
         <w:t>lever-pressing behavior</w:t>
@@ -4957,11 +6260,11 @@
         <w:t>very</w:t>
       </w:r>
       <w:r>
-        <w:t xml:space="preserve"> cautious when choosing to use the IRAP in their </w:t>
+        <w:t xml:space="preserve"> </w:t>
       </w:r>
       <w:r>
         <w:lastRenderedPageBreak/>
-        <w:t>research or when interpreting the results of IRAP studies.</w:t>
+        <w:t>cautious when choosing to use the IRAP in their research or when interpreting the results of IRAP studies.</w:t>
       </w:r>
     </w:p>
     <w:p>
@@ -5466,7 +6769,14 @@
           <w:rFonts w:cs="CMU Serif Roman"/>
           <w:lang w:val="en-GB"/>
         </w:rPr>
-        <w:t>(3–4), 105–119. https://doi.org/10.1016/j.jcbs.2013.05.002</w:t>
+        <w:t xml:space="preserve">(3–4), </w:t>
+      </w:r>
+      <w:r>
+        <w:rPr>
+          <w:rFonts w:cs="CMU Serif Roman"/>
+          <w:lang w:val="en-GB"/>
+        </w:rPr>
+        <w:t>105–119. https://doi.org/10.1016/j.jcbs.2013.05.002</w:t>
       </w:r>
     </w:p>
     <w:p>
@@ -5927,6 +7237,7 @@
           <w:iCs/>
           <w:lang w:val="en-GB"/>
         </w:rPr>
+        <w:lastRenderedPageBreak/>
         <w:t>43</w:t>
       </w:r>
       <w:r>
@@ -5950,7 +7261,6 @@
           <w:rFonts w:cs="CMU Serif Roman"/>
           <w:lang w:val="en-GB"/>
         </w:rPr>
-        <w:lastRenderedPageBreak/>
         <w:t xml:space="preserve">Nosek, B. A., Bar-Anan, Y., Sriram, N., &amp; Greenwald, A. G. (2013). Understanding and using the Brief Implicit Association Test: Recommended scoring procedures. </w:t>
       </w:r>
       <w:r>
@@ -6271,14 +7581,14 @@
           <w:rFonts w:cs="CMU Serif Roman"/>
           <w:lang w:val="en-GB"/>
         </w:rPr>
-        <w:t xml:space="preserve">Remue, J., De Houwer, J., Barnes-Holmes, D., Vanderhasselt, M. A., &amp; De Raedt, R. (2013). Self-esteem revisited: Performance on the implicit relational assessment procedure as a measure of </w:t>
-      </w:r>
-      <w:r>
-        <w:rPr>
-          <w:rFonts w:cs="CMU Serif Roman"/>
-          <w:lang w:val="en-GB"/>
-        </w:rPr>
-        <w:t xml:space="preserve">self-versus ideal self-related cognitions in dysphoria. </w:t>
+        <w:t xml:space="preserve">Remue, J., De Houwer, J., Barnes-Holmes, D., Vanderhasselt, M. A., &amp; De Raedt, R. (2013). Self-esteem revisited: Performance on the implicit </w:t>
+      </w:r>
+      <w:r>
+        <w:rPr>
+          <w:rFonts w:cs="CMU Serif Roman"/>
+          <w:lang w:val="en-GB"/>
+        </w:rPr>
+        <w:t xml:space="preserve">relational assessment procedure as a measure of self-versus ideal self-related cognitions in dysphoria. </w:t>
       </w:r>
       <w:r>
         <w:rPr>

</xml_diff>

<commit_message>
accepted comments in preprint, created manuscript
</commit_message>
<xml_diff>
--- a/manuscript/preprint/Hussey & Drake - 2020 - The Implicit Relational Assessment Procedure demonstrates poor internal consistency and test-retest reliability- A meta-analysis.docx
+++ b/manuscript/preprint/Hussey & Drake - 2020 - The Implicit Relational Assessment Procedure demonstrates poor internal consistency and test-retest reliability- A meta-analysis.docx
@@ -89,42 +89,21 @@
       <w:r>
         <w:t xml:space="preserve"> = .2</w:t>
       </w:r>
-      <w:ins w:id="1" w:author="Ian Hussey" w:date="2022-07-28T15:36:00Z">
-        <w:r>
-          <w:t>1</w:t>
-        </w:r>
-      </w:ins>
-      <w:del w:id="2" w:author="Ian Hussey" w:date="2022-07-28T15:36:00Z">
-        <w:r>
-          <w:delText>0</w:delText>
-        </w:r>
-      </w:del>
+      <w:r>
+        <w:t>1</w:t>
+      </w:r>
       <w:r>
         <w:t>, 95% CI [.0</w:t>
       </w:r>
-      <w:ins w:id="3" w:author="Ian Hussey" w:date="2022-07-28T15:36:00Z">
-        <w:r>
-          <w:t>6</w:t>
-        </w:r>
-      </w:ins>
-      <w:del w:id="4" w:author="Ian Hussey" w:date="2022-07-28T15:36:00Z">
-        <w:r>
-          <w:delText>5</w:delText>
-        </w:r>
-      </w:del>
+      <w:r>
+        <w:t>6</w:t>
+      </w:r>
       <w:r>
         <w:t>, .3</w:t>
       </w:r>
-      <w:ins w:id="5" w:author="Ian Hussey" w:date="2022-07-28T15:36:00Z">
-        <w:r>
-          <w:t>6</w:t>
-        </w:r>
-      </w:ins>
-      <w:del w:id="6" w:author="Ian Hussey" w:date="2022-07-28T15:36:00Z">
-        <w:r>
-          <w:delText>4</w:delText>
-        </w:r>
-      </w:del>
+      <w:r>
+        <w:t>6</w:t>
+      </w:r>
       <w:r>
         <w:t>]). We conclude that researchers should be very cautious about choosing to employ the IRAP or when interpreting its results.</w:t>
       </w:r>
@@ -583,16 +562,9 @@
       <w:r>
         <w:t xml:space="preserve">(Cronbach’s α = .56, 95% CI [.46, .65], 95% </w:t>
       </w:r>
-      <w:ins w:id="7" w:author="Ian Hussey" w:date="2022-07-28T16:34:00Z">
-        <w:r>
-          <w:t>PI</w:t>
-        </w:r>
-      </w:ins>
-      <w:del w:id="8" w:author="Ian Hussey" w:date="2022-07-28T16:34:00Z">
-        <w:r>
-          <w:delText>CR</w:delText>
-        </w:r>
-      </w:del>
+      <w:r>
+        <w:t>PI</w:t>
+      </w:r>
       <w:r>
         <w:t xml:space="preserve"> [.03, .85]) and for test-retest reliability (</w:t>
       </w:r>
@@ -605,89 +577,27 @@
       <w:r>
         <w:t xml:space="preserve"> = .45, 95% </w:t>
       </w:r>
-      <w:ins w:id="9" w:author="Ian Hussey" w:date="2022-07-28T17:19:00Z">
-        <w:r>
-          <w:t>C</w:t>
-        </w:r>
-      </w:ins>
-      <w:del w:id="10" w:author="Ian Hussey" w:date="2022-07-28T16:39:00Z">
-        <w:r>
-          <w:delText>C</w:delText>
-        </w:r>
-      </w:del>
+      <w:r>
+        <w:t>C</w:t>
+      </w:r>
       <w:r>
         <w:t>I [.33, .55]</w:t>
       </w:r>
-      <w:ins w:id="11" w:author="Ian Hussey" w:date="2022-07-28T16:39:00Z">
-        <w:r>
-          <w:rPr>
-            <w:rPrChange w:id="12" w:author="Ian Hussey" w:date="2022-07-28T16:43:00Z">
-              <w:rPr>
-                <w:highlight w:val="yellow"/>
-              </w:rPr>
-            </w:rPrChange>
-          </w:rPr>
-          <w:t xml:space="preserve">, </w:t>
-        </w:r>
-        <w:r>
-          <w:rPr>
-            <w:rPrChange w:id="13" w:author="Ian Hussey" w:date="2022-07-28T16:43:00Z">
-              <w:rPr>
-                <w:highlight w:val="yellow"/>
-              </w:rPr>
-            </w:rPrChange>
-          </w:rPr>
-          <w:t>95% PI [.</w:t>
-        </w:r>
-      </w:ins>
-      <w:ins w:id="14" w:author="Ian Hussey" w:date="2022-07-28T16:42:00Z">
-        <w:r>
-          <w:rPr>
-            <w:rPrChange w:id="15" w:author="Ian Hussey" w:date="2022-07-28T16:43:00Z">
-              <w:rPr>
-                <w:highlight w:val="yellow"/>
-              </w:rPr>
-            </w:rPrChange>
-          </w:rPr>
-          <w:t>15</w:t>
-        </w:r>
-      </w:ins>
-      <w:ins w:id="16" w:author="Ian Hussey" w:date="2022-07-28T16:39:00Z">
-        <w:r>
-          <w:rPr>
-            <w:rPrChange w:id="17" w:author="Ian Hussey" w:date="2022-07-28T16:43:00Z">
-              <w:rPr>
-                <w:highlight w:val="yellow"/>
-              </w:rPr>
-            </w:rPrChange>
-          </w:rPr>
-          <w:t>, .</w:t>
-        </w:r>
-      </w:ins>
-      <w:ins w:id="18" w:author="Ian Hussey" w:date="2022-07-28T16:42:00Z">
-        <w:r>
-          <w:rPr>
-            <w:rPrChange w:id="19" w:author="Ian Hussey" w:date="2022-07-28T16:43:00Z">
-              <w:rPr>
-                <w:highlight w:val="yellow"/>
-              </w:rPr>
-            </w:rPrChange>
-          </w:rPr>
-          <w:t>67</w:t>
-        </w:r>
-      </w:ins>
-      <w:ins w:id="20" w:author="Ian Hussey" w:date="2022-07-28T16:39:00Z">
-        <w:r>
-          <w:rPr>
-            <w:rPrChange w:id="21" w:author="Ian Hussey" w:date="2022-07-28T16:43:00Z">
-              <w:rPr>
-                <w:highlight w:val="yellow"/>
-              </w:rPr>
-            </w:rPrChange>
-          </w:rPr>
-          <w:t>]</w:t>
-        </w:r>
-      </w:ins>
+      <w:r>
+        <w:t>, 95% PI [.</w:t>
+      </w:r>
+      <w:r>
+        <w:t>15</w:t>
+      </w:r>
+      <w:r>
+        <w:t>, .</w:t>
+      </w:r>
+      <w:r>
+        <w:t>67</w:t>
+      </w:r>
+      <w:r>
+        <w:t>]</w:t>
+      </w:r>
       <w:r>
         <w:t>).</w:t>
       </w:r>
@@ -732,21 +642,11 @@
       <w:r>
         <w:t xml:space="preserve"> below </w:t>
       </w:r>
-      <w:ins w:id="22" w:author="Ian Hussey" w:date="2022-07-28T16:43:00Z">
-        <w:r>
-          <w:t xml:space="preserve">that </w:t>
-        </w:r>
-      </w:ins>
-      <w:r>
-        <w:t xml:space="preserve">typically accepted </w:t>
-      </w:r>
-      <w:del w:id="23" w:author="Ian Hussey" w:date="2022-07-28T16:43:00Z">
-        <w:r>
-          <w:delText xml:space="preserve">cut-offs </w:delText>
-        </w:r>
-      </w:del>
-      <w:r>
-        <w:t xml:space="preserve">for assessment measures in psychology </w:t>
+      <w:r>
+        <w:t xml:space="preserve">that </w:t>
+      </w:r>
+      <w:r>
+        <w:t xml:space="preserve">typically accepted for assessment measures in psychology </w:t>
       </w:r>
       <w:r>
         <w:fldChar w:fldCharType="begin"/>
@@ -1724,92 +1624,55 @@
       <w:r>
         <w:t>.54, 95% CI [.49, .</w:t>
       </w:r>
-      <w:ins w:id="24" w:author="Ian Hussey" w:date="2022-07-28T15:41:00Z">
-        <w:r>
-          <w:t>60</w:t>
-        </w:r>
-      </w:ins>
-      <w:del w:id="25" w:author="Ian Hussey" w:date="2022-07-28T15:41:00Z">
-        <w:r>
-          <w:delText>59</w:delText>
-        </w:r>
-      </w:del>
+      <w:r>
+        <w:t>60</w:t>
+      </w:r>
       <w:r>
         <w:t xml:space="preserve">], 95% </w:t>
       </w:r>
-      <w:ins w:id="26" w:author="Ian Hussey" w:date="2022-07-28T15:42:00Z">
-        <w:r>
-          <w:t>PI</w:t>
-        </w:r>
-      </w:ins>
-      <w:del w:id="27" w:author="Ian Hussey" w:date="2022-07-28T15:42:00Z">
-        <w:r>
-          <w:delText>CR</w:delText>
-        </w:r>
-      </w:del>
+      <w:r>
+        <w:t>PI</w:t>
+      </w:r>
       <w:r>
         <w:t xml:space="preserve"> [.</w:t>
       </w:r>
-      <w:ins w:id="28" w:author="Ian Hussey" w:date="2022-07-28T15:42:00Z">
-        <w:r>
-          <w:t>38</w:t>
-        </w:r>
-      </w:ins>
-      <w:del w:id="29" w:author="Ian Hussey" w:date="2022-07-28T15:42:00Z">
-        <w:r>
-          <w:delText>49</w:delText>
-        </w:r>
-      </w:del>
+      <w:r>
+        <w:t>38</w:t>
+      </w:r>
       <w:r>
         <w:t>, .</w:t>
       </w:r>
-      <w:ins w:id="30" w:author="Ian Hussey" w:date="2022-07-28T15:42:00Z">
-        <w:r>
-          <w:t>66</w:t>
-        </w:r>
-      </w:ins>
-      <w:del w:id="31" w:author="Ian Hussey" w:date="2022-07-28T15:42:00Z">
-        <w:r>
-          <w:delText>59</w:delText>
-        </w:r>
-      </w:del>
+      <w:r>
+        <w:t>66</w:t>
+      </w:r>
       <w:r>
         <w:t>]</w:t>
       </w:r>
       <w:r>
         <w:t>,</w:t>
       </w:r>
-      <w:ins w:id="32" w:author="Ian Hussey" w:date="2022-07-28T15:43:00Z">
-        <w:r>
-          <w:t xml:space="preserve"> </w:t>
-        </w:r>
-        <w:r>
-          <w:rPr>
-            <w:rFonts w:ascii="Cambria Math" w:hAnsi="Cambria Math" w:cs="Cambria Math"/>
-          </w:rPr>
-          <w:t>𝜏</w:t>
-        </w:r>
-        <w:r>
-          <w:rPr>
-            <w:rFonts w:ascii="Cambria Math" w:hAnsi="Cambria Math" w:cs="Cambria Math"/>
-            <w:vertAlign w:val="superscript"/>
-            <w:rPrChange w:id="33" w:author="Ian Hussey" w:date="2022-07-28T15:43:00Z">
-              <w:rPr>
-                <w:rFonts w:ascii="Cambria Math" w:hAnsi="Cambria Math" w:cs="Cambria Math"/>
-              </w:rPr>
-            </w:rPrChange>
-          </w:rPr>
-          <w:t>2</w:t>
-        </w:r>
-      </w:ins>
       <w:r>
         <w:t xml:space="preserve"> </w:t>
       </w:r>
-      <w:ins w:id="34" w:author="Ian Hussey" w:date="2022-07-28T15:43:00Z">
-        <w:r>
-          <w:t xml:space="preserve">= 0.02, </w:t>
-        </w:r>
-      </w:ins>
+      <w:r>
+        <w:rPr>
+          <w:rFonts w:ascii="Cambria Math" w:hAnsi="Cambria Math" w:cs="Cambria Math"/>
+        </w:rPr>
+        <w:t>𝜏</w:t>
+      </w:r>
+      <w:r>
+        <w:rPr>
+          <w:rFonts w:ascii="Cambria Math" w:hAnsi="Cambria Math" w:cs="Cambria Math"/>
+          <w:vertAlign w:val="superscript"/>
+        </w:rPr>
+        <w:t>2</w:t>
+      </w:r>
+      <w:r>
+        <w:t xml:space="preserve"> </w:t>
+      </w:r>
+      <w:r>
+        <w:t xml:space="preserve">= 0.02, </w:t>
+      </w:r>
       <w:r>
         <w:rPr>
           <w:i/>
@@ -1826,16 +1689,9 @@
       <w:r>
         <w:t xml:space="preserve"> =</w:t>
       </w:r>
-      <w:ins w:id="35" w:author="Ian Hussey" w:date="2022-07-28T15:42:00Z">
-        <w:r>
-          <w:t xml:space="preserve"> 16.8</w:t>
-        </w:r>
-      </w:ins>
-      <w:del w:id="36" w:author="Ian Hussey" w:date="2022-07-28T15:42:00Z">
-        <w:r>
-          <w:delText xml:space="preserve"> 0.1</w:delText>
-        </w:r>
-      </w:del>
+      <w:r>
+        <w:t xml:space="preserve"> 16.8</w:t>
+      </w:r>
       <w:r>
         <w:t xml:space="preserve">%, </w:t>
       </w:r>
@@ -1858,16 +1714,9 @@
       <w:r>
         <w:t>.</w:t>
       </w:r>
-      <w:ins w:id="37" w:author="Ian Hussey" w:date="2022-07-28T15:43:00Z">
-        <w:r>
-          <w:t>2</w:t>
-        </w:r>
-      </w:ins>
-      <w:del w:id="38" w:author="Ian Hussey" w:date="2022-07-28T15:43:00Z">
-        <w:r>
-          <w:delText>0</w:delText>
-        </w:r>
-      </w:del>
+      <w:r>
+        <w:t>2</w:t>
+      </w:r>
       <w:r>
         <w:t>.</w:t>
       </w:r>
@@ -1946,107 +1795,61 @@
       <w:r>
         <w:t>.52, 95% CI [.4</w:t>
       </w:r>
-      <w:ins w:id="39" w:author="Ian Hussey" w:date="2022-07-28T15:52:00Z">
-        <w:r>
-          <w:t>6</w:t>
-        </w:r>
-      </w:ins>
-      <w:del w:id="40" w:author="Ian Hussey" w:date="2022-07-28T15:52:00Z">
-        <w:r>
-          <w:delText>7</w:delText>
-        </w:r>
-      </w:del>
+      <w:r>
+        <w:t>6</w:t>
+      </w:r>
       <w:r>
         <w:t>, .5</w:t>
       </w:r>
-      <w:ins w:id="41" w:author="Ian Hussey" w:date="2022-07-28T15:52:00Z">
-        <w:r>
-          <w:t>6</w:t>
-        </w:r>
-      </w:ins>
-      <w:del w:id="42" w:author="Ian Hussey" w:date="2022-07-28T15:52:00Z">
-        <w:r>
-          <w:delText>7</w:delText>
-        </w:r>
-      </w:del>
+      <w:r>
+        <w:t>6</w:t>
+      </w:r>
       <w:r>
         <w:t xml:space="preserve">], 95% </w:t>
       </w:r>
-      <w:del w:id="43" w:author="Ian Hussey" w:date="2022-07-28T15:52:00Z">
-        <w:r>
-          <w:delText>C</w:delText>
-        </w:r>
-      </w:del>
-      <w:ins w:id="44" w:author="Ian Hussey" w:date="2022-07-28T15:52:00Z">
-        <w:r>
-          <w:t>PI</w:t>
-        </w:r>
-      </w:ins>
-      <w:del w:id="45" w:author="Ian Hussey" w:date="2022-07-28T15:52:00Z">
-        <w:r>
-          <w:delText>R</w:delText>
-        </w:r>
-      </w:del>
+      <w:r>
+        <w:t>PI</w:t>
+      </w:r>
       <w:r>
         <w:t xml:space="preserve"> [.4</w:t>
       </w:r>
-      <w:ins w:id="46" w:author="Ian Hussey" w:date="2022-07-28T15:52:00Z">
-        <w:r>
-          <w:t>6</w:t>
-        </w:r>
-      </w:ins>
-      <w:del w:id="47" w:author="Ian Hussey" w:date="2022-07-28T15:52:00Z">
-        <w:r>
-          <w:delText>7</w:delText>
-        </w:r>
-      </w:del>
+      <w:r>
+        <w:t>6</w:t>
+      </w:r>
       <w:r>
         <w:t>, .5</w:t>
       </w:r>
-      <w:ins w:id="48" w:author="Ian Hussey" w:date="2022-07-28T15:52:00Z">
-        <w:r>
-          <w:t>6</w:t>
-        </w:r>
-      </w:ins>
-      <w:del w:id="49" w:author="Ian Hussey" w:date="2022-07-28T15:52:00Z">
-        <w:r>
-          <w:delText>7</w:delText>
-        </w:r>
-      </w:del>
+      <w:r>
+        <w:t>6</w:t>
+      </w:r>
       <w:r>
         <w:t>]</w:t>
       </w:r>
       <w:r>
         <w:t xml:space="preserve">, </w:t>
       </w:r>
-      <w:ins w:id="50" w:author="Ian Hussey" w:date="2022-07-28T15:44:00Z">
-        <w:r>
-          <w:rPr>
-            <w:rFonts w:ascii="Cambria Math" w:hAnsi="Cambria Math" w:cs="Cambria Math"/>
-          </w:rPr>
-          <w:t>𝜏</w:t>
-        </w:r>
-        <w:r>
-          <w:rPr>
-            <w:rFonts w:ascii="Cambria Math" w:hAnsi="Cambria Math" w:cs="Cambria Math"/>
-            <w:vertAlign w:val="superscript"/>
-          </w:rPr>
-          <w:t>2</w:t>
-        </w:r>
-        <w:r>
-          <w:t xml:space="preserve"> = 0.0</w:t>
-        </w:r>
-      </w:ins>
-      <w:ins w:id="51" w:author="Ian Hussey" w:date="2022-07-28T15:52:00Z">
-        <w:r>
-          <w:t>0</w:t>
-        </w:r>
-      </w:ins>
-      <w:ins w:id="52" w:author="Ian Hussey" w:date="2022-07-28T15:44:00Z">
-        <w:r>
-          <w:t xml:space="preserve">, </w:t>
-        </w:r>
-      </w:ins>
+      <w:r>
+        <w:rPr>
+          <w:rFonts w:ascii="Cambria Math" w:hAnsi="Cambria Math" w:cs="Cambria Math"/>
+        </w:rPr>
+        <w:t>𝜏</w:t>
+      </w:r>
+      <w:r>
+        <w:rPr>
+          <w:rFonts w:ascii="Cambria Math" w:hAnsi="Cambria Math" w:cs="Cambria Math"/>
+          <w:vertAlign w:val="superscript"/>
+        </w:rPr>
+        <w:t>2</w:t>
+      </w:r>
+      <w:r>
+        <w:t xml:space="preserve"> = 0.0</w:t>
+      </w:r>
+      <w:r>
+        <w:t>0</w:t>
+      </w:r>
+      <w:r>
+        <w:t xml:space="preserve">, </w:t>
+      </w:r>
       <w:r>
         <w:rPr>
           <w:i/>
@@ -2200,55 +2003,27 @@
       <w:r>
         <w:t>.54, 95% CI [.48, .5</w:t>
       </w:r>
-      <w:ins w:id="53" w:author="Ian Hussey" w:date="2022-07-28T15:53:00Z">
-        <w:r>
-          <w:t>8</w:t>
-        </w:r>
-      </w:ins>
-      <w:del w:id="54" w:author="Ian Hussey" w:date="2022-07-28T15:53:00Z">
-        <w:r>
-          <w:delText>9</w:delText>
-        </w:r>
-      </w:del>
+      <w:r>
+        <w:t>8</w:t>
+      </w:r>
       <w:r>
         <w:t xml:space="preserve">], 95% </w:t>
       </w:r>
-      <w:ins w:id="55" w:author="Ian Hussey" w:date="2022-07-28T15:53:00Z">
-        <w:r>
-          <w:t>PI</w:t>
-        </w:r>
-      </w:ins>
-      <w:del w:id="56" w:author="Ian Hussey" w:date="2022-07-28T15:53:00Z">
-        <w:r>
-          <w:delText>CR</w:delText>
-        </w:r>
-      </w:del>
+      <w:r>
+        <w:t>PI</w:t>
+      </w:r>
       <w:r>
         <w:t xml:space="preserve"> [.4</w:t>
       </w:r>
-      <w:ins w:id="57" w:author="Ian Hussey" w:date="2022-07-28T15:53:00Z">
-        <w:r>
-          <w:t>6</w:t>
-        </w:r>
-      </w:ins>
-      <w:del w:id="58" w:author="Ian Hussey" w:date="2022-07-28T15:53:00Z">
-        <w:r>
-          <w:delText>2</w:delText>
-        </w:r>
-      </w:del>
+      <w:r>
+        <w:t>6</w:t>
+      </w:r>
       <w:r>
         <w:t>, .6</w:t>
       </w:r>
-      <w:ins w:id="59" w:author="Ian Hussey" w:date="2022-07-28T15:53:00Z">
-        <w:r>
-          <w:t>0</w:t>
-        </w:r>
-      </w:ins>
-      <w:del w:id="60" w:author="Ian Hussey" w:date="2022-07-28T15:53:00Z">
-        <w:r>
-          <w:delText>2</w:delText>
-        </w:r>
-      </w:del>
+      <w:r>
+        <w:t>0</w:t>
+      </w:r>
       <w:r>
         <w:t>]</w:t>
       </w:r>
@@ -2282,16 +2057,9 @@
       <w:r>
         <w:t>44.</w:t>
       </w:r>
-      <w:ins w:id="61" w:author="Ian Hussey" w:date="2022-07-28T15:54:00Z">
-        <w:r>
-          <w:t>29</w:t>
-        </w:r>
-      </w:ins>
-      <w:del w:id="62" w:author="Ian Hussey" w:date="2022-07-28T15:54:00Z">
-        <w:r>
-          <w:delText>82</w:delText>
-        </w:r>
-      </w:del>
+      <w:r>
+        <w:t>29</w:t>
+      </w:r>
       <w:r>
         <w:t xml:space="preserve">, </w:t>
       </w:r>
@@ -2307,16 +2075,9 @@
       <w:r>
         <w:t>1</w:t>
       </w:r>
-      <w:ins w:id="63" w:author="Ian Hussey" w:date="2022-07-28T15:54:00Z">
-        <w:r>
-          <w:t>1</w:t>
-        </w:r>
-      </w:ins>
-      <w:del w:id="64" w:author="Ian Hussey" w:date="2022-07-28T15:54:00Z">
-        <w:r>
-          <w:delText>0</w:delText>
-        </w:r>
-      </w:del>
+      <w:r>
+        <w:t>1</w:t>
+      </w:r>
       <w:r>
         <w:t>1</w:t>
       </w:r>
@@ -2339,16 +2100,9 @@
       <w:r>
         <w:t xml:space="preserve"> = 0.0</w:t>
       </w:r>
-      <w:ins w:id="65" w:author="Ian Hussey" w:date="2022-07-28T15:59:00Z">
-        <w:r>
-          <w:t>03</w:t>
-        </w:r>
-      </w:ins>
-      <w:del w:id="66" w:author="Ian Hussey" w:date="2022-07-28T15:59:00Z">
-        <w:r>
-          <w:delText>1</w:delText>
-        </w:r>
-      </w:del>
+      <w:r>
+        <w:t>03</w:t>
+      </w:r>
       <w:r>
         <w:t xml:space="preserve">, </w:t>
       </w:r>
@@ -2368,16 +2122,9 @@
       <w:r>
         <w:t xml:space="preserve"> = </w:t>
       </w:r>
-      <w:ins w:id="67" w:author="Ian Hussey" w:date="2022-07-28T15:59:00Z">
-        <w:r>
-          <w:t>2.6</w:t>
-        </w:r>
-      </w:ins>
-      <w:del w:id="68" w:author="Ian Hussey" w:date="2022-07-28T15:59:00Z">
-        <w:r>
-          <w:delText>7.9</w:delText>
-        </w:r>
-      </w:del>
+      <w:r>
+        <w:t>2.6</w:t>
+      </w:r>
       <w:r>
         <w:t xml:space="preserve">%, </w:t>
       </w:r>
@@ -2397,16 +2144,9 @@
       <w:r>
         <w:t xml:space="preserve"> = 1.</w:t>
       </w:r>
-      <w:ins w:id="69" w:author="Ian Hussey" w:date="2022-07-28T15:59:00Z">
-        <w:r>
-          <w:t>03</w:t>
-        </w:r>
-      </w:ins>
-      <w:del w:id="70" w:author="Ian Hussey" w:date="2022-07-28T15:59:00Z">
-        <w:r>
-          <w:delText>1</w:delText>
-        </w:r>
-      </w:del>
+      <w:r>
+        <w:t>03</w:t>
+      </w:r>
       <w:r>
         <w:t>. A G</w:t>
       </w:r>
@@ -2495,42 +2235,21 @@
       <w:r>
         <w:t>α = .9</w:t>
       </w:r>
-      <w:ins w:id="71" w:author="Ian Hussey" w:date="2022-07-28T16:01:00Z">
-        <w:r>
-          <w:t>4</w:t>
-        </w:r>
-      </w:ins>
-      <w:del w:id="72" w:author="Ian Hussey" w:date="2022-07-28T16:01:00Z">
-        <w:r>
-          <w:delText>3</w:delText>
-        </w:r>
-      </w:del>
+      <w:r>
+        <w:t>4</w:t>
+      </w:r>
       <w:r>
         <w:t>, 95% CI [.8</w:t>
       </w:r>
-      <w:ins w:id="73" w:author="Ian Hussey" w:date="2022-07-28T16:01:00Z">
-        <w:r>
-          <w:t>4</w:t>
-        </w:r>
-      </w:ins>
-      <w:del w:id="74" w:author="Ian Hussey" w:date="2022-07-28T16:01:00Z">
-        <w:r>
-          <w:delText>2</w:delText>
-        </w:r>
-      </w:del>
+      <w:r>
+        <w:t>4</w:t>
+      </w:r>
       <w:r>
         <w:t>, .9</w:t>
       </w:r>
-      <w:ins w:id="75" w:author="Ian Hussey" w:date="2022-07-28T16:01:00Z">
-        <w:r>
-          <w:t>8</w:t>
-        </w:r>
-      </w:ins>
-      <w:del w:id="76" w:author="Ian Hussey" w:date="2022-07-28T16:01:00Z">
-        <w:r>
-          <w:delText>7</w:delText>
-        </w:r>
-      </w:del>
+      <w:r>
+        <w:t>8</w:t>
+      </w:r>
       <w:r>
         <w:t>]), suggesting that it represented an outlier that biased the results. When this effect size was excluded</w:t>
       </w:r>
@@ -2543,16 +2262,9 @@
       <w:r>
         <w:t xml:space="preserve">.51, 95% CI [.46, .56], 95% </w:t>
       </w:r>
-      <w:ins w:id="77" w:author="Ian Hussey" w:date="2022-07-28T16:02:00Z">
-        <w:r>
-          <w:t>PI</w:t>
-        </w:r>
-      </w:ins>
-      <w:del w:id="78" w:author="Ian Hussey" w:date="2022-07-28T16:02:00Z">
-        <w:r>
-          <w:delText>CR</w:delText>
-        </w:r>
-      </w:del>
+      <w:r>
+        <w:t>PI</w:t>
+      </w:r>
       <w:r>
         <w:t xml:space="preserve"> [.46, .56]</w:t>
       </w:r>
@@ -2583,16 +2295,9 @@
       <w:r>
         <w:t xml:space="preserve">) = </w:t>
       </w:r>
-      <w:ins w:id="79" w:author="Ian Hussey" w:date="2022-07-28T16:02:00Z">
-        <w:r>
-          <w:t>19.02</w:t>
-        </w:r>
-      </w:ins>
-      <w:del w:id="80" w:author="Ian Hussey" w:date="2022-07-28T16:02:00Z">
-        <w:r>
-          <w:delText>21.59</w:delText>
-        </w:r>
-      </w:del>
+      <w:r>
+        <w:t>19.02</w:t>
+      </w:r>
       <w:r>
         <w:t xml:space="preserve">, </w:t>
       </w:r>
@@ -2608,16 +2313,9 @@
       <w:r>
         <w:t>9</w:t>
       </w:r>
-      <w:ins w:id="81" w:author="Ian Hussey" w:date="2022-07-28T16:02:00Z">
-        <w:r>
-          <w:t>66</w:t>
-        </w:r>
-      </w:ins>
-      <w:del w:id="82" w:author="Ian Hussey" w:date="2022-07-28T16:02:00Z">
-        <w:r>
-          <w:delText>18</w:delText>
-        </w:r>
-      </w:del>
+      <w:r>
+        <w:t>66</w:t>
+      </w:r>
       <w:r>
         <w:t xml:space="preserve">, </w:t>
       </w:r>
@@ -2702,102 +2400,52 @@
       <w:pPr>
         <w:ind w:firstLine="0"/>
       </w:pPr>
-      <w:ins w:id="83" w:author="Ian Hussey" w:date="2022-07-28T17:22:00Z">
-        <w:r>
-          <w:rPr>
-            <w:noProof/>
-          </w:rPr>
-          <w:drawing>
-            <wp:inline distT="0" distB="0" distL="0" distR="0" wp14:anchorId="63095D46" wp14:editId="0B0B4E3F">
-              <wp:extent cx="2755900" cy="2755900"/>
-              <wp:effectExtent l="0" t="0" r="0" b="0"/>
-              <wp:docPr id="8" name="Picture 8"/>
-              <wp:cNvGraphicFramePr>
-                <a:graphicFrameLocks xmlns:a="http://schemas.openxmlformats.org/drawingml/2006/main" noChangeAspect="1"/>
-              </wp:cNvGraphicFramePr>
-              <a:graphic xmlns:a="http://schemas.openxmlformats.org/drawingml/2006/main">
-                <a:graphicData uri="http://schemas.openxmlformats.org/drawingml/2006/picture">
-                  <pic:pic xmlns:pic="http://schemas.openxmlformats.org/drawingml/2006/picture">
-                    <pic:nvPicPr>
-                      <pic:cNvPr id="8" name="Picture 8"/>
-                      <pic:cNvPicPr/>
-                    </pic:nvPicPr>
-                    <pic:blipFill>
-                      <a:blip r:embed="rId12">
-                        <a:extLst>
-                          <a:ext uri="{28A0092B-C50C-407E-A947-70E740481C1C}">
-                            <a14:useLocalDpi xmlns:a14="http://schemas.microsoft.com/office/drawing/2010/main" val="0"/>
-                          </a:ext>
-                        </a:extLst>
-                      </a:blip>
-                      <a:stretch>
-                        <a:fillRect/>
-                      </a:stretch>
-                    </pic:blipFill>
-                    <pic:spPr>
-                      <a:xfrm>
-                        <a:off x="0" y="0"/>
-                        <a:ext cx="2755900" cy="2755900"/>
-                      </a:xfrm>
-                      <a:prstGeom prst="rect">
-                        <a:avLst/>
-                      </a:prstGeom>
-                    </pic:spPr>
-                  </pic:pic>
-                </a:graphicData>
-              </a:graphic>
-            </wp:inline>
-          </w:drawing>
-        </w:r>
-      </w:ins>
-      <w:del w:id="84" w:author="Ian Hussey" w:date="2022-07-28T17:22:00Z">
-        <w:r>
-          <w:rPr>
-            <w:noProof/>
-          </w:rPr>
-          <w:drawing>
-            <wp:inline distT="0" distB="0" distL="0" distR="0" wp14:anchorId="6523BF48" wp14:editId="367B799F">
-              <wp:extent cx="2755900" cy="2755900"/>
-              <wp:effectExtent l="0" t="0" r="0" b="0"/>
-              <wp:docPr id="1" name="Picture 1"/>
-              <wp:cNvGraphicFramePr>
-                <a:graphicFrameLocks xmlns:a="http://schemas.openxmlformats.org/drawingml/2006/main" noChangeAspect="1"/>
-              </wp:cNvGraphicFramePr>
-              <a:graphic xmlns:a="http://schemas.openxmlformats.org/drawingml/2006/main">
-                <a:graphicData uri="http://schemas.openxmlformats.org/drawingml/2006/picture">
-                  <pic:pic xmlns:pic="http://schemas.openxmlformats.org/drawingml/2006/picture">
-                    <pic:nvPicPr>
-                      <pic:cNvPr id="1" name="Picture 1"/>
-                      <pic:cNvPicPr/>
-                    </pic:nvPicPr>
-                    <pic:blipFill>
-                      <a:blip r:embed="rId13">
-                        <a:extLst>
-                          <a:ext uri="{28A0092B-C50C-407E-A947-70E740481C1C}">
-                            <a14:useLocalDpi xmlns:a14="http://schemas.microsoft.com/office/drawing/2010/main" val="0"/>
-                          </a:ext>
-                        </a:extLst>
-                      </a:blip>
-                      <a:stretch>
-                        <a:fillRect/>
-                      </a:stretch>
-                    </pic:blipFill>
-                    <pic:spPr>
-                      <a:xfrm>
-                        <a:off x="0" y="0"/>
-                        <a:ext cx="2755900" cy="2755900"/>
-                      </a:xfrm>
-                      <a:prstGeom prst="rect">
-                        <a:avLst/>
-                      </a:prstGeom>
-                    </pic:spPr>
-                  </pic:pic>
-                </a:graphicData>
-              </a:graphic>
-            </wp:inline>
-          </w:drawing>
-        </w:r>
-      </w:del>
+      <w:r>
+        <w:rPr>
+          <w:noProof/>
+        </w:rPr>
+        <w:drawing>
+          <wp:inline distT="0" distB="0" distL="0" distR="0" wp14:anchorId="63095D46" wp14:editId="0B0B4E3F">
+            <wp:extent cx="2755900" cy="2755900"/>
+            <wp:effectExtent l="0" t="0" r="0" b="0"/>
+            <wp:docPr id="8" name="Picture 8"/>
+            <wp:cNvGraphicFramePr>
+              <a:graphicFrameLocks xmlns:a="http://schemas.openxmlformats.org/drawingml/2006/main" noChangeAspect="1"/>
+            </wp:cNvGraphicFramePr>
+            <a:graphic xmlns:a="http://schemas.openxmlformats.org/drawingml/2006/main">
+              <a:graphicData uri="http://schemas.openxmlformats.org/drawingml/2006/picture">
+                <pic:pic xmlns:pic="http://schemas.openxmlformats.org/drawingml/2006/picture">
+                  <pic:nvPicPr>
+                    <pic:cNvPr id="8" name="Picture 8"/>
+                    <pic:cNvPicPr/>
+                  </pic:nvPicPr>
+                  <pic:blipFill>
+                    <a:blip r:embed="rId12">
+                      <a:extLst>
+                        <a:ext uri="{28A0092B-C50C-407E-A947-70E740481C1C}">
+                          <a14:useLocalDpi xmlns:a14="http://schemas.microsoft.com/office/drawing/2010/main" val="0"/>
+                        </a:ext>
+                      </a:extLst>
+                    </a:blip>
+                    <a:stretch>
+                      <a:fillRect/>
+                    </a:stretch>
+                  </pic:blipFill>
+                  <pic:spPr>
+                    <a:xfrm>
+                      <a:off x="0" y="0"/>
+                      <a:ext cx="2755900" cy="2755900"/>
+                    </a:xfrm>
+                    <a:prstGeom prst="rect">
+                      <a:avLst/>
+                    </a:prstGeom>
+                  </pic:spPr>
+                </pic:pic>
+              </a:graphicData>
+            </a:graphic>
+          </wp:inline>
+        </w:drawing>
+      </w:r>
     </w:p>
     <w:p>
       <w:pPr>
@@ -2956,93 +2604,38 @@
       <w:r>
         <w:t>.14, 95% CI [-.0</w:t>
       </w:r>
-      <w:ins w:id="85" w:author="Ian Hussey" w:date="2022-07-28T16:03:00Z">
-        <w:r>
-          <w:t>8</w:t>
-        </w:r>
-      </w:ins>
-      <w:del w:id="86" w:author="Ian Hussey" w:date="2022-07-28T16:03:00Z">
-        <w:r>
-          <w:delText>7</w:delText>
-        </w:r>
-      </w:del>
+      <w:r>
+        <w:t>8</w:t>
+      </w:r>
       <w:r>
         <w:t xml:space="preserve">, .35], 95% </w:t>
       </w:r>
-      <w:ins w:id="87" w:author="Ian Hussey" w:date="2022-07-28T16:03:00Z">
-        <w:r>
-          <w:t>PI</w:t>
-        </w:r>
-      </w:ins>
-      <w:del w:id="88" w:author="Ian Hussey" w:date="2022-07-28T16:03:00Z">
-        <w:r>
-          <w:delText>CR</w:delText>
-        </w:r>
-      </w:del>
+      <w:r>
+        <w:t>PI</w:t>
+      </w:r>
       <w:r>
         <w:t xml:space="preserve"> [-.</w:t>
       </w:r>
-      <w:ins w:id="89" w:author="Ian Hussey" w:date="2022-07-28T16:03:00Z">
-        <w:r>
-          <w:t>41</w:t>
-        </w:r>
-      </w:ins>
-      <w:del w:id="90" w:author="Ian Hussey" w:date="2022-07-28T16:03:00Z">
-        <w:r>
-          <w:delText>39</w:delText>
-        </w:r>
-      </w:del>
+      <w:r>
+        <w:t>41</w:t>
+      </w:r>
       <w:r>
         <w:t>, .</w:t>
       </w:r>
-      <w:ins w:id="91" w:author="Ian Hussey" w:date="2022-07-28T16:03:00Z">
-        <w:r>
-          <w:t>35</w:t>
-        </w:r>
-      </w:ins>
-      <w:del w:id="92" w:author="Ian Hussey" w:date="2022-07-28T16:03:00Z">
-        <w:r>
-          <w:delText>6</w:delText>
-        </w:r>
-        <w:r>
-          <w:delText>0</w:delText>
-        </w:r>
-      </w:del>
+      <w:r>
+        <w:t>35</w:t>
+      </w:r>
       <w:r>
         <w:t>]</w:t>
       </w:r>
       <w:r>
         <w:t xml:space="preserve">, </w:t>
       </w:r>
-      <w:ins w:id="93" w:author="Ian Hussey" w:date="2022-07-28T16:03:00Z">
-        <w:r>
-          <w:rPr>
-            <w:rFonts w:ascii="Cambria Math" w:hAnsi="Cambria Math" w:cs="Cambria Math"/>
-          </w:rPr>
-          <w:t>𝜏</w:t>
-        </w:r>
-        <w:r>
-          <w:rPr>
-            <w:rFonts w:cs="Times New Roman (Body CS)"/>
-            <w:vertAlign w:val="superscript"/>
-          </w:rPr>
-          <w:t>2</w:t>
-        </w:r>
-        <w:r>
-          <w:t xml:space="preserve"> = 0.0</w:t>
-        </w:r>
-        <w:r>
-          <w:t>8</w:t>
-        </w:r>
-        <w:r>
-          <w:t xml:space="preserve">, </w:t>
-        </w:r>
-      </w:ins>
-      <w:r>
-        <w:rPr>
-          <w:i/>
-        </w:rPr>
-        <w:t>I</w:t>
+      <w:r>
+        <w:rPr>
+          <w:rFonts w:ascii="Cambria Math" w:hAnsi="Cambria Math" w:cs="Cambria Math"/>
+        </w:rPr>
+        <w:t>𝜏</w:t>
       </w:r>
       <w:r>
         <w:rPr>
@@ -3052,29 +2645,19 @@
         <w:t>2</w:t>
       </w:r>
       <w:r>
-        <w:t xml:space="preserve"> = </w:t>
-      </w:r>
-      <w:r>
-        <w:t>7</w:t>
-      </w:r>
-      <w:ins w:id="94" w:author="Ian Hussey" w:date="2022-07-28T16:03:00Z">
-        <w:r>
-          <w:t>5.1</w:t>
-        </w:r>
-      </w:ins>
-      <w:del w:id="95" w:author="Ian Hussey" w:date="2022-07-28T16:03:00Z">
-        <w:r>
-          <w:delText>2.8</w:delText>
-        </w:r>
-      </w:del>
-      <w:r>
-        <w:t xml:space="preserve">%, </w:t>
-      </w:r>
-      <w:r>
-        <w:rPr>
-          <w:i/>
-        </w:rPr>
-        <w:t>H</w:t>
+        <w:t xml:space="preserve"> = 0.0</w:t>
+      </w:r>
+      <w:r>
+        <w:t>8</w:t>
+      </w:r>
+      <w:r>
+        <w:t xml:space="preserve">, </w:t>
+      </w:r>
+      <w:r>
+        <w:rPr>
+          <w:i/>
+        </w:rPr>
+        <w:t>I</w:t>
       </w:r>
       <w:r>
         <w:rPr>
@@ -3086,28 +2669,39 @@
       <w:r>
         <w:t xml:space="preserve"> = </w:t>
       </w:r>
-      <w:ins w:id="96" w:author="Ian Hussey" w:date="2022-07-28T16:03:00Z">
-        <w:r>
-          <w:t>4.01</w:t>
-        </w:r>
-      </w:ins>
-      <w:del w:id="97" w:author="Ian Hussey" w:date="2022-07-28T16:03:00Z">
-        <w:r>
-          <w:delText>3.7</w:delText>
-        </w:r>
-      </w:del>
+      <w:r>
+        <w:t>7</w:t>
+      </w:r>
+      <w:r>
+        <w:t>5.1</w:t>
+      </w:r>
+      <w:r>
+        <w:t xml:space="preserve">%, </w:t>
+      </w:r>
+      <w:r>
+        <w:rPr>
+          <w:i/>
+        </w:rPr>
+        <w:t>H</w:t>
+      </w:r>
+      <w:r>
+        <w:rPr>
+          <w:rFonts w:cs="Times New Roman (Body CS)"/>
+          <w:vertAlign w:val="superscript"/>
+        </w:rPr>
+        <w:t>2</w:t>
+      </w:r>
+      <w:r>
+        <w:t xml:space="preserve"> = </w:t>
+      </w:r>
+      <w:r>
+        <w:t>4.01</w:t>
+      </w:r>
       <w:r>
         <w:t>.</w:t>
       </w:r>
       <w:r>
         <w:t xml:space="preserve"> Test-retest correlations were negative for three IRAPs </w:t>
-      </w:r>
-      <w:r>
-        <w:lastRenderedPageBreak/>
-        <w:t xml:space="preserve">(i.e., gender, body image, and race). </w:t>
-      </w:r>
-      <w:r>
-        <w:t xml:space="preserve">This result may be most useful </w:t>
       </w:r>
     </w:p>
     <w:p>
@@ -3126,204 +2720,105 @@
         <w:ind w:firstLine="0"/>
         <w:jc w:val="center"/>
       </w:pPr>
-      <w:del w:id="98" w:author="Ian Hussey" w:date="2022-07-28T17:19:00Z">
-        <w:r>
-          <w:rPr>
-            <w:noProof/>
-          </w:rPr>
-          <w:drawing>
-            <wp:inline distT="0" distB="0" distL="0" distR="0" wp14:anchorId="770DACD5" wp14:editId="44FEE3A0">
-              <wp:extent cx="4771364" cy="5417244"/>
-              <wp:effectExtent l="0" t="0" r="0" b="0"/>
-              <wp:docPr id="4" name="Picture 4"/>
-              <wp:cNvGraphicFramePr>
-                <a:graphicFrameLocks xmlns:a="http://schemas.openxmlformats.org/drawingml/2006/main" noChangeAspect="1"/>
-              </wp:cNvGraphicFramePr>
-              <a:graphic xmlns:a="http://schemas.openxmlformats.org/drawingml/2006/main">
-                <a:graphicData uri="http://schemas.openxmlformats.org/drawingml/2006/picture">
-                  <pic:pic xmlns:pic="http://schemas.openxmlformats.org/drawingml/2006/picture">
-                    <pic:nvPicPr>
-                      <pic:cNvPr id="4" name="Picture 4"/>
-                      <pic:cNvPicPr/>
-                    </pic:nvPicPr>
-                    <pic:blipFill>
-                      <a:blip r:embed="rId14">
-                        <a:extLst>
-                          <a:ext uri="{28A0092B-C50C-407E-A947-70E740481C1C}">
-                            <a14:useLocalDpi xmlns:a14="http://schemas.microsoft.com/office/drawing/2010/main" val="0"/>
-                          </a:ext>
-                        </a:extLst>
-                      </a:blip>
-                      <a:stretch>
-                        <a:fillRect/>
-                      </a:stretch>
-                    </pic:blipFill>
-                    <pic:spPr>
-                      <a:xfrm>
-                        <a:off x="0" y="0"/>
-                        <a:ext cx="4790420" cy="5438880"/>
-                      </a:xfrm>
-                      <a:prstGeom prst="rect">
-                        <a:avLst/>
-                      </a:prstGeom>
-                    </pic:spPr>
-                  </pic:pic>
-                </a:graphicData>
-              </a:graphic>
-            </wp:inline>
-          </w:drawing>
-        </w:r>
-      </w:del>
-      <w:ins w:id="99" w:author="Ian Hussey" w:date="2022-07-28T17:20:00Z">
-        <w:r>
-          <w:rPr>
-            <w:noProof/>
-          </w:rPr>
-          <w:drawing>
-            <wp:inline distT="0" distB="0" distL="0" distR="0" wp14:anchorId="409149F7" wp14:editId="451D5446">
-              <wp:extent cx="4713546" cy="5335398"/>
-              <wp:effectExtent l="0" t="0" r="0" b="0"/>
-              <wp:docPr id="3" name="Picture 3"/>
-              <wp:cNvGraphicFramePr>
-                <a:graphicFrameLocks xmlns:a="http://schemas.openxmlformats.org/drawingml/2006/main" noChangeAspect="1"/>
-              </wp:cNvGraphicFramePr>
-              <a:graphic xmlns:a="http://schemas.openxmlformats.org/drawingml/2006/main">
-                <a:graphicData uri="http://schemas.openxmlformats.org/drawingml/2006/picture">
-                  <pic:pic xmlns:pic="http://schemas.openxmlformats.org/drawingml/2006/picture">
-                    <pic:nvPicPr>
-                      <pic:cNvPr id="3" name="Picture 3"/>
-                      <pic:cNvPicPr/>
-                    </pic:nvPicPr>
-                    <pic:blipFill>
-                      <a:blip r:embed="rId15">
-                        <a:extLst>
-                          <a:ext uri="{28A0092B-C50C-407E-A947-70E740481C1C}">
-                            <a14:useLocalDpi xmlns:a14="http://schemas.microsoft.com/office/drawing/2010/main" val="0"/>
-                          </a:ext>
-                        </a:extLst>
-                      </a:blip>
-                      <a:stretch>
-                        <a:fillRect/>
-                      </a:stretch>
-                    </pic:blipFill>
-                    <pic:spPr>
-                      <a:xfrm>
-                        <a:off x="0" y="0"/>
-                        <a:ext cx="4733528" cy="5358017"/>
-                      </a:xfrm>
-                      <a:prstGeom prst="rect">
-                        <a:avLst/>
-                      </a:prstGeom>
-                    </pic:spPr>
-                  </pic:pic>
-                </a:graphicData>
-              </a:graphic>
-            </wp:inline>
-          </w:drawing>
-        </w:r>
-      </w:ins>
+      <w:r>
+        <w:rPr>
+          <w:noProof/>
+        </w:rPr>
+        <w:lastRenderedPageBreak/>
+        <w:drawing>
+          <wp:inline distT="0" distB="0" distL="0" distR="0" wp14:anchorId="409149F7" wp14:editId="451D5446">
+            <wp:extent cx="4713546" cy="5335398"/>
+            <wp:effectExtent l="0" t="0" r="0" b="0"/>
+            <wp:docPr id="3" name="Picture 3"/>
+            <wp:cNvGraphicFramePr>
+              <a:graphicFrameLocks xmlns:a="http://schemas.openxmlformats.org/drawingml/2006/main" noChangeAspect="1"/>
+            </wp:cNvGraphicFramePr>
+            <a:graphic xmlns:a="http://schemas.openxmlformats.org/drawingml/2006/main">
+              <a:graphicData uri="http://schemas.openxmlformats.org/drawingml/2006/picture">
+                <pic:pic xmlns:pic="http://schemas.openxmlformats.org/drawingml/2006/picture">
+                  <pic:nvPicPr>
+                    <pic:cNvPr id="3" name="Picture 3"/>
+                    <pic:cNvPicPr/>
+                  </pic:nvPicPr>
+                  <pic:blipFill>
+                    <a:blip r:embed="rId13">
+                      <a:extLst>
+                        <a:ext uri="{28A0092B-C50C-407E-A947-70E740481C1C}">
+                          <a14:useLocalDpi xmlns:a14="http://schemas.microsoft.com/office/drawing/2010/main" val="0"/>
+                        </a:ext>
+                      </a:extLst>
+                    </a:blip>
+                    <a:stretch>
+                      <a:fillRect/>
+                    </a:stretch>
+                  </pic:blipFill>
+                  <pic:spPr>
+                    <a:xfrm>
+                      <a:off x="0" y="0"/>
+                      <a:ext cx="4733528" cy="5358017"/>
+                    </a:xfrm>
+                    <a:prstGeom prst="rect">
+                      <a:avLst/>
+                    </a:prstGeom>
+                  </pic:spPr>
+                </pic:pic>
+              </a:graphicData>
+            </a:graphic>
+          </wp:inline>
+        </w:drawing>
+      </w:r>
     </w:p>
     <w:p>
       <w:pPr>
         <w:ind w:firstLine="0"/>
         <w:jc w:val="center"/>
       </w:pPr>
-      <w:ins w:id="100" w:author="Ian Hussey" w:date="2022-07-28T17:21:00Z">
-        <w:r>
-          <w:rPr>
-            <w:noProof/>
-          </w:rPr>
-          <w:drawing>
-            <wp:inline distT="0" distB="0" distL="0" distR="0" wp14:anchorId="6C391540" wp14:editId="689D1E0D">
-              <wp:extent cx="4681057" cy="2031745"/>
-              <wp:effectExtent l="0" t="0" r="0" b="0"/>
-              <wp:docPr id="7" name="Picture 7"/>
-              <wp:cNvGraphicFramePr>
-                <a:graphicFrameLocks xmlns:a="http://schemas.openxmlformats.org/drawingml/2006/main" noChangeAspect="1"/>
-              </wp:cNvGraphicFramePr>
-              <a:graphic xmlns:a="http://schemas.openxmlformats.org/drawingml/2006/main">
-                <a:graphicData uri="http://schemas.openxmlformats.org/drawingml/2006/picture">
-                  <pic:pic xmlns:pic="http://schemas.openxmlformats.org/drawingml/2006/picture">
-                    <pic:nvPicPr>
-                      <pic:cNvPr id="7" name="Picture 7"/>
-                      <pic:cNvPicPr/>
-                    </pic:nvPicPr>
-                    <pic:blipFill>
-                      <a:blip r:embed="rId16">
-                        <a:extLst>
-                          <a:ext uri="{28A0092B-C50C-407E-A947-70E740481C1C}">
-                            <a14:useLocalDpi xmlns:a14="http://schemas.microsoft.com/office/drawing/2010/main" val="0"/>
-                          </a:ext>
-                        </a:extLst>
-                      </a:blip>
-                      <a:stretch>
-                        <a:fillRect/>
-                      </a:stretch>
-                    </pic:blipFill>
-                    <pic:spPr>
-                      <a:xfrm>
-                        <a:off x="0" y="0"/>
-                        <a:ext cx="4721600" cy="2049342"/>
-                      </a:xfrm>
-                      <a:prstGeom prst="rect">
-                        <a:avLst/>
-                      </a:prstGeom>
-                    </pic:spPr>
-                  </pic:pic>
-                </a:graphicData>
-              </a:graphic>
-            </wp:inline>
-          </w:drawing>
-        </w:r>
-      </w:ins>
-      <w:del w:id="101" w:author="Ian Hussey" w:date="2022-07-28T17:21:00Z">
-        <w:r>
-          <w:rPr>
-            <w:noProof/>
-          </w:rPr>
-          <w:drawing>
-            <wp:inline distT="0" distB="0" distL="0" distR="0" wp14:anchorId="704C0EB0" wp14:editId="4BB5F97B">
-              <wp:extent cx="4724651" cy="2099903"/>
-              <wp:effectExtent l="0" t="0" r="0" b="0"/>
-              <wp:docPr id="5" name="Picture 5"/>
-              <wp:cNvGraphicFramePr>
-                <a:graphicFrameLocks xmlns:a="http://schemas.openxmlformats.org/drawingml/2006/main" noChangeAspect="1"/>
-              </wp:cNvGraphicFramePr>
-              <a:graphic xmlns:a="http://schemas.openxmlformats.org/drawingml/2006/main">
-                <a:graphicData uri="http://schemas.openxmlformats.org/drawingml/2006/picture">
-                  <pic:pic xmlns:pic="http://schemas.openxmlformats.org/drawingml/2006/picture">
-                    <pic:nvPicPr>
-                      <pic:cNvPr id="5" name="Picture 5"/>
-                      <pic:cNvPicPr/>
-                    </pic:nvPicPr>
-                    <pic:blipFill>
-                      <a:blip r:embed="rId17">
-                        <a:extLst>
-                          <a:ext uri="{28A0092B-C50C-407E-A947-70E740481C1C}">
-                            <a14:useLocalDpi xmlns:a14="http://schemas.microsoft.com/office/drawing/2010/main" val="0"/>
-                          </a:ext>
-                        </a:extLst>
-                      </a:blip>
-                      <a:stretch>
-                        <a:fillRect/>
-                      </a:stretch>
-                    </pic:blipFill>
-                    <pic:spPr>
-                      <a:xfrm>
-                        <a:off x="0" y="0"/>
-                        <a:ext cx="4776326" cy="2122870"/>
-                      </a:xfrm>
-                      <a:prstGeom prst="rect">
-                        <a:avLst/>
-                      </a:prstGeom>
-                    </pic:spPr>
-                  </pic:pic>
-                </a:graphicData>
-              </a:graphic>
-            </wp:inline>
-          </w:drawing>
-        </w:r>
-      </w:del>
+      <w:r>
+        <w:rPr>
+          <w:noProof/>
+        </w:rPr>
+        <w:drawing>
+          <wp:inline distT="0" distB="0" distL="0" distR="0" wp14:anchorId="6C391540" wp14:editId="689D1E0D">
+            <wp:extent cx="4681057" cy="2031745"/>
+            <wp:effectExtent l="0" t="0" r="0" b="0"/>
+            <wp:docPr id="7" name="Picture 7"/>
+            <wp:cNvGraphicFramePr>
+              <a:graphicFrameLocks xmlns:a="http://schemas.openxmlformats.org/drawingml/2006/main" noChangeAspect="1"/>
+            </wp:cNvGraphicFramePr>
+            <a:graphic xmlns:a="http://schemas.openxmlformats.org/drawingml/2006/main">
+              <a:graphicData uri="http://schemas.openxmlformats.org/drawingml/2006/picture">
+                <pic:pic xmlns:pic="http://schemas.openxmlformats.org/drawingml/2006/picture">
+                  <pic:nvPicPr>
+                    <pic:cNvPr id="7" name="Picture 7"/>
+                    <pic:cNvPicPr/>
+                  </pic:nvPicPr>
+                  <pic:blipFill>
+                    <a:blip r:embed="rId14">
+                      <a:extLst>
+                        <a:ext uri="{28A0092B-C50C-407E-A947-70E740481C1C}">
+                          <a14:useLocalDpi xmlns:a14="http://schemas.microsoft.com/office/drawing/2010/main" val="0"/>
+                        </a:ext>
+                      </a:extLst>
+                    </a:blip>
+                    <a:stretch>
+                      <a:fillRect/>
+                    </a:stretch>
+                  </pic:blipFill>
+                  <pic:spPr>
+                    <a:xfrm>
+                      <a:off x="0" y="0"/>
+                      <a:ext cx="4721600" cy="2049342"/>
+                    </a:xfrm>
+                    <a:prstGeom prst="rect">
+                      <a:avLst/>
+                    </a:prstGeom>
+                  </pic:spPr>
+                </pic:pic>
+              </a:graphicData>
+            </a:graphic>
+          </wp:inline>
+        </w:drawing>
+      </w:r>
     </w:p>
     <w:p>
       <w:pPr>
@@ -3361,6 +2856,12 @@
         <w:ind w:firstLine="0"/>
       </w:pPr>
       <w:r>
+        <w:t xml:space="preserve">(i.e., gender, body image, and race). </w:t>
+      </w:r>
+      <w:r>
+        <w:t xml:space="preserve">This result may be most useful </w:t>
+      </w:r>
+      <w:r>
         <w:t xml:space="preserve">when attempting to directly compare against </w:t>
       </w:r>
       <w:r>
@@ -3419,68 +2920,33 @@
       <w:r>
         <w:t>.2</w:t>
       </w:r>
-      <w:ins w:id="102" w:author="Ian Hussey" w:date="2022-07-28T16:04:00Z">
-        <w:r>
-          <w:t>1</w:t>
-        </w:r>
-      </w:ins>
-      <w:del w:id="103" w:author="Ian Hussey" w:date="2022-07-28T16:04:00Z">
-        <w:r>
-          <w:delText>0</w:delText>
-        </w:r>
-      </w:del>
+      <w:r>
+        <w:t>1</w:t>
+      </w:r>
       <w:r>
         <w:t>, 95% CI [.0</w:t>
       </w:r>
-      <w:ins w:id="104" w:author="Ian Hussey" w:date="2022-07-28T16:04:00Z">
-        <w:r>
-          <w:t>6</w:t>
-        </w:r>
-      </w:ins>
-      <w:del w:id="105" w:author="Ian Hussey" w:date="2022-07-28T16:04:00Z">
-        <w:r>
-          <w:delText>5</w:delText>
-        </w:r>
-      </w:del>
+      <w:r>
+        <w:t>6</w:t>
+      </w:r>
       <w:r>
         <w:t>, .3</w:t>
       </w:r>
-      <w:ins w:id="106" w:author="Ian Hussey" w:date="2022-07-28T16:04:00Z">
-        <w:r>
-          <w:t>6</w:t>
-        </w:r>
-      </w:ins>
-      <w:del w:id="107" w:author="Ian Hussey" w:date="2022-07-28T16:04:00Z">
-        <w:r>
-          <w:delText>4</w:delText>
-        </w:r>
-      </w:del>
+      <w:r>
+        <w:t>6</w:t>
+      </w:r>
       <w:r>
         <w:t xml:space="preserve">], 95% </w:t>
       </w:r>
-      <w:ins w:id="108" w:author="Ian Hussey" w:date="2022-07-28T16:04:00Z">
-        <w:r>
-          <w:t>PI</w:t>
-        </w:r>
-      </w:ins>
-      <w:del w:id="109" w:author="Ian Hussey" w:date="2022-07-28T16:04:00Z">
-        <w:r>
-          <w:delText>CR</w:delText>
-        </w:r>
-      </w:del>
+      <w:r>
+        <w:t>PI</w:t>
+      </w:r>
       <w:r>
         <w:t xml:space="preserve"> [-.15, .</w:t>
       </w:r>
-      <w:ins w:id="110" w:author="Ian Hussey" w:date="2022-07-28T16:04:00Z">
-        <w:r>
-          <w:t>57</w:t>
-        </w:r>
-      </w:ins>
-      <w:del w:id="111" w:author="Ian Hussey" w:date="2022-07-28T16:04:00Z">
-        <w:r>
-          <w:delText>49</w:delText>
-        </w:r>
-      </w:del>
+      <w:r>
+        <w:t>57</w:t>
+      </w:r>
       <w:r>
         <w:t>].</w:t>
       </w:r>
@@ -3508,16 +2974,9 @@
       <w:r>
         <w:t xml:space="preserve"> = 7) = </w:t>
       </w:r>
-      <w:ins w:id="112" w:author="Ian Hussey" w:date="2022-07-28T16:04:00Z">
-        <w:r>
-          <w:t>18.23</w:t>
-        </w:r>
-      </w:ins>
-      <w:del w:id="113" w:author="Ian Hussey" w:date="2022-07-28T16:04:00Z">
-        <w:r>
-          <w:delText>21.4</w:delText>
-        </w:r>
-      </w:del>
+      <w:r>
+        <w:t>18.23</w:t>
+      </w:r>
       <w:r>
         <w:t xml:space="preserve">, </w:t>
       </w:r>
@@ -3530,16 +2989,9 @@
       <w:r>
         <w:t xml:space="preserve"> = .0</w:t>
       </w:r>
-      <w:ins w:id="114" w:author="Ian Hussey" w:date="2022-07-28T16:04:00Z">
-        <w:r>
-          <w:t>11</w:t>
-        </w:r>
-      </w:ins>
-      <w:del w:id="115" w:author="Ian Hussey" w:date="2022-07-28T16:04:00Z">
-        <w:r>
-          <w:delText>03</w:delText>
-        </w:r>
-      </w:del>
+      <w:r>
+        <w:t>11</w:t>
+      </w:r>
       <w:r>
         <w:t xml:space="preserve">, </w:t>
       </w:r>
@@ -3569,7 +3021,6 @@
         <w:rPr>
           <w:i/>
         </w:rPr>
-        <w:lastRenderedPageBreak/>
         <w:t>I</w:t>
       </w:r>
       <w:r>
@@ -3582,21 +3033,9 @@
       <w:r>
         <w:t xml:space="preserve"> =</w:t>
       </w:r>
-      <w:ins w:id="116" w:author="Ian Hussey" w:date="2022-07-28T16:04:00Z">
-        <w:r>
-          <w:t xml:space="preserve"> 59.</w:t>
-        </w:r>
-      </w:ins>
-      <w:ins w:id="117" w:author="Ian Hussey" w:date="2022-07-28T16:05:00Z">
-        <w:r>
-          <w:t>48</w:t>
-        </w:r>
-      </w:ins>
-      <w:del w:id="118" w:author="Ian Hussey" w:date="2022-07-28T16:04:00Z">
-        <w:r>
-          <w:delText xml:space="preserve"> 64.8</w:delText>
-        </w:r>
-      </w:del>
+      <w:r>
+        <w:t xml:space="preserve"> 59.48</w:t>
+      </w:r>
       <w:r>
         <w:t xml:space="preserve">%, </w:t>
       </w:r>
@@ -3616,21 +3055,18 @@
       <w:r>
         <w:t xml:space="preserve"> = 2.</w:t>
       </w:r>
-      <w:ins w:id="119" w:author="Ian Hussey" w:date="2022-07-28T16:05:00Z">
-        <w:r>
-          <w:t>47</w:t>
-        </w:r>
-      </w:ins>
-      <w:del w:id="120" w:author="Ian Hussey" w:date="2022-07-28T16:05:00Z">
-        <w:r>
-          <w:delText>8</w:delText>
-        </w:r>
-      </w:del>
+      <w:r>
+        <w:t>47</w:t>
+      </w:r>
       <w:r>
         <w:t xml:space="preserve">. </w:t>
       </w:r>
       <w:r>
-        <w:t xml:space="preserve">Test-retest was near zero for half of the IRAPs (i.e., gender, body image, race, and Lincoln-Hitler). </w:t>
+        <w:t xml:space="preserve">Test-retest was near zero for </w:t>
+      </w:r>
+      <w:r>
+        <w:lastRenderedPageBreak/>
+        <w:t xml:space="preserve">half of the IRAPs (i.e., gender, body image, race, and Lincoln-Hitler). </w:t>
       </w:r>
     </w:p>
     <w:p>
@@ -3700,102 +3136,52 @@
       <w:pPr>
         <w:ind w:firstLine="0"/>
       </w:pPr>
-      <w:ins w:id="121" w:author="Ian Hussey" w:date="2022-07-28T17:22:00Z">
-        <w:r>
-          <w:rPr>
-            <w:noProof/>
-          </w:rPr>
-          <w:drawing>
-            <wp:inline distT="0" distB="0" distL="0" distR="0" wp14:anchorId="60D2309D" wp14:editId="51A4ECE6">
-              <wp:extent cx="2755900" cy="2755900"/>
-              <wp:effectExtent l="0" t="0" r="0" b="0"/>
-              <wp:docPr id="9" name="Picture 9"/>
-              <wp:cNvGraphicFramePr>
-                <a:graphicFrameLocks xmlns:a="http://schemas.openxmlformats.org/drawingml/2006/main" noChangeAspect="1"/>
-              </wp:cNvGraphicFramePr>
-              <a:graphic xmlns:a="http://schemas.openxmlformats.org/drawingml/2006/main">
-                <a:graphicData uri="http://schemas.openxmlformats.org/drawingml/2006/picture">
-                  <pic:pic xmlns:pic="http://schemas.openxmlformats.org/drawingml/2006/picture">
-                    <pic:nvPicPr>
-                      <pic:cNvPr id="9" name="Picture 9"/>
-                      <pic:cNvPicPr/>
-                    </pic:nvPicPr>
-                    <pic:blipFill>
-                      <a:blip r:embed="rId18">
-                        <a:extLst>
-                          <a:ext uri="{28A0092B-C50C-407E-A947-70E740481C1C}">
-                            <a14:useLocalDpi xmlns:a14="http://schemas.microsoft.com/office/drawing/2010/main" val="0"/>
-                          </a:ext>
-                        </a:extLst>
-                      </a:blip>
-                      <a:stretch>
-                        <a:fillRect/>
-                      </a:stretch>
-                    </pic:blipFill>
-                    <pic:spPr>
-                      <a:xfrm>
-                        <a:off x="0" y="0"/>
-                        <a:ext cx="2755900" cy="2755900"/>
-                      </a:xfrm>
-                      <a:prstGeom prst="rect">
-                        <a:avLst/>
-                      </a:prstGeom>
-                    </pic:spPr>
-                  </pic:pic>
-                </a:graphicData>
-              </a:graphic>
-            </wp:inline>
-          </w:drawing>
-        </w:r>
-      </w:ins>
-      <w:del w:id="122" w:author="Ian Hussey" w:date="2022-07-28T17:22:00Z">
-        <w:r>
-          <w:rPr>
-            <w:noProof/>
-          </w:rPr>
-          <w:drawing>
-            <wp:inline distT="0" distB="0" distL="0" distR="0" wp14:anchorId="45DF2EF3" wp14:editId="11CDBEEA">
-              <wp:extent cx="2755900" cy="2755900"/>
-              <wp:effectExtent l="0" t="0" r="0" b="0"/>
-              <wp:docPr id="6" name="Picture 6"/>
-              <wp:cNvGraphicFramePr>
-                <a:graphicFrameLocks xmlns:a="http://schemas.openxmlformats.org/drawingml/2006/main" noChangeAspect="1"/>
-              </wp:cNvGraphicFramePr>
-              <a:graphic xmlns:a="http://schemas.openxmlformats.org/drawingml/2006/main">
-                <a:graphicData uri="http://schemas.openxmlformats.org/drawingml/2006/picture">
-                  <pic:pic xmlns:pic="http://schemas.openxmlformats.org/drawingml/2006/picture">
-                    <pic:nvPicPr>
-                      <pic:cNvPr id="6" name="Picture 6"/>
-                      <pic:cNvPicPr/>
-                    </pic:nvPicPr>
-                    <pic:blipFill>
-                      <a:blip r:embed="rId19">
-                        <a:extLst>
-                          <a:ext uri="{28A0092B-C50C-407E-A947-70E740481C1C}">
-                            <a14:useLocalDpi xmlns:a14="http://schemas.microsoft.com/office/drawing/2010/main" val="0"/>
-                          </a:ext>
-                        </a:extLst>
-                      </a:blip>
-                      <a:stretch>
-                        <a:fillRect/>
-                      </a:stretch>
-                    </pic:blipFill>
-                    <pic:spPr>
-                      <a:xfrm>
-                        <a:off x="0" y="0"/>
-                        <a:ext cx="2755900" cy="2755900"/>
-                      </a:xfrm>
-                      <a:prstGeom prst="rect">
-                        <a:avLst/>
-                      </a:prstGeom>
-                    </pic:spPr>
-                  </pic:pic>
-                </a:graphicData>
-              </a:graphic>
-            </wp:inline>
-          </w:drawing>
-        </w:r>
-      </w:del>
+      <w:r>
+        <w:rPr>
+          <w:noProof/>
+        </w:rPr>
+        <w:drawing>
+          <wp:inline distT="0" distB="0" distL="0" distR="0" wp14:anchorId="60D2309D" wp14:editId="51A4ECE6">
+            <wp:extent cx="2755900" cy="2755900"/>
+            <wp:effectExtent l="0" t="0" r="0" b="0"/>
+            <wp:docPr id="9" name="Picture 9"/>
+            <wp:cNvGraphicFramePr>
+              <a:graphicFrameLocks xmlns:a="http://schemas.openxmlformats.org/drawingml/2006/main" noChangeAspect="1"/>
+            </wp:cNvGraphicFramePr>
+            <a:graphic xmlns:a="http://schemas.openxmlformats.org/drawingml/2006/main">
+              <a:graphicData uri="http://schemas.openxmlformats.org/drawingml/2006/picture">
+                <pic:pic xmlns:pic="http://schemas.openxmlformats.org/drawingml/2006/picture">
+                  <pic:nvPicPr>
+                    <pic:cNvPr id="9" name="Picture 9"/>
+                    <pic:cNvPicPr/>
+                  </pic:nvPicPr>
+                  <pic:blipFill>
+                    <a:blip r:embed="rId15">
+                      <a:extLst>
+                        <a:ext uri="{28A0092B-C50C-407E-A947-70E740481C1C}">
+                          <a14:useLocalDpi xmlns:a14="http://schemas.microsoft.com/office/drawing/2010/main" val="0"/>
+                        </a:ext>
+                      </a:extLst>
+                    </a:blip>
+                    <a:stretch>
+                      <a:fillRect/>
+                    </a:stretch>
+                  </pic:blipFill>
+                  <pic:spPr>
+                    <a:xfrm>
+                      <a:off x="0" y="0"/>
+                      <a:ext cx="2755900" cy="2755900"/>
+                    </a:xfrm>
+                    <a:prstGeom prst="rect">
+                      <a:avLst/>
+                    </a:prstGeom>
+                  </pic:spPr>
+                </pic:pic>
+              </a:graphicData>
+            </a:graphic>
+          </wp:inline>
+        </w:drawing>
+      </w:r>
     </w:p>
     <w:p>
       <w:pPr>
@@ -4143,10 +3529,7 @@
         </w:rPr>
       </w:pPr>
       <w:r>
-        <w:t xml:space="preserve">We can imagine that one measure is the IRAP and the other is some external variable of interest, such as </w:t>
-      </w:r>
-      <w:r>
-        <w:t xml:space="preserve">a disgust-related behavioral approach task </w:t>
+        <w:t xml:space="preserve">We can imagine that one measure is the IRAP and the other is some external variable of interest, such as a disgust-related behavioral approach task </w:t>
       </w:r>
       <w:r>
         <w:fldChar w:fldCharType="begin"/>
@@ -4158,7 +3541,10 @@
         <w:fldChar w:fldCharType="separate"/>
       </w:r>
       <w:r>
-        <w:t>(Nicholson &amp; Barnes-Holmes, 2012)</w:t>
+        <w:t xml:space="preserve">(Nicholson </w:t>
+      </w:r>
+      <w:r>
+        <w:t>&amp; Barnes-Holmes, 2012)</w:t>
       </w:r>
       <w:r>
         <w:fldChar w:fldCharType="end"/>
@@ -4175,16 +3561,9 @@
       <w:r>
         <w:t>.2</w:t>
       </w:r>
-      <w:ins w:id="123" w:author="Ian Hussey" w:date="2022-07-28T16:05:00Z">
-        <w:r>
-          <w:t>1</w:t>
-        </w:r>
-      </w:ins>
-      <w:del w:id="124" w:author="Ian Hussey" w:date="2022-07-28T16:05:00Z">
-        <w:r>
-          <w:delText>0</w:delText>
-        </w:r>
-      </w:del>
+      <w:r>
+        <w:t>1</w:t>
+      </w:r>
       <w:r>
         <w:t>)</w:t>
       </w:r>
@@ -4200,16 +3579,9 @@
       <w:r>
         <w:t xml:space="preserve"> (α = .5</w:t>
       </w:r>
-      <w:ins w:id="125" w:author="Ian Hussey" w:date="2022-07-28T16:05:00Z">
-        <w:r>
-          <w:t>4</w:t>
-        </w:r>
-      </w:ins>
-      <w:del w:id="126" w:author="Ian Hussey" w:date="2022-07-28T16:05:00Z">
-        <w:r>
-          <w:delText>1</w:delText>
-        </w:r>
-      </w:del>
+      <w:r>
+        <w:t>4</w:t>
+      </w:r>
       <w:r>
         <w:t xml:space="preserve">). Maximum correlations with the IRAP (i.e., where true correlation </w:t>
       </w:r>
@@ -4259,16 +3631,9 @@
       <w:r>
         <w:t>.4</w:t>
       </w:r>
-      <w:ins w:id="127" w:author="Ian Hussey" w:date="2022-07-28T16:06:00Z">
-        <w:r>
-          <w:t>6</w:t>
-        </w:r>
-      </w:ins>
-      <w:del w:id="128" w:author="Ian Hussey" w:date="2022-07-28T16:06:00Z">
-        <w:r>
-          <w:delText>5</w:delText>
-        </w:r>
-      </w:del>
+      <w:r>
+        <w:t>6</w:t>
+      </w:r>
       <w:r>
         <w:t xml:space="preserve"> and .72</w:t>
       </w:r>
@@ -4324,16 +3689,9 @@
       <w:r>
         <w:t>.2</w:t>
       </w:r>
-      <w:ins w:id="129" w:author="Ian Hussey" w:date="2022-07-28T16:07:00Z">
-        <w:r>
-          <w:t>3</w:t>
-        </w:r>
-      </w:ins>
-      <w:del w:id="130" w:author="Ian Hussey" w:date="2022-07-28T16:07:00Z">
-        <w:r>
-          <w:delText>2</w:delText>
-        </w:r>
-      </w:del>
+      <w:r>
+        <w:t>3</w:t>
+      </w:r>
       <w:r>
         <w:t xml:space="preserve"> and .36</w:t>
       </w:r>
@@ -4632,35 +3990,21 @@
       <w:r>
         <w:t>.2</w:t>
       </w:r>
-      <w:ins w:id="131" w:author="Ian Hussey" w:date="2022-07-28T16:08:00Z">
-        <w:r>
-          <w:t>1</w:t>
-        </w:r>
-      </w:ins>
-      <w:del w:id="132" w:author="Ian Hussey" w:date="2022-07-28T16:08:00Z">
-        <w:r>
-          <w:delText>0</w:delText>
-        </w:r>
-      </w:del>
+      <w:r>
+        <w:t>1</w:t>
+      </w:r>
       <w:r>
         <w:t xml:space="preserve">), in order to increase internal consistency to ICC = .70, the task would need to contain </w:t>
       </w:r>
-      <w:ins w:id="133" w:author="Ian Hussey" w:date="2022-07-28T16:08:00Z">
-        <w:r>
-          <w:t>8.8</w:t>
-        </w:r>
-      </w:ins>
-      <w:del w:id="134" w:author="Ian Hussey" w:date="2022-07-28T16:08:00Z">
-        <w:r>
-          <w:delText>9.3</w:delText>
-        </w:r>
-      </w:del>
-      <w:r>
-        <w:t xml:space="preserve"> times the number of trials it currently does. In order to put these in context, the IRAP currently </w:t>
+      <w:r>
+        <w:t>8.8</w:t>
+      </w:r>
+      <w:r>
+        <w:t xml:space="preserve"> times the number of trials it currently does. In order to put these in context, the IRAP currently takes around 10 to 15 minutes to complete. These </w:t>
       </w:r>
       <w:r>
         <w:lastRenderedPageBreak/>
-        <w:t>takes around 10 to 15 minutes to complete. These increases would therefore result in a t</w:t>
+        <w:t>increases would therefore result in a t</w:t>
       </w:r>
       <w:r>
         <w:t xml:space="preserve">ask that would take between </w:t>
@@ -4678,15 +4022,7 @@
         <w:t xml:space="preserve"> </w:t>
       </w:r>
       <w:r>
-        <w:t xml:space="preserve">complete, depending on the type </w:t>
-      </w:r>
-      <w:del w:id="135" w:author="Ian Hussey" w:date="2022-07-28T17:18:00Z">
-        <w:r>
-          <w:delText xml:space="preserve">and level </w:delText>
-        </w:r>
-      </w:del>
-      <w:r>
-        <w:t xml:space="preserve">of reliability desired. While technically possible, this may either put an unreasonable burden on participants or lower the tasks utility relative to information that could be collected via alternative methodologies. </w:t>
+        <w:t xml:space="preserve">complete, depending on the type of reliability desired. While technically possible, this may either put an unreasonable burden on participants or lower the tasks utility relative to information that could be collected via alternative methodologies. </w:t>
       </w:r>
       <w:r>
         <w:t>It therefore seemed useful to explore alternative ways to improve reliability.</w:t>
@@ -4845,16 +4181,9 @@
       <w:r>
         <w:t xml:space="preserve"> = .5</w:t>
       </w:r>
-      <w:ins w:id="136" w:author="Ian Hussey" w:date="2022-07-28T16:24:00Z">
-        <w:r>
-          <w:t>2</w:t>
-        </w:r>
-      </w:ins>
-      <w:del w:id="137" w:author="Ian Hussey" w:date="2022-07-28T16:24:00Z">
-        <w:r>
-          <w:delText>3</w:delText>
-        </w:r>
-      </w:del>
+      <w:r>
+        <w:t>2</w:t>
+      </w:r>
       <w:r>
         <w:t xml:space="preserve">, 95% CI [.46, .58], A scores: </w:t>
       </w:r>
@@ -4864,29 +4193,15 @@
       <w:r>
         <w:t xml:space="preserve"> = .5</w:t>
       </w:r>
-      <w:ins w:id="138" w:author="Ian Hussey" w:date="2022-07-28T16:24:00Z">
-        <w:r>
-          <w:t>4</w:t>
-        </w:r>
-      </w:ins>
-      <w:del w:id="139" w:author="Ian Hussey" w:date="2022-07-28T16:24:00Z">
-        <w:r>
-          <w:delText>5</w:delText>
-        </w:r>
-      </w:del>
+      <w:r>
+        <w:t>4</w:t>
+      </w:r>
       <w:r>
         <w:t>, 95% CI [.4</w:t>
       </w:r>
-      <w:ins w:id="140" w:author="Ian Hussey" w:date="2022-07-28T16:24:00Z">
-        <w:r>
-          <w:t>7</w:t>
-        </w:r>
-      </w:ins>
-      <w:del w:id="141" w:author="Ian Hussey" w:date="2022-07-28T16:24:00Z">
-        <w:r>
-          <w:delText>8</w:delText>
-        </w:r>
-      </w:del>
+      <w:r>
+        <w:t>7</w:t>
+      </w:r>
       <w:r>
         <w:t xml:space="preserve">, .61], </w:t>
       </w:r>
@@ -4915,16 +4230,9 @@
       <w:r>
         <w:t xml:space="preserve"> = 1) = 0.</w:t>
       </w:r>
-      <w:ins w:id="142" w:author="Ian Hussey" w:date="2022-07-28T16:10:00Z">
-        <w:r>
-          <w:t>3577</w:t>
-        </w:r>
-      </w:ins>
-      <w:del w:id="143" w:author="Ian Hussey" w:date="2022-07-28T16:10:00Z">
-        <w:r>
-          <w:delText>50</w:delText>
-        </w:r>
-      </w:del>
+      <w:r>
+        <w:t>3577</w:t>
+      </w:r>
       <w:r>
         <w:t xml:space="preserve">, </w:t>
       </w:r>
@@ -4937,21 +4245,9 @@
       <w:r>
         <w:t xml:space="preserve"> = .</w:t>
       </w:r>
-      <w:ins w:id="144" w:author="Ian Hussey" w:date="2022-07-28T16:25:00Z">
-        <w:r>
-          <w:t>5</w:t>
-        </w:r>
-      </w:ins>
-      <w:ins w:id="145" w:author="Ian Hussey" w:date="2022-07-28T16:26:00Z">
-        <w:r>
-          <w:t>49</w:t>
-        </w:r>
-      </w:ins>
-      <w:del w:id="146" w:author="Ian Hussey" w:date="2022-07-28T16:10:00Z">
-        <w:r>
-          <w:delText>478</w:delText>
-        </w:r>
-      </w:del>
+      <w:r>
+        <w:t>549</w:t>
+      </w:r>
       <w:r>
         <w:t xml:space="preserve">. </w:t>
       </w:r>
@@ -4985,30 +4281,20 @@
         <w:t>.</w:t>
       </w:r>
       <w:r>
-        <w:t xml:space="preserve"> These blocks have in the past often been referred to as being assumed to be ‘consistent’ versus ‘inconsistent’ with participants’ learning histories. Although this terminology is common, we have avoided it in this article until now on the basis that we feel that it can confuse aspects of the procedure and results (i.e., consistency with learning history should be derived from the results rather than assumed). As such, it is important to note that the ‘consistent’ block order is an imposition of the researcher’s expectations rather than a conclusion based on the data. Nonetheless, this </w:t>
-      </w:r>
-      <w:r>
-        <w:t xml:space="preserve">variable is commonly recorded and reported in articles, and it may be the case that internal consistency results differ based on block order. The data used for the internal consistency sensitivity meta-analysis was therefore split into two groups: participants who received the consistent-first vs. the inconsistent first block order. </w:t>
+        <w:t xml:space="preserve"> These blocks have in the past often been referred to as being assumed to be ‘consistent’ versus ‘inconsistent’ with participants’ learning histories. Although this terminology is common, we have avoided it in this article until now on the basis that we feel that it can confuse aspects of the procedure and results (i.e., consistency with learning history should be derived from the results rather than assumed). As such, it is important to note that the ‘consistent’ block order is an imposition of the researcher’s expectations rather than a conclusion based on the data. Nonetheless, this variable is commonly recorded and reported in articles, </w:t>
+      </w:r>
+      <w:r>
+        <w:t xml:space="preserve">and it may be the case that internal consistency results differ based on block order. The data used for the internal consistency sensitivity meta-analysis was therefore split into two groups: participants who received the consistent-first vs. the inconsistent first block order. </w:t>
       </w:r>
       <w:r>
         <w:t xml:space="preserve">Permuted internal consistency estimates were again calculated, and then compared in a multilevel moderator meta-analysis, with IRAP type as random intercept and block order as moderator. Only IRAPs which contained both block type orders between participants were considered. </w:t>
       </w:r>
       <w:r>
-        <w:t xml:space="preserve">No differences </w:t>
-      </w:r>
-      <w:del w:id="147" w:author="Ian Hussey" w:date="2022-07-28T16:49:00Z">
-        <w:r>
-          <w:delText xml:space="preserve">were observed </w:delText>
-        </w:r>
-      </w:del>
-      <w:r>
-        <w:t xml:space="preserve">in internal consistency </w:t>
-      </w:r>
-      <w:ins w:id="148" w:author="Ian Hussey" w:date="2022-07-28T16:49:00Z">
-        <w:r>
-          <w:t xml:space="preserve">were observed </w:t>
-        </w:r>
-      </w:ins>
+        <w:t xml:space="preserve">No differences in internal consistency </w:t>
+      </w:r>
+      <w:r>
+        <w:t xml:space="preserve">were observed </w:t>
+      </w:r>
       <w:r>
         <w:t xml:space="preserve">between the block orders; consistent block first: </w:t>
       </w:r>
@@ -5024,42 +4310,21 @@
       <w:r>
         <w:t xml:space="preserve"> = .4</w:t>
       </w:r>
-      <w:ins w:id="149" w:author="Ian Hussey" w:date="2022-07-28T16:26:00Z">
-        <w:r>
-          <w:t>9</w:t>
-        </w:r>
-      </w:ins>
-      <w:del w:id="150" w:author="Ian Hussey" w:date="2022-07-28T16:26:00Z">
-        <w:r>
-          <w:delText>8</w:delText>
-        </w:r>
-      </w:del>
+      <w:r>
+        <w:t>9</w:t>
+      </w:r>
       <w:r>
         <w:t>, 95% CI [.</w:t>
       </w:r>
-      <w:ins w:id="151" w:author="Ian Hussey" w:date="2022-07-28T16:27:00Z">
-        <w:r>
-          <w:t>30</w:t>
-        </w:r>
-      </w:ins>
-      <w:del w:id="152" w:author="Ian Hussey" w:date="2022-07-28T16:27:00Z">
-        <w:r>
-          <w:delText>29</w:delText>
-        </w:r>
-      </w:del>
+      <w:r>
+        <w:t>30</w:t>
+      </w:r>
       <w:r>
         <w:t>, .6</w:t>
       </w:r>
-      <w:ins w:id="153" w:author="Ian Hussey" w:date="2022-07-28T16:27:00Z">
-        <w:r>
-          <w:t>3</w:t>
-        </w:r>
-      </w:ins>
-      <w:del w:id="154" w:author="Ian Hussey" w:date="2022-07-28T16:27:00Z">
-        <w:r>
-          <w:delText>2</w:delText>
-        </w:r>
-      </w:del>
+      <w:r>
+        <w:t>3</w:t>
+      </w:r>
       <w:r>
         <w:t xml:space="preserve">], </w:t>
       </w:r>
@@ -5088,19 +4353,9 @@
       <w:r>
         <w:t xml:space="preserve"> = 1) = 0.</w:t>
       </w:r>
-      <w:ins w:id="155" w:author="Ian Hussey" w:date="2022-07-28T16:11:00Z">
-        <w:r>
-          <w:t>1593</w:t>
-        </w:r>
-      </w:ins>
-      <w:del w:id="156" w:author="Ian Hussey" w:date="2022-07-28T16:11:00Z">
-        <w:r>
-          <w:delText>0</w:delText>
-        </w:r>
-        <w:r>
-          <w:delText>6</w:delText>
-        </w:r>
-      </w:del>
+      <w:r>
+        <w:t>1593</w:t>
+      </w:r>
       <w:r>
         <w:t xml:space="preserve">, </w:t>
       </w:r>
@@ -5113,31 +4368,17 @@
       <w:r>
         <w:t xml:space="preserve"> = .</w:t>
       </w:r>
-      <w:ins w:id="157" w:author="Ian Hussey" w:date="2022-07-28T16:11:00Z">
-        <w:r>
-          <w:t>6</w:t>
-        </w:r>
-      </w:ins>
-      <w:ins w:id="158" w:author="Ian Hussey" w:date="2022-07-28T16:27:00Z">
-        <w:r>
-          <w:t>89</w:t>
-        </w:r>
-      </w:ins>
-      <w:del w:id="159" w:author="Ian Hussey" w:date="2022-07-28T16:11:00Z">
-        <w:r>
-          <w:delText>810</w:delText>
-        </w:r>
-      </w:del>
+      <w:r>
+        <w:t>6</w:t>
+      </w:r>
+      <w:r>
+        <w:t>89</w:t>
+      </w:r>
       <w:r>
         <w:t xml:space="preserve">. </w:t>
       </w:r>
     </w:p>
     <w:p>
-      <w:pPr>
-        <w:rPr>
-          <w:ins w:id="160" w:author="Ian Hussey" w:date="2022-07-28T16:54:00Z"/>
-        </w:rPr>
-      </w:pPr>
       <w:r>
         <w:rPr>
           <w:b/>
@@ -5147,158 +4388,30 @@
       <w:r>
         <w:t xml:space="preserve"> Finally, another commonly reported variation in the IRAP’s procedural features is whether the response options (e.g., True and False) were either static (e.g., True always on the left, False on the right) or whether they swapped sides pseudorandomly between trials. Roughly one third of the studies in our dataset used static response options, and two thirds used moving. Although it is not often discussed within published articles, informal discussion among IRAP researchers around the decision to use static or moving response options has often been that, on the one hand, static response options appear to make the task easier to complete and perhaps therefore reduces noise in reaction times. But, on the other hand, static response options may allow participants to privately recode the response options in order to make the task easier for themselves (e.g., treating the ‘True’ response as if it is labelled ‘False’ to make responding in the history-inconsistent blocks easier). This provided a testable hypothesis, that internal consistency would be higher when response options were static. The permutated estimates from the internal consistency meta-analysis were used in a moderator meta-analysis that added response option location as a moderator. </w:t>
       </w:r>
-      <w:del w:id="161" w:author="Ian Hussey" w:date="2022-07-28T16:48:00Z">
-        <w:r>
-          <w:delText xml:space="preserve">Results demonstrated that </w:delText>
-        </w:r>
-      </w:del>
-      <w:ins w:id="162" w:author="Ian Hussey" w:date="2022-07-28T16:48:00Z">
-        <w:r>
-          <w:t xml:space="preserve">No </w:t>
-        </w:r>
-      </w:ins>
-      <w:ins w:id="163" w:author="Ian Hussey" w:date="2022-07-28T16:51:00Z">
-        <w:r>
-          <w:t>evidence of</w:t>
-        </w:r>
-      </w:ins>
-      <w:ins w:id="164" w:author="Ian Hussey" w:date="2022-07-28T16:49:00Z">
-        <w:r>
-          <w:t xml:space="preserve"> </w:t>
-        </w:r>
-      </w:ins>
-      <w:ins w:id="165" w:author="Ian Hussey" w:date="2022-07-28T16:48:00Z">
-        <w:r>
-          <w:t xml:space="preserve">differences </w:t>
-        </w:r>
-      </w:ins>
-      <w:ins w:id="166" w:author="Ian Hussey" w:date="2022-07-28T16:49:00Z">
-        <w:r>
-          <w:t xml:space="preserve">in </w:t>
-        </w:r>
-      </w:ins>
+      <w:r>
+        <w:t xml:space="preserve">No evidence of differences in </w:t>
+      </w:r>
       <w:r>
         <w:t xml:space="preserve">internal consistency </w:t>
       </w:r>
-      <w:del w:id="167" w:author="Ian Hussey" w:date="2022-07-28T16:49:00Z">
-        <w:r>
-          <w:delText xml:space="preserve">was </w:delText>
-        </w:r>
-      </w:del>
-      <w:ins w:id="168" w:author="Ian Hussey" w:date="2022-07-28T16:51:00Z">
-        <w:r>
-          <w:t xml:space="preserve">was </w:t>
-        </w:r>
-      </w:ins>
-      <w:ins w:id="169" w:author="Ian Hussey" w:date="2022-07-28T16:49:00Z">
-        <w:r>
-          <w:t xml:space="preserve">observed </w:t>
-        </w:r>
-      </w:ins>
-      <w:del w:id="170" w:author="Ian Hussey" w:date="2022-07-28T16:49:00Z">
-        <w:r>
-          <w:delText xml:space="preserve">found </w:delText>
-        </w:r>
-      </w:del>
-      <w:ins w:id="171" w:author="Ian Hussey" w:date="2022-07-28T16:49:00Z">
-        <w:r>
-          <w:t xml:space="preserve">between </w:t>
-        </w:r>
-      </w:ins>
-      <w:ins w:id="172" w:author="Ian Hussey" w:date="2022-07-28T16:54:00Z">
-        <w:r>
-          <w:t>static (</w:t>
-        </w:r>
-        <w:r>
-          <w:t>α</w:t>
-        </w:r>
-        <w:r>
-          <w:t xml:space="preserve"> = .59, 95% [.49, .67]) versus moving response options (</w:t>
-        </w:r>
-        <w:r>
-          <w:t>α</w:t>
-        </w:r>
-        <w:r>
-          <w:t xml:space="preserve"> = .49, 95% CI [.34, .60])</w:t>
-        </w:r>
-      </w:ins>
-      <w:del w:id="173" w:author="Ian Hussey" w:date="2022-07-28T16:49:00Z">
-        <w:r>
-          <w:delText xml:space="preserve">to be higher when </w:delText>
-        </w:r>
-      </w:del>
-      <w:del w:id="174" w:author="Ian Hussey" w:date="2022-07-28T16:54:00Z">
-        <w:r>
-          <w:delText>response option locations</w:delText>
-        </w:r>
-      </w:del>
-      <w:del w:id="175" w:author="Ian Hussey" w:date="2022-07-28T16:49:00Z">
-        <w:r>
-          <w:delText xml:space="preserve"> were static, static: </w:delText>
-        </w:r>
-        <w:r>
-          <w:delText>α</w:delText>
-        </w:r>
-        <w:r>
-          <w:delText xml:space="preserve"> = .</w:delText>
-        </w:r>
-      </w:del>
-      <w:del w:id="176" w:author="Ian Hussey" w:date="2022-07-28T16:28:00Z">
-        <w:r>
-          <w:delText>61</w:delText>
-        </w:r>
-      </w:del>
-      <w:del w:id="177" w:author="Ian Hussey" w:date="2022-07-28T16:49:00Z">
-        <w:r>
-          <w:delText>, 95% [.</w:delText>
-        </w:r>
-      </w:del>
-      <w:del w:id="178" w:author="Ian Hussey" w:date="2022-07-28T16:28:00Z">
-        <w:r>
-          <w:delText>52</w:delText>
-        </w:r>
-      </w:del>
-      <w:del w:id="179" w:author="Ian Hussey" w:date="2022-07-28T16:49:00Z">
-        <w:r>
-          <w:delText>, .6</w:delText>
-        </w:r>
-      </w:del>
-      <w:del w:id="180" w:author="Ian Hussey" w:date="2022-07-28T16:28:00Z">
-        <w:r>
-          <w:delText>9</w:delText>
-        </w:r>
-      </w:del>
-      <w:del w:id="181" w:author="Ian Hussey" w:date="2022-07-28T16:49:00Z">
-        <w:r>
-          <w:delText xml:space="preserve">], moving: </w:delText>
-        </w:r>
-        <w:r>
-          <w:delText>α</w:delText>
-        </w:r>
-        <w:r>
-          <w:delText xml:space="preserve"> = .4</w:delText>
-        </w:r>
-      </w:del>
-      <w:del w:id="182" w:author="Ian Hussey" w:date="2022-07-28T16:29:00Z">
-        <w:r>
-          <w:delText>8</w:delText>
-        </w:r>
-      </w:del>
-      <w:del w:id="183" w:author="Ian Hussey" w:date="2022-07-28T16:49:00Z">
-        <w:r>
-          <w:delText>, 95% CI [.3</w:delText>
-        </w:r>
-      </w:del>
-      <w:del w:id="184" w:author="Ian Hussey" w:date="2022-07-28T16:29:00Z">
-        <w:r>
-          <w:delText>3</w:delText>
-        </w:r>
-      </w:del>
-      <w:del w:id="185" w:author="Ian Hussey" w:date="2022-07-28T16:49:00Z">
-        <w:r>
-          <w:delText>, .60]</w:delText>
-        </w:r>
-      </w:del>
+      <w:r>
+        <w:t xml:space="preserve">was observed between </w:t>
+      </w:r>
+      <w:r>
+        <w:t>static (</w:t>
+      </w:r>
+      <w:r>
+        <w:t>α</w:t>
+      </w:r>
+      <w:r>
+        <w:t xml:space="preserve"> = .59, 95% [.49, .67]) versus moving response options (</w:t>
+      </w:r>
+      <w:r>
+        <w:t>α</w:t>
+      </w:r>
+      <w:r>
+        <w:t xml:space="preserve"> = .49, 95% CI [.34, .60])</w:t>
+      </w:r>
       <w:r>
         <w:t xml:space="preserve">, </w:t>
       </w:r>
@@ -5327,29 +4440,12 @@
       <w:r>
         <w:t xml:space="preserve"> = 1) =</w:t>
       </w:r>
-      <w:ins w:id="186" w:author="Ian Hussey" w:date="2022-07-28T16:11:00Z">
-        <w:r>
-          <w:t xml:space="preserve"> 3.</w:t>
-        </w:r>
-      </w:ins>
-      <w:ins w:id="187" w:author="Ian Hussey" w:date="2022-07-28T16:12:00Z">
-        <w:r>
-          <w:t>00</w:t>
-        </w:r>
-      </w:ins>
-      <w:ins w:id="188" w:author="Ian Hussey" w:date="2022-07-28T16:28:00Z">
-        <w:r>
-          <w:t>6</w:t>
-        </w:r>
-      </w:ins>
-      <w:del w:id="189" w:author="Ian Hussey" w:date="2022-07-28T16:11:00Z">
-        <w:r>
-          <w:delText xml:space="preserve"> </w:delText>
-        </w:r>
-        <w:r>
-          <w:delText>5.37</w:delText>
-        </w:r>
-      </w:del>
+      <w:r>
+        <w:t xml:space="preserve"> 3.00</w:t>
+      </w:r>
+      <w:r>
+        <w:t>6</w:t>
+      </w:r>
       <w:r>
         <w:t xml:space="preserve">, </w:t>
       </w:r>
@@ -5365,26 +4461,12 @@
       <w:r>
         <w:t>0</w:t>
       </w:r>
-      <w:ins w:id="190" w:author="Ian Hussey" w:date="2022-07-28T16:12:00Z">
-        <w:r>
-          <w:t>83</w:t>
-        </w:r>
-      </w:ins>
-      <w:del w:id="191" w:author="Ian Hussey" w:date="2022-07-28T16:12:00Z">
-        <w:r>
-          <w:delText>21</w:delText>
-        </w:r>
-      </w:del>
+      <w:r>
+        <w:t>83</w:t>
+      </w:r>
       <w:r>
         <w:t xml:space="preserve">. </w:t>
       </w:r>
-    </w:p>
-    <w:p>
-      <w:pPr>
-        <w:rPr>
-          <w:del w:id="192" w:author="Ian Hussey" w:date="2022-07-28T16:54:00Z"/>
-        </w:rPr>
-      </w:pPr>
     </w:p>
     <w:p>
       <w:pPr>
@@ -5432,32 +4514,24 @@
         <w:t xml:space="preserve">it used </w:t>
       </w:r>
       <w:r>
-        <w:t xml:space="preserve">more optimal analytic methods, </w:t>
-      </w:r>
+        <w:t>more optimal analytic methods, and (</w:t>
+      </w:r>
+      <w:r>
+        <w:t>d</w:t>
+      </w:r>
+      <w:r>
+        <w:t xml:space="preserve">) </w:t>
+      </w:r>
+      <w:r>
+        <w:t xml:space="preserve">it is </w:t>
+      </w:r>
+      <w:r>
+        <w:t xml:space="preserve">computationally reproducible due to sharing both data and code. </w:t>
+      </w:r>
+    </w:p>
+    <w:p>
       <w:r>
         <w:lastRenderedPageBreak/>
-        <w:t>and (</w:t>
-      </w:r>
-      <w:r>
-        <w:t>d</w:t>
-      </w:r>
-      <w:r>
-        <w:t xml:space="preserve">) </w:t>
-      </w:r>
-      <w:r>
-        <w:t xml:space="preserve">it is </w:t>
-      </w:r>
-      <w:r>
-        <w:t xml:space="preserve">computationally reproducible due to sharing both data and code. </w:t>
-      </w:r>
-    </w:p>
-    <w:p>
-      <w:pPr>
-        <w:rPr>
-          <w:ins w:id="193" w:author="Ian Hussey" w:date="2022-07-28T17:15:00Z"/>
-        </w:rPr>
-      </w:pPr>
-      <w:r>
         <w:t>Our estimate of internal consistency (α = .5</w:t>
       </w:r>
       <w:r>
@@ -5490,16 +4564,9 @@
       <w:r>
         <w:t>s</w:t>
       </w:r>
-      <w:ins w:id="194" w:author="Ian Hussey" w:date="2022-07-28T16:33:00Z">
-        <w:r>
-          <w:t xml:space="preserve"> </w:t>
-        </w:r>
-      </w:ins>
-      <w:del w:id="195" w:author="Ian Hussey" w:date="2022-07-28T16:33:00Z">
-        <w:r>
-          <w:delText xml:space="preserve"> </w:delText>
-        </w:r>
-      </w:del>
+      <w:r>
+        <w:t xml:space="preserve"> </w:t>
+      </w:r>
       <w:r>
         <w:t>(</w:t>
       </w:r>
@@ -5584,344 +4651,209 @@
       </w:r>
     </w:p>
     <w:p>
+      <w:r>
+        <w:t>Our estimate of test-retest reliability (ICC = .</w:t>
+      </w:r>
+      <w:r>
+        <w:t>2</w:t>
+      </w:r>
+      <w:r>
+        <w:t>1</w:t>
+      </w:r>
+      <w:r>
+        <w:t>, 95% CI [</w:t>
+      </w:r>
+      <w:r>
+        <w:t>.0</w:t>
+      </w:r>
+      <w:r>
+        <w:t>6</w:t>
+      </w:r>
+      <w:r>
+        <w:t>, .3</w:t>
+      </w:r>
+      <w:r>
+        <w:t>6</w:t>
+      </w:r>
+      <w:r>
+        <w:t xml:space="preserve">]) was </w:t>
+      </w:r>
+      <w:r>
+        <w:t xml:space="preserve">much </w:t>
+      </w:r>
+      <w:r>
+        <w:t xml:space="preserve">lower than those reported by either previously published meta-analysis </w:t>
+      </w:r>
+      <w:r>
+        <w:fldChar w:fldCharType="begin"/>
+      </w:r>
+      <w:r>
+        <w:instrText xml:space="preserve"> ADDIN ZOTERO_ITEM CSL_CITATION {"citationID":"R4uWUbei","properties":{"formattedCitation":"(r = .49, 95% CI [.10, .75]: Golijani-Moghaddam et al., 2013; r = .45, 95% CI [.33, .55]: Greenwald &amp; Lai, 2020)","plainCitation":"(r = .49, 95% CI [.10, .75]: Golijani-Moghaddam et al., 2013; r = .45, 95% CI [.33, .55]: Greenwald &amp; Lai, 2020)","noteIndex":0},"citationItems":[{"id":824,"uris":["http://zotero.org/users/1687755/items/WEXEG2BA"],"itemData":{"id":824,"type":"article-journal","container-title":"Journal of Contextual Behavioral Science","DOI":"10.1016/j.jcbs.2013.05.002","ISSN":"22121447","issue":"3-4","language":"en","page":"105-119","source":"CrossRef","title":"The Implicit Relational Assessment Procedure: Emerging reliability and validity data","title-short":"The Implicit Relational Assessment Procedure","volume":"2","author":[{"family":"Golijani-Moghaddam","given":"Nima"},{"family":"Hart","given":"Aidan"},{"family":"Dawson","given":"David L."}],"issued":{"date-parts":[["2013",10]]}},"prefix":"r = .49, 95% CI [.10, .75]: "},{"id":12489,"uris":["http://zotero.org/users/1687755/items/UQYJYU63"],"itemData":{"id":12489,"type":"article-journal","abstract":"In the last 20 years, research on implicit social cognition has established that social judgments and behavior are guided by attitudes and stereotypes of which the actor may lack awareness. Research using the methods of implicit social cognition has produced the concept of implicit bias, which has generated wide attention not only in social, clinical, and developmental psychology, but also in disciplines outside of psychology, including business, law, criminal justice, medicine, education, and political science. Although this rapidly growing body of research offers prospects of useful societal applications, the theory needed to confidently guide those applications remains insufficiently developed. This article describes the methods that have been developed, the findings that have been obtained, and the theoretical questions that remain to be answered.","container-title":"Annual Review of Psychology","DOI":"10.1146/annurev-psych-010419-050837","issue":"1","note":"_eprint: https://doi.org/10.1146/annurev-psych-010419-050837\nPMID: 31640465","page":"419-445","source":"Annual Reviews","title":"Implicit Social Cognition","volume":"71","author":[{"family":"Greenwald","given":"Anthony G."},{"family":"Lai","given":"Calvin K."}],"issued":{"date-parts":[["2020"]]}},"prefix":"r = .45, 95% CI [.33, .55]: "}],"schema":"https://github.com/citation-style-language/schema/raw/master/csl-citation.json"} </w:instrText>
+      </w:r>
+      <w:r>
+        <w:fldChar w:fldCharType="separate"/>
+      </w:r>
+      <w:r>
+        <w:t>(</w:t>
+      </w:r>
+      <w:r>
+        <w:rPr>
+          <w:i/>
+        </w:rPr>
+        <w:t>r</w:t>
+      </w:r>
+      <w:r>
+        <w:t xml:space="preserve"> = .49, 95% CI [.10, .75]: Golijani-Moghaddam et al., 2013; </w:t>
+      </w:r>
+      <w:r>
+        <w:rPr>
+          <w:i/>
+        </w:rPr>
+        <w:t>r</w:t>
+      </w:r>
+      <w:r>
+        <w:t xml:space="preserve"> = .45, 95% CI [.33, .55]: Greenwald &amp; Lai, 2020)</w:t>
+      </w:r>
+      <w:r>
+        <w:fldChar w:fldCharType="end"/>
+      </w:r>
+      <w:r>
+        <w:t xml:space="preserve">. </w:t>
+      </w:r>
+    </w:p>
+    <w:p>
       <w:pPr>
         <w:rPr>
-          <w:ins w:id="196" w:author="Ian Hussey" w:date="2022-07-28T17:16:00Z"/>
+          <w:color w:val="000000" w:themeColor="text1"/>
         </w:rPr>
       </w:pPr>
       <w:r>
-        <w:t>Our estimate of test-retest reliability (ICC = .</w:t>
-      </w:r>
-      <w:r>
-        <w:t>2</w:t>
-      </w:r>
-      <w:ins w:id="197" w:author="Ian Hussey" w:date="2022-07-28T16:33:00Z">
-        <w:r>
-          <w:t>1</w:t>
-        </w:r>
-      </w:ins>
-      <w:del w:id="198" w:author="Ian Hussey" w:date="2022-07-28T16:33:00Z">
-        <w:r>
-          <w:delText>0</w:delText>
-        </w:r>
-      </w:del>
-      <w:r>
-        <w:t>, 95% CI [</w:t>
-      </w:r>
-      <w:r>
-        <w:t>.0</w:t>
-      </w:r>
-      <w:ins w:id="199" w:author="Ian Hussey" w:date="2022-07-28T16:33:00Z">
-        <w:r>
-          <w:t>6</w:t>
-        </w:r>
-      </w:ins>
-      <w:del w:id="200" w:author="Ian Hussey" w:date="2022-07-28T16:33:00Z">
-        <w:r>
-          <w:delText>5</w:delText>
-        </w:r>
-      </w:del>
-      <w:r>
-        <w:t>, .3</w:t>
-      </w:r>
-      <w:ins w:id="201" w:author="Ian Hussey" w:date="2022-07-28T16:33:00Z">
-        <w:r>
-          <w:t>6</w:t>
-        </w:r>
-      </w:ins>
-      <w:del w:id="202" w:author="Ian Hussey" w:date="2022-07-28T16:33:00Z">
-        <w:r>
-          <w:delText>4</w:delText>
-        </w:r>
-      </w:del>
-      <w:r>
-        <w:t xml:space="preserve">]) was </w:t>
+        <w:t xml:space="preserve">Differences in results may be due </w:t>
+      </w:r>
+      <w:r>
+        <w:t xml:space="preserve">to </w:t>
+      </w:r>
+      <w:r>
+        <w:t>one or more features of our work relative to previous research</w:t>
+      </w:r>
+      <w:r>
+        <w:t>, such as</w:t>
+      </w:r>
+      <w:r>
+        <w:t xml:space="preserve"> our larger sample</w:t>
+      </w:r>
+      <w:r>
+        <w:t xml:space="preserve"> size and variety of domains</w:t>
+      </w:r>
+      <w:r>
+        <w:t xml:space="preserve">, the resilience of whole-lab file-drawer meta-analyses to publication bias, or our more advanced statistical methods (e.g., controlling for absolute change between timepoints, use of permutation-resampling to avoid arbitrary choices in split-half, or assessment of outliers). </w:t>
+      </w:r>
+      <w:r>
+        <w:rPr>
+          <w:color w:val="000000" w:themeColor="text1"/>
+        </w:rPr>
+        <w:t>While our results differ from previous meta-analyses to some degree, the conclusions of all agree that the IRAP’s internal consistency and test-retest reliability is poor at best.</w:t>
+      </w:r>
+    </w:p>
+    <w:p>
+      <w:r>
+        <w:t xml:space="preserve">We also considered multiple ways in which reliability could be improved. Lengthening the task to increase reliability is a common recommendation. However, depending on the type and degree of reliability that is sought, this may be less feasible in this case. Results suggest that the IRAP would need to be nearly two and a half hours long for it to provide high test-retest reliability. This is likely to be at odds with the goals and pragmatics of many forms of research. We also used moderator meta-analyses to explore whether three factors might increase internal consistency. First, based on the recommendations of De Schryver et al. </w:t>
+      </w:r>
+      <w:r>
+        <w:fldChar w:fldCharType="begin"/>
+      </w:r>
+      <w:r>
+        <w:instrText xml:space="preserve"> ADDIN ZOTERO_ITEM CSL_CITATION {"citationID":"q1CK71Kg","properties":{"formattedCitation":"(2018)","plainCitation":"(2018)","noteIndex":0},"citationItems":[{"id":7823,"uris":["http://zotero.org/users/1687755/items/GWGYDUED"],"itemData":{"id":7823,"type":"article-journal","abstract":"The Implicit Relational Assessment Procedure (IRAP) has been used to assess the probability of arbitrarily applicable relational responding or as an indirect measure of implicit attitudes. To date, IRAP effects have commonly been quantified using the DIRAP scoring algorithm, which was derived from Greenwald, Nosek and Banaji's (2003) D effect size measure. In the article, we highlight the difference between an effect size measure and a scoring algorithm, discuss the drawbacks associated with D, and propose an alternative: a probabilistic, semiparametric measure referred to as the Probabilistic Index (Thas, De Neve, Clement, &amp; Ottoy, 2012). Using a relatively large IRAP dataset, we demonstrate how the PI is more robust to the influence of outliers and skew (which are typical of reaction time data). Finally, we conclude that PI models, in addition to producing point estimate scores, can also provide confidence intervals, significance tests, and afford the possibility to include covariates, all of which may aid single subject design studies.","container-title":"Journal of Contextual Behavioral Science","DOI":"10.1016/j.jcbs.2018.01.001","ISSN":"2212-1447","journalAbbreviation":"Journal of Contextual Behavioral Science","page":"97-103","source":"ScienceDirect","title":"The PIIRAP: An alternative scoring algorithm for the IRAP using a probabilistic semiparametric effect size measure","title-short":"The PIIRAP","volume":"7","author":[{"family":"De Schryver","given":"Maarten"},{"family":"Hussey","given":"Ian"},{"family":"De Neve","given":"Jan"},{"family":"Cartwright","given":"Aoife"},{"family":"Barnes-Holmes","given":"Dermot"}],"issued":{"date-parts":[["2018",1,1]]}},"suppress-author":true}],"schema":"https://github.com/citation-style-language/schema/raw/master/csl-citation.json"} </w:instrText>
+      </w:r>
+      <w:r>
+        <w:fldChar w:fldCharType="separate"/>
+      </w:r>
+      <w:r>
+        <w:rPr>
+          <w:noProof/>
+        </w:rPr>
+        <w:t>(2018)</w:t>
+      </w:r>
+      <w:r>
+        <w:fldChar w:fldCharType="end"/>
+      </w:r>
+      <w:r>
+        <w:t xml:space="preserve">, we implemented a robust scoring algorithm as an alternative to the </w:t>
+      </w:r>
+      <w:r>
+        <w:rPr>
+          <w:i/>
+        </w:rPr>
+        <w:t>D</w:t>
+      </w:r>
+      <w:r>
+        <w:t xml:space="preserve"> score. However, no significant improvement in internal consistency was found. We also assessed whether two commonly manipulated procedural parameters might increase internal consistency: the order in which participants completed the blocks, and whether response option mappings were static or moving. No </w:t>
+      </w:r>
+      <w:r>
+        <w:t xml:space="preserve">evidence of a </w:t>
+      </w:r>
+      <w:r>
+        <w:t xml:space="preserve">statistically significant </w:t>
+      </w:r>
+      <w:r>
+        <w:t xml:space="preserve">difference </w:t>
+      </w:r>
+      <w:r>
+        <w:t xml:space="preserve">was found between either </w:t>
+      </w:r>
+      <w:r>
+        <w:t>block orders</w:t>
+      </w:r>
+      <w:r>
+        <w:t>. While the difference between them was not statistically significant, the numerical differences between static (</w:t>
+      </w:r>
+      <w:r>
+        <w:t>α</w:t>
+      </w:r>
+      <w:r>
+        <w:t xml:space="preserve"> = .59, 95% [.49, .67]) versus moving response options (</w:t>
+      </w:r>
+      <w:r>
+        <w:t>α</w:t>
+      </w:r>
+      <w:r>
+        <w:t xml:space="preserve"> = .49, 95% CI [.34, .60]) may suggest that fixing the location of the response options may be worthwhile. Nonetheless</w:t>
+      </w:r>
+      <w:r>
+        <w:t>,</w:t>
+      </w:r>
+      <w:r>
+        <w:t xml:space="preserve"> in both cases</w:t>
+      </w:r>
+      <w:r>
+        <w:t xml:space="preserve"> internal consistency remained to be </w:t>
       </w:r>
       <w:r>
         <w:t xml:space="preserve">much </w:t>
       </w:r>
       <w:r>
-        <w:t xml:space="preserve">lower than those reported by either previously published meta-analysis </w:t>
+        <w:t xml:space="preserve">lower than the most popular implicit measure, the IAT </w:t>
       </w:r>
       <w:r>
         <w:fldChar w:fldCharType="begin"/>
       </w:r>
       <w:r>
-        <w:instrText xml:space="preserve"> ADDIN ZOTERO_ITEM CSL_CITATION {"citationID":"R4uWUbei","properties":{"formattedCitation":"(r = .49, 95% CI [.10, .75]: Golijani-Moghaddam et al., 2013; r = .45, 95% CI [.33, .55]: Greenwald &amp; Lai, 2020)","plainCitation":"(r = .49, 95% CI [.10, .75]: Golijani-Moghaddam et al., 2013; r = .45, 95% CI [.33, .55]: Greenwald &amp; Lai, 2020)","noteIndex":0},"citationItems":[{"id":824,"uris":["http://zotero.org/users/1687755/items/WEXEG2BA"],"itemData":{"id":824,"type":"article-journal","container-title":"Journal of Contextual Behavioral Science","DOI":"10.1016/j.jcbs.2013.05.002","ISSN":"22121447","issue":"3-4","language":"en","page":"105-119","source":"CrossRef","title":"The Implicit Relational Assessment Procedure: Emerging reliability and validity data","title-short":"The Implicit Relational Assessment Procedure","volume":"2","author":[{"family":"Golijani-Moghaddam","given":"Nima"},{"family":"Hart","given":"Aidan"},{"family":"Dawson","given":"David L."}],"issued":{"date-parts":[["2013",10]]}},"prefix":"r = .49, 95% CI [.10, .75]: "},{"id":12489,"uris":["http://zotero.org/users/1687755/items/UQYJYU63"],"itemData":{"id":12489,"type":"article-journal","abstract":"In the last 20 years, research on implicit social cognition has established that social judgments and behavior are guided by attitudes and stereotypes of which the actor may lack awareness. Research using the methods of implicit social cognition has produced the concept of implicit bias, which has generated wide attention not only in social, clinical, and developmental psychology, but also in disciplines outside of psychology, including business, law, criminal justice, medicine, education, and political science. Although this rapidly growing body of research offers prospects of useful societal applications, the theory needed to confidently guide those applications remains insufficiently developed. This article describes the methods that have been developed, the findings that have been obtained, and the theoretical questions that remain to be answered.","container-title":"Annual Review of Psychology","DOI":"10.1146/annurev-psych-010419-050837","issue":"1","note":"_eprint: https://doi.org/10.1146/annurev-psych-010419-050837\nPMID: 31640465","page":"419-445","source":"Annual Reviews","title":"Implicit Social Cognition","volume":"71","author":[{"family":"Greenwald","given":"Anthony G."},{"family":"Lai","given":"Calvin K."}],"issued":{"date-parts":[["2020"]]}},"prefix":"r = .45, 95% CI [.33, .55]: "}],"schema":"https://github.com/citation-style-language/schema/raw/master/csl-citation.json"} </w:instrText>
+        <w:instrText xml:space="preserve"> ADDIN ZOTERO_ITEM CSL_CITATION {"citationID":"Y3Hyh6gt","properties":{"formattedCitation":"(\\uc0\\u945{} = .80: Greenwald &amp; Lai, 2020)","plainCitation":"(α = .80: Greenwald &amp; Lai, 2020)","noteIndex":0},"citationItems":[{"id":12489,"uris":["http://zotero.org/users/1687755/items/UQYJYU63"],"itemData":{"id":12489,"type":"article-journal","abstract":"In the last 20 years, research on implicit social cognition has established that social judgments and behavior are guided by attitudes and stereotypes of which the actor may lack awareness. Research using the methods of implicit social cognition has produced the concept of implicit bias, which has generated wide attention not only in social, clinical, and developmental psychology, but also in disciplines outside of psychology, including business, law, criminal justice, medicine, education, and political science. Although this rapidly growing body of research offers prospects of useful societal applications, the theory needed to confidently guide those applications remains insufficiently developed. This article describes the methods that have been developed, the findings that have been obtained, and the theoretical questions that remain to be answered.","container-title":"Annual Review of Psychology","DOI":"10.1146/annurev-psych-010419-050837","issue":"1","note":"_eprint: https://doi.org/10.1146/annurev-psych-010419-050837\nPMID: 31640465","page":"419-445","source":"Annual Reviews","title":"Implicit Social Cognition","volume":"71","author":[{"family":"Greenwald","given":"Anthony G."},{"family":"Lai","given":"Calvin K."}],"issued":{"date-parts":[["2020"]]}},"prefix":"α = .80: "}],"schema":"https://github.com/citation-style-language/schema/raw/master/csl-citation.json"} </w:instrText>
       </w:r>
       <w:r>
         <w:fldChar w:fldCharType="separate"/>
       </w:r>
       <w:r>
-        <w:t>(</w:t>
-      </w:r>
-      <w:r>
-        <w:rPr>
-          <w:i/>
-        </w:rPr>
-        <w:t>r</w:t>
-      </w:r>
-      <w:r>
-        <w:t xml:space="preserve"> = .49, 95% CI [.10, .75]: Golijani-Moghaddam et al., 2013; </w:t>
-      </w:r>
-      <w:r>
-        <w:rPr>
-          <w:i/>
-        </w:rPr>
-        <w:t>r</w:t>
-      </w:r>
-      <w:r>
-        <w:t xml:space="preserve"> = .45, 95% CI [.33, .55]: Greenwald &amp; Lai, 2020)</w:t>
+        <w:rPr>
+          <w:rFonts w:cs="CMU Serif Roman"/>
+        </w:rPr>
+        <w:t>(α = .80: Greenwald &amp; Lai, 2020)</w:t>
       </w:r>
       <w:r>
         <w:fldChar w:fldCharType="end"/>
       </w:r>
       <w:r>
-        <w:t xml:space="preserve">. </w:t>
-      </w:r>
-    </w:p>
-    <w:p>
-      <w:pPr>
-        <w:rPr>
-          <w:color w:val="000000" w:themeColor="text1"/>
-        </w:rPr>
-      </w:pPr>
-      <w:r>
-        <w:t xml:space="preserve">Differences in results may be due </w:t>
-      </w:r>
-      <w:r>
-        <w:t xml:space="preserve">to </w:t>
-      </w:r>
-      <w:r>
-        <w:t>one or more features of our work relative to previous research</w:t>
-      </w:r>
-      <w:r>
-        <w:t>, such as</w:t>
-      </w:r>
-      <w:r>
-        <w:t xml:space="preserve"> our larger sample</w:t>
-      </w:r>
-      <w:r>
-        <w:t xml:space="preserve"> size and variety of domains</w:t>
-      </w:r>
-      <w:r>
-        <w:t xml:space="preserve">, the resilience of whole-lab file-drawer meta-analyses to publication bias, or our more advanced statistical methods (e.g., controlling for absolute change between timepoints, use of permutation-resampling to avoid arbitrary choices in split-half, or assessment of outliers). </w:t>
-      </w:r>
-      <w:r>
-        <w:rPr>
-          <w:color w:val="000000" w:themeColor="text1"/>
-        </w:rPr>
-        <w:t>While our results differ from previous meta-analyses to some degree, the conclusions of all agree that the IRAP’s internal consistency and test-retest reliability is poor at best.</w:t>
-      </w:r>
-    </w:p>
-    <w:p>
-      <w:r>
-        <w:t xml:space="preserve">We also considered multiple ways in which reliability could be improved. Lengthening the task to increase reliability is a common recommendation. However, depending on the type and degree of reliability that is sought, this may be less feasible in this case. Results suggest that the IRAP would need to be nearly two and a half hours long for it to provide high test-retest reliability. This is likely to be at odds with the goals and pragmatics of many forms of research. We also used moderator meta-analyses to explore whether three factors might increase internal consistency. First, based on the recommendations of De Schryver et al. </w:t>
-      </w:r>
-      <w:r>
-        <w:fldChar w:fldCharType="begin"/>
-      </w:r>
-      <w:r>
-        <w:instrText xml:space="preserve"> ADDIN ZOTERO_ITEM CSL_CITATION {"citationID":"q1CK71Kg","properties":{"formattedCitation":"(2018)","plainCitation":"(2018)","noteIndex":0},"citationItems":[{"id":7823,"uris":["http://zotero.org/users/1687755/items/GWGYDUED"],"itemData":{"id":7823,"type":"article-journal","abstract":"The Implicit Relational Assessment Procedure (IRAP) has been used to assess the probability of arbitrarily applicable relational responding or as an indirect measure of implicit attitudes. To date, IRAP effects have commonly been quantified using the DIRAP scoring algorithm, which was derived from Greenwald, Nosek and Banaji's (2003) D effect size measure. In the article, we highlight the difference between an effect size measure and a scoring algorithm, discuss the drawbacks associated with D, and propose an alternative: a probabilistic, semiparametric measure referred to as the Probabilistic Index (Thas, De Neve, Clement, &amp; Ottoy, 2012). Using a relatively large IRAP dataset, we demonstrate how the PI is more robust to the influence of outliers and skew (which are typical of reaction time data). Finally, we conclude that PI models, in addition to producing point estimate scores, can also provide confidence intervals, significance tests, and afford the possibility to include covariates, all of which may aid single subject design studies.","container-title":"Journal of Contextual Behavioral Science","DOI":"10.1016/j.jcbs.2018.01.001","ISSN":"2212-1447","journalAbbreviation":"Journal of Contextual Behavioral Science","page":"97-103","source":"ScienceDirect","title":"The PIIRAP: An alternative scoring algorithm for the IRAP using a probabilistic semiparametric effect size measure","title-short":"The PIIRAP","volume":"7","author":[{"family":"De Schryver","given":"Maarten"},{"family":"Hussey","given":"Ian"},{"family":"De Neve","given":"Jan"},{"family":"Cartwright","given":"Aoife"},{"family":"Barnes-Holmes","given":"Dermot"}],"issued":{"date-parts":[["2018",1,1]]}},"suppress-author":true}],"schema":"https://github.com/citation-style-language/schema/raw/master/csl-citation.json"} </w:instrText>
-      </w:r>
-      <w:r>
-        <w:fldChar w:fldCharType="separate"/>
-      </w:r>
-      <w:r>
-        <w:rPr>
-          <w:noProof/>
-        </w:rPr>
-        <w:t>(2018)</w:t>
-      </w:r>
-      <w:r>
-        <w:fldChar w:fldCharType="end"/>
-      </w:r>
-      <w:r>
-        <w:t xml:space="preserve">, we implemented a robust scoring algorithm as an alternative to the </w:t>
-      </w:r>
-      <w:r>
-        <w:rPr>
-          <w:i/>
-        </w:rPr>
-        <w:t>D</w:t>
-      </w:r>
-      <w:r>
-        <w:t xml:space="preserve"> score. However, no significant improvement in internal consistency was found. We also assessed whether two commonly manipulated procedural parameters might increase internal consistency: the order in which participants completed the blocks, and whether response option mappings were static or moving. No </w:t>
-      </w:r>
-      <w:ins w:id="203" w:author="Ian Hussey" w:date="2022-07-28T16:46:00Z">
-        <w:r>
-          <w:t xml:space="preserve">evidence of a </w:t>
-        </w:r>
-      </w:ins>
-      <w:ins w:id="204" w:author="Ian Hussey" w:date="2022-07-28T16:53:00Z">
-        <w:r>
-          <w:t xml:space="preserve">statistically significant </w:t>
-        </w:r>
-      </w:ins>
-      <w:r>
-        <w:t>difference</w:t>
-      </w:r>
-      <w:del w:id="205" w:author="Ian Hussey" w:date="2022-07-28T16:46:00Z">
-        <w:r>
-          <w:delText>s</w:delText>
-        </w:r>
-      </w:del>
-      <w:r>
-        <w:t xml:space="preserve"> </w:t>
-      </w:r>
-      <w:ins w:id="206" w:author="Ian Hussey" w:date="2022-07-28T16:53:00Z">
-        <w:r>
-          <w:t xml:space="preserve">was found between either </w:t>
-        </w:r>
-      </w:ins>
-      <w:ins w:id="207" w:author="Ian Hussey" w:date="2022-07-28T16:46:00Z">
-        <w:r>
-          <w:t>block orders</w:t>
-        </w:r>
-      </w:ins>
-      <w:ins w:id="208" w:author="Ian Hussey" w:date="2022-07-28T16:55:00Z">
-        <w:r>
-          <w:t xml:space="preserve">. </w:t>
-        </w:r>
-      </w:ins>
-      <w:del w:id="209" w:author="Ian Hussey" w:date="2022-07-28T16:46:00Z">
-        <w:r>
-          <w:delText xml:space="preserve">were </w:delText>
-        </w:r>
-      </w:del>
-      <w:ins w:id="210" w:author="Ian Hussey" w:date="2022-07-28T16:55:00Z">
-        <w:r>
-          <w:t>While th</w:t>
-        </w:r>
-        <w:r>
-          <w:t>e</w:t>
-        </w:r>
-        <w:r>
-          <w:t xml:space="preserve"> difference </w:t>
-        </w:r>
-        <w:r>
-          <w:t xml:space="preserve">between them </w:t>
-        </w:r>
-        <w:r>
-          <w:t>was not statistically significant, the numerical differences between static (</w:t>
-        </w:r>
-        <w:r>
-          <w:t>α</w:t>
-        </w:r>
-        <w:r>
-          <w:t xml:space="preserve"> = .59, 95% [.49, .67]) versus moving response options (</w:t>
-        </w:r>
-        <w:r>
-          <w:t>α</w:t>
-        </w:r>
-        <w:r>
-          <w:t xml:space="preserve"> = .49, 95% CI [.34, .60]) may suggest that fixing the location of the response options may be worthwhile.</w:t>
-        </w:r>
-      </w:ins>
-      <w:ins w:id="211" w:author="Ian Hussey" w:date="2022-07-28T16:56:00Z">
-        <w:r>
-          <w:t xml:space="preserve"> Nonetheless</w:t>
-        </w:r>
-      </w:ins>
-      <w:del w:id="212" w:author="Ian Hussey" w:date="2022-07-28T16:53:00Z">
-        <w:r>
-          <w:delText>found</w:delText>
-        </w:r>
-      </w:del>
-      <w:del w:id="213" w:author="Ian Hussey" w:date="2022-07-28T16:46:00Z">
-        <w:r>
-          <w:delText xml:space="preserve"> between block orders</w:delText>
-        </w:r>
-      </w:del>
-      <w:del w:id="214" w:author="Ian Hussey" w:date="2022-07-28T16:53:00Z">
-        <w:r>
-          <w:delText xml:space="preserve">, but improvements were found between </w:delText>
-        </w:r>
-      </w:del>
-      <w:del w:id="215" w:author="Ian Hussey" w:date="2022-07-28T16:56:00Z">
-        <w:r>
-          <w:delText>moving (</w:delText>
-        </w:r>
-        <w:r>
-          <w:delText>α</w:delText>
-        </w:r>
-        <w:r>
-          <w:delText xml:space="preserve"> = .4</w:delText>
-        </w:r>
-      </w:del>
-      <w:del w:id="216" w:author="Ian Hussey" w:date="2022-07-28T16:46:00Z">
-        <w:r>
-          <w:delText>8</w:delText>
-        </w:r>
-      </w:del>
-      <w:del w:id="217" w:author="Ian Hussey" w:date="2022-07-28T16:56:00Z">
-        <w:r>
-          <w:delText>) and static (</w:delText>
-        </w:r>
-        <w:r>
-          <w:delText>α</w:delText>
-        </w:r>
-        <w:r>
-          <w:delText xml:space="preserve"> = .</w:delText>
-        </w:r>
-      </w:del>
-      <w:del w:id="218" w:author="Ian Hussey" w:date="2022-07-28T16:46:00Z">
-        <w:r>
-          <w:delText>61</w:delText>
-        </w:r>
-      </w:del>
-      <w:del w:id="219" w:author="Ian Hussey" w:date="2022-07-28T16:56:00Z">
-        <w:r>
-          <w:delText>) response option locations. However, even when response option locations were static</w:delText>
-        </w:r>
-      </w:del>
-      <w:r>
-        <w:t>,</w:t>
-      </w:r>
-      <w:ins w:id="220" w:author="Ian Hussey" w:date="2022-07-28T16:56:00Z">
-        <w:r>
-          <w:t xml:space="preserve"> in both cases</w:t>
-        </w:r>
-      </w:ins>
-      <w:r>
-        <w:t xml:space="preserve"> internal consistency remained to be </w:t>
-      </w:r>
-      <w:ins w:id="221" w:author="Ian Hussey" w:date="2022-07-28T16:56:00Z">
-        <w:r>
-          <w:t xml:space="preserve">much </w:t>
-        </w:r>
-      </w:ins>
-      <w:r>
-        <w:t xml:space="preserve">lower than the most popular implicit measure, the IAT </w:t>
-      </w:r>
-      <w:r>
-        <w:fldChar w:fldCharType="begin"/>
-      </w:r>
-      <w:r>
-        <w:instrText xml:space="preserve"> ADDIN ZOTERO_ITEM CSL_CITATION {"citationID":"Y3Hyh6gt","properties":{"formattedCitation":"(\\uc0\\u945{} = .80: Greenwald &amp; Lai, 2020)","plainCitation":"(α = .80: Greenwald &amp; Lai, 2020)","noteIndex":0},"citationItems":[{"id":12489,"uris":["http://zotero.org/users/1687755/items/UQYJYU63"],"itemData":{"id":12489,"type":"article-journal","abstract":"In the last 20 years, research on implicit social cognition has established that social judgments and behavior are guided by attitudes and stereotypes of which the actor may lack awareness. Research using the methods of implicit social cognition has produced the concept of implicit bias, which has generated wide attention not only in social, clinical, and developmental psychology, but also in disciplines outside of psychology, including business, law, criminal justice, medicine, education, and political science. Although this rapidly growing body of research offers prospects of useful societal applications, the theory needed to confidently guide those applications remains insufficiently developed. This article describes the methods that have been developed, the findings that have been obtained, and the theoretical questions that remain to be answered.","container-title":"Annual Review of Psychology","DOI":"10.1146/annurev-psych-010419-050837","issue":"1","note":"_eprint: https://doi.org/10.1146/annurev-psych-010419-050837\nPMID: 31640465","page":"419-445","source":"Annual Reviews","title":"Implicit Social Cognition","volume":"71","author":[{"family":"Greenwald","given":"Anthony G."},{"family":"Lai","given":"Calvin K."}],"issued":{"date-parts":[["2020"]]}},"prefix":"α = .80: "}],"schema":"https://github.com/citation-style-language/schema/raw/master/csl-citation.json"} </w:instrText>
-      </w:r>
-      <w:r>
-        <w:fldChar w:fldCharType="separate"/>
-      </w:r>
-      <w:r>
-        <w:rPr>
-          <w:rFonts w:cs="CMU Serif Roman"/>
-        </w:rPr>
-        <w:t>(α = .80: Greenwald &amp; Lai, 2020)</w:t>
-      </w:r>
-      <w:r>
-        <w:fldChar w:fldCharType="end"/>
-      </w:r>
-      <w:del w:id="222" w:author="Ian Hussey" w:date="2022-07-28T16:56:00Z">
-        <w:r>
-          <w:delText>,</w:delText>
-        </w:r>
-      </w:del>
-      <w:r>
-        <w:t xml:space="preserve"> as well as being lower than the typically recommended minimum cut-off </w:t>
-      </w:r>
-      <w:r>
-        <w:t xml:space="preserve">values for psychological measures </w:t>
+        <w:t xml:space="preserve"> as well as being lower than the typically recommended minimum cut-off values for psychological measures </w:t>
       </w:r>
       <w:r>
         <w:fldChar w:fldCharType="begin"/>
@@ -6121,34 +5053,15 @@
       <w:r>
         <w:t xml:space="preserve"> well </w:t>
       </w:r>
-      <w:del w:id="223" w:author="Ian Hussey" w:date="2022-07-28T17:24:00Z">
-        <w:r>
-          <w:delText xml:space="preserve">as a </w:delText>
-        </w:r>
-      </w:del>
-      <w:ins w:id="224" w:author="Ian Hussey" w:date="2022-07-28T17:24:00Z">
-        <w:r>
-          <w:t xml:space="preserve">to capture </w:t>
-        </w:r>
-      </w:ins>
-      <w:del w:id="225" w:author="Ian Hussey" w:date="2022-07-28T17:24:00Z">
-        <w:r>
-          <w:delText xml:space="preserve">measure of </w:delText>
-        </w:r>
-      </w:del>
+      <w:r>
+        <w:t xml:space="preserve">to capture </w:t>
+      </w:r>
       <w:r>
         <w:t>the animal</w:t>
       </w:r>
-      <w:ins w:id="226" w:author="Ian Hussey" w:date="2022-07-28T17:24:00Z">
-        <w:r>
-          <w:t>’</w:t>
-        </w:r>
-      </w:ins>
-      <w:del w:id="227" w:author="Ian Hussey" w:date="2022-07-28T17:24:00Z">
-        <w:r>
-          <w:delText>’</w:delText>
-        </w:r>
-      </w:del>
+      <w:r>
+        <w:t>’</w:t>
+      </w:r>
       <w:r>
         <w:t xml:space="preserve">s </w:t>
       </w:r>
@@ -6260,11 +5173,11 @@
         <w:t>very</w:t>
       </w:r>
       <w:r>
-        <w:t xml:space="preserve"> </w:t>
+        <w:t xml:space="preserve"> cautious when choosing to use the IRAP in their </w:t>
       </w:r>
       <w:r>
         <w:lastRenderedPageBreak/>
-        <w:t>cautious when choosing to use the IRAP in their research or when interpreting the results of IRAP studies.</w:t>
+        <w:t>research or when interpreting the results of IRAP studies.</w:t>
       </w:r>
     </w:p>
     <w:p>
@@ -6388,21 +5301,12 @@
           <w:lang w:val="en-GB"/>
         </w:rPr>
       </w:pPr>
-      <w:proofErr w:type="spellStart"/>
-      <w:r>
-        <w:rPr>
-          <w:rFonts w:cs="CMU Serif Roman"/>
-          <w:lang w:val="en-GB"/>
-        </w:rPr>
-        <w:t>Devezer</w:t>
-      </w:r>
-      <w:proofErr w:type="spellEnd"/>
-      <w:r>
-        <w:rPr>
-          <w:rFonts w:cs="CMU Serif Roman"/>
-          <w:lang w:val="en-GB"/>
-        </w:rPr>
-        <w:t xml:space="preserve">, B., Navarro, D. J., Vandekerckhove, J., &amp; Buzbas, E. O. (2020). The case for formal methodology in scientific reform. </w:t>
+      <w:r>
+        <w:rPr>
+          <w:rFonts w:cs="CMU Serif Roman"/>
+          <w:lang w:val="en-GB"/>
+        </w:rPr>
+        <w:t xml:space="preserve">Devezer, B., Navarro, D. J., Vandekerckhove, J., &amp; Buzbas, E. O. (2020). The case for formal methodology in scientific reform. </w:t>
       </w:r>
       <w:r>
         <w:rPr>
@@ -6436,7 +5340,6 @@
         </w:rPr>
         <w:t xml:space="preserve">Drake, C. E., Kramer, S., Sain, T., Swiatek, R., Kohn, K., &amp; Murphy, M. (2015). Exploring the reliability and convergent validity of implicit racial evaluations. </w:t>
       </w:r>
-      <w:proofErr w:type="spellStart"/>
       <w:r>
         <w:rPr>
           <w:rFonts w:cs="CMU Serif Roman"/>
@@ -6444,17 +5347,7 @@
           <w:iCs/>
           <w:lang w:val="en-GB"/>
         </w:rPr>
-        <w:t>Behavior</w:t>
-      </w:r>
-      <w:proofErr w:type="spellEnd"/>
-      <w:r>
-        <w:rPr>
-          <w:rFonts w:cs="CMU Serif Roman"/>
-          <w:i/>
-          <w:iCs/>
-          <w:lang w:val="en-GB"/>
-        </w:rPr>
-        <w:t xml:space="preserve"> and Social Issues</w:t>
+        <w:t>Behavior and Social Issues</w:t>
       </w:r>
       <w:r>
         <w:rPr>
@@ -6493,23 +5386,7 @@
           <w:rFonts w:cs="CMU Serif Roman"/>
           <w:lang w:val="en-GB"/>
         </w:rPr>
-        <w:t xml:space="preserve">Drake, C. E., </w:t>
-      </w:r>
-      <w:proofErr w:type="spellStart"/>
-      <w:r>
-        <w:rPr>
-          <w:rFonts w:cs="CMU Serif Roman"/>
-          <w:lang w:val="en-GB"/>
-        </w:rPr>
-        <w:t>Primeaux</w:t>
-      </w:r>
-      <w:proofErr w:type="spellEnd"/>
-      <w:r>
-        <w:rPr>
-          <w:rFonts w:cs="CMU Serif Roman"/>
-          <w:lang w:val="en-GB"/>
-        </w:rPr>
-        <w:t xml:space="preserve">, S., &amp; Thomas, J. (2018). Comparing Implicit Gender Stereotypes Between Women and Men with the Implicit Relational Assessment Procedure. </w:t>
+        <w:t xml:space="preserve">Drake, C. E., Primeaux, S., &amp; Thomas, J. (2018). Comparing Implicit Gender Stereotypes Between Women and Men with the Implicit Relational Assessment Procedure. </w:t>
       </w:r>
       <w:r>
         <w:rPr>
@@ -6646,27 +5523,7 @@
           <w:iCs/>
           <w:lang w:val="en-GB"/>
         </w:rPr>
-        <w:t xml:space="preserve">Measurement </w:t>
-      </w:r>
-      <w:proofErr w:type="spellStart"/>
-      <w:r>
-        <w:rPr>
-          <w:rFonts w:cs="CMU Serif Roman"/>
-          <w:i/>
-          <w:iCs/>
-          <w:lang w:val="en-GB"/>
-        </w:rPr>
-        <w:t>Schmeasurement</w:t>
-      </w:r>
-      <w:proofErr w:type="spellEnd"/>
-      <w:r>
-        <w:rPr>
-          <w:rFonts w:cs="CMU Serif Roman"/>
-          <w:i/>
-          <w:iCs/>
-          <w:lang w:val="en-GB"/>
-        </w:rPr>
-        <w:t>: Questionable Measurement Practices and How to Avoid Them</w:t>
+        <w:t>Measurement Schmeasurement: Questionable Measurement Practices and How to Avoid Them</w:t>
       </w:r>
       <w:r>
         <w:rPr>
@@ -6769,14 +5626,7 @@
           <w:rFonts w:cs="CMU Serif Roman"/>
           <w:lang w:val="en-GB"/>
         </w:rPr>
-        <w:t xml:space="preserve">(3–4), </w:t>
-      </w:r>
-      <w:r>
-        <w:rPr>
-          <w:rFonts w:cs="CMU Serif Roman"/>
-          <w:lang w:val="en-GB"/>
-        </w:rPr>
-        <w:t>105–119. https://doi.org/10.1016/j.jcbs.2013.05.002</w:t>
+        <w:t>(3–4), 105–119. https://doi.org/10.1016/j.jcbs.2013.05.002</w:t>
       </w:r>
     </w:p>
     <w:p>
@@ -7201,9 +6051,15 @@
           <w:iCs/>
           <w:lang w:val="en-GB"/>
         </w:rPr>
-        <w:t xml:space="preserve">Journal of </w:t>
-      </w:r>
-      <w:proofErr w:type="spellStart"/>
+        <w:t>Journal of Behavior Therapy and Experimental Psychiatry</w:t>
+      </w:r>
+      <w:r>
+        <w:rPr>
+          <w:rFonts w:cs="CMU Serif Roman"/>
+          <w:lang w:val="en-GB"/>
+        </w:rPr>
+        <w:t xml:space="preserve">, </w:t>
+      </w:r>
       <w:r>
         <w:rPr>
           <w:rFonts w:cs="CMU Serif Roman"/>
@@ -7211,33 +6067,6 @@
           <w:iCs/>
           <w:lang w:val="en-GB"/>
         </w:rPr>
-        <w:t>Behavior</w:t>
-      </w:r>
-      <w:proofErr w:type="spellEnd"/>
-      <w:r>
-        <w:rPr>
-          <w:rFonts w:cs="CMU Serif Roman"/>
-          <w:i/>
-          <w:iCs/>
-          <w:lang w:val="en-GB"/>
-        </w:rPr>
-        <w:t xml:space="preserve"> Therapy and Experimental Psychiatry</w:t>
-      </w:r>
-      <w:r>
-        <w:rPr>
-          <w:rFonts w:cs="CMU Serif Roman"/>
-          <w:lang w:val="en-GB"/>
-        </w:rPr>
-        <w:t xml:space="preserve">, </w:t>
-      </w:r>
-      <w:r>
-        <w:rPr>
-          <w:rFonts w:cs="CMU Serif Roman"/>
-          <w:i/>
-          <w:iCs/>
-          <w:lang w:val="en-GB"/>
-        </w:rPr>
-        <w:lastRenderedPageBreak/>
         <w:t>43</w:t>
       </w:r>
       <w:r>
@@ -7261,6 +6090,7 @@
           <w:rFonts w:cs="CMU Serif Roman"/>
           <w:lang w:val="en-GB"/>
         </w:rPr>
+        <w:lastRenderedPageBreak/>
         <w:t xml:space="preserve">Nosek, B. A., Bar-Anan, Y., Sriram, N., &amp; Greenwald, A. G. (2013). Understanding and using the Brief Implicit Association Test: Recommended scoring procedures. </w:t>
       </w:r>
       <w:r>
@@ -7373,39 +6203,7 @@
           <w:rFonts w:cs="CMU Serif Roman"/>
           <w:lang w:val="en-GB"/>
         </w:rPr>
-        <w:t xml:space="preserve">Olkin, I., </w:t>
-      </w:r>
-      <w:proofErr w:type="spellStart"/>
-      <w:r>
-        <w:rPr>
-          <w:rFonts w:cs="CMU Serif Roman"/>
-          <w:lang w:val="en-GB"/>
-        </w:rPr>
-        <w:t>Dahabreh</w:t>
-      </w:r>
-      <w:proofErr w:type="spellEnd"/>
-      <w:r>
-        <w:rPr>
-          <w:rFonts w:cs="CMU Serif Roman"/>
-          <w:lang w:val="en-GB"/>
-        </w:rPr>
-        <w:t xml:space="preserve">, I. J., &amp; </w:t>
-      </w:r>
-      <w:proofErr w:type="spellStart"/>
-      <w:r>
-        <w:rPr>
-          <w:rFonts w:cs="CMU Serif Roman"/>
-          <w:lang w:val="en-GB"/>
-        </w:rPr>
-        <w:t>Trikalinos</w:t>
-      </w:r>
-      <w:proofErr w:type="spellEnd"/>
-      <w:r>
-        <w:rPr>
-          <w:rFonts w:cs="CMU Serif Roman"/>
-          <w:lang w:val="en-GB"/>
-        </w:rPr>
-        <w:t xml:space="preserve">, T. A. (2012). GOSH - a graphical display of study heterogeneity. </w:t>
+        <w:t xml:space="preserve">Olkin, I., Dahabreh, I. J., &amp; Trikalinos, T. A. (2012). GOSH - a graphical display of study heterogeneity. </w:t>
       </w:r>
       <w:r>
         <w:rPr>
@@ -7485,23 +6283,7 @@
           <w:rFonts w:cs="CMU Serif Roman"/>
           <w:lang w:val="en-GB"/>
         </w:rPr>
-        <w:t xml:space="preserve">Parsons, S., </w:t>
-      </w:r>
-      <w:proofErr w:type="spellStart"/>
-      <w:r>
-        <w:rPr>
-          <w:rFonts w:cs="CMU Serif Roman"/>
-          <w:lang w:val="en-GB"/>
-        </w:rPr>
-        <w:t>Kruijt</w:t>
-      </w:r>
-      <w:proofErr w:type="spellEnd"/>
-      <w:r>
-        <w:rPr>
-          <w:rFonts w:cs="CMU Serif Roman"/>
-          <w:lang w:val="en-GB"/>
-        </w:rPr>
-        <w:t xml:space="preserve">, A.-W., &amp; Fox, E. (2019). Psychological Science Needs a Standard Practice of Reporting the Reliability of Cognitive-Behavioral Measurements. </w:t>
+        <w:t xml:space="preserve">Parsons, S., Kruijt, A.-W., &amp; Fox, E. (2019). Psychological Science Needs a Standard Practice of Reporting the Reliability of Cognitive-Behavioral Measurements. </w:t>
       </w:r>
       <w:r>
         <w:rPr>
@@ -7581,14 +6363,14 @@
           <w:rFonts w:cs="CMU Serif Roman"/>
           <w:lang w:val="en-GB"/>
         </w:rPr>
-        <w:t xml:space="preserve">Remue, J., De Houwer, J., Barnes-Holmes, D., Vanderhasselt, M. A., &amp; De Raedt, R. (2013). Self-esteem revisited: Performance on the implicit </w:t>
-      </w:r>
-      <w:r>
-        <w:rPr>
-          <w:rFonts w:cs="CMU Serif Roman"/>
-          <w:lang w:val="en-GB"/>
-        </w:rPr>
-        <w:t xml:space="preserve">relational assessment procedure as a measure of self-versus ideal self-related cognitions in dysphoria. </w:t>
+        <w:t xml:space="preserve">Remue, J., De Houwer, J., Barnes-Holmes, D., Vanderhasselt, M. A., &amp; De Raedt, R. (2013). Self-esteem revisited: Performance on the implicit relational assessment procedure as a measure of </w:t>
+      </w:r>
+      <w:r>
+        <w:rPr>
+          <w:rFonts w:cs="CMU Serif Roman"/>
+          <w:lang w:val="en-GB"/>
+        </w:rPr>
+        <w:t xml:space="preserve">self-versus ideal self-related cognitions in dysphoria. </w:t>
       </w:r>
       <w:r>
         <w:rPr>
@@ -7700,23 +6482,7 @@
           <w:rFonts w:cs="CMU Serif Roman"/>
           <w:lang w:val="en-GB"/>
         </w:rPr>
-        <w:t xml:space="preserve">. </w:t>
-      </w:r>
-      <w:proofErr w:type="spellStart"/>
-      <w:r>
-        <w:rPr>
-          <w:rFonts w:cs="CMU Serif Roman"/>
-          <w:lang w:val="en-GB"/>
-        </w:rPr>
-        <w:t>Northwestern</w:t>
-      </w:r>
-      <w:proofErr w:type="spellEnd"/>
-      <w:r>
-        <w:rPr>
-          <w:rFonts w:cs="CMU Serif Roman"/>
-          <w:lang w:val="en-GB"/>
-        </w:rPr>
-        <w:t xml:space="preserve"> University. http://CRAN.R-project.org/package=psych</w:t>
+        <w:t>. Northwestern University. http://CRAN.R-project.org/package=psych</w:t>
       </w:r>
     </w:p>
     <w:p>
@@ -7782,7 +6548,6 @@
         </w:rPr>
         <w:t xml:space="preserve">Ruscio, J. (2019). </w:t>
       </w:r>
-      <w:proofErr w:type="spellStart"/>
       <w:r>
         <w:rPr>
           <w:rFonts w:cs="CMU Serif Roman"/>
@@ -7790,17 +6555,7 @@
           <w:iCs/>
           <w:lang w:val="en-GB"/>
         </w:rPr>
-        <w:t>RProbSup</w:t>
-      </w:r>
-      <w:proofErr w:type="spellEnd"/>
-      <w:r>
-        <w:rPr>
-          <w:rFonts w:cs="CMU Serif Roman"/>
-          <w:i/>
-          <w:iCs/>
-          <w:lang w:val="en-GB"/>
-        </w:rPr>
-        <w:t>: Calculates Probability of Superiority</w:t>
+        <w:t>RProbSup: Calculates Probability of Superiority</w:t>
       </w:r>
       <w:r>
         <w:rPr>
@@ -7818,37 +6573,12 @@
           <w:lang w:val="en-GB"/>
         </w:rPr>
       </w:pPr>
-      <w:proofErr w:type="spellStart"/>
-      <w:r>
-        <w:rPr>
-          <w:rFonts w:cs="CMU Serif Roman"/>
-          <w:lang w:val="en-GB"/>
-        </w:rPr>
-        <w:t>Shrout</w:t>
-      </w:r>
-      <w:proofErr w:type="spellEnd"/>
-      <w:r>
-        <w:rPr>
-          <w:rFonts w:cs="CMU Serif Roman"/>
-          <w:lang w:val="en-GB"/>
-        </w:rPr>
-        <w:t xml:space="preserve">, P. E., &amp; Fleiss, J. L. (1979). Intraclass correlations: Uses in assessing </w:t>
-      </w:r>
-      <w:proofErr w:type="spellStart"/>
-      <w:r>
-        <w:rPr>
-          <w:rFonts w:cs="CMU Serif Roman"/>
-          <w:lang w:val="en-GB"/>
-        </w:rPr>
-        <w:t>rater</w:t>
-      </w:r>
-      <w:proofErr w:type="spellEnd"/>
-      <w:r>
-        <w:rPr>
-          <w:rFonts w:cs="CMU Serif Roman"/>
-          <w:lang w:val="en-GB"/>
-        </w:rPr>
-        <w:t xml:space="preserve"> reliability. </w:t>
+      <w:r>
+        <w:rPr>
+          <w:rFonts w:cs="CMU Serif Roman"/>
+          <w:lang w:val="en-GB"/>
+        </w:rPr>
+        <w:t xml:space="preserve">Shrout, P. E., &amp; Fleiss, J. L. (1979). Intraclass correlations: Uses in assessing rater reliability. </w:t>
       </w:r>
       <w:r>
         <w:rPr>
@@ -7905,27 +6635,7 @@
           <w:iCs/>
           <w:lang w:val="en-GB"/>
         </w:rPr>
-        <w:t xml:space="preserve">Journal of </w:t>
-      </w:r>
-      <w:proofErr w:type="spellStart"/>
-      <w:r>
-        <w:rPr>
-          <w:rFonts w:cs="CMU Serif Roman"/>
-          <w:i/>
-          <w:iCs/>
-          <w:lang w:val="en-GB"/>
-        </w:rPr>
-        <w:t>Behavior</w:t>
-      </w:r>
-      <w:proofErr w:type="spellEnd"/>
-      <w:r>
-        <w:rPr>
-          <w:rFonts w:cs="CMU Serif Roman"/>
-          <w:i/>
-          <w:iCs/>
-          <w:lang w:val="en-GB"/>
-        </w:rPr>
-        <w:t xml:space="preserve"> Therapy and Experimental Psychiatry</w:t>
+        <w:t>Journal of Behavior Therapy and Experimental Psychiatry</w:t>
       </w:r>
       <w:r>
         <w:rPr>
@@ -8422,14 +7132,6 @@
     </w:lvlOverride>
   </w:num>
 </w:numbering>
-</file>
-
-<file path=word/people.xml><?xml version="1.0" encoding="utf-8"?>
-<w15:people xmlns:wpc="http://schemas.microsoft.com/office/word/2010/wordprocessingCanvas" xmlns:cx="http://schemas.microsoft.com/office/drawing/2014/chartex" xmlns:cx1="http://schemas.microsoft.com/office/drawing/2015/9/8/chartex" xmlns:cx2="http://schemas.microsoft.com/office/drawing/2015/10/21/chartex" xmlns:cx3="http://schemas.microsoft.com/office/drawing/2016/5/9/chartex" xmlns:cx4="http://schemas.microsoft.com/office/drawing/2016/5/10/chartex" xmlns:cx5="http://schemas.microsoft.com/office/drawing/2016/5/11/chartex" xmlns:cx6="http://schemas.microsoft.com/office/drawing/2016/5/12/chartex" xmlns:cx7="http://schemas.microsoft.com/office/drawing/2016/5/13/chartex" xmlns:cx8="http://schemas.microsoft.com/office/drawing/2016/5/14/chartex" xmlns:mc="http://schemas.openxmlformats.org/markup-compatibility/2006" xmlns:aink="http://schemas.microsoft.com/office/drawing/2016/ink" xmlns:am3d="http://schemas.microsoft.com/office/drawing/2017/model3d" xmlns:o="urn:schemas-microsoft-com:office:office" xmlns:oel="http://schemas.microsoft.com/office/2019/extlst" xmlns:r="http://schemas.openxmlformats.org/officeDocument/2006/relationships" xmlns:m="http://schemas.openxmlformats.org/officeDocument/2006/math" xmlns:v="urn:schemas-microsoft-com:vml" xmlns:wp14="http://schemas.microsoft.com/office/word/2010/wordprocessingDrawing" xmlns:wp="http://schemas.openxmlformats.org/drawingml/2006/wordprocessingDrawing" xmlns:w10="urn:schemas-microsoft-com:office:word" xmlns:w="http://schemas.openxmlformats.org/wordprocessingml/2006/main" xmlns:w14="http://schemas.microsoft.com/office/word/2010/wordml" xmlns:w15="http://schemas.microsoft.com/office/word/2012/wordml" xmlns:w16cex="http://schemas.microsoft.com/office/word/2018/wordml/cex" xmlns:w16cid="http://schemas.microsoft.com/office/word/2016/wordml/cid" xmlns:w16="http://schemas.microsoft.com/office/word/2018/wordml" xmlns:w16sdtdh="http://schemas.microsoft.com/office/word/2020/wordml/sdtdatahash" xmlns:w16se="http://schemas.microsoft.com/office/word/2015/wordml/symex" xmlns:wpg="http://schemas.microsoft.com/office/word/2010/wordprocessingGroup" xmlns:wpi="http://schemas.microsoft.com/office/word/2010/wordprocessingInk" xmlns:wne="http://schemas.microsoft.com/office/word/2006/wordml" xmlns:wps="http://schemas.microsoft.com/office/word/2010/wordprocessingShape" mc:Ignorable="w14 w15 w16se w16cid w16 w16cex w16sdtdh wp14">
-  <w15:person w15:author="Ian Hussey">
-    <w15:presenceInfo w15:providerId="None" w15:userId="Ian Hussey"/>
-  </w15:person>
-</w15:people>
 </file>
 
 <file path=word/styles.xml><?xml version="1.0" encoding="utf-8"?>

</xml_diff>

<commit_message>
Update Hussey & Drake - 2020 - The Implicit Relational Assessment Procedure demonstrates poor internal consistency and test-retest reliability- A meta-analysis.docx
</commit_message>
<xml_diff>
--- a/manuscript/preprint/Hussey & Drake - 2020 - The Implicit Relational Assessment Procedure demonstrates poor internal consistency and test-retest reliability- A meta-analysis.docx
+++ b/manuscript/preprint/Hussey & Drake - 2020 - The Implicit Relational Assessment Procedure demonstrates poor internal consistency and test-retest reliability- A meta-analysis.docx
@@ -81,10 +81,18 @@
         <w:t>1576</w:t>
       </w:r>
       <w:r>
-        <w:t>). Results suggest that internal consistency is poor (α = .51, 95% CI [.46, .56]) and test-retest reliability is very poor (ICC</w:t>
-      </w:r>
-      <w:r>
-        <w:t>[2,1]</w:t>
+        <w:t>). Results suggest that internal consistency is poor (α = .51, 95% CI [.46, .56]) and test-retest reliability is very poor (</w:t>
+      </w:r>
+      <w:proofErr w:type="gramStart"/>
+      <w:r>
+        <w:t>ICC</w:t>
+      </w:r>
+      <w:r>
+        <w:t>[</w:t>
+      </w:r>
+      <w:proofErr w:type="gramEnd"/>
+      <w:r>
+        <w:t>2,1]</w:t>
       </w:r>
       <w:r>
         <w:t xml:space="preserve"> = .2</w:t>
@@ -314,10 +322,7 @@
         <w:t xml:space="preserve">more generally, </w:t>
       </w:r>
       <w:r>
-        <w:t xml:space="preserve">has received renewed attention within psychology in </w:t>
-      </w:r>
-      <w:r>
-        <w:t>recent years</w:t>
+        <w:t>has received renewed attention within psychology in recent years</w:t>
       </w:r>
       <w:r>
         <w:t xml:space="preserve"> due to concerns about the replicability and validity of our findings </w:t>
@@ -347,7 +352,10 @@
         <w:t xml:space="preserve"> Importantly, recent research has emphasized that p</w:t>
       </w:r>
       <w:r>
-        <w:t xml:space="preserve">oor reliability can result in </w:t>
+        <w:t xml:space="preserve">oor </w:t>
+      </w:r>
+      <w:r>
+        <w:t xml:space="preserve">reliability can result in </w:t>
       </w:r>
       <w:r>
         <w:t xml:space="preserve">statistical effects </w:t>
@@ -506,11 +514,7 @@
         <w:fldChar w:fldCharType="end"/>
       </w:r>
       <w:r>
-        <w:t xml:space="preserve"> conducted a large scale review and meta-analyses of multiple implicit measures including the IRAP. Thanks to making their data and code openly available, it was possible to computationally reproduce their meta-</w:t>
-      </w:r>
-      <w:r>
-        <w:lastRenderedPageBreak/>
-        <w:t xml:space="preserve">analyses of IRAP data (see supplementary materials for data and code: </w:t>
+        <w:t xml:space="preserve"> conducted a large scale review and meta-analyses of multiple implicit measures including the IRAP. Thanks to making their data and code openly available, it was possible to computationally reproduce their meta-analyses of IRAP data (see supplementary materials for data and code: </w:t>
       </w:r>
       <w:hyperlink r:id="rId9" w:history="1">
         <w:r>
@@ -545,7 +549,11 @@
         <w:t xml:space="preserve">providing </w:t>
       </w:r>
       <w:r>
-        <w:t>a total of 1207 participants for the meta-analysis of internal consistency and 124 participants assessing test-retest reliability. Using Greenwald &amp; Lai’s (2020)</w:t>
+        <w:t>a total of 1207 participants for the meta-</w:t>
+      </w:r>
+      <w:r>
+        <w:lastRenderedPageBreak/>
+        <w:t>analysis of internal consistency and 124 participants assessing test-retest reliability. Using Greenwald &amp; Lai’s (2020)</w:t>
       </w:r>
       <w:r>
         <w:t xml:space="preserve"> data and code</w:t>
@@ -822,7 +830,10 @@
         <w:fldChar w:fldCharType="end"/>
       </w:r>
       <w:r>
-        <w:t xml:space="preserve"> note that both choices are arbitrary, and that internal consistency should instead be estimated by a permutation resampling approach. This involves creating a large number of random splits of the data and calculating reliability for each, then taking </w:t>
+        <w:t xml:space="preserve"> note that both choices are </w:t>
+      </w:r>
+      <w:r>
+        <w:t xml:space="preserve">arbitrary, and that internal consistency should instead be estimated by a permutation resampling approach. This involves creating a large number of random splits of the data and calculating reliability for each, then taking </w:t>
       </w:r>
       <w:r>
         <w:t>the</w:t>
@@ -950,11 +961,7 @@
         <w:fldChar w:fldCharType="end"/>
       </w:r>
       <w:r>
-        <w:t xml:space="preserve">. However, the large majority of this data was not considered by either of the two published meta-analyses of the IRAP’s reliability, with the exception of </w:t>
-      </w:r>
-      <w:r>
-        <w:lastRenderedPageBreak/>
-        <w:t xml:space="preserve">a subset of the friend-enemy IRAPs </w:t>
+        <w:t xml:space="preserve">. However, the large majority of this data was not considered by either of the two published meta-analyses of the IRAP’s reliability, with the exception of a subset of the friend-enemy IRAPs </w:t>
       </w:r>
       <w:r>
         <w:fldChar w:fldCharType="begin"/>
@@ -1056,7 +1063,11 @@
         <w:t xml:space="preserve">. </w:t>
       </w:r>
       <w:r>
-        <w:t xml:space="preserve">Participants are instructed to respond as quickly and accurately as possible. On each trial, category stimuli are presented at the top </w:t>
+        <w:t xml:space="preserve">Participants are </w:t>
+      </w:r>
+      <w:r>
+        <w:lastRenderedPageBreak/>
+        <w:t xml:space="preserve">instructed to respond as quickly and accurately as possible. On each trial, category stimuli are presented at the top </w:t>
       </w:r>
       <w:r>
         <w:t>of the screen</w:t>
@@ -1068,7 +1079,15 @@
         <w:t>esponse option</w:t>
       </w:r>
       <w:r>
-        <w:t xml:space="preserve"> are presented at the bottom left and right hand sides of the screen, and are mapped to the </w:t>
+        <w:t xml:space="preserve"> are presented at the bottom left and </w:t>
+      </w:r>
+      <w:proofErr w:type="gramStart"/>
+      <w:r>
+        <w:t>right hand</w:t>
+      </w:r>
+      <w:proofErr w:type="gramEnd"/>
+      <w:r>
+        <w:t xml:space="preserve"> sides of the screen, and are mapped to the </w:t>
       </w:r>
       <w:r>
         <w:t>left and right response keys</w:t>
@@ -1251,10 +1270,7 @@
         <w:t>d</w:t>
       </w:r>
       <w:r>
-        <w:t xml:space="preserve">, insofar as it is a trimmed and standardized difference in mean reaction time between </w:t>
-      </w:r>
-      <w:r>
-        <w:t xml:space="preserve">the two block types. Its key points are that reaction times &gt; 10,000 ms are trimmed, a mean reaction time is calculated for the trials in each block type, and a standard deviation is calculated for the pooled trials in both blocks. The difference between the means is then divided by the standard deviation, resulting in a </w:t>
+        <w:t xml:space="preserve">, insofar as it is a trimmed and standardized difference in mean reaction time between the two block types. Its key points are that reaction times &gt; 10,000 ms are trimmed, a mean reaction time is calculated for the trials in each block type, and a standard deviation is calculated for the pooled trials in both blocks. The difference between the means is then divided by the standard deviation, resulting in a </w:t>
       </w:r>
       <w:r>
         <w:rPr>
@@ -1350,7 +1366,10 @@
         <w:fldChar w:fldCharType="separate"/>
       </w:r>
       <w:r>
-        <w:t>(Revelle, 2016)</w:t>
+        <w:t xml:space="preserve">(Revelle, </w:t>
+      </w:r>
+      <w:r>
+        <w:t>2016)</w:t>
       </w:r>
       <w:r>
         <w:fldChar w:fldCharType="end"/>
@@ -1581,11 +1600,7 @@
         <w:t>reported in most published research</w:t>
       </w:r>
       <w:r>
-        <w:t xml:space="preserve">, although it does not necessarily represent the best estimate of the IRAP’s true internal consistency. When internal consistency was calculated using this method for each </w:t>
-      </w:r>
-      <w:r>
-        <w:lastRenderedPageBreak/>
-        <w:t xml:space="preserve">IRAP, the meta-analytic estimate of internal consistency was found to be poor: </w:t>
+        <w:t xml:space="preserve">, although it does not necessarily represent the best estimate of the IRAP’s true internal consistency. When internal consistency was calculated using this method for each IRAP, the meta-analytic estimate of internal consistency was found to be poor: </w:t>
       </w:r>
       <m:oMath>
         <m:sSub>
@@ -1924,7 +1939,11 @@
         <w:t>Split-half via many permutations.</w:t>
       </w:r>
       <w:r>
-        <w:t xml:space="preserve"> The large differences in the results found between these two methods (odd vs. even, first vs. second half) serves to highlight that the choice of splitting method is simultaneously arbitrary and yet has a significant impact on conclusions. Which method, if any, should researchers accept as providing more accurate results? Parsons et al. </w:t>
+        <w:t xml:space="preserve"> The large differences in the results found between these two </w:t>
+      </w:r>
+      <w:r>
+        <w:lastRenderedPageBreak/>
+        <w:t xml:space="preserve">methods (odd vs. even, first vs. second half) serves to highlight that the choice of splitting method is simultaneously arbitrary and yet has a significant impact on conclusions. Which method, if any, should researchers accept as providing more accurate results? Parsons et al. </w:t>
       </w:r>
       <w:r>
         <w:fldChar w:fldCharType="begin"/>
@@ -2030,6 +2049,7 @@
       <w:r>
         <w:t xml:space="preserve">. A small degree of heterogeneity was found between estimates, </w:t>
       </w:r>
+      <w:proofErr w:type="gramStart"/>
       <w:r>
         <w:rPr>
           <w:i/>
@@ -2039,6 +2059,7 @@
       <w:r>
         <w:t>(</w:t>
       </w:r>
+      <w:proofErr w:type="gramEnd"/>
       <w:r>
         <w:rPr>
           <w:i/>
@@ -2194,10 +2215,7 @@
         <w:t>10</w:t>
       </w:r>
       <w:r>
-        <w:t xml:space="preserve">000) of possible </w:t>
-      </w:r>
-      <w:r>
-        <w:t xml:space="preserve">combinations of the effect sizes. As illustrated in Figure 1, results indicated bimodality in both estimates of effect size and heterogeneity that was driven by data from a single </w:t>
+        <w:t xml:space="preserve">000) of possible combinations of the effect sizes. As illustrated in Figure 1, results indicated bimodality in both estimates of effect size and heterogeneity that was driven by data from a single </w:t>
       </w:r>
       <w:r>
         <w:t xml:space="preserve">domain: </w:t>
@@ -2271,6 +2289,7 @@
       <w:r>
         <w:t xml:space="preserve">, with no heterogeneity, </w:t>
       </w:r>
+      <w:proofErr w:type="gramStart"/>
       <w:r>
         <w:rPr>
           <w:i/>
@@ -2280,6 +2299,7 @@
       <w:r>
         <w:t>(</w:t>
       </w:r>
+      <w:proofErr w:type="gramEnd"/>
       <w:r>
         <w:rPr>
           <w:i/>
@@ -2383,7 +2403,10 @@
         <w:t xml:space="preserve"> </w:t>
       </w:r>
       <w:r>
-        <w:t xml:space="preserve">See Figure 2 (upper panel) for Forest plot. Due to the combination of the permutation-based split-half method and the exclusions of outliers, this represents the most appropriate estimate of the IRAP’s internal consistency among those </w:t>
+        <w:t xml:space="preserve">See Figure 2 (upper panel) for Forest plot. Due to the combination of the permutation-based split-half </w:t>
+      </w:r>
+      <w:r>
+        <w:t xml:space="preserve">method and the exclusions of outliers, this represents the most appropriate estimate of the IRAP’s internal consistency among those </w:t>
       </w:r>
       <w:r>
         <w:t xml:space="preserve">we have </w:t>
@@ -2885,18 +2908,32 @@
         <w:rPr>
           <w:b/>
         </w:rPr>
-        <w:t>Test-retest via ICC</w:t>
-      </w:r>
+        <w:t xml:space="preserve">Test-retest via </w:t>
+      </w:r>
+      <w:proofErr w:type="gramStart"/>
       <w:r>
         <w:rPr>
           <w:b/>
         </w:rPr>
-        <w:t>(2,1)</w:t>
+        <w:t>ICC</w:t>
       </w:r>
       <w:r>
         <w:rPr>
           <w:b/>
         </w:rPr>
+        <w:t>(</w:t>
+      </w:r>
+      <w:proofErr w:type="gramEnd"/>
+      <w:r>
+        <w:rPr>
+          <w:b/>
+        </w:rPr>
+        <w:t>2,1)</w:t>
+      </w:r>
+      <w:r>
+        <w:rPr>
+          <w:b/>
+        </w:rPr>
         <w:t>.</w:t>
       </w:r>
       <w:r>
@@ -2909,10 +2946,18 @@
         <w:t xml:space="preserve">also </w:t>
       </w:r>
       <w:r>
-        <w:t>suggested that test-retest reliability was very poor, ICC</w:t>
-      </w:r>
-      <w:r>
-        <w:t>(2,1)</w:t>
+        <w:t xml:space="preserve">suggested that test-retest reliability was very poor, </w:t>
+      </w:r>
+      <w:proofErr w:type="gramStart"/>
+      <w:r>
+        <w:t>ICC</w:t>
+      </w:r>
+      <w:r>
+        <w:t>(</w:t>
+      </w:r>
+      <w:proofErr w:type="gramEnd"/>
+      <w:r>
+        <w:t>2,1)</w:t>
       </w:r>
       <w:r>
         <w:t xml:space="preserve"> = </w:t>
@@ -2956,6 +3001,7 @@
       <w:r>
         <w:t xml:space="preserve">A substantial degree of heterogeneity was found between the two studies, </w:t>
       </w:r>
+      <w:proofErr w:type="gramStart"/>
       <w:r>
         <w:rPr>
           <w:i/>
@@ -2965,6 +3011,7 @@
       <w:r>
         <w:t>(</w:t>
       </w:r>
+      <w:proofErr w:type="gramEnd"/>
       <w:r>
         <w:rPr>
           <w:i/>
@@ -3062,16 +3109,32 @@
         <w:t xml:space="preserve">. </w:t>
       </w:r>
       <w:r>
-        <w:t xml:space="preserve">Test-retest was near zero for </w:t>
+        <w:t xml:space="preserve">Test-retest was </w:t>
+      </w:r>
+      <w:del w:id="1" w:author="Microsoft Office User" w:date="2022-08-31T18:24:00Z">
+        <w:r>
+          <w:delText xml:space="preserve">near </w:delText>
+        </w:r>
+      </w:del>
+      <w:r>
+        <w:t xml:space="preserve">zero </w:t>
+      </w:r>
+      <w:ins w:id="2" w:author="Microsoft Office User" w:date="2022-08-31T18:24:00Z">
+        <w:r>
+          <w:t xml:space="preserve">or negative </w:t>
+        </w:r>
+      </w:ins>
+      <w:r>
+        <w:t xml:space="preserve">for half of the IRAPs (i.e., gender, body image, race, and Lincoln-Hitler). </w:t>
+      </w:r>
+    </w:p>
+    <w:p>
+      <w:r>
+        <w:t xml:space="preserve">A GOSH plot revealed no evidence of multimodality and therefore no evidence of outliers (see </w:t>
       </w:r>
       <w:r>
         <w:lastRenderedPageBreak/>
-        <w:t xml:space="preserve">half of the IRAPs (i.e., gender, body image, race, and Lincoln-Hitler). </w:t>
-      </w:r>
-    </w:p>
-    <w:p>
-      <w:r>
-        <w:t>A GOSH plot revealed no evidence of multimodality and therefore no evidence of outliers (see Figure 3). As such, this heterogeneity may be attributable to other unmodeled factors, such as the domain, follow-up period, features of the stimulus set or task parameters, or others. Results can be found in Figure 2 (lower panel).</w:t>
+        <w:t>Figure 3). As such, this heterogeneity may be attributable to other unmodeled factors, such as the domain, follow-up period, features of the stimulus set or task parameters, or others. Results can be found in Figure 2 (lower panel).</w:t>
       </w:r>
       <w:r>
         <w:t xml:space="preserve"> Due to the combination of ICC and outlier analysis,</w:t>
@@ -3314,7 +3377,15 @@
         </m:sSub>
       </m:oMath>
       <w:r>
-        <w:t xml:space="preserve">) and also the reliability of both measures (i.e. their self-correlation </w:t>
+        <w:t>) and also the reliability of both measures (</w:t>
+      </w:r>
+      <w:proofErr w:type="gramStart"/>
+      <w:r>
+        <w:t>i.e.</w:t>
+      </w:r>
+      <w:proofErr w:type="gramEnd"/>
+      <w:r>
+        <w:t xml:space="preserve"> their self-correlation </w:t>
       </w:r>
       <m:oMath>
         <m:sSub>
@@ -3541,16 +3612,16 @@
         <w:fldChar w:fldCharType="separate"/>
       </w:r>
       <w:r>
-        <w:t xml:space="preserve">(Nicholson </w:t>
-      </w:r>
-      <w:r>
-        <w:t>&amp; Barnes-Holmes, 2012)</w:t>
+        <w:t>(Nicholson &amp; Barnes-Holmes, 2012)</w:t>
       </w:r>
       <w:r>
         <w:fldChar w:fldCharType="end"/>
       </w:r>
       <w:r>
-        <w:t xml:space="preserve">. If we put aside the reliability of the external variable (e.g., imagine it is perfect with a reliability of 1.0), we can use our meta-analyzed estimates of the IRAP’s reliability to estimate the maximum correlations that could be observed between the two. No one form of reliability fully captures a measure </w:t>
+        <w:t xml:space="preserve">. If we put aside the reliability of the external variable (e.g., imagine it is perfect with a reliability of 1.0), we can use our meta-analyzed estimates of the IRAP’s reliability to estimate the maximum correlations that could be observed between the two. No one form of reliability fully captures a </w:t>
+      </w:r>
+      <w:r>
+        <w:t xml:space="preserve">measure </w:t>
       </w:r>
       <w:r>
         <w:t xml:space="preserve">of </w:t>
@@ -4000,61 +4071,153 @@
         <w:t>8.8</w:t>
       </w:r>
       <w:r>
-        <w:t xml:space="preserve"> times the number of trials it currently does. In order to put these in context, the IRAP currently takes around 10 to 15 minutes to complete. These </w:t>
-      </w:r>
-      <w:r>
+        <w:t xml:space="preserve"> times the number of trials it currently does. In order to put these in context, the IRAP currently takes around 10 to 15 minutes to complete. These increases would therefore result in a t</w:t>
+      </w:r>
+      <w:r>
+        <w:t xml:space="preserve">ask that would take between </w:t>
+      </w:r>
+      <w:r>
+        <w:t>22 minutes and 2.5</w:t>
+      </w:r>
+      <w:r>
+        <w:t xml:space="preserve"> hours </w:t>
+      </w:r>
+      <w:r>
+        <w:t>to</w:t>
+      </w:r>
+      <w:r>
+        <w:t xml:space="preserve"> </w:t>
+      </w:r>
+      <w:r>
+        <w:t xml:space="preserve">complete, depending on the type of reliability desired. While technically possible, this may either put an unreasonable burden on participants or lower the tasks utility relative to information that could be collected via alternative methodologies. </w:t>
+      </w:r>
+      <w:r>
+        <w:t>It therefore seemed useful to explore alternative ways to improve reliability.</w:t>
+      </w:r>
+    </w:p>
+    <w:p>
+      <w:r>
+        <w:rPr>
+          <w:b/>
+        </w:rPr>
         <w:lastRenderedPageBreak/>
-        <w:t>increases would therefore result in a t</w:t>
-      </w:r>
-      <w:r>
-        <w:t xml:space="preserve">ask that would take between </w:t>
-      </w:r>
-      <w:r>
-        <w:t>22 minutes and 2.5</w:t>
-      </w:r>
-      <w:r>
-        <w:t xml:space="preserve"> hours </w:t>
-      </w:r>
-      <w:r>
-        <w:t>to</w:t>
+        <w:t xml:space="preserve">Use a more robust </w:t>
+      </w:r>
+      <w:r>
+        <w:rPr>
+          <w:b/>
+        </w:rPr>
+        <w:t xml:space="preserve">scoring </w:t>
+      </w:r>
+      <w:r>
+        <w:rPr>
+          <w:b/>
+        </w:rPr>
+        <w:t>method</w:t>
+      </w:r>
+      <w:r>
+        <w:rPr>
+          <w:b/>
+        </w:rPr>
+        <w:t>.</w:t>
+      </w:r>
+      <w:r>
+        <w:t xml:space="preserve"> Recent research has argued that the </w:t>
+      </w:r>
+      <w:r>
+        <w:rPr>
+          <w:i/>
+        </w:rPr>
+        <w:t>D</w:t>
+      </w:r>
+      <w:r>
+        <w:t xml:space="preserve"> score is overly sensitive to the outliers that are frequently observed in reaction time data </w:t>
+      </w:r>
+      <w:r>
+        <w:fldChar w:fldCharType="begin"/>
+      </w:r>
+      <w:r>
+        <w:instrText xml:space="preserve"> ADDIN ZOTERO_ITEM CSL_CITATION {"citationID":"T9JhkOf2","properties":{"formattedCitation":"(De Schryver et al., 2018)","plainCitation":"(De Schryver et al., 2018)","noteIndex":0},"citationItems":[{"id":7823,"uris":["http://zotero.org/users/1687755/items/GWGYDUED"],"itemData":{"id":7823,"type":"article-journal","abstract":"The Implicit Relational Assessment Procedure (IRAP) has been used to assess the probability of arbitrarily applicable relational responding or as an indirect measure of implicit attitudes. To date, IRAP effects have commonly been quantified using the DIRAP scoring algorithm, which was derived from Greenwald, Nosek and Banaji's (2003) D effect size measure. In the article, we highlight the difference between an effect size measure and a scoring algorithm, discuss the drawbacks associated with D, and propose an alternative: a probabilistic, semiparametric measure referred to as the Probabilistic Index (Thas, De Neve, Clement, &amp; Ottoy, 2012). Using a relatively large IRAP dataset, we demonstrate how the PI is more robust to the influence of outliers and skew (which are typical of reaction time data). Finally, we conclude that PI models, in addition to producing point estimate scores, can also provide confidence intervals, significance tests, and afford the possibility to include covariates, all of which may aid single subject design studies.","container-title":"Journal of Contextual Behavioral Science","DOI":"10.1016/j.jcbs.2018.01.001","ISSN":"2212-1447","journalAbbreviation":"Journal of Contextual Behavioral Science","page":"97-103","source":"ScienceDirect","title":"The PIIRAP: An alternative scoring algorithm for the IRAP using a probabilistic semiparametric effect size measure","title-short":"The PIIRAP","volume":"7","author":[{"family":"De Schryver","given":"Maarten"},{"family":"Hussey","given":"Ian"},{"family":"De Neve","given":"Jan"},{"family":"Cartwright","given":"Aoife"},{"family":"Barnes-Holmes","given":"Dermot"}],"issued":{"date-parts":[["2018",1,1]]}}}],"schema":"https://github.com/citation-style-language/schema/raw/master/csl-citation.json"} </w:instrText>
+      </w:r>
+      <w:r>
+        <w:fldChar w:fldCharType="separate"/>
+      </w:r>
+      <w:r>
+        <w:t>(De Schryver et al., 2018)</w:t>
+      </w:r>
+      <w:r>
+        <w:fldChar w:fldCharType="end"/>
+      </w:r>
+      <w:r>
+        <w:t xml:space="preserve">, and has suggested a more </w:t>
+      </w:r>
+      <w:r>
+        <w:t>robust scoring</w:t>
       </w:r>
       <w:r>
         <w:t xml:space="preserve"> </w:t>
       </w:r>
       <w:r>
-        <w:t xml:space="preserve">complete, depending on the type of reliability desired. While technically possible, this may either put an unreasonable burden on participants or lower the tasks utility relative to information that could be collected via alternative methodologies. </w:t>
-      </w:r>
-      <w:r>
-        <w:t>It therefore seemed useful to explore alternative ways to improve reliability.</w:t>
-      </w:r>
-    </w:p>
-    <w:p>
-      <w:r>
-        <w:rPr>
-          <w:b/>
-        </w:rPr>
-        <w:t xml:space="preserve">Use a more robust </w:t>
-      </w:r>
-      <w:r>
-        <w:rPr>
-          <w:b/>
-        </w:rPr>
-        <w:t xml:space="preserve">scoring </w:t>
-      </w:r>
-      <w:r>
-        <w:rPr>
-          <w:b/>
-        </w:rPr>
-        <w:t>method</w:t>
-      </w:r>
-      <w:r>
-        <w:rPr>
-          <w:b/>
-        </w:rPr>
-        <w:t>.</w:t>
-      </w:r>
-      <w:r>
-        <w:t xml:space="preserve"> Recent research has argued that the </w:t>
+        <w:t xml:space="preserve">method as </w:t>
+      </w:r>
+      <w:r>
+        <w:t xml:space="preserve">an </w:t>
+      </w:r>
+      <w:r>
+        <w:t>alternative</w:t>
+      </w:r>
+      <w:r>
+        <w:t xml:space="preserve">. This method has been referred to by several names, including the Probabilistic Index, the Probability of Superiority and Ruscio’s A </w:t>
+      </w:r>
+      <w:r>
+        <w:fldChar w:fldCharType="begin"/>
+      </w:r>
+      <w:r>
+        <w:instrText xml:space="preserve"> ADDIN ZOTERO_ITEM CSL_CITATION {"citationID":"CAKPxLzO","properties":{"formattedCitation":"(Ruscio, 2008)","plainCitation":"(Ruscio, 2008)","noteIndex":0},"citationItems":[{"id":3643,"uris":["http://zotero.org/users/1687755/items/DFR4MG6R"],"itemData":{"id":3643,"type":"article-journal","container-title":"Psychological Methods","DOI":"10.1037/1082-989X.13.1.19","ISSN":"1939-1463, 1082-989X","issue":"1","language":"en","page":"19-30","source":"CrossRef","title":"A probability-based measure of effect size: Robustness to base rates and other factors.","title-short":"A probability-based measure of effect size","volume":"13","author":[{"family":"Ruscio","given":"John"}],"issued":{"date-parts":[["2008"]]}}}],"schema":"https://github.com/citation-style-language/schema/raw/master/csl-citation.json"} </w:instrText>
+      </w:r>
+      <w:r>
+        <w:fldChar w:fldCharType="separate"/>
+      </w:r>
+      <w:r>
+        <w:rPr>
+          <w:noProof/>
+        </w:rPr>
+        <w:t>(Ruscio, 2008)</w:t>
+      </w:r>
+      <w:r>
+        <w:fldChar w:fldCharType="end"/>
+      </w:r>
+      <w:r>
+        <w:t xml:space="preserve">. This non-parametric scoring method has a straightforward interpretation and method of calculation: it is the probability that a randomly selected reaction time in one block type is longer than a randomly selected reaction time in the other block type. We therefore calculated A scores for each IRAP using code provided in the </w:t>
+      </w:r>
+      <w:proofErr w:type="spellStart"/>
+      <w:r>
+        <w:t>RProbSup</w:t>
+      </w:r>
+      <w:proofErr w:type="spellEnd"/>
+      <w:r>
+        <w:t xml:space="preserve"> R package </w:t>
+      </w:r>
+      <w:r>
+        <w:fldChar w:fldCharType="begin"/>
+      </w:r>
+      <w:r>
+        <w:instrText xml:space="preserve"> ADDIN ZOTERO_ITEM CSL_CITATION {"citationID":"gq06FLaZ","properties":{"formattedCitation":"(Ruscio, 2019)","plainCitation":"(Ruscio, 2019)","noteIndex":0},"citationItems":[{"id":12681,"uris":["http://zotero.org/users/1687755/items/Q865H47C"],"itemData":{"id":12681,"type":"software","abstract":"The A() function calculates the A statistic, a nonparametric measure of effect size for two independent groups that’s also known as the probability of superiority (Ruscio, 2008), along with its standard error and a confidence interval constructed using bootstrap methods (Ruscio &amp; Mullen, 2012). Optional arguments can be specified to calculate variants of the A statistic developed for other research designs (e.g., related samples, more than two independent groups or related samples; Ruscio &amp; Gera, 2013). &lt;doi:10.1037/1082-989X.13.1.19&gt;. &lt;doi:10.1080/00273171.2012.658329&gt;. &lt;doi:10.1080/00273171.2012.738184&gt;.","license":"MIT + file LICENSE","source":"R-Packages","title":"RProbSup: Calculates Probability of Superiority","title-short":"RProbSup","URL":"https://CRAN.R-project.org/package=RProbSup","version":"2.1","author":[{"family":"Ruscio","given":"John"}],"accessed":{"date-parts":[["2020",6,29]]},"issued":{"date-parts":[["2019",9,7]]}}}],"schema":"https://github.com/citation-style-language/schema/raw/master/csl-citation.json"} </w:instrText>
+      </w:r>
+      <w:r>
+        <w:fldChar w:fldCharType="separate"/>
+      </w:r>
+      <w:r>
+        <w:rPr>
+          <w:noProof/>
+        </w:rPr>
+        <w:t>(Ruscio, 2019)</w:t>
+      </w:r>
+      <w:r>
+        <w:fldChar w:fldCharType="end"/>
+      </w:r>
+      <w:r>
+        <w:t xml:space="preserve">. We then assessed whether internal consistency was different between </w:t>
       </w:r>
       <w:r>
         <w:rPr>
@@ -4063,93 +4226,13 @@
         <w:t>D</w:t>
       </w:r>
       <w:r>
-        <w:t xml:space="preserve"> score is overly sensitive to the outliers that are frequently observed in reaction time data </w:t>
-      </w:r>
-      <w:r>
-        <w:fldChar w:fldCharType="begin"/>
-      </w:r>
-      <w:r>
-        <w:instrText xml:space="preserve"> ADDIN ZOTERO_ITEM CSL_CITATION {"citationID":"T9JhkOf2","properties":{"formattedCitation":"(De Schryver et al., 2018)","plainCitation":"(De Schryver et al., 2018)","noteIndex":0},"citationItems":[{"id":7823,"uris":["http://zotero.org/users/1687755/items/GWGYDUED"],"itemData":{"id":7823,"type":"article-journal","abstract":"The Implicit Relational Assessment Procedure (IRAP) has been used to assess the probability of arbitrarily applicable relational responding or as an indirect measure of implicit attitudes. To date, IRAP effects have commonly been quantified using the DIRAP scoring algorithm, which was derived from Greenwald, Nosek and Banaji's (2003) D effect size measure. In the article, we highlight the difference between an effect size measure and a scoring algorithm, discuss the drawbacks associated with D, and propose an alternative: a probabilistic, semiparametric measure referred to as the Probabilistic Index (Thas, De Neve, Clement, &amp; Ottoy, 2012). Using a relatively large IRAP dataset, we demonstrate how the PI is more robust to the influence of outliers and skew (which are typical of reaction time data). Finally, we conclude that PI models, in addition to producing point estimate scores, can also provide confidence intervals, significance tests, and afford the possibility to include covariates, all of which may aid single subject design studies.","container-title":"Journal of Contextual Behavioral Science","DOI":"10.1016/j.jcbs.2018.01.001","ISSN":"2212-1447","journalAbbreviation":"Journal of Contextual Behavioral Science","page":"97-103","source":"ScienceDirect","title":"The PIIRAP: An alternative scoring algorithm for the IRAP using a probabilistic semiparametric effect size measure","title-short":"The PIIRAP","volume":"7","author":[{"family":"De Schryver","given":"Maarten"},{"family":"Hussey","given":"Ian"},{"family":"De Neve","given":"Jan"},{"family":"Cartwright","given":"Aoife"},{"family":"Barnes-Holmes","given":"Dermot"}],"issued":{"date-parts":[["2018",1,1]]}}}],"schema":"https://github.com/citation-style-language/schema/raw/master/csl-citation.json"} </w:instrText>
-      </w:r>
-      <w:r>
-        <w:fldChar w:fldCharType="separate"/>
-      </w:r>
-      <w:r>
-        <w:t>(De Schryver et al., 2018)</w:t>
-      </w:r>
-      <w:r>
-        <w:fldChar w:fldCharType="end"/>
-      </w:r>
-      <w:r>
-        <w:t xml:space="preserve">, and has suggested a more </w:t>
-      </w:r>
-      <w:r>
-        <w:t>robust scoring</w:t>
-      </w:r>
-      <w:r>
-        <w:t xml:space="preserve"> </w:t>
-      </w:r>
-      <w:r>
-        <w:t xml:space="preserve">method as </w:t>
-      </w:r>
-      <w:r>
-        <w:t xml:space="preserve">an </w:t>
-      </w:r>
-      <w:r>
-        <w:t>alternative</w:t>
-      </w:r>
-      <w:r>
-        <w:t xml:space="preserve">. This method has been referred to by several names, including the Probabilistic Index, the Probability of Superiority and Ruscio’s A </w:t>
-      </w:r>
-      <w:r>
-        <w:fldChar w:fldCharType="begin"/>
-      </w:r>
-      <w:r>
-        <w:instrText xml:space="preserve"> ADDIN ZOTERO_ITEM CSL_CITATION {"citationID":"CAKPxLzO","properties":{"formattedCitation":"(Ruscio, 2008)","plainCitation":"(Ruscio, 2008)","noteIndex":0},"citationItems":[{"id":3643,"uris":["http://zotero.org/users/1687755/items/DFR4MG6R"],"itemData":{"id":3643,"type":"article-journal","container-title":"Psychological Methods","DOI":"10.1037/1082-989X.13.1.19","ISSN":"1939-1463, 1082-989X","issue":"1","language":"en","page":"19-30","source":"CrossRef","title":"A probability-based measure of effect size: Robustness to base rates and other factors.","title-short":"A probability-based measure of effect size","volume":"13","author":[{"family":"Ruscio","given":"John"}],"issued":{"date-parts":[["2008"]]}}}],"schema":"https://github.com/citation-style-language/schema/raw/master/csl-citation.json"} </w:instrText>
-      </w:r>
-      <w:r>
-        <w:fldChar w:fldCharType="separate"/>
-      </w:r>
-      <w:r>
-        <w:rPr>
-          <w:noProof/>
-        </w:rPr>
-        <w:t>(Ruscio, 2008)</w:t>
-      </w:r>
-      <w:r>
-        <w:fldChar w:fldCharType="end"/>
-      </w:r>
-      <w:r>
-        <w:t xml:space="preserve">. This non-parametric scoring method has a straightforward interpretation and method of calculation: it is the probability that a randomly selected reaction time in one block type is longer than a randomly selected reaction time in the other block type. We therefore calculated A scores for each IRAP using code provided in the </w:t>
-      </w:r>
-      <w:proofErr w:type="spellStart"/>
-      <w:r>
-        <w:t>RProbSup</w:t>
-      </w:r>
-      <w:proofErr w:type="spellEnd"/>
-      <w:r>
-        <w:t xml:space="preserve"> R package </w:t>
-      </w:r>
-      <w:r>
-        <w:fldChar w:fldCharType="begin"/>
-      </w:r>
-      <w:r>
-        <w:instrText xml:space="preserve"> ADDIN ZOTERO_ITEM CSL_CITATION {"citationID":"gq06FLaZ","properties":{"formattedCitation":"(Ruscio, 2019)","plainCitation":"(Ruscio, 2019)","noteIndex":0},"citationItems":[{"id":12681,"uris":["http://zotero.org/users/1687755/items/Q865H47C"],"itemData":{"id":12681,"type":"software","abstract":"The A() function calculates the A statistic, a nonparametric measure of effect size for two independent groups that’s also known as the probability of superiority (Ruscio, 2008), along with its standard error and a confidence interval constructed using bootstrap methods (Ruscio &amp; Mullen, 2012). Optional arguments can be specified to calculate variants of the A statistic developed for other research designs (e.g., related samples, more than two independent groups or related samples; Ruscio &amp; Gera, 2013). &lt;doi:10.1037/1082-989X.13.1.19&gt;. &lt;doi:10.1080/00273171.2012.658329&gt;. &lt;doi:10.1080/00273171.2012.738184&gt;.","license":"MIT + file LICENSE","source":"R-Packages","title":"RProbSup: Calculates Probability of Superiority","title-short":"RProbSup","URL":"https://CRAN.R-project.org/package=RProbSup","version":"2.1","author":[{"family":"Ruscio","given":"John"}],"accessed":{"date-parts":[["2020",6,29]]},"issued":{"date-parts":[["2019",9,7]]}}}],"schema":"https://github.com/citation-style-language/schema/raw/master/csl-citation.json"} </w:instrText>
-      </w:r>
-      <w:r>
-        <w:fldChar w:fldCharType="separate"/>
-      </w:r>
-      <w:r>
-        <w:rPr>
-          <w:noProof/>
-        </w:rPr>
-        <w:t>(Ruscio, 2019)</w:t>
-      </w:r>
-      <w:r>
-        <w:fldChar w:fldCharType="end"/>
-      </w:r>
-      <w:r>
-        <w:t xml:space="preserve">. We then assessed whether internal consistency was different between </w:t>
+        <w:t xml:space="preserve"> and A scores (NB changes in test-retest reliability were not calculated due to much lower sample size and therefore statistical power). This was done using a multilevel moderator meta-analysis model. A random intercept was used to acknowledge the non-independence of the scores produced using data from each </w:t>
+      </w:r>
+      <w:r>
+        <w:t xml:space="preserve">IRAP. Scoring method was entered as a moderator. </w:t>
+      </w:r>
+      <w:r>
+        <w:t xml:space="preserve">No differences were observed in internal consistency between the two scoring methods, </w:t>
       </w:r>
       <w:r>
         <w:rPr>
@@ -4158,21 +4241,6 @@
         <w:t>D</w:t>
       </w:r>
       <w:r>
-        <w:t xml:space="preserve"> and A scores (NB changes in test-retest reliability were not calculated due to much lower sample size and therefore statistical power). This was done using a multilevel moderator meta-analysis model. A random intercept was used to acknowledge the non-independence of the scores produced using data from each </w:t>
-      </w:r>
-      <w:r>
-        <w:t xml:space="preserve">IRAP. Scoring method was entered as a moderator. </w:t>
-      </w:r>
-      <w:r>
-        <w:t xml:space="preserve">No differences were observed in internal consistency between the two scoring methods, </w:t>
-      </w:r>
-      <w:r>
-        <w:rPr>
-          <w:i/>
-        </w:rPr>
-        <w:t>D</w:t>
-      </w:r>
-      <w:r>
         <w:t xml:space="preserve"> scores: </w:t>
       </w:r>
       <w:r>
@@ -4205,6 +4273,7 @@
       <w:r>
         <w:t xml:space="preserve">, .61], </w:t>
       </w:r>
+      <w:proofErr w:type="gramStart"/>
       <w:r>
         <w:rPr>
           <w:i/>
@@ -4221,6 +4290,7 @@
       <w:r>
         <w:t>(</w:t>
       </w:r>
+      <w:proofErr w:type="gramEnd"/>
       <w:r>
         <w:rPr>
           <w:i/>
@@ -4266,7 +4336,15 @@
         <w:t xml:space="preserve">The IRAP presents pairs of blocks in which the required response switches between those blocks (e.g., responding to ‘White people’ and ‘positive’ with ‘True’ on one block and ‘False’ on the other). </w:t>
       </w:r>
       <w:r>
-        <w:t xml:space="preserve">Which block each participant first encounters is often randomized between participants, on the basis that block order has sometimes been shown to have an influence on mean </w:t>
+        <w:t xml:space="preserve">Which block each participant first encounters </w:t>
+      </w:r>
+      <w:proofErr w:type="gramStart"/>
+      <w:r>
+        <w:t>is</w:t>
+      </w:r>
+      <w:proofErr w:type="gramEnd"/>
+      <w:r>
+        <w:t xml:space="preserve"> often randomized between participants, on the basis that block order has sometimes been shown to have an influence on mean </w:t>
       </w:r>
       <w:r>
         <w:rPr>
@@ -4281,10 +4359,7 @@
         <w:t>.</w:t>
       </w:r>
       <w:r>
-        <w:t xml:space="preserve"> These blocks have in the past often been referred to as being assumed to be ‘consistent’ versus ‘inconsistent’ with participants’ learning histories. Although this terminology is common, we have avoided it in this article until now on the basis that we feel that it can confuse aspects of the procedure and results (i.e., consistency with learning history should be derived from the results rather than assumed). As such, it is important to note that the ‘consistent’ block order is an imposition of the researcher’s expectations rather than a conclusion based on the data. Nonetheless, this variable is commonly recorded and reported in articles, </w:t>
-      </w:r>
-      <w:r>
-        <w:t xml:space="preserve">and it may be the case that internal consistency results differ based on block order. The data used for the internal consistency sensitivity meta-analysis was therefore split into two groups: participants who received the consistent-first vs. the inconsistent first block order. </w:t>
+        <w:t xml:space="preserve"> These blocks have in the past often been referred to as being assumed to be ‘consistent’ versus ‘inconsistent’ with participants’ learning histories. Although this terminology is common, we have avoided it in this article until now on the basis that we feel that it can confuse aspects of the procedure and results (i.e., consistency with learning history should be derived from the results rather than assumed). As such, it is important to note that the ‘consistent’ block order is an imposition of the researcher’s expectations rather than a conclusion based on the data. Nonetheless, this variable is commonly recorded and reported in articles, and it may be the case that internal consistency results differ based on block order. The data used for the internal consistency sensitivity meta-analysis was therefore split into two groups: participants who received the consistent-first vs. the inconsistent first block order. </w:t>
       </w:r>
       <w:r>
         <w:t xml:space="preserve">Permuted internal consistency estimates were again calculated, and then compared in a multilevel moderator meta-analysis, with IRAP type as random intercept and block order as moderator. Only IRAPs which contained both block type orders between participants were considered. </w:t>
@@ -4296,7 +4371,10 @@
         <w:t xml:space="preserve">were observed </w:t>
       </w:r>
       <w:r>
-        <w:t xml:space="preserve">between the block orders; consistent block first: </w:t>
+        <w:t xml:space="preserve">between the block orders; </w:t>
+      </w:r>
+      <w:r>
+        <w:t xml:space="preserve">consistent block first: </w:t>
       </w:r>
       <w:r>
         <w:t>α</w:t>
@@ -4386,7 +4464,15 @@
         <w:t>Fix the location of the response options.</w:t>
       </w:r>
       <w:r>
-        <w:t xml:space="preserve"> Finally, another commonly reported variation in the IRAP’s procedural features is whether the response options (e.g., True and False) were either static (e.g., True always on the left, False on the right) or whether they swapped sides pseudorandomly between trials. Roughly one third of the studies in our dataset used static response options, and two thirds used moving. Although it is not often discussed within published articles, informal discussion among IRAP researchers around the decision to use static or moving response options has often been that, on the one hand, static response options appear to make the task easier to complete and perhaps therefore reduces noise in reaction times. But, on the other hand, static response options may allow participants to privately recode the response options in order to make the task easier for themselves (e.g., treating the ‘True’ response as if it is labelled ‘False’ to make responding in the history-inconsistent blocks easier). This provided a testable hypothesis, that internal consistency would be higher when response options were static. The permutated estimates from the internal consistency meta-analysis were used in a moderator meta-analysis that added response option location as a moderator. </w:t>
+        <w:t xml:space="preserve"> Finally, another commonly reported variation in the IRAP’s procedural features is whether the response options (e.g., True and False) were either static (e.g., True always on the left, False on the right) or whether they swapped sides pseudorandomly between trials. Roughly one third of the studies in our dataset used static response options, and two thirds used </w:t>
+      </w:r>
+      <w:proofErr w:type="gramStart"/>
+      <w:r>
+        <w:t>moving</w:t>
+      </w:r>
+      <w:proofErr w:type="gramEnd"/>
+      <w:r>
+        <w:t xml:space="preserve">. Although it is not often discussed within published articles, informal discussion among IRAP researchers around the decision to use static or moving response options has often been that, on the one hand, static response options appear to make the task easier to complete and perhaps therefore reduces noise in reaction times. But, on the other hand, static response options may allow participants to privately recode the response options in order to make the task easier for themselves (e.g., treating the ‘True’ response as if it is labelled ‘False’ to make responding in the history-inconsistent blocks easier). This provided a testable hypothesis, that internal consistency would be higher when response options were static. The permutated estimates from the internal consistency meta-analysis were used in a moderator meta-analysis that added response option location as a moderator. </w:t>
       </w:r>
       <w:r>
         <w:t xml:space="preserve">No evidence of differences in </w:t>
@@ -4481,7 +4567,20 @@
         <w:t xml:space="preserve">Results demonstrate that the IRAP’s internal consistency is poor and its test-retest reliability is unacceptably low. </w:t>
       </w:r>
       <w:r>
-        <w:t>In half of the domains, test-retest reliability was zero or near-zero. T</w:t>
+        <w:t xml:space="preserve">In half of the domains, test-retest reliability was zero or </w:t>
+      </w:r>
+      <w:del w:id="3" w:author="Microsoft Office User" w:date="2022-08-31T18:25:00Z">
+        <w:r>
+          <w:delText>near-zero</w:delText>
+        </w:r>
+      </w:del>
+      <w:ins w:id="4" w:author="Microsoft Office User" w:date="2022-08-31T18:25:00Z">
+        <w:r>
+          <w:t>lower</w:t>
+        </w:r>
+      </w:ins>
+      <w:r>
+        <w:t>. T</w:t>
       </w:r>
       <w:r>
         <w:t xml:space="preserve">his work has </w:t>
@@ -4531,7 +4630,6 @@
     </w:p>
     <w:p>
       <w:r>
-        <w:lastRenderedPageBreak/>
         <w:t>Our estimate of internal consistency (α = .5</w:t>
       </w:r>
       <w:r>
@@ -4746,7 +4844,11 @@
         <w:t xml:space="preserve"> size and variety of domains</w:t>
       </w:r>
       <w:r>
-        <w:t xml:space="preserve">, the resilience of whole-lab file-drawer meta-analyses to publication bias, or our more advanced statistical methods (e.g., controlling for absolute change between timepoints, use of permutation-resampling to avoid arbitrary choices in split-half, or assessment of outliers). </w:t>
+        <w:t xml:space="preserve">, the resilience of whole-lab file-drawer meta-analyses to publication bias, or our more advanced statistical methods (e.g., controlling for absolute change between </w:t>
+      </w:r>
+      <w:r>
+        <w:lastRenderedPageBreak/>
+        <w:t xml:space="preserve">timepoints, use of permutation-resampling to avoid arbitrary choices in split-half, or assessment of outliers). </w:t>
       </w:r>
       <w:r>
         <w:rPr>
@@ -5173,11 +5275,7 @@
         <w:t>very</w:t>
       </w:r>
       <w:r>
-        <w:t xml:space="preserve"> cautious when choosing to use the IRAP in their </w:t>
-      </w:r>
-      <w:r>
-        <w:lastRenderedPageBreak/>
-        <w:t>research or when interpreting the results of IRAP studies.</w:t>
+        <w:t xml:space="preserve"> cautious when choosing to use the IRAP in their research or when interpreting the results of IRAP studies.</w:t>
       </w:r>
     </w:p>
     <w:p>
@@ -5386,6 +5484,7 @@
           <w:rFonts w:cs="CMU Serif Roman"/>
           <w:lang w:val="en-GB"/>
         </w:rPr>
+        <w:lastRenderedPageBreak/>
         <w:t xml:space="preserve">Drake, C. E., Primeaux, S., &amp; Thomas, J. (2018). Comparing Implicit Gender Stereotypes Between Women and Men with the Implicit Relational Assessment Procedure. </w:t>
       </w:r>
       <w:r>
@@ -5882,7 +5981,14 @@
           <w:rFonts w:cs="CMU Serif Roman"/>
           <w:lang w:val="en-GB"/>
         </w:rPr>
-        <w:t>, 2515245919882903. https://doi.org/10.1177/2515245919882903</w:t>
+        <w:t xml:space="preserve">, </w:t>
+      </w:r>
+      <w:r>
+        <w:rPr>
+          <w:rFonts w:cs="CMU Serif Roman"/>
+          <w:lang w:val="en-GB"/>
+        </w:rPr>
+        <w:t>2515245919882903. https://doi.org/10.1177/2515245919882903</w:t>
       </w:r>
     </w:p>
     <w:p>
@@ -6090,7 +6196,6 @@
           <w:rFonts w:cs="CMU Serif Roman"/>
           <w:lang w:val="en-GB"/>
         </w:rPr>
-        <w:lastRenderedPageBreak/>
         <w:t xml:space="preserve">Nosek, B. A., Bar-Anan, Y., Sriram, N., &amp; Greenwald, A. G. (2013). Understanding and using the Brief Implicit Association Test: Recommended scoring procedures. </w:t>
       </w:r>
       <w:r>
@@ -6363,14 +6468,15 @@
           <w:rFonts w:cs="CMU Serif Roman"/>
           <w:lang w:val="en-GB"/>
         </w:rPr>
-        <w:t xml:space="preserve">Remue, J., De Houwer, J., Barnes-Holmes, D., Vanderhasselt, M. A., &amp; De Raedt, R. (2013). Self-esteem revisited: Performance on the implicit relational assessment procedure as a measure of </w:t>
-      </w:r>
-      <w:r>
-        <w:rPr>
-          <w:rFonts w:cs="CMU Serif Roman"/>
-          <w:lang w:val="en-GB"/>
-        </w:rPr>
-        <w:t xml:space="preserve">self-versus ideal self-related cognitions in dysphoria. </w:t>
+        <w:t xml:space="preserve">Remue, J., De Houwer, J., Barnes-Holmes, D., Vanderhasselt, M. A., &amp; De Raedt, R. (2013). Self-esteem revisited: Performance on the implicit </w:t>
+      </w:r>
+      <w:r>
+        <w:rPr>
+          <w:rFonts w:cs="CMU Serif Roman"/>
+          <w:lang w:val="en-GB"/>
+        </w:rPr>
+        <w:lastRenderedPageBreak/>
+        <w:t xml:space="preserve">relational assessment procedure as a measure of self-versus ideal self-related cognitions in dysphoria. </w:t>
       </w:r>
       <w:r>
         <w:rPr>
@@ -7132,6 +7238,14 @@
     </w:lvlOverride>
   </w:num>
 </w:numbering>
+</file>
+
+<file path=word/people.xml><?xml version="1.0" encoding="utf-8"?>
+<w15:people xmlns:wpc="http://schemas.microsoft.com/office/word/2010/wordprocessingCanvas" xmlns:cx="http://schemas.microsoft.com/office/drawing/2014/chartex" xmlns:cx1="http://schemas.microsoft.com/office/drawing/2015/9/8/chartex" xmlns:cx2="http://schemas.microsoft.com/office/drawing/2015/10/21/chartex" xmlns:cx3="http://schemas.microsoft.com/office/drawing/2016/5/9/chartex" xmlns:cx4="http://schemas.microsoft.com/office/drawing/2016/5/10/chartex" xmlns:cx5="http://schemas.microsoft.com/office/drawing/2016/5/11/chartex" xmlns:cx6="http://schemas.microsoft.com/office/drawing/2016/5/12/chartex" xmlns:cx7="http://schemas.microsoft.com/office/drawing/2016/5/13/chartex" xmlns:cx8="http://schemas.microsoft.com/office/drawing/2016/5/14/chartex" xmlns:mc="http://schemas.openxmlformats.org/markup-compatibility/2006" xmlns:aink="http://schemas.microsoft.com/office/drawing/2016/ink" xmlns:am3d="http://schemas.microsoft.com/office/drawing/2017/model3d" xmlns:o="urn:schemas-microsoft-com:office:office" xmlns:oel="http://schemas.microsoft.com/office/2019/extlst" xmlns:r="http://schemas.openxmlformats.org/officeDocument/2006/relationships" xmlns:m="http://schemas.openxmlformats.org/officeDocument/2006/math" xmlns:v="urn:schemas-microsoft-com:vml" xmlns:wp14="http://schemas.microsoft.com/office/word/2010/wordprocessingDrawing" xmlns:wp="http://schemas.openxmlformats.org/drawingml/2006/wordprocessingDrawing" xmlns:w10="urn:schemas-microsoft-com:office:word" xmlns:w="http://schemas.openxmlformats.org/wordprocessingml/2006/main" xmlns:w14="http://schemas.microsoft.com/office/word/2010/wordml" xmlns:w15="http://schemas.microsoft.com/office/word/2012/wordml" xmlns:w16cex="http://schemas.microsoft.com/office/word/2018/wordml/cex" xmlns:w16cid="http://schemas.microsoft.com/office/word/2016/wordml/cid" xmlns:w16="http://schemas.microsoft.com/office/word/2018/wordml" xmlns:w16sdtdh="http://schemas.microsoft.com/office/word/2020/wordml/sdtdatahash" xmlns:w16se="http://schemas.microsoft.com/office/word/2015/wordml/symex" xmlns:wpg="http://schemas.microsoft.com/office/word/2010/wordprocessingGroup" xmlns:wpi="http://schemas.microsoft.com/office/word/2010/wordprocessingInk" xmlns:wne="http://schemas.microsoft.com/office/word/2006/wordml" xmlns:wps="http://schemas.microsoft.com/office/word/2010/wordprocessingShape" mc:Ignorable="w14 w15 w16se w16cid w16 w16cex w16sdtdh wp14">
+  <w15:person w15:author="Microsoft Office User">
+    <w15:presenceInfo w15:providerId="None" w15:userId="Microsoft Office User"/>
+  </w15:person>
+</w15:people>
 </file>
 
 <file path=word/styles.xml><?xml version="1.0" encoding="utf-8"?>

</xml_diff>